<commit_message>
update assets, extends, block with twig
</commit_message>
<xml_diff>
--- a/php/symfony.docx
+++ b/php/symfony.docx
@@ -24,6 +24,13 @@
     </w:p>
     <w:sdt>
       <w:sdtPr>
+        <w:rPr>
+          <w:caps w:val="0"/>
+          <w:color w:val="auto"/>
+          <w:spacing w:val="0"/>
+          <w:sz w:val="20"/>
+          <w:szCs w:val="20"/>
+        </w:rPr>
         <w:id w:val="152505701"/>
         <w:docPartObj>
           <w:docPartGallery w:val="Table of Contents"/>
@@ -34,11 +41,6 @@
         <w:rPr>
           <w:b/>
           <w:bCs/>
-          <w:caps w:val="0"/>
-          <w:color w:val="auto"/>
-          <w:spacing w:val="0"/>
-          <w:sz w:val="20"/>
-          <w:szCs w:val="20"/>
         </w:rPr>
       </w:sdtEndPr>
       <w:sdtContent>
@@ -364,6 +366,9 @@
     <w:p/>
     <w:p/>
     <w:p/>
+    <w:p/>
+    <w:p/>
+    <w:p/>
     <w:p>
       <w:pPr>
         <w:pStyle w:val="Titre1"/>
@@ -412,8 +417,13 @@
           <w:numId w:val="1"/>
         </w:numPr>
       </w:pPr>
-      <w:r>
-        <w:t>le skeletons (version minimaliste et personnalisable)</w:t>
+      <w:proofErr w:type="gramStart"/>
+      <w:r>
+        <w:t>le</w:t>
+      </w:r>
+      <w:proofErr w:type="gramEnd"/>
+      <w:r>
+        <w:t xml:space="preserve"> skeletons (version minimaliste et personnalisable)</w:t>
       </w:r>
     </w:p>
     <w:p>
@@ -424,8 +434,13 @@
           <w:numId w:val="1"/>
         </w:numPr>
       </w:pPr>
-      <w:r>
-        <w:t xml:space="preserve">le </w:t>
+      <w:proofErr w:type="gramStart"/>
+      <w:r>
+        <w:t>le</w:t>
+      </w:r>
+      <w:proofErr w:type="gramEnd"/>
+      <w:r>
+        <w:t xml:space="preserve"> </w:t>
       </w:r>
       <w:proofErr w:type="spellStart"/>
       <w:r>
@@ -438,6 +453,11 @@
     </w:p>
     <w:p>
       <w:pPr>
+        <w:pStyle w:val="Paragraphedeliste"/>
+      </w:pPr>
+    </w:p>
+    <w:p>
+      <w:pPr>
         <w:pStyle w:val="Titre2"/>
       </w:pPr>
       <w:bookmarkStart w:id="1" w:name="_Toc77263591"/>
@@ -470,25 +490,27 @@
         <w:t>.</w:t>
       </w:r>
     </w:p>
+    <w:p/>
     <w:p>
       <w:pPr>
         <w:pStyle w:val="Titre2"/>
       </w:pPr>
       <w:bookmarkStart w:id="2" w:name="_Toc77263592"/>
       <w:r>
-        <w:t xml:space="preserve">Initialisation d’un dossier </w:t>
-      </w:r>
-      <w:proofErr w:type="spellStart"/>
-      <w:r>
-        <w:t>symfony</w:t>
+        <w:t>Initialisation d’un dossier symfony</w:t>
       </w:r>
       <w:bookmarkEnd w:id="2"/>
-      <w:proofErr w:type="spellEnd"/>
-    </w:p>
-    <w:p>
-      <w:r>
+    </w:p>
+    <w:p>
+      <w:pPr>
+        <w:jc w:val="center"/>
+      </w:pPr>
+      <w:r>
+        <w:rPr>
+          <w:noProof/>
+        </w:rPr>
         <w:drawing>
-          <wp:inline distT="0" distB="0" distL="0" distR="0" wp14:anchorId="5CF7BD3A" wp14:editId="2723545B">
+          <wp:inline distT="0" distB="0" distL="0" distR="0" wp14:anchorId="5CF7BD3A" wp14:editId="0C65960B">
             <wp:extent cx="5163271" cy="1152686"/>
             <wp:effectExtent l="0" t="0" r="0" b="9525"/>
             <wp:docPr id="1" name="Image 1" descr="Une image contenant texte&#10;&#10;Description générée automatiquement"/>
@@ -529,20 +551,41 @@
         <w:t xml:space="preserve">Puis dans le dossier que l’on </w:t>
       </w:r>
       <w:proofErr w:type="spellStart"/>
+      <w:proofErr w:type="gramStart"/>
       <w:r>
         <w:t>viens</w:t>
       </w:r>
       <w:proofErr w:type="spellEnd"/>
+      <w:proofErr w:type="gramEnd"/>
       <w:r>
         <w:t xml:space="preserve"> de créer :</w:t>
       </w:r>
     </w:p>
     <w:p>
       <w:r>
+        <w:rPr>
+          <w:noProof/>
+        </w:rPr>
         <w:drawing>
-          <wp:inline distT="0" distB="0" distL="0" distR="0" wp14:anchorId="27424AB2" wp14:editId="35385B77">
+          <wp:anchor distT="0" distB="0" distL="114300" distR="114300" simplePos="0" relativeHeight="251660288" behindDoc="0" locked="0" layoutInCell="1" allowOverlap="1" wp14:anchorId="27424AB2" wp14:editId="0596645D">
+            <wp:simplePos x="0" y="0"/>
+            <wp:positionH relativeFrom="column">
+              <wp:posOffset>1158240</wp:posOffset>
+            </wp:positionH>
+            <wp:positionV relativeFrom="paragraph">
+              <wp:posOffset>21590</wp:posOffset>
+            </wp:positionV>
             <wp:extent cx="4077269" cy="333422"/>
             <wp:effectExtent l="0" t="0" r="0" b="9525"/>
+            <wp:wrapThrough wrapText="bothSides">
+              <wp:wrapPolygon edited="0">
+                <wp:start x="0" y="0"/>
+                <wp:lineTo x="0" y="20983"/>
+                <wp:lineTo x="21499" y="20983"/>
+                <wp:lineTo x="21499" y="0"/>
+                <wp:lineTo x="0" y="0"/>
+              </wp:wrapPolygon>
+            </wp:wrapThrough>
             <wp:docPr id="4" name="Image 4"/>
             <wp:cNvGraphicFramePr>
               <a:graphicFrameLocks xmlns:a="http://schemas.openxmlformats.org/drawingml/2006/main" noChangeAspect="1"/>
@@ -555,7 +598,13 @@
                     <pic:cNvPicPr/>
                   </pic:nvPicPr>
                   <pic:blipFill>
-                    <a:blip r:embed="rId7"/>
+                    <a:blip r:embed="rId7">
+                      <a:extLst>
+                        <a:ext uri="{28A0092B-C50C-407E-A947-70E740481C1C}">
+                          <a14:useLocalDpi xmlns:a14="http://schemas.microsoft.com/office/drawing/2010/main" val="0"/>
+                        </a:ext>
+                      </a:extLst>
+                    </a:blip>
                     <a:stretch>
                       <a:fillRect/>
                     </a:stretch>
@@ -572,97 +621,103 @@
                 </pic:pic>
               </a:graphicData>
             </a:graphic>
-          </wp:inline>
+          </wp:anchor>
         </w:drawing>
       </w:r>
     </w:p>
+    <w:p/>
+    <w:p>
+      <w:pPr>
+        <w:rPr>
+          <w:i/>
+          <w:iCs/>
+        </w:rPr>
+      </w:pPr>
+      <w:r>
+        <w:rPr>
+          <w:i/>
+          <w:iCs/>
+        </w:rPr>
+        <w:t xml:space="preserve">Pour vérifier sa bonne implémentation, </w:t>
+      </w:r>
+      <w:r>
+        <w:rPr>
+          <w:i/>
+          <w:iCs/>
+        </w:rPr>
+        <w:t>présence</w:t>
+      </w:r>
+      <w:r>
+        <w:rPr>
+          <w:i/>
+          <w:iCs/>
+        </w:rPr>
+        <w:t xml:space="preserve"> d’un fichier .</w:t>
+      </w:r>
+      <w:proofErr w:type="spellStart"/>
+      <w:r>
+        <w:rPr>
+          <w:i/>
+          <w:iCs/>
+        </w:rPr>
+        <w:t>htaccess</w:t>
+      </w:r>
+      <w:proofErr w:type="spellEnd"/>
+      <w:r>
+        <w:rPr>
+          <w:i/>
+          <w:iCs/>
+        </w:rPr>
+        <w:t xml:space="preserve"> dans /public</w:t>
+      </w:r>
+      <w:r>
+        <w:rPr>
+          <w:i/>
+          <w:iCs/>
+        </w:rPr>
+        <w:t>.</w:t>
+      </w:r>
+    </w:p>
+    <w:p>
+      <w:pPr>
+        <w:rPr>
+          <w:i/>
+          <w:iCs/>
+        </w:rPr>
+      </w:pPr>
+    </w:p>
     <w:p>
       <w:pPr>
         <w:pStyle w:val="Titre2"/>
       </w:pPr>
       <w:bookmarkStart w:id="3" w:name="_Toc77263593"/>
-      <w:proofErr w:type="spellStart"/>
-      <w:r>
-        <w:t>Php</w:t>
-      </w:r>
-      <w:proofErr w:type="spellEnd"/>
-      <w:r>
-        <w:t xml:space="preserve"> </w:t>
-      </w:r>
-      <w:proofErr w:type="spellStart"/>
-      <w:r>
-        <w:t>storm</w:t>
+      <w:r>
+        <w:t>Php storm</w:t>
       </w:r>
       <w:bookmarkEnd w:id="3"/>
-      <w:proofErr w:type="spellEnd"/>
-    </w:p>
-    <w:p>
-      <w:r>
-        <w:t>Sur</w:t>
-      </w:r>
+    </w:p>
+    <w:p>
       <w:r>
         <w:rPr>
-          <w:b/>
-          <w:bCs/>
+          <w:noProof/>
         </w:rPr>
-        <w:t xml:space="preserve"> </w:t>
-      </w:r>
-      <w:proofErr w:type="spellStart"/>
-      <w:r>
-        <w:rPr>
-          <w:b/>
-          <w:bCs/>
-        </w:rPr>
-        <w:t>PHPStorm</w:t>
-      </w:r>
-      <w:proofErr w:type="spellEnd"/>
-      <w:r>
-        <w:t xml:space="preserve"> il faut installer le plugin </w:t>
-      </w:r>
-      <w:proofErr w:type="spellStart"/>
-      <w:r>
-        <w:t>symfony</w:t>
-      </w:r>
-      <w:proofErr w:type="spellEnd"/>
-      <w:r>
-        <w:t xml:space="preserve">, l’activer quand on lance un projet </w:t>
-      </w:r>
-      <w:proofErr w:type="spellStart"/>
-      <w:r>
-        <w:t>symfony</w:t>
-      </w:r>
-      <w:proofErr w:type="spellEnd"/>
-      <w:r>
-        <w:t xml:space="preserve"> (une pop-up en bas a droite) et configurer dans les </w:t>
-      </w:r>
-      <w:proofErr w:type="spellStart"/>
-      <w:r>
-        <w:t>parametre</w:t>
-      </w:r>
-      <w:proofErr w:type="spellEnd"/>
-      <w:r>
-        <w:t xml:space="preserve"> tel que</w:t>
-      </w:r>
-    </w:p>
-    <w:p>
-      <w:r>
         <w:drawing>
-          <wp:anchor distT="0" distB="0" distL="114300" distR="114300" simplePos="0" relativeHeight="251658240" behindDoc="0" locked="0" layoutInCell="1" allowOverlap="1" wp14:anchorId="0F8B3CCF" wp14:editId="3B7E57BC">
+          <wp:anchor distT="0" distB="0" distL="114300" distR="114300" simplePos="0" relativeHeight="251658240" behindDoc="0" locked="0" layoutInCell="1" allowOverlap="1" wp14:anchorId="0F8B3CCF" wp14:editId="0F0C8398">
             <wp:simplePos x="0" y="0"/>
             <wp:positionH relativeFrom="margin">
-              <wp:align>left</wp:align>
+              <wp:align>right</wp:align>
             </wp:positionH>
             <wp:positionV relativeFrom="paragraph">
-              <wp:posOffset>-1905</wp:posOffset>
+              <wp:posOffset>401955</wp:posOffset>
             </wp:positionV>
-            <wp:extent cx="4086225" cy="2101215"/>
-            <wp:effectExtent l="0" t="0" r="9525" b="0"/>
+            <wp:extent cx="4335780" cy="2228850"/>
+            <wp:effectExtent l="0" t="0" r="7620" b="0"/>
             <wp:wrapThrough wrapText="bothSides">
               <wp:wrapPolygon edited="0">
                 <wp:start x="0" y="0"/>
-                <wp:lineTo x="0" y="21345"/>
-                <wp:lineTo x="21550" y="21345"/>
-                <wp:lineTo x="21550" y="0"/>
+                <wp:lineTo x="0" y="21415"/>
+                <wp:lineTo x="21543" y="21415"/>
+                <wp:lineTo x="21543" y="0"/>
                 <wp:lineTo x="0" y="0"/>
               </wp:wrapPolygon>
             </wp:wrapThrough>
@@ -692,7 +747,7 @@
                   <pic:spPr>
                     <a:xfrm>
                       <a:off x="0" y="0"/>
-                      <a:ext cx="4086225" cy="2101215"/>
+                      <a:ext cx="4335780" cy="2228850"/>
                     </a:xfrm>
                     <a:prstGeom prst="rect">
                       <a:avLst/>
@@ -711,10 +766,83 @@
         </w:drawing>
       </w:r>
       <w:r>
-        <w:t>enable plugin doit être coché</w:t>
-      </w:r>
-    </w:p>
-    <w:p>
+        <w:t>Sur</w:t>
+      </w:r>
+      <w:r>
+        <w:rPr>
+          <w:b/>
+          <w:bCs/>
+        </w:rPr>
+        <w:t xml:space="preserve"> </w:t>
+      </w:r>
+      <w:proofErr w:type="spellStart"/>
+      <w:r>
+        <w:rPr>
+          <w:b/>
+          <w:bCs/>
+        </w:rPr>
+        <w:t>PHPStorm</w:t>
+      </w:r>
+      <w:proofErr w:type="spellEnd"/>
+      <w:r>
+        <w:t xml:space="preserve"> il faut installer le plugin </w:t>
+      </w:r>
+      <w:proofErr w:type="spellStart"/>
+      <w:r>
+        <w:t>symfony</w:t>
+      </w:r>
+      <w:proofErr w:type="spellEnd"/>
+      <w:r>
+        <w:t xml:space="preserve">, l’activer quand on lance un projet </w:t>
+      </w:r>
+      <w:proofErr w:type="spellStart"/>
+      <w:r>
+        <w:t>symfony</w:t>
+      </w:r>
+      <w:proofErr w:type="spellEnd"/>
+      <w:r>
+        <w:t xml:space="preserve"> (</w:t>
+      </w:r>
+      <w:proofErr w:type="gramStart"/>
+      <w:r>
+        <w:t>une pop-up</w:t>
+      </w:r>
+      <w:proofErr w:type="gramEnd"/>
+      <w:r>
+        <w:t xml:space="preserve"> en bas a droite) et configurer dans les </w:t>
+      </w:r>
+      <w:r>
+        <w:t>paramètre</w:t>
+      </w:r>
+      <w:r>
+        <w:t xml:space="preserve"> tel que</w:t>
+      </w:r>
+    </w:p>
+    <w:p>
+      <w:pPr>
+        <w:pStyle w:val="Paragraphedeliste"/>
+        <w:numPr>
+          <w:ilvl w:val="0"/>
+          <w:numId w:val="3"/>
+        </w:numPr>
+      </w:pPr>
+      <w:proofErr w:type="gramStart"/>
+      <w:r>
+        <w:t>enable</w:t>
+      </w:r>
+      <w:proofErr w:type="gramEnd"/>
+      <w:r>
+        <w:t xml:space="preserve"> plugin doit être coché</w:t>
+      </w:r>
+    </w:p>
+    <w:p>
+      <w:pPr>
+        <w:pStyle w:val="Paragraphedeliste"/>
+        <w:numPr>
+          <w:ilvl w:val="0"/>
+          <w:numId w:val="3"/>
+        </w:numPr>
+      </w:pPr>
       <w:r>
         <w:t xml:space="preserve">Décoché les code </w:t>
       </w:r>
@@ -727,17 +855,64 @@
         <w:t xml:space="preserve"> (qui raccourcis le code)</w:t>
       </w:r>
     </w:p>
-    <w:p/>
-    <w:p/>
-    <w:p/>
-    <w:p/>
-    <w:p/>
-    <w:p>
-      <w:r>
+    <w:p>
+      <w:pPr>
+        <w:pStyle w:val="Paragraphedeliste"/>
+        <w:numPr>
+          <w:ilvl w:val="0"/>
+          <w:numId w:val="3"/>
+        </w:numPr>
+      </w:pPr>
+      <w:r>
+        <w:t xml:space="preserve">Ajouter le dossier </w:t>
+      </w:r>
+      <w:proofErr w:type="gramStart"/>
+      <w:r>
+        <w:t>/.</w:t>
+      </w:r>
+      <w:proofErr w:type="spellStart"/>
+      <w:r>
+        <w:t>idea</w:t>
+      </w:r>
+      <w:proofErr w:type="spellEnd"/>
+      <w:proofErr w:type="gramEnd"/>
+      <w:r>
+        <w:t xml:space="preserve">/ dans </w:t>
+      </w:r>
+      <w:proofErr w:type="spellStart"/>
+      <w:r>
+        <w:t>gitignore</w:t>
+      </w:r>
+      <w:proofErr w:type="spellEnd"/>
+    </w:p>
+    <w:p/>
+    <w:p/>
+    <w:p/>
+    <w:p>
+      <w:r>
+        <w:rPr>
+          <w:noProof/>
+        </w:rPr>
         <w:drawing>
-          <wp:inline distT="0" distB="0" distL="0" distR="0" wp14:anchorId="318CEC14" wp14:editId="6349E9AE">
-            <wp:extent cx="5760720" cy="655320"/>
+          <wp:anchor distT="0" distB="0" distL="114300" distR="114300" simplePos="0" relativeHeight="251659264" behindDoc="0" locked="0" layoutInCell="1" allowOverlap="1" wp14:anchorId="0CBD6B90" wp14:editId="0C0E724A">
+            <wp:simplePos x="0" y="0"/>
+            <wp:positionH relativeFrom="margin">
+              <wp:align>right</wp:align>
+            </wp:positionH>
+            <wp:positionV relativeFrom="paragraph">
+              <wp:posOffset>304800</wp:posOffset>
+            </wp:positionV>
+            <wp:extent cx="5777470" cy="657225"/>
             <wp:effectExtent l="0" t="0" r="0" b="0"/>
+            <wp:wrapThrough wrapText="bothSides">
+              <wp:wrapPolygon edited="0">
+                <wp:start x="0" y="0"/>
+                <wp:lineTo x="0" y="20661"/>
+                <wp:lineTo x="21510" y="20661"/>
+                <wp:lineTo x="21510" y="0"/>
+                <wp:lineTo x="0" y="0"/>
+              </wp:wrapPolygon>
+            </wp:wrapThrough>
             <wp:docPr id="3" name="Image 3"/>
             <wp:cNvGraphicFramePr>
               <a:graphicFrameLocks xmlns:a="http://schemas.openxmlformats.org/drawingml/2006/main" noChangeAspect="1"/>
@@ -750,7 +925,13 @@
                     <pic:cNvPicPr/>
                   </pic:nvPicPr>
                   <pic:blipFill>
-                    <a:blip r:embed="rId9"/>
+                    <a:blip r:embed="rId9">
+                      <a:extLst>
+                        <a:ext uri="{28A0092B-C50C-407E-A947-70E740481C1C}">
+                          <a14:useLocalDpi xmlns:a14="http://schemas.microsoft.com/office/drawing/2010/main" val="0"/>
+                        </a:ext>
+                      </a:extLst>
+                    </a:blip>
                     <a:stretch>
                       <a:fillRect/>
                     </a:stretch>
@@ -758,7 +939,90 @@
                   <pic:spPr>
                     <a:xfrm>
                       <a:off x="0" y="0"/>
-                      <a:ext cx="5760720" cy="655320"/>
+                      <a:ext cx="5777470" cy="657225"/>
+                    </a:xfrm>
+                    <a:prstGeom prst="rect">
+                      <a:avLst/>
+                    </a:prstGeom>
+                  </pic:spPr>
+                </pic:pic>
+              </a:graphicData>
+            </a:graphic>
+            <wp14:sizeRelH relativeFrom="margin">
+              <wp14:pctWidth>0</wp14:pctWidth>
+            </wp14:sizeRelH>
+            <wp14:sizeRelV relativeFrom="margin">
+              <wp14:pctHeight>0</wp14:pctHeight>
+            </wp14:sizeRelV>
+          </wp:anchor>
+        </w:drawing>
+      </w:r>
+    </w:p>
+    <w:p/>
+    <w:p/>
+    <w:p/>
+    <w:p>
+      <w:pPr>
+        <w:pStyle w:val="Titre1"/>
+      </w:pPr>
+      <w:r>
+        <w:lastRenderedPageBreak/>
+        <w:t>Hello world</w:t>
+      </w:r>
+    </w:p>
+    <w:p>
+      <w:r>
+        <w:t xml:space="preserve">Si problème de drivers commenter </w:t>
+      </w:r>
+      <w:proofErr w:type="spellStart"/>
+      <w:r>
+        <w:t>postgres</w:t>
+      </w:r>
+      <w:proofErr w:type="spellEnd"/>
+      <w:r>
+        <w:t xml:space="preserve"> et décommenter </w:t>
+      </w:r>
+      <w:proofErr w:type="spellStart"/>
+      <w:r>
+        <w:t>mysql</w:t>
+      </w:r>
+      <w:proofErr w:type="spellEnd"/>
+      <w:r>
+        <w:t xml:space="preserve"> avec les bon id et données un nom de </w:t>
+      </w:r>
+      <w:proofErr w:type="spellStart"/>
+      <w:r>
+        <w:t>bdd</w:t>
+      </w:r>
+      <w:proofErr w:type="spellEnd"/>
+    </w:p>
+    <w:p>
+      <w:r>
+        <w:drawing>
+          <wp:inline distT="0" distB="0" distL="0" distR="0" wp14:anchorId="246EB904" wp14:editId="39102C62">
+            <wp:extent cx="5760720" cy="376555"/>
+            <wp:effectExtent l="0" t="0" r="0" b="4445"/>
+            <wp:docPr id="8" name="Image 8"/>
+            <wp:cNvGraphicFramePr>
+              <a:graphicFrameLocks xmlns:a="http://schemas.openxmlformats.org/drawingml/2006/main" noChangeAspect="1"/>
+            </wp:cNvGraphicFramePr>
+            <a:graphic xmlns:a="http://schemas.openxmlformats.org/drawingml/2006/main">
+              <a:graphicData uri="http://schemas.openxmlformats.org/drawingml/2006/picture">
+                <pic:pic xmlns:pic="http://schemas.openxmlformats.org/drawingml/2006/picture">
+                  <pic:nvPicPr>
+                    <pic:cNvPr id="1" name=""/>
+                    <pic:cNvPicPr/>
+                  </pic:nvPicPr>
+                  <pic:blipFill>
+                    <a:blip r:embed="rId10"/>
+                    <a:stretch>
+                      <a:fillRect/>
+                    </a:stretch>
+                  </pic:blipFill>
+                  <pic:spPr>
+                    <a:xfrm>
+                      <a:off x="0" y="0"/>
+                      <a:ext cx="5760720" cy="376555"/>
                     </a:xfrm>
                     <a:prstGeom prst="rect">
                       <a:avLst/>
@@ -771,11 +1035,1352 @@
         </w:drawing>
       </w:r>
     </w:p>
+    <w:p>
+      <w:r>
+        <w:t>Puis taper la commande dans le terminal</w:t>
+      </w:r>
+    </w:p>
+    <w:p>
+      <w:r>
+        <w:drawing>
+          <wp:inline distT="0" distB="0" distL="0" distR="0" wp14:anchorId="6D5E980A" wp14:editId="45C32E62">
+            <wp:extent cx="4791075" cy="414044"/>
+            <wp:effectExtent l="0" t="0" r="0" b="5080"/>
+            <wp:docPr id="9" name="Image 9" descr="Une image contenant texte, orange&#10;&#10;Description générée automatiquement"/>
+            <wp:cNvGraphicFramePr>
+              <a:graphicFrameLocks xmlns:a="http://schemas.openxmlformats.org/drawingml/2006/main" noChangeAspect="1"/>
+            </wp:cNvGraphicFramePr>
+            <a:graphic xmlns:a="http://schemas.openxmlformats.org/drawingml/2006/main">
+              <a:graphicData uri="http://schemas.openxmlformats.org/drawingml/2006/picture">
+                <pic:pic xmlns:pic="http://schemas.openxmlformats.org/drawingml/2006/picture">
+                  <pic:nvPicPr>
+                    <pic:cNvPr id="9" name="Image 9" descr="Une image contenant texte, orange&#10;&#10;Description générée automatiquement"/>
+                    <pic:cNvPicPr/>
+                  </pic:nvPicPr>
+                  <pic:blipFill>
+                    <a:blip r:embed="rId11"/>
+                    <a:stretch>
+                      <a:fillRect/>
+                    </a:stretch>
+                  </pic:blipFill>
+                  <pic:spPr>
+                    <a:xfrm>
+                      <a:off x="0" y="0"/>
+                      <a:ext cx="4886244" cy="422268"/>
+                    </a:xfrm>
+                    <a:prstGeom prst="rect">
+                      <a:avLst/>
+                    </a:prstGeom>
+                  </pic:spPr>
+                </pic:pic>
+              </a:graphicData>
+            </a:graphic>
+          </wp:inline>
+        </w:drawing>
+      </w:r>
+    </w:p>
+    <w:p/>
+    <w:p>
+      <w:pPr>
+        <w:pStyle w:val="Titre2"/>
+      </w:pPr>
+      <w:r>
+        <w:t>Création du routeur</w:t>
+      </w:r>
+    </w:p>
+    <w:p>
+      <w:r>
+        <w:t>Dans src&gt;</w:t>
+      </w:r>
+      <w:proofErr w:type="spellStart"/>
+      <w:r>
+        <w:t>controller</w:t>
+      </w:r>
+      <w:proofErr w:type="spellEnd"/>
+      <w:r>
+        <w:t xml:space="preserve"> créer un fichier nommé </w:t>
+      </w:r>
+      <w:proofErr w:type="spellStart"/>
+      <w:r>
+        <w:t>MainController</w:t>
+      </w:r>
+      <w:proofErr w:type="spellEnd"/>
+    </w:p>
+    <w:p>
+      <w:pPr>
+        <w:jc w:val="center"/>
+      </w:pPr>
+      <w:r>
+        <w:drawing>
+          <wp:inline distT="0" distB="0" distL="0" distR="0" wp14:anchorId="06036DE5" wp14:editId="6DA35431">
+            <wp:extent cx="5067300" cy="2838450"/>
+            <wp:effectExtent l="0" t="0" r="0" b="0"/>
+            <wp:docPr id="10" name="Image 10" descr="Une image contenant texte&#10;&#10;Description générée automatiquement"/>
+            <wp:cNvGraphicFramePr>
+              <a:graphicFrameLocks xmlns:a="http://schemas.openxmlformats.org/drawingml/2006/main" noChangeAspect="1"/>
+            </wp:cNvGraphicFramePr>
+            <a:graphic xmlns:a="http://schemas.openxmlformats.org/drawingml/2006/main">
+              <a:graphicData uri="http://schemas.openxmlformats.org/drawingml/2006/picture">
+                <pic:pic xmlns:pic="http://schemas.openxmlformats.org/drawingml/2006/picture">
+                  <pic:nvPicPr>
+                    <pic:cNvPr id="10" name="Image 10" descr="Une image contenant texte&#10;&#10;Description générée automatiquement"/>
+                    <pic:cNvPicPr/>
+                  </pic:nvPicPr>
+                  <pic:blipFill>
+                    <a:blip r:embed="rId12"/>
+                    <a:stretch>
+                      <a:fillRect/>
+                    </a:stretch>
+                  </pic:blipFill>
+                  <pic:spPr>
+                    <a:xfrm>
+                      <a:off x="0" y="0"/>
+                      <a:ext cx="5077911" cy="2844394"/>
+                    </a:xfrm>
+                    <a:prstGeom prst="rect">
+                      <a:avLst/>
+                    </a:prstGeom>
+                  </pic:spPr>
+                </pic:pic>
+              </a:graphicData>
+            </a:graphic>
+          </wp:inline>
+        </w:drawing>
+      </w:r>
+    </w:p>
+    <w:p/>
+    <w:p>
+      <w:pPr>
+        <w:pStyle w:val="Titre2"/>
+      </w:pPr>
+      <w:r>
+        <w:t>Affichage avec twig</w:t>
+      </w:r>
+    </w:p>
+    <w:p>
+      <w:r>
+        <w:t xml:space="preserve">Dans </w:t>
+      </w:r>
+      <w:proofErr w:type="spellStart"/>
+      <w:r>
+        <w:t>templates</w:t>
+      </w:r>
+      <w:proofErr w:type="spellEnd"/>
+      <w:r>
+        <w:t xml:space="preserve"> créer un dossier main&gt;</w:t>
+      </w:r>
+      <w:proofErr w:type="spellStart"/>
+      <w:proofErr w:type="gramStart"/>
+      <w:r>
+        <w:t>home.html.twig</w:t>
+      </w:r>
+      <w:proofErr w:type="spellEnd"/>
+      <w:proofErr w:type="gramEnd"/>
+    </w:p>
+    <w:p>
+      <w:pPr>
+        <w:jc w:val="center"/>
+      </w:pPr>
+      <w:r>
+        <w:drawing>
+          <wp:inline distT="0" distB="0" distL="0" distR="0" wp14:anchorId="3BE33994" wp14:editId="76FD15BD">
+            <wp:extent cx="5291727" cy="2428875"/>
+            <wp:effectExtent l="0" t="0" r="4445" b="0"/>
+            <wp:docPr id="11" name="Image 11" descr="Une image contenant texte&#10;&#10;Description générée automatiquement"/>
+            <wp:cNvGraphicFramePr>
+              <a:graphicFrameLocks xmlns:a="http://schemas.openxmlformats.org/drawingml/2006/main" noChangeAspect="1"/>
+            </wp:cNvGraphicFramePr>
+            <a:graphic xmlns:a="http://schemas.openxmlformats.org/drawingml/2006/main">
+              <a:graphicData uri="http://schemas.openxmlformats.org/drawingml/2006/picture">
+                <pic:pic xmlns:pic="http://schemas.openxmlformats.org/drawingml/2006/picture">
+                  <pic:nvPicPr>
+                    <pic:cNvPr id="11" name="Image 11" descr="Une image contenant texte&#10;&#10;Description générée automatiquement"/>
+                    <pic:cNvPicPr/>
+                  </pic:nvPicPr>
+                  <pic:blipFill>
+                    <a:blip r:embed="rId13"/>
+                    <a:stretch>
+                      <a:fillRect/>
+                    </a:stretch>
+                  </pic:blipFill>
+                  <pic:spPr>
+                    <a:xfrm>
+                      <a:off x="0" y="0"/>
+                      <a:ext cx="5312619" cy="2438464"/>
+                    </a:xfrm>
+                    <a:prstGeom prst="rect">
+                      <a:avLst/>
+                    </a:prstGeom>
+                  </pic:spPr>
+                </pic:pic>
+              </a:graphicData>
+            </a:graphic>
+          </wp:inline>
+        </w:drawing>
+      </w:r>
+    </w:p>
+    <w:p/>
+    <w:p/>
+    <w:p>
+      <w:pPr>
+        <w:pStyle w:val="Titre1"/>
+      </w:pPr>
+      <w:r>
+        <w:lastRenderedPageBreak/>
+        <w:t>Twig</w:t>
+      </w:r>
+    </w:p>
+    <w:p>
+      <w:proofErr w:type="spellStart"/>
+      <w:r>
+        <w:t>Twig</w:t>
+      </w:r>
+      <w:proofErr w:type="spellEnd"/>
+      <w:r>
+        <w:t xml:space="preserve"> permet en plus d’écrire du html classique d’y ajouter du code PHP. </w:t>
+      </w:r>
+      <w:proofErr w:type="spellStart"/>
+      <w:r>
+        <w:t>Twig</w:t>
+      </w:r>
+      <w:proofErr w:type="spellEnd"/>
+      <w:r>
+        <w:t xml:space="preserve"> est minimaliste et performant</w:t>
+      </w:r>
+    </w:p>
+    <w:p>
+      <w:r>
+        <w:t xml:space="preserve">Il existe 3 délimiteurs en </w:t>
+      </w:r>
+      <w:proofErr w:type="spellStart"/>
+      <w:r>
+        <w:t>twig</w:t>
+      </w:r>
+      <w:proofErr w:type="spellEnd"/>
+    </w:p>
+    <w:p>
+      <w:pPr>
+        <w:pStyle w:val="Paragraphedeliste"/>
+        <w:numPr>
+          <w:ilvl w:val="0"/>
+          <w:numId w:val="2"/>
+        </w:numPr>
+      </w:pPr>
+      <w:r>
+        <w:rPr>
+          <w:b/>
+          <w:bCs/>
+        </w:rPr>
+        <w:t>{# … #}</w:t>
+      </w:r>
+      <w:r>
+        <w:t> : pour écrire des commentaires</w:t>
+      </w:r>
+    </w:p>
+    <w:p>
+      <w:pPr>
+        <w:pStyle w:val="Paragraphedeliste"/>
+        <w:numPr>
+          <w:ilvl w:val="0"/>
+          <w:numId w:val="2"/>
+        </w:numPr>
+      </w:pPr>
+      <w:proofErr w:type="gramStart"/>
+      <w:r>
+        <w:rPr>
+          <w:b/>
+          <w:bCs/>
+        </w:rPr>
+        <w:t>{{ …</w:t>
+      </w:r>
+      <w:proofErr w:type="gramEnd"/>
+      <w:r>
+        <w:rPr>
+          <w:b/>
+          <w:bCs/>
+        </w:rPr>
+        <w:t xml:space="preserve"> }}</w:t>
+      </w:r>
+      <w:r>
+        <w:t xml:space="preserve"> : appeler double moustache permet de faire un </w:t>
+      </w:r>
+      <w:proofErr w:type="spellStart"/>
+      <w:r>
+        <w:t>echo</w:t>
+      </w:r>
+      <w:proofErr w:type="spellEnd"/>
+    </w:p>
+    <w:p>
+      <w:pPr>
+        <w:pStyle w:val="Paragraphedeliste"/>
+        <w:numPr>
+          <w:ilvl w:val="0"/>
+          <w:numId w:val="2"/>
+        </w:numPr>
+      </w:pPr>
+      <w:r>
+        <w:rPr>
+          <w:b/>
+          <w:bCs/>
+        </w:rPr>
+        <w:t>{% … %}</w:t>
+      </w:r>
+      <w:r>
+        <w:t xml:space="preserve"> : pour exécuter du code </w:t>
+      </w:r>
+      <w:r>
+        <w:t xml:space="preserve">(ce n’est pas du code </w:t>
+      </w:r>
+      <w:proofErr w:type="spellStart"/>
+      <w:r>
+        <w:t>php</w:t>
+      </w:r>
+      <w:proofErr w:type="spellEnd"/>
+      <w:r>
+        <w:t xml:space="preserve"> mais </w:t>
+      </w:r>
+      <w:r>
+        <w:t xml:space="preserve">des balises </w:t>
+      </w:r>
+      <w:proofErr w:type="spellStart"/>
+      <w:r>
+        <w:t>twig</w:t>
+      </w:r>
+      <w:proofErr w:type="spellEnd"/>
+      <w:r>
+        <w:t>)</w:t>
+      </w:r>
+    </w:p>
+    <w:p>
+      <w:pPr>
+        <w:pStyle w:val="Titre2"/>
+      </w:pPr>
+      <w:r>
+        <w:t xml:space="preserve">Les balises twig </w:t>
+      </w:r>
+    </w:p>
+    <w:p>
+      <w:r>
+        <w:drawing>
+          <wp:anchor distT="0" distB="0" distL="114300" distR="114300" simplePos="0" relativeHeight="251666432" behindDoc="0" locked="0" layoutInCell="1" allowOverlap="1" wp14:anchorId="6A647B87" wp14:editId="0135E28F">
+            <wp:simplePos x="0" y="0"/>
+            <wp:positionH relativeFrom="margin">
+              <wp:posOffset>3849370</wp:posOffset>
+            </wp:positionH>
+            <wp:positionV relativeFrom="paragraph">
+              <wp:posOffset>71755</wp:posOffset>
+            </wp:positionV>
+            <wp:extent cx="2628900" cy="1900555"/>
+            <wp:effectExtent l="0" t="0" r="0" b="4445"/>
+            <wp:wrapThrough wrapText="bothSides">
+              <wp:wrapPolygon edited="0">
+                <wp:start x="0" y="0"/>
+                <wp:lineTo x="0" y="21434"/>
+                <wp:lineTo x="21443" y="21434"/>
+                <wp:lineTo x="21443" y="0"/>
+                <wp:lineTo x="0" y="0"/>
+              </wp:wrapPolygon>
+            </wp:wrapThrough>
+            <wp:docPr id="17" name="Image 17" descr="Une image contenant texte&#10;&#10;Description générée automatiquement"/>
+            <wp:cNvGraphicFramePr>
+              <a:graphicFrameLocks xmlns:a="http://schemas.openxmlformats.org/drawingml/2006/main" noChangeAspect="1"/>
+            </wp:cNvGraphicFramePr>
+            <a:graphic xmlns:a="http://schemas.openxmlformats.org/drawingml/2006/main">
+              <a:graphicData uri="http://schemas.openxmlformats.org/drawingml/2006/picture">
+                <pic:pic xmlns:pic="http://schemas.openxmlformats.org/drawingml/2006/picture">
+                  <pic:nvPicPr>
+                    <pic:cNvPr id="17" name="Image 17" descr="Une image contenant texte&#10;&#10;Description générée automatiquement"/>
+                    <pic:cNvPicPr/>
+                  </pic:nvPicPr>
+                  <pic:blipFill>
+                    <a:blip r:embed="rId14">
+                      <a:extLst>
+                        <a:ext uri="{28A0092B-C50C-407E-A947-70E740481C1C}">
+                          <a14:useLocalDpi xmlns:a14="http://schemas.microsoft.com/office/drawing/2010/main" val="0"/>
+                        </a:ext>
+                      </a:extLst>
+                    </a:blip>
+                    <a:stretch>
+                      <a:fillRect/>
+                    </a:stretch>
+                  </pic:blipFill>
+                  <pic:spPr>
+                    <a:xfrm>
+                      <a:off x="0" y="0"/>
+                      <a:ext cx="2628900" cy="1900555"/>
+                    </a:xfrm>
+                    <a:prstGeom prst="rect">
+                      <a:avLst/>
+                    </a:prstGeom>
+                  </pic:spPr>
+                </pic:pic>
+              </a:graphicData>
+            </a:graphic>
+            <wp14:sizeRelH relativeFrom="margin">
+              <wp14:pctWidth>0</wp14:pctWidth>
+            </wp14:sizeRelH>
+            <wp14:sizeRelV relativeFrom="margin">
+              <wp14:pctHeight>0</wp14:pctHeight>
+            </wp14:sizeRelV>
+          </wp:anchor>
+        </w:drawing>
+      </w:r>
+      <w:r>
+        <w:drawing>
+          <wp:anchor distT="0" distB="0" distL="114300" distR="114300" simplePos="0" relativeHeight="251662336" behindDoc="0" locked="0" layoutInCell="1" allowOverlap="1" wp14:anchorId="664D0EA5" wp14:editId="496A4508">
+            <wp:simplePos x="0" y="0"/>
+            <wp:positionH relativeFrom="margin">
+              <wp:align>left</wp:align>
+            </wp:positionH>
+            <wp:positionV relativeFrom="paragraph">
+              <wp:posOffset>71755</wp:posOffset>
+            </wp:positionV>
+            <wp:extent cx="3140075" cy="2562225"/>
+            <wp:effectExtent l="0" t="0" r="3175" b="9525"/>
+            <wp:wrapThrough wrapText="bothSides">
+              <wp:wrapPolygon edited="0">
+                <wp:start x="0" y="0"/>
+                <wp:lineTo x="0" y="21520"/>
+                <wp:lineTo x="21491" y="21520"/>
+                <wp:lineTo x="21491" y="0"/>
+                <wp:lineTo x="0" y="0"/>
+              </wp:wrapPolygon>
+            </wp:wrapThrough>
+            <wp:docPr id="13" name="Image 13" descr="Une image contenant texte&#10;&#10;Description générée automatiquement"/>
+            <wp:cNvGraphicFramePr>
+              <a:graphicFrameLocks xmlns:a="http://schemas.openxmlformats.org/drawingml/2006/main" noChangeAspect="1"/>
+            </wp:cNvGraphicFramePr>
+            <a:graphic xmlns:a="http://schemas.openxmlformats.org/drawingml/2006/main">
+              <a:graphicData uri="http://schemas.openxmlformats.org/drawingml/2006/picture">
+                <pic:pic xmlns:pic="http://schemas.openxmlformats.org/drawingml/2006/picture">
+                  <pic:nvPicPr>
+                    <pic:cNvPr id="13" name="Image 13" descr="Une image contenant texte&#10;&#10;Description générée automatiquement"/>
+                    <pic:cNvPicPr/>
+                  </pic:nvPicPr>
+                  <pic:blipFill>
+                    <a:blip r:embed="rId15">
+                      <a:extLst>
+                        <a:ext uri="{28A0092B-C50C-407E-A947-70E740481C1C}">
+                          <a14:useLocalDpi xmlns:a14="http://schemas.microsoft.com/office/drawing/2010/main" val="0"/>
+                        </a:ext>
+                      </a:extLst>
+                    </a:blip>
+                    <a:stretch>
+                      <a:fillRect/>
+                    </a:stretch>
+                  </pic:blipFill>
+                  <pic:spPr>
+                    <a:xfrm>
+                      <a:off x="0" y="0"/>
+                      <a:ext cx="3140075" cy="2562225"/>
+                    </a:xfrm>
+                    <a:prstGeom prst="rect">
+                      <a:avLst/>
+                    </a:prstGeom>
+                  </pic:spPr>
+                </pic:pic>
+              </a:graphicData>
+            </a:graphic>
+            <wp14:sizeRelH relativeFrom="margin">
+              <wp14:pctWidth>0</wp14:pctWidth>
+            </wp14:sizeRelH>
+            <wp14:sizeRelV relativeFrom="margin">
+              <wp14:pctHeight>0</wp14:pctHeight>
+            </wp14:sizeRelV>
+          </wp:anchor>
+        </w:drawing>
+      </w:r>
+    </w:p>
+    <w:p/>
+    <w:p/>
+    <w:p/>
+    <w:p/>
+    <w:p/>
+    <w:p>
+      <w:r>
+        <w:drawing>
+          <wp:anchor distT="0" distB="0" distL="114300" distR="114300" simplePos="0" relativeHeight="251661312" behindDoc="0" locked="0" layoutInCell="1" allowOverlap="1" wp14:anchorId="7A30F227" wp14:editId="271A69D9">
+            <wp:simplePos x="0" y="0"/>
+            <wp:positionH relativeFrom="margin">
+              <wp:posOffset>3896995</wp:posOffset>
+            </wp:positionH>
+            <wp:positionV relativeFrom="paragraph">
+              <wp:posOffset>211455</wp:posOffset>
+            </wp:positionV>
+            <wp:extent cx="1908175" cy="1800225"/>
+            <wp:effectExtent l="0" t="0" r="0" b="9525"/>
+            <wp:wrapThrough wrapText="bothSides">
+              <wp:wrapPolygon edited="0">
+                <wp:start x="0" y="0"/>
+                <wp:lineTo x="0" y="21486"/>
+                <wp:lineTo x="21348" y="21486"/>
+                <wp:lineTo x="21348" y="0"/>
+                <wp:lineTo x="0" y="0"/>
+              </wp:wrapPolygon>
+            </wp:wrapThrough>
+            <wp:docPr id="12" name="Image 12"/>
+            <wp:cNvGraphicFramePr>
+              <a:graphicFrameLocks xmlns:a="http://schemas.openxmlformats.org/drawingml/2006/main" noChangeAspect="1"/>
+            </wp:cNvGraphicFramePr>
+            <a:graphic xmlns:a="http://schemas.openxmlformats.org/drawingml/2006/main">
+              <a:graphicData uri="http://schemas.openxmlformats.org/drawingml/2006/picture">
+                <pic:pic xmlns:pic="http://schemas.openxmlformats.org/drawingml/2006/picture">
+                  <pic:nvPicPr>
+                    <pic:cNvPr id="1" name=""/>
+                    <pic:cNvPicPr/>
+                  </pic:nvPicPr>
+                  <pic:blipFill>
+                    <a:blip r:embed="rId16">
+                      <a:extLst>
+                        <a:ext uri="{28A0092B-C50C-407E-A947-70E740481C1C}">
+                          <a14:useLocalDpi xmlns:a14="http://schemas.microsoft.com/office/drawing/2010/main" val="0"/>
+                        </a:ext>
+                      </a:extLst>
+                    </a:blip>
+                    <a:stretch>
+                      <a:fillRect/>
+                    </a:stretch>
+                  </pic:blipFill>
+                  <pic:spPr>
+                    <a:xfrm>
+                      <a:off x="0" y="0"/>
+                      <a:ext cx="1908175" cy="1800225"/>
+                    </a:xfrm>
+                    <a:prstGeom prst="rect">
+                      <a:avLst/>
+                    </a:prstGeom>
+                  </pic:spPr>
+                </pic:pic>
+              </a:graphicData>
+            </a:graphic>
+            <wp14:sizeRelH relativeFrom="margin">
+              <wp14:pctWidth>0</wp14:pctWidth>
+            </wp14:sizeRelH>
+            <wp14:sizeRelV relativeFrom="margin">
+              <wp14:pctHeight>0</wp14:pctHeight>
+            </wp14:sizeRelV>
+          </wp:anchor>
+        </w:drawing>
+      </w:r>
+    </w:p>
+    <w:p/>
+    <w:p/>
+    <w:p/>
+    <w:p/>
+    <w:p/>
+    <w:p/>
+    <w:p>
+      <w:pPr>
+        <w:pStyle w:val="Titre2"/>
+      </w:pPr>
+      <w:r>
+        <w:t>Les filtres twig</w:t>
+      </w:r>
+    </w:p>
+    <w:p>
+      <w:r>
+        <w:drawing>
+          <wp:anchor distT="0" distB="0" distL="114300" distR="114300" simplePos="0" relativeHeight="251665408" behindDoc="0" locked="0" layoutInCell="1" allowOverlap="1" wp14:anchorId="12CA335E" wp14:editId="58AA1F41">
+            <wp:simplePos x="0" y="0"/>
+            <wp:positionH relativeFrom="margin">
+              <wp:align>center</wp:align>
+            </wp:positionH>
+            <wp:positionV relativeFrom="paragraph">
+              <wp:posOffset>288290</wp:posOffset>
+            </wp:positionV>
+            <wp:extent cx="5422900" cy="2057400"/>
+            <wp:effectExtent l="0" t="0" r="6350" b="0"/>
+            <wp:wrapThrough wrapText="bothSides">
+              <wp:wrapPolygon edited="0">
+                <wp:start x="0" y="0"/>
+                <wp:lineTo x="0" y="21400"/>
+                <wp:lineTo x="21549" y="21400"/>
+                <wp:lineTo x="21549" y="0"/>
+                <wp:lineTo x="0" y="0"/>
+              </wp:wrapPolygon>
+            </wp:wrapThrough>
+            <wp:docPr id="16" name="Image 16" descr="Une image contenant texte&#10;&#10;Description générée automatiquement"/>
+            <wp:cNvGraphicFramePr>
+              <a:graphicFrameLocks xmlns:a="http://schemas.openxmlformats.org/drawingml/2006/main" noChangeAspect="1"/>
+            </wp:cNvGraphicFramePr>
+            <a:graphic xmlns:a="http://schemas.openxmlformats.org/drawingml/2006/main">
+              <a:graphicData uri="http://schemas.openxmlformats.org/drawingml/2006/picture">
+                <pic:pic xmlns:pic="http://schemas.openxmlformats.org/drawingml/2006/picture">
+                  <pic:nvPicPr>
+                    <pic:cNvPr id="16" name="Image 16" descr="Une image contenant texte&#10;&#10;Description générée automatiquement"/>
+                    <pic:cNvPicPr/>
+                  </pic:nvPicPr>
+                  <pic:blipFill>
+                    <a:blip r:embed="rId17">
+                      <a:extLst>
+                        <a:ext uri="{28A0092B-C50C-407E-A947-70E740481C1C}">
+                          <a14:useLocalDpi xmlns:a14="http://schemas.microsoft.com/office/drawing/2010/main" val="0"/>
+                        </a:ext>
+                      </a:extLst>
+                    </a:blip>
+                    <a:stretch>
+                      <a:fillRect/>
+                    </a:stretch>
+                  </pic:blipFill>
+                  <pic:spPr>
+                    <a:xfrm>
+                      <a:off x="0" y="0"/>
+                      <a:ext cx="5422900" cy="2057400"/>
+                    </a:xfrm>
+                    <a:prstGeom prst="rect">
+                      <a:avLst/>
+                    </a:prstGeom>
+                  </pic:spPr>
+                </pic:pic>
+              </a:graphicData>
+            </a:graphic>
+            <wp14:sizeRelH relativeFrom="margin">
+              <wp14:pctWidth>0</wp14:pctWidth>
+            </wp14:sizeRelH>
+            <wp14:sizeRelV relativeFrom="margin">
+              <wp14:pctHeight>0</wp14:pctHeight>
+            </wp14:sizeRelV>
+          </wp:anchor>
+        </w:drawing>
+      </w:r>
+      <w:r>
+        <w:t xml:space="preserve">Les filtres permettent de modifier des variables, pour les utiliser on ajoute </w:t>
+      </w:r>
+      <w:proofErr w:type="gramStart"/>
+      <w:r>
+        <w:t>un pipe</w:t>
+      </w:r>
+      <w:proofErr w:type="gramEnd"/>
+      <w:r>
+        <w:t xml:space="preserve"> | après la variable</w:t>
+      </w:r>
+    </w:p>
+    <w:p/>
+    <w:p/>
+    <w:p/>
+    <w:p/>
+    <w:p/>
+    <w:p/>
+    <w:p/>
+    <w:p>
+      <w:r>
+        <w:drawing>
+          <wp:anchor distT="0" distB="0" distL="114300" distR="114300" simplePos="0" relativeHeight="251664384" behindDoc="0" locked="0" layoutInCell="1" allowOverlap="1" wp14:anchorId="12B2047B" wp14:editId="4B0CAAE3">
+            <wp:simplePos x="0" y="0"/>
+            <wp:positionH relativeFrom="margin">
+              <wp:posOffset>1591945</wp:posOffset>
+            </wp:positionH>
+            <wp:positionV relativeFrom="paragraph">
+              <wp:posOffset>-78105</wp:posOffset>
+            </wp:positionV>
+            <wp:extent cx="2956560" cy="1362075"/>
+            <wp:effectExtent l="0" t="0" r="0" b="9525"/>
+            <wp:wrapThrough wrapText="bothSides">
+              <wp:wrapPolygon edited="0">
+                <wp:start x="0" y="0"/>
+                <wp:lineTo x="0" y="21449"/>
+                <wp:lineTo x="21433" y="21449"/>
+                <wp:lineTo x="21433" y="0"/>
+                <wp:lineTo x="0" y="0"/>
+              </wp:wrapPolygon>
+            </wp:wrapThrough>
+            <wp:docPr id="15" name="Image 15"/>
+            <wp:cNvGraphicFramePr>
+              <a:graphicFrameLocks xmlns:a="http://schemas.openxmlformats.org/drawingml/2006/main" noChangeAspect="1"/>
+            </wp:cNvGraphicFramePr>
+            <a:graphic xmlns:a="http://schemas.openxmlformats.org/drawingml/2006/main">
+              <a:graphicData uri="http://schemas.openxmlformats.org/drawingml/2006/picture">
+                <pic:pic xmlns:pic="http://schemas.openxmlformats.org/drawingml/2006/picture">
+                  <pic:nvPicPr>
+                    <pic:cNvPr id="1" name=""/>
+                    <pic:cNvPicPr/>
+                  </pic:nvPicPr>
+                  <pic:blipFill>
+                    <a:blip r:embed="rId18">
+                      <a:extLst>
+                        <a:ext uri="{28A0092B-C50C-407E-A947-70E740481C1C}">
+                          <a14:useLocalDpi xmlns:a14="http://schemas.microsoft.com/office/drawing/2010/main" val="0"/>
+                        </a:ext>
+                      </a:extLst>
+                    </a:blip>
+                    <a:stretch>
+                      <a:fillRect/>
+                    </a:stretch>
+                  </pic:blipFill>
+                  <pic:spPr>
+                    <a:xfrm>
+                      <a:off x="0" y="0"/>
+                      <a:ext cx="2956560" cy="1362075"/>
+                    </a:xfrm>
+                    <a:prstGeom prst="rect">
+                      <a:avLst/>
+                    </a:prstGeom>
+                  </pic:spPr>
+                </pic:pic>
+              </a:graphicData>
+            </a:graphic>
+            <wp14:sizeRelH relativeFrom="margin">
+              <wp14:pctWidth>0</wp14:pctWidth>
+            </wp14:sizeRelH>
+            <wp14:sizeRelV relativeFrom="margin">
+              <wp14:pctHeight>0</wp14:pctHeight>
+            </wp14:sizeRelV>
+          </wp:anchor>
+        </w:drawing>
+      </w:r>
+    </w:p>
+    <w:p/>
+    <w:p/>
+    <w:p/>
+    <w:p>
+      <w:pPr>
+        <w:pStyle w:val="Titre2"/>
+      </w:pPr>
+      <w:r>
+        <w:lastRenderedPageBreak/>
+        <w:t>Bloc et héritage</w:t>
+      </w:r>
+    </w:p>
+    <w:p>
+      <w:r>
+        <w:t xml:space="preserve">Avec </w:t>
+      </w:r>
+      <w:proofErr w:type="spellStart"/>
+      <w:r>
+        <w:t>twig</w:t>
+      </w:r>
+      <w:proofErr w:type="spellEnd"/>
+      <w:r>
+        <w:t xml:space="preserve"> nous pouvons créer un « gabarit » de page avec des bloc qu’ont laisse vide (ou une valeur par défaut). </w:t>
+      </w:r>
+    </w:p>
+    <w:p>
+      <w:r>
+        <w:drawing>
+          <wp:inline distT="0" distB="0" distL="0" distR="0" wp14:anchorId="16DED785" wp14:editId="2D781EA0">
+            <wp:extent cx="6840220" cy="3375025"/>
+            <wp:effectExtent l="0" t="0" r="0" b="0"/>
+            <wp:docPr id="18" name="Image 18" descr="Une image contenant texte&#10;&#10;Description générée automatiquement"/>
+            <wp:cNvGraphicFramePr>
+              <a:graphicFrameLocks xmlns:a="http://schemas.openxmlformats.org/drawingml/2006/main" noChangeAspect="1"/>
+            </wp:cNvGraphicFramePr>
+            <a:graphic xmlns:a="http://schemas.openxmlformats.org/drawingml/2006/main">
+              <a:graphicData uri="http://schemas.openxmlformats.org/drawingml/2006/picture">
+                <pic:pic xmlns:pic="http://schemas.openxmlformats.org/drawingml/2006/picture">
+                  <pic:nvPicPr>
+                    <pic:cNvPr id="18" name="Image 18" descr="Une image contenant texte&#10;&#10;Description générée automatiquement"/>
+                    <pic:cNvPicPr/>
+                  </pic:nvPicPr>
+                  <pic:blipFill>
+                    <a:blip r:embed="rId19"/>
+                    <a:stretch>
+                      <a:fillRect/>
+                    </a:stretch>
+                  </pic:blipFill>
+                  <pic:spPr>
+                    <a:xfrm>
+                      <a:off x="0" y="0"/>
+                      <a:ext cx="6840220" cy="3375025"/>
+                    </a:xfrm>
+                    <a:prstGeom prst="rect">
+                      <a:avLst/>
+                    </a:prstGeom>
+                  </pic:spPr>
+                </pic:pic>
+              </a:graphicData>
+            </a:graphic>
+          </wp:inline>
+        </w:drawing>
+      </w:r>
+    </w:p>
+    <w:p>
+      <w:r>
+        <w:t xml:space="preserve">Et maintenant notre </w:t>
+      </w:r>
+      <w:r>
+        <w:t xml:space="preserve">page home ressemble à ça </w:t>
+      </w:r>
+    </w:p>
+    <w:p>
+      <w:r>
+        <w:drawing>
+          <wp:inline distT="0" distB="0" distL="0" distR="0" wp14:anchorId="1A146749" wp14:editId="1BCB18F7">
+            <wp:extent cx="4772691" cy="1971950"/>
+            <wp:effectExtent l="0" t="0" r="8890" b="9525"/>
+            <wp:docPr id="19" name="Image 19" descr="Une image contenant texte&#10;&#10;Description générée automatiquement"/>
+            <wp:cNvGraphicFramePr>
+              <a:graphicFrameLocks xmlns:a="http://schemas.openxmlformats.org/drawingml/2006/main" noChangeAspect="1"/>
+            </wp:cNvGraphicFramePr>
+            <a:graphic xmlns:a="http://schemas.openxmlformats.org/drawingml/2006/main">
+              <a:graphicData uri="http://schemas.openxmlformats.org/drawingml/2006/picture">
+                <pic:pic xmlns:pic="http://schemas.openxmlformats.org/drawingml/2006/picture">
+                  <pic:nvPicPr>
+                    <pic:cNvPr id="19" name="Image 19" descr="Une image contenant texte&#10;&#10;Description générée automatiquement"/>
+                    <pic:cNvPicPr/>
+                  </pic:nvPicPr>
+                  <pic:blipFill>
+                    <a:blip r:embed="rId20"/>
+                    <a:stretch>
+                      <a:fillRect/>
+                    </a:stretch>
+                  </pic:blipFill>
+                  <pic:spPr>
+                    <a:xfrm>
+                      <a:off x="0" y="0"/>
+                      <a:ext cx="4772691" cy="1971950"/>
+                    </a:xfrm>
+                    <a:prstGeom prst="rect">
+                      <a:avLst/>
+                    </a:prstGeom>
+                  </pic:spPr>
+                </pic:pic>
+              </a:graphicData>
+            </a:graphic>
+          </wp:inline>
+        </w:drawing>
+      </w:r>
+    </w:p>
+    <w:p>
+      <w:pPr>
+        <w:pStyle w:val="Titre2"/>
+      </w:pPr>
+      <w:r>
+        <w:t>Gestion des assets et des URLs</w:t>
+      </w:r>
+    </w:p>
+    <w:p>
+      <w:r>
+        <w:t xml:space="preserve">Pour avoir une gestion des url (afin d’éviter </w:t>
+      </w:r>
+      <w:proofErr w:type="gramStart"/>
+      <w:r>
+        <w:t>les problème</w:t>
+      </w:r>
+      <w:proofErr w:type="gramEnd"/>
+      <w:r>
+        <w:t xml:space="preserve"> avec les chemins relatif qui ne trouverons pas toujours le bonne emplacement) on utilise </w:t>
+      </w:r>
+      <w:r>
+        <w:rPr>
+          <w:b/>
+          <w:bCs/>
+        </w:rPr>
+        <w:t>asset</w:t>
+      </w:r>
+      <w:r>
+        <w:rPr>
+          <w:b/>
+          <w:bCs/>
+        </w:rPr>
+        <w:t>(‘folder/</w:t>
+      </w:r>
+      <w:proofErr w:type="spellStart"/>
+      <w:r>
+        <w:rPr>
+          <w:b/>
+          <w:bCs/>
+        </w:rPr>
+        <w:t>rss</w:t>
+      </w:r>
+      <w:proofErr w:type="spellEnd"/>
+      <w:r>
+        <w:rPr>
+          <w:b/>
+          <w:bCs/>
+        </w:rPr>
+        <w:t>’)</w:t>
+      </w:r>
+      <w:r>
+        <w:t xml:space="preserve"> qui permet de rediriger vers le dossier /public</w:t>
+      </w:r>
+    </w:p>
+    <w:p>
+      <w:r>
+        <w:drawing>
+          <wp:inline distT="0" distB="0" distL="0" distR="0" wp14:anchorId="64FB10EF" wp14:editId="0EC59BEF">
+            <wp:extent cx="4591691" cy="247685"/>
+            <wp:effectExtent l="0" t="0" r="0" b="0"/>
+            <wp:docPr id="20" name="Image 20"/>
+            <wp:cNvGraphicFramePr>
+              <a:graphicFrameLocks xmlns:a="http://schemas.openxmlformats.org/drawingml/2006/main" noChangeAspect="1"/>
+            </wp:cNvGraphicFramePr>
+            <a:graphic xmlns:a="http://schemas.openxmlformats.org/drawingml/2006/main">
+              <a:graphicData uri="http://schemas.openxmlformats.org/drawingml/2006/picture">
+                <pic:pic xmlns:pic="http://schemas.openxmlformats.org/drawingml/2006/picture">
+                  <pic:nvPicPr>
+                    <pic:cNvPr id="1" name=""/>
+                    <pic:cNvPicPr/>
+                  </pic:nvPicPr>
+                  <pic:blipFill>
+                    <a:blip r:embed="rId21"/>
+                    <a:stretch>
+                      <a:fillRect/>
+                    </a:stretch>
+                  </pic:blipFill>
+                  <pic:spPr>
+                    <a:xfrm>
+                      <a:off x="0" y="0"/>
+                      <a:ext cx="4591691" cy="247685"/>
+                    </a:xfrm>
+                    <a:prstGeom prst="rect">
+                      <a:avLst/>
+                    </a:prstGeom>
+                  </pic:spPr>
+                </pic:pic>
+              </a:graphicData>
+            </a:graphic>
+          </wp:inline>
+        </w:drawing>
+      </w:r>
+    </w:p>
+    <w:p>
+      <w:r>
+        <w:t>Et pour les url de page</w:t>
+      </w:r>
+      <w:r>
+        <w:t xml:space="preserve"> on utilise </w:t>
+      </w:r>
+      <w:proofErr w:type="spellStart"/>
+      <w:r>
+        <w:rPr>
+          <w:b/>
+          <w:bCs/>
+        </w:rPr>
+        <w:t>path</w:t>
+      </w:r>
+      <w:proofErr w:type="spellEnd"/>
+      <w:r>
+        <w:rPr>
+          <w:b/>
+          <w:bCs/>
+        </w:rPr>
+        <w:t>(‘</w:t>
+      </w:r>
+      <w:proofErr w:type="spellStart"/>
+      <w:r>
+        <w:rPr>
+          <w:b/>
+          <w:bCs/>
+        </w:rPr>
+        <w:t>name_route</w:t>
+      </w:r>
+      <w:proofErr w:type="spellEnd"/>
+      <w:r>
+        <w:rPr>
+          <w:b/>
+          <w:bCs/>
+        </w:rPr>
+        <w:t>’)</w:t>
+      </w:r>
+    </w:p>
+    <w:p>
+      <w:r>
+        <w:drawing>
+          <wp:inline distT="0" distB="0" distL="0" distR="0" wp14:anchorId="2A474A95" wp14:editId="0C0510B9">
+            <wp:extent cx="6020640" cy="1714739"/>
+            <wp:effectExtent l="0" t="0" r="0" b="0"/>
+            <wp:docPr id="21" name="Image 21" descr="Une image contenant texte&#10;&#10;Description générée automatiquement"/>
+            <wp:cNvGraphicFramePr>
+              <a:graphicFrameLocks xmlns:a="http://schemas.openxmlformats.org/drawingml/2006/main" noChangeAspect="1"/>
+            </wp:cNvGraphicFramePr>
+            <a:graphic xmlns:a="http://schemas.openxmlformats.org/drawingml/2006/main">
+              <a:graphicData uri="http://schemas.openxmlformats.org/drawingml/2006/picture">
+                <pic:pic xmlns:pic="http://schemas.openxmlformats.org/drawingml/2006/picture">
+                  <pic:nvPicPr>
+                    <pic:cNvPr id="21" name="Image 21" descr="Une image contenant texte&#10;&#10;Description générée automatiquement"/>
+                    <pic:cNvPicPr/>
+                  </pic:nvPicPr>
+                  <pic:blipFill>
+                    <a:blip r:embed="rId22"/>
+                    <a:stretch>
+                      <a:fillRect/>
+                    </a:stretch>
+                  </pic:blipFill>
+                  <pic:spPr>
+                    <a:xfrm>
+                      <a:off x="0" y="0"/>
+                      <a:ext cx="6020640" cy="1714739"/>
+                    </a:xfrm>
+                    <a:prstGeom prst="rect">
+                      <a:avLst/>
+                    </a:prstGeom>
+                  </pic:spPr>
+                </pic:pic>
+              </a:graphicData>
+            </a:graphic>
+          </wp:inline>
+        </w:drawing>
+      </w:r>
+    </w:p>
+    <w:p>
+      <w:pPr>
+        <w:pStyle w:val="Titre2"/>
+      </w:pPr>
+      <w:r>
+        <w:lastRenderedPageBreak/>
+        <w:t>Passer des variables à la vue</w:t>
+      </w:r>
+    </w:p>
+    <w:p>
+      <w:r>
+        <w:t xml:space="preserve">Pour passer </w:t>
+      </w:r>
+      <w:proofErr w:type="gramStart"/>
+      <w:r>
+        <w:t>des variable</w:t>
+      </w:r>
+      <w:proofErr w:type="gramEnd"/>
+      <w:r>
+        <w:t xml:space="preserve"> à la vue, il faut fournir en 2em arguments de la méthode </w:t>
+      </w:r>
+      <w:proofErr w:type="spellStart"/>
+      <w:r>
+        <w:t>render</w:t>
+      </w:r>
+      <w:proofErr w:type="spellEnd"/>
+      <w:r>
+        <w:t xml:space="preserve"> un tableau</w:t>
+      </w:r>
+    </w:p>
+    <w:p>
+      <w:r>
+        <w:drawing>
+          <wp:inline distT="0" distB="0" distL="0" distR="0" wp14:anchorId="2DE4ADB9" wp14:editId="38E950A0">
+            <wp:extent cx="4210638" cy="2172003"/>
+            <wp:effectExtent l="0" t="0" r="0" b="0"/>
+            <wp:docPr id="22" name="Image 22" descr="Une image contenant texte&#10;&#10;Description générée automatiquement"/>
+            <wp:cNvGraphicFramePr>
+              <a:graphicFrameLocks xmlns:a="http://schemas.openxmlformats.org/drawingml/2006/main" noChangeAspect="1"/>
+            </wp:cNvGraphicFramePr>
+            <a:graphic xmlns:a="http://schemas.openxmlformats.org/drawingml/2006/main">
+              <a:graphicData uri="http://schemas.openxmlformats.org/drawingml/2006/picture">
+                <pic:pic xmlns:pic="http://schemas.openxmlformats.org/drawingml/2006/picture">
+                  <pic:nvPicPr>
+                    <pic:cNvPr id="22" name="Image 22" descr="Une image contenant texte&#10;&#10;Description générée automatiquement"/>
+                    <pic:cNvPicPr/>
+                  </pic:nvPicPr>
+                  <pic:blipFill>
+                    <a:blip r:embed="rId23"/>
+                    <a:stretch>
+                      <a:fillRect/>
+                    </a:stretch>
+                  </pic:blipFill>
+                  <pic:spPr>
+                    <a:xfrm>
+                      <a:off x="0" y="0"/>
+                      <a:ext cx="4210638" cy="2172003"/>
+                    </a:xfrm>
+                    <a:prstGeom prst="rect">
+                      <a:avLst/>
+                    </a:prstGeom>
+                  </pic:spPr>
+                </pic:pic>
+              </a:graphicData>
+            </a:graphic>
+          </wp:inline>
+        </w:drawing>
+      </w:r>
+    </w:p>
+    <w:p>
+      <w:r>
+        <w:t xml:space="preserve">On peut aussi utiliser </w:t>
+      </w:r>
+      <w:proofErr w:type="gramStart"/>
+      <w:r>
+        <w:t>la méthode compact</w:t>
+      </w:r>
+      <w:proofErr w:type="gramEnd"/>
+      <w:r>
+        <w:t>, qui ira chercher les variable qui porte le nom entre « »</w:t>
+      </w:r>
+      <w:r>
+        <w:t xml:space="preserve"> tel que :</w:t>
+      </w:r>
+    </w:p>
+    <w:p>
+      <w:r>
+        <w:drawing>
+          <wp:inline distT="0" distB="0" distL="0" distR="0" wp14:anchorId="21C814CC" wp14:editId="5DD015F2">
+            <wp:extent cx="6840220" cy="1691640"/>
+            <wp:effectExtent l="0" t="0" r="0" b="3810"/>
+            <wp:docPr id="23" name="Image 23" descr="Une image contenant texte&#10;&#10;Description générée automatiquement"/>
+            <wp:cNvGraphicFramePr>
+              <a:graphicFrameLocks xmlns:a="http://schemas.openxmlformats.org/drawingml/2006/main" noChangeAspect="1"/>
+            </wp:cNvGraphicFramePr>
+            <a:graphic xmlns:a="http://schemas.openxmlformats.org/drawingml/2006/main">
+              <a:graphicData uri="http://schemas.openxmlformats.org/drawingml/2006/picture">
+                <pic:pic xmlns:pic="http://schemas.openxmlformats.org/drawingml/2006/picture">
+                  <pic:nvPicPr>
+                    <pic:cNvPr id="23" name="Image 23" descr="Une image contenant texte&#10;&#10;Description générée automatiquement"/>
+                    <pic:cNvPicPr/>
+                  </pic:nvPicPr>
+                  <pic:blipFill>
+                    <a:blip r:embed="rId24"/>
+                    <a:stretch>
+                      <a:fillRect/>
+                    </a:stretch>
+                  </pic:blipFill>
+                  <pic:spPr>
+                    <a:xfrm>
+                      <a:off x="0" y="0"/>
+                      <a:ext cx="6840220" cy="1691640"/>
+                    </a:xfrm>
+                    <a:prstGeom prst="rect">
+                      <a:avLst/>
+                    </a:prstGeom>
+                  </pic:spPr>
+                </pic:pic>
+              </a:graphicData>
+            </a:graphic>
+          </wp:inline>
+        </w:drawing>
+      </w:r>
+    </w:p>
+    <w:p>
+      <w:r>
+        <w:t xml:space="preserve">Il ne reste plus qu’a l’utiliser dans notre </w:t>
+      </w:r>
+      <w:proofErr w:type="spellStart"/>
+      <w:r>
+        <w:t>twig</w:t>
+      </w:r>
+      <w:proofErr w:type="spellEnd"/>
+    </w:p>
+    <w:p>
+      <w:r>
+        <w:drawing>
+          <wp:inline distT="0" distB="0" distL="0" distR="0" wp14:anchorId="5ABF42FF" wp14:editId="767A1F27">
+            <wp:extent cx="5229955" cy="266737"/>
+            <wp:effectExtent l="0" t="0" r="8890" b="0"/>
+            <wp:docPr id="24" name="Image 24"/>
+            <wp:cNvGraphicFramePr>
+              <a:graphicFrameLocks xmlns:a="http://schemas.openxmlformats.org/drawingml/2006/main" noChangeAspect="1"/>
+            </wp:cNvGraphicFramePr>
+            <a:graphic xmlns:a="http://schemas.openxmlformats.org/drawingml/2006/main">
+              <a:graphicData uri="http://schemas.openxmlformats.org/drawingml/2006/picture">
+                <pic:pic xmlns:pic="http://schemas.openxmlformats.org/drawingml/2006/picture">
+                  <pic:nvPicPr>
+                    <pic:cNvPr id="1" name=""/>
+                    <pic:cNvPicPr/>
+                  </pic:nvPicPr>
+                  <pic:blipFill>
+                    <a:blip r:embed="rId25"/>
+                    <a:stretch>
+                      <a:fillRect/>
+                    </a:stretch>
+                  </pic:blipFill>
+                  <pic:spPr>
+                    <a:xfrm>
+                      <a:off x="0" y="0"/>
+                      <a:ext cx="5229955" cy="266737"/>
+                    </a:xfrm>
+                    <a:prstGeom prst="rect">
+                      <a:avLst/>
+                    </a:prstGeom>
+                  </pic:spPr>
+                </pic:pic>
+              </a:graphicData>
+            </a:graphic>
+          </wp:inline>
+        </w:drawing>
+      </w:r>
+    </w:p>
+    <w:p/>
+    <w:p>
+      <w:pPr>
+        <w:pStyle w:val="Titre2"/>
+      </w:pPr>
+      <w:r>
+        <w:t xml:space="preserve">Attaque XSS sous </w:t>
+      </w:r>
+      <w:proofErr w:type="spellStart"/>
+      <w:r>
+        <w:t>twig</w:t>
+      </w:r>
+      <w:proofErr w:type="spellEnd"/>
+    </w:p>
+    <w:p>
+      <w:r>
+        <w:drawing>
+          <wp:anchor distT="0" distB="0" distL="114300" distR="114300" simplePos="0" relativeHeight="251667456" behindDoc="0" locked="0" layoutInCell="1" allowOverlap="1" wp14:anchorId="23DA3B5C" wp14:editId="52D54DF6">
+            <wp:simplePos x="0" y="0"/>
+            <wp:positionH relativeFrom="column">
+              <wp:posOffset>659130</wp:posOffset>
+            </wp:positionH>
+            <wp:positionV relativeFrom="paragraph">
+              <wp:posOffset>643890</wp:posOffset>
+            </wp:positionV>
+            <wp:extent cx="1156335" cy="238125"/>
+            <wp:effectExtent l="0" t="0" r="5715" b="9525"/>
+            <wp:wrapThrough wrapText="bothSides">
+              <wp:wrapPolygon edited="0">
+                <wp:start x="0" y="0"/>
+                <wp:lineTo x="0" y="20736"/>
+                <wp:lineTo x="21351" y="20736"/>
+                <wp:lineTo x="21351" y="0"/>
+                <wp:lineTo x="0" y="0"/>
+              </wp:wrapPolygon>
+            </wp:wrapThrough>
+            <wp:docPr id="25" name="Image 25"/>
+            <wp:cNvGraphicFramePr>
+              <a:graphicFrameLocks xmlns:a="http://schemas.openxmlformats.org/drawingml/2006/main" noChangeAspect="1"/>
+            </wp:cNvGraphicFramePr>
+            <a:graphic xmlns:a="http://schemas.openxmlformats.org/drawingml/2006/main">
+              <a:graphicData uri="http://schemas.openxmlformats.org/drawingml/2006/picture">
+                <pic:pic xmlns:pic="http://schemas.openxmlformats.org/drawingml/2006/picture">
+                  <pic:nvPicPr>
+                    <pic:cNvPr id="1" name=""/>
+                    <pic:cNvPicPr/>
+                  </pic:nvPicPr>
+                  <pic:blipFill>
+                    <a:blip r:embed="rId26">
+                      <a:extLst>
+                        <a:ext uri="{28A0092B-C50C-407E-A947-70E740481C1C}">
+                          <a14:useLocalDpi xmlns:a14="http://schemas.microsoft.com/office/drawing/2010/main" val="0"/>
+                        </a:ext>
+                      </a:extLst>
+                    </a:blip>
+                    <a:stretch>
+                      <a:fillRect/>
+                    </a:stretch>
+                  </pic:blipFill>
+                  <pic:spPr>
+                    <a:xfrm>
+                      <a:off x="0" y="0"/>
+                      <a:ext cx="1156335" cy="238125"/>
+                    </a:xfrm>
+                    <a:prstGeom prst="rect">
+                      <a:avLst/>
+                    </a:prstGeom>
+                  </pic:spPr>
+                </pic:pic>
+              </a:graphicData>
+            </a:graphic>
+            <wp14:sizeRelH relativeFrom="margin">
+              <wp14:pctWidth>0</wp14:pctWidth>
+            </wp14:sizeRelH>
+            <wp14:sizeRelV relativeFrom="margin">
+              <wp14:pctHeight>0</wp14:pctHeight>
+            </wp14:sizeRelV>
+          </wp:anchor>
+        </w:drawing>
+      </w:r>
+      <w:r>
+        <w:t xml:space="preserve">Par défaut </w:t>
+      </w:r>
+      <w:proofErr w:type="spellStart"/>
+      <w:r>
+        <w:t>twig</w:t>
+      </w:r>
+      <w:proofErr w:type="spellEnd"/>
+      <w:r>
+        <w:t xml:space="preserve"> « </w:t>
+      </w:r>
+      <w:r>
+        <w:t>protège</w:t>
+      </w:r>
+      <w:r>
+        <w:t xml:space="preserve"> » des faille XSS les </w:t>
+      </w:r>
+      <w:proofErr w:type="spellStart"/>
+      <w:r>
+        <w:t>echo</w:t>
+      </w:r>
+      <w:proofErr w:type="spellEnd"/>
+      <w:r>
+        <w:t xml:space="preserve"> que l’ont fait avec </w:t>
+      </w:r>
+      <w:proofErr w:type="gramStart"/>
+      <w:r>
+        <w:rPr>
+          <w:b/>
+          <w:bCs/>
+        </w:rPr>
+        <w:t>{{ …</w:t>
+      </w:r>
+      <w:proofErr w:type="gramEnd"/>
+      <w:r>
+        <w:rPr>
+          <w:b/>
+          <w:bCs/>
+        </w:rPr>
+        <w:t xml:space="preserve"> }}</w:t>
+      </w:r>
+      <w:r>
+        <w:t xml:space="preserve"> par défaut</w:t>
+      </w:r>
+      <w:r>
+        <w:t>. Dans certain cas on pourrait</w:t>
+      </w:r>
+      <w:r>
+        <w:t xml:space="preserve"> avoir envie de garder la lecture des balises en utilisant </w:t>
+      </w:r>
+      <w:proofErr w:type="spellStart"/>
+      <w:r>
+        <w:rPr>
+          <w:b/>
+          <w:bCs/>
+        </w:rPr>
+        <w:t>raw</w:t>
+      </w:r>
+      <w:proofErr w:type="spellEnd"/>
+      <w:r>
+        <w:t xml:space="preserve">, </w:t>
+      </w:r>
+      <w:proofErr w:type="spellStart"/>
+      <w:r>
+        <w:rPr>
+          <w:b/>
+          <w:bCs/>
+        </w:rPr>
+        <w:t>stripstags</w:t>
+      </w:r>
+      <w:proofErr w:type="spellEnd"/>
+      <w:r>
+        <w:t xml:space="preserve"> si on fait confiance au data que l’on affiche, sinon si on est entre les deux on pourrait utiliser une bibliothèque tel que</w:t>
+      </w:r>
+      <w:r>
+        <w:rPr>
+          <w:b/>
+          <w:bCs/>
+        </w:rPr>
+        <w:t xml:space="preserve"> </w:t>
+      </w:r>
+      <w:proofErr w:type="spellStart"/>
+      <w:r>
+        <w:rPr>
+          <w:b/>
+          <w:bCs/>
+        </w:rPr>
+        <w:t>HTMLPurifier</w:t>
+      </w:r>
+      <w:proofErr w:type="spellEnd"/>
+      <w:r>
+        <w:t xml:space="preserve"> qui va limite l’autorisation à certaine balise.</w:t>
+      </w:r>
+    </w:p>
+    <w:p>
+      <w:pPr>
+        <w:rPr>
+          <w:noProof/>
+        </w:rPr>
+      </w:pPr>
+      <w:r>
+        <w:t>Exemple :</w:t>
+      </w:r>
+      <w:r>
+        <w:rPr>
+          <w:noProof/>
+        </w:rPr>
+        <w:t xml:space="preserve"> </w:t>
+      </w:r>
+    </w:p>
+    <w:p/>
     <w:p/>
     <w:p/>
     <w:sectPr>
       <w:pgSz w:w="11906" w:h="16838"/>
-      <w:pgMar w:top="1417" w:right="1417" w:bottom="1417" w:left="1417" w:header="708" w:footer="708" w:gutter="0"/>
+      <w:pgMar w:top="567" w:right="567" w:bottom="567" w:left="567" w:header="708" w:footer="708" w:gutter="0"/>
       <w:cols w:space="708"/>
       <w:docGrid w:linePitch="360"/>
     </w:sectPr>
@@ -898,8 +2503,240 @@
       </w:rPr>
     </w:lvl>
   </w:abstractNum>
+  <w:abstractNum w:abstractNumId="1" w15:restartNumberingAfterBreak="0">
+    <w:nsid w:val="153D7DDA"/>
+    <w:multiLevelType w:val="hybridMultilevel"/>
+    <w:tmpl w:val="B246C710"/>
+    <w:lvl w:ilvl="0" w:tplc="040C0001">
+      <w:start w:val="1"/>
+      <w:numFmt w:val="bullet"/>
+      <w:lvlText w:val=""/>
+      <w:lvlJc w:val="left"/>
+      <w:pPr>
+        <w:ind w:left="720" w:hanging="360"/>
+      </w:pPr>
+      <w:rPr>
+        <w:rFonts w:ascii="Symbol" w:hAnsi="Symbol" w:hint="default"/>
+      </w:rPr>
+    </w:lvl>
+    <w:lvl w:ilvl="1" w:tplc="040C0003" w:tentative="1">
+      <w:start w:val="1"/>
+      <w:numFmt w:val="bullet"/>
+      <w:lvlText w:val="o"/>
+      <w:lvlJc w:val="left"/>
+      <w:pPr>
+        <w:ind w:left="1440" w:hanging="360"/>
+      </w:pPr>
+      <w:rPr>
+        <w:rFonts w:ascii="Courier New" w:hAnsi="Courier New" w:cs="Courier New" w:hint="default"/>
+      </w:rPr>
+    </w:lvl>
+    <w:lvl w:ilvl="2" w:tplc="040C0005" w:tentative="1">
+      <w:start w:val="1"/>
+      <w:numFmt w:val="bullet"/>
+      <w:lvlText w:val=""/>
+      <w:lvlJc w:val="left"/>
+      <w:pPr>
+        <w:ind w:left="2160" w:hanging="360"/>
+      </w:pPr>
+      <w:rPr>
+        <w:rFonts w:ascii="Wingdings" w:hAnsi="Wingdings" w:hint="default"/>
+      </w:rPr>
+    </w:lvl>
+    <w:lvl w:ilvl="3" w:tplc="040C0001" w:tentative="1">
+      <w:start w:val="1"/>
+      <w:numFmt w:val="bullet"/>
+      <w:lvlText w:val=""/>
+      <w:lvlJc w:val="left"/>
+      <w:pPr>
+        <w:ind w:left="2880" w:hanging="360"/>
+      </w:pPr>
+      <w:rPr>
+        <w:rFonts w:ascii="Symbol" w:hAnsi="Symbol" w:hint="default"/>
+      </w:rPr>
+    </w:lvl>
+    <w:lvl w:ilvl="4" w:tplc="040C0003" w:tentative="1">
+      <w:start w:val="1"/>
+      <w:numFmt w:val="bullet"/>
+      <w:lvlText w:val="o"/>
+      <w:lvlJc w:val="left"/>
+      <w:pPr>
+        <w:ind w:left="3600" w:hanging="360"/>
+      </w:pPr>
+      <w:rPr>
+        <w:rFonts w:ascii="Courier New" w:hAnsi="Courier New" w:cs="Courier New" w:hint="default"/>
+      </w:rPr>
+    </w:lvl>
+    <w:lvl w:ilvl="5" w:tplc="040C0005" w:tentative="1">
+      <w:start w:val="1"/>
+      <w:numFmt w:val="bullet"/>
+      <w:lvlText w:val=""/>
+      <w:lvlJc w:val="left"/>
+      <w:pPr>
+        <w:ind w:left="4320" w:hanging="360"/>
+      </w:pPr>
+      <w:rPr>
+        <w:rFonts w:ascii="Wingdings" w:hAnsi="Wingdings" w:hint="default"/>
+      </w:rPr>
+    </w:lvl>
+    <w:lvl w:ilvl="6" w:tplc="040C0001" w:tentative="1">
+      <w:start w:val="1"/>
+      <w:numFmt w:val="bullet"/>
+      <w:lvlText w:val=""/>
+      <w:lvlJc w:val="left"/>
+      <w:pPr>
+        <w:ind w:left="5040" w:hanging="360"/>
+      </w:pPr>
+      <w:rPr>
+        <w:rFonts w:ascii="Symbol" w:hAnsi="Symbol" w:hint="default"/>
+      </w:rPr>
+    </w:lvl>
+    <w:lvl w:ilvl="7" w:tplc="040C0003" w:tentative="1">
+      <w:start w:val="1"/>
+      <w:numFmt w:val="bullet"/>
+      <w:lvlText w:val="o"/>
+      <w:lvlJc w:val="left"/>
+      <w:pPr>
+        <w:ind w:left="5760" w:hanging="360"/>
+      </w:pPr>
+      <w:rPr>
+        <w:rFonts w:ascii="Courier New" w:hAnsi="Courier New" w:cs="Courier New" w:hint="default"/>
+      </w:rPr>
+    </w:lvl>
+    <w:lvl w:ilvl="8" w:tplc="040C0005" w:tentative="1">
+      <w:start w:val="1"/>
+      <w:numFmt w:val="bullet"/>
+      <w:lvlText w:val=""/>
+      <w:lvlJc w:val="left"/>
+      <w:pPr>
+        <w:ind w:left="6480" w:hanging="360"/>
+      </w:pPr>
+      <w:rPr>
+        <w:rFonts w:ascii="Wingdings" w:hAnsi="Wingdings" w:hint="default"/>
+      </w:rPr>
+    </w:lvl>
+  </w:abstractNum>
+  <w:abstractNum w:abstractNumId="2" w15:restartNumberingAfterBreak="0">
+    <w:nsid w:val="26BD67C4"/>
+    <w:multiLevelType w:val="hybridMultilevel"/>
+    <w:tmpl w:val="1EE0C59E"/>
+    <w:lvl w:ilvl="0" w:tplc="040C0001">
+      <w:start w:val="1"/>
+      <w:numFmt w:val="bullet"/>
+      <w:lvlText w:val=""/>
+      <w:lvlJc w:val="left"/>
+      <w:pPr>
+        <w:ind w:left="720" w:hanging="360"/>
+      </w:pPr>
+      <w:rPr>
+        <w:rFonts w:ascii="Symbol" w:hAnsi="Symbol" w:hint="default"/>
+      </w:rPr>
+    </w:lvl>
+    <w:lvl w:ilvl="1" w:tplc="040C0003" w:tentative="1">
+      <w:start w:val="1"/>
+      <w:numFmt w:val="bullet"/>
+      <w:lvlText w:val="o"/>
+      <w:lvlJc w:val="left"/>
+      <w:pPr>
+        <w:ind w:left="1440" w:hanging="360"/>
+      </w:pPr>
+      <w:rPr>
+        <w:rFonts w:ascii="Courier New" w:hAnsi="Courier New" w:cs="Courier New" w:hint="default"/>
+      </w:rPr>
+    </w:lvl>
+    <w:lvl w:ilvl="2" w:tplc="040C0005" w:tentative="1">
+      <w:start w:val="1"/>
+      <w:numFmt w:val="bullet"/>
+      <w:lvlText w:val=""/>
+      <w:lvlJc w:val="left"/>
+      <w:pPr>
+        <w:ind w:left="2160" w:hanging="360"/>
+      </w:pPr>
+      <w:rPr>
+        <w:rFonts w:ascii="Wingdings" w:hAnsi="Wingdings" w:hint="default"/>
+      </w:rPr>
+    </w:lvl>
+    <w:lvl w:ilvl="3" w:tplc="040C0001" w:tentative="1">
+      <w:start w:val="1"/>
+      <w:numFmt w:val="bullet"/>
+      <w:lvlText w:val=""/>
+      <w:lvlJc w:val="left"/>
+      <w:pPr>
+        <w:ind w:left="2880" w:hanging="360"/>
+      </w:pPr>
+      <w:rPr>
+        <w:rFonts w:ascii="Symbol" w:hAnsi="Symbol" w:hint="default"/>
+      </w:rPr>
+    </w:lvl>
+    <w:lvl w:ilvl="4" w:tplc="040C0003" w:tentative="1">
+      <w:start w:val="1"/>
+      <w:numFmt w:val="bullet"/>
+      <w:lvlText w:val="o"/>
+      <w:lvlJc w:val="left"/>
+      <w:pPr>
+        <w:ind w:left="3600" w:hanging="360"/>
+      </w:pPr>
+      <w:rPr>
+        <w:rFonts w:ascii="Courier New" w:hAnsi="Courier New" w:cs="Courier New" w:hint="default"/>
+      </w:rPr>
+    </w:lvl>
+    <w:lvl w:ilvl="5" w:tplc="040C0005" w:tentative="1">
+      <w:start w:val="1"/>
+      <w:numFmt w:val="bullet"/>
+      <w:lvlText w:val=""/>
+      <w:lvlJc w:val="left"/>
+      <w:pPr>
+        <w:ind w:left="4320" w:hanging="360"/>
+      </w:pPr>
+      <w:rPr>
+        <w:rFonts w:ascii="Wingdings" w:hAnsi="Wingdings" w:hint="default"/>
+      </w:rPr>
+    </w:lvl>
+    <w:lvl w:ilvl="6" w:tplc="040C0001" w:tentative="1">
+      <w:start w:val="1"/>
+      <w:numFmt w:val="bullet"/>
+      <w:lvlText w:val=""/>
+      <w:lvlJc w:val="left"/>
+      <w:pPr>
+        <w:ind w:left="5040" w:hanging="360"/>
+      </w:pPr>
+      <w:rPr>
+        <w:rFonts w:ascii="Symbol" w:hAnsi="Symbol" w:hint="default"/>
+      </w:rPr>
+    </w:lvl>
+    <w:lvl w:ilvl="7" w:tplc="040C0003" w:tentative="1">
+      <w:start w:val="1"/>
+      <w:numFmt w:val="bullet"/>
+      <w:lvlText w:val="o"/>
+      <w:lvlJc w:val="left"/>
+      <w:pPr>
+        <w:ind w:left="5760" w:hanging="360"/>
+      </w:pPr>
+      <w:rPr>
+        <w:rFonts w:ascii="Courier New" w:hAnsi="Courier New" w:cs="Courier New" w:hint="default"/>
+      </w:rPr>
+    </w:lvl>
+    <w:lvl w:ilvl="8" w:tplc="040C0005" w:tentative="1">
+      <w:start w:val="1"/>
+      <w:numFmt w:val="bullet"/>
+      <w:lvlText w:val=""/>
+      <w:lvlJc w:val="left"/>
+      <w:pPr>
+        <w:ind w:left="6480" w:hanging="360"/>
+      </w:pPr>
+      <w:rPr>
+        <w:rFonts w:ascii="Wingdings" w:hAnsi="Wingdings" w:hint="default"/>
+      </w:rPr>
+    </w:lvl>
+  </w:abstractNum>
   <w:num w:numId="1">
     <w:abstractNumId w:val="0"/>
+  </w:num>
+  <w:num w:numId="2">
+    <w:abstractNumId w:val="2"/>
+  </w:num>
+  <w:num w:numId="3">
+    <w:abstractNumId w:val="1"/>
   </w:num>
 </w:numbering>
 </file>
@@ -1954,6 +3791,18 @@
       <w:u w:val="single"/>
     </w:rPr>
   </w:style>
+  <w:style w:type="character" w:styleId="Mentionnonrsolue">
+    <w:name w:val="Unresolved Mention"/>
+    <w:basedOn w:val="Policepardfaut"/>
+    <w:uiPriority w:val="99"/>
+    <w:semiHidden/>
+    <w:unhideWhenUsed/>
+    <w:rsid w:val="008453A3"/>
+    <w:rPr>
+      <w:color w:val="605E5C"/>
+      <w:shd w:val="clear" w:color="auto" w:fill="E1DFDD"/>
+    </w:rPr>
+  </w:style>
 </w:styles>
 </file>
 

</xml_diff>

<commit_message>
add controller, route et debogage
</commit_message>
<xml_diff>
--- a/php/symfony.docx
+++ b/php/symfony.docx
@@ -4,7 +4,7 @@
   <w:body>
     <w:p>
       <w:pPr>
-        <w:jc w:val="right"/>
+        <w:jc w:val="both"/>
         <w:rPr>
           <w:b/>
           <w:bCs/>
@@ -47,6 +47,7 @@
         <w:p>
           <w:pPr>
             <w:pStyle w:val="En-ttedetabledesmatires"/>
+            <w:jc w:val="both"/>
           </w:pPr>
           <w:r>
             <w:t>Table des matières</w:t>
@@ -56,10 +57,14 @@
           <w:pPr>
             <w:pStyle w:val="TM1"/>
             <w:tabs>
-              <w:tab w:val="right" w:leader="dot" w:pos="9062"/>
+              <w:tab w:val="right" w:leader="dot" w:pos="10762"/>
             </w:tabs>
+            <w:jc w:val="both"/>
             <w:rPr>
               <w:noProof/>
+              <w:sz w:val="22"/>
+              <w:szCs w:val="22"/>
+              <w:lang w:eastAsia="fr-FR"/>
             </w:rPr>
           </w:pPr>
           <w:r>
@@ -71,7 +76,7 @@
           <w:r>
             <w:fldChar w:fldCharType="separate"/>
           </w:r>
-          <w:hyperlink w:anchor="_Toc77263590" w:history="1">
+          <w:hyperlink w:anchor="_Toc77417575" w:history="1">
             <w:r>
               <w:rPr>
                 <w:rStyle w:val="Lienhypertexte"/>
@@ -98,7 +103,7 @@
                 <w:noProof/>
                 <w:webHidden/>
               </w:rPr>
-              <w:instrText xml:space="preserve"> PAGEREF _Toc77263590 \h </w:instrText>
+              <w:instrText xml:space="preserve"> PAGEREF _Toc77417575 \h </w:instrText>
             </w:r>
             <w:r>
               <w:rPr>
@@ -133,13 +138,17 @@
           <w:pPr>
             <w:pStyle w:val="TM2"/>
             <w:tabs>
-              <w:tab w:val="right" w:leader="dot" w:pos="9062"/>
+              <w:tab w:val="right" w:leader="dot" w:pos="10762"/>
             </w:tabs>
+            <w:jc w:val="both"/>
             <w:rPr>
               <w:noProof/>
+              <w:sz w:val="22"/>
+              <w:szCs w:val="22"/>
+              <w:lang w:eastAsia="fr-FR"/>
             </w:rPr>
           </w:pPr>
-          <w:hyperlink w:anchor="_Toc77263591" w:history="1">
+          <w:hyperlink w:anchor="_Toc77417576" w:history="1">
             <w:r>
               <w:rPr>
                 <w:rStyle w:val="Lienhypertexte"/>
@@ -166,7 +175,7 @@
                 <w:noProof/>
                 <w:webHidden/>
               </w:rPr>
-              <w:instrText xml:space="preserve"> PAGEREF _Toc77263591 \h </w:instrText>
+              <w:instrText xml:space="preserve"> PAGEREF _Toc77417576 \h </w:instrText>
             </w:r>
             <w:r>
               <w:rPr>
@@ -201,13 +210,17 @@
           <w:pPr>
             <w:pStyle w:val="TM2"/>
             <w:tabs>
-              <w:tab w:val="right" w:leader="dot" w:pos="9062"/>
+              <w:tab w:val="right" w:leader="dot" w:pos="10762"/>
             </w:tabs>
+            <w:jc w:val="both"/>
             <w:rPr>
               <w:noProof/>
+              <w:sz w:val="22"/>
+              <w:szCs w:val="22"/>
+              <w:lang w:eastAsia="fr-FR"/>
             </w:rPr>
           </w:pPr>
-          <w:hyperlink w:anchor="_Toc77263592" w:history="1">
+          <w:hyperlink w:anchor="_Toc77417577" w:history="1">
             <w:r>
               <w:rPr>
                 <w:rStyle w:val="Lienhypertexte"/>
@@ -234,7 +247,7 @@
                 <w:noProof/>
                 <w:webHidden/>
               </w:rPr>
-              <w:instrText xml:space="preserve"> PAGEREF _Toc77263592 \h </w:instrText>
+              <w:instrText xml:space="preserve"> PAGEREF _Toc77417577 \h </w:instrText>
             </w:r>
             <w:r>
               <w:rPr>
@@ -269,13 +282,17 @@
           <w:pPr>
             <w:pStyle w:val="TM2"/>
             <w:tabs>
-              <w:tab w:val="right" w:leader="dot" w:pos="9062"/>
+              <w:tab w:val="right" w:leader="dot" w:pos="10762"/>
             </w:tabs>
+            <w:jc w:val="both"/>
             <w:rPr>
               <w:noProof/>
+              <w:sz w:val="22"/>
+              <w:szCs w:val="22"/>
+              <w:lang w:eastAsia="fr-FR"/>
             </w:rPr>
           </w:pPr>
-          <w:hyperlink w:anchor="_Toc77263593" w:history="1">
+          <w:hyperlink w:anchor="_Toc77417578" w:history="1">
             <w:r>
               <w:rPr>
                 <w:rStyle w:val="Lienhypertexte"/>
@@ -302,7 +319,7 @@
                 <w:noProof/>
                 <w:webHidden/>
               </w:rPr>
-              <w:instrText xml:space="preserve"> PAGEREF _Toc77263593 \h </w:instrText>
+              <w:instrText xml:space="preserve"> PAGEREF _Toc77417578 \h </w:instrText>
             </w:r>
             <w:r>
               <w:rPr>
@@ -334,6 +351,729 @@
           </w:hyperlink>
         </w:p>
         <w:p>
+          <w:pPr>
+            <w:pStyle w:val="TM1"/>
+            <w:tabs>
+              <w:tab w:val="right" w:leader="dot" w:pos="10762"/>
+            </w:tabs>
+            <w:jc w:val="both"/>
+            <w:rPr>
+              <w:noProof/>
+              <w:sz w:val="22"/>
+              <w:szCs w:val="22"/>
+              <w:lang w:eastAsia="fr-FR"/>
+            </w:rPr>
+          </w:pPr>
+          <w:hyperlink w:anchor="_Toc77417579" w:history="1">
+            <w:r>
+              <w:rPr>
+                <w:rStyle w:val="Lienhypertexte"/>
+                <w:noProof/>
+              </w:rPr>
+              <w:t>Hello world</w:t>
+            </w:r>
+            <w:r>
+              <w:rPr>
+                <w:noProof/>
+                <w:webHidden/>
+              </w:rPr>
+              <w:tab/>
+            </w:r>
+            <w:r>
+              <w:rPr>
+                <w:noProof/>
+                <w:webHidden/>
+              </w:rPr>
+              <w:fldChar w:fldCharType="begin"/>
+            </w:r>
+            <w:r>
+              <w:rPr>
+                <w:noProof/>
+                <w:webHidden/>
+              </w:rPr>
+              <w:instrText xml:space="preserve"> PAGEREF _Toc77417579 \h </w:instrText>
+            </w:r>
+            <w:r>
+              <w:rPr>
+                <w:noProof/>
+                <w:webHidden/>
+              </w:rPr>
+            </w:r>
+            <w:r>
+              <w:rPr>
+                <w:noProof/>
+                <w:webHidden/>
+              </w:rPr>
+              <w:fldChar w:fldCharType="separate"/>
+            </w:r>
+            <w:r>
+              <w:rPr>
+                <w:noProof/>
+                <w:webHidden/>
+              </w:rPr>
+              <w:t>3</w:t>
+            </w:r>
+            <w:r>
+              <w:rPr>
+                <w:noProof/>
+                <w:webHidden/>
+              </w:rPr>
+              <w:fldChar w:fldCharType="end"/>
+            </w:r>
+          </w:hyperlink>
+        </w:p>
+        <w:p>
+          <w:pPr>
+            <w:pStyle w:val="TM2"/>
+            <w:tabs>
+              <w:tab w:val="right" w:leader="dot" w:pos="10762"/>
+            </w:tabs>
+            <w:jc w:val="both"/>
+            <w:rPr>
+              <w:noProof/>
+              <w:sz w:val="22"/>
+              <w:szCs w:val="22"/>
+              <w:lang w:eastAsia="fr-FR"/>
+            </w:rPr>
+          </w:pPr>
+          <w:hyperlink w:anchor="_Toc77417580" w:history="1">
+            <w:r>
+              <w:rPr>
+                <w:rStyle w:val="Lienhypertexte"/>
+                <w:noProof/>
+              </w:rPr>
+              <w:t>Création du routeur</w:t>
+            </w:r>
+            <w:r>
+              <w:rPr>
+                <w:noProof/>
+                <w:webHidden/>
+              </w:rPr>
+              <w:tab/>
+            </w:r>
+            <w:r>
+              <w:rPr>
+                <w:noProof/>
+                <w:webHidden/>
+              </w:rPr>
+              <w:fldChar w:fldCharType="begin"/>
+            </w:r>
+            <w:r>
+              <w:rPr>
+                <w:noProof/>
+                <w:webHidden/>
+              </w:rPr>
+              <w:instrText xml:space="preserve"> PAGEREF _Toc77417580 \h </w:instrText>
+            </w:r>
+            <w:r>
+              <w:rPr>
+                <w:noProof/>
+                <w:webHidden/>
+              </w:rPr>
+            </w:r>
+            <w:r>
+              <w:rPr>
+                <w:noProof/>
+                <w:webHidden/>
+              </w:rPr>
+              <w:fldChar w:fldCharType="separate"/>
+            </w:r>
+            <w:r>
+              <w:rPr>
+                <w:noProof/>
+                <w:webHidden/>
+              </w:rPr>
+              <w:t>3</w:t>
+            </w:r>
+            <w:r>
+              <w:rPr>
+                <w:noProof/>
+                <w:webHidden/>
+              </w:rPr>
+              <w:fldChar w:fldCharType="end"/>
+            </w:r>
+          </w:hyperlink>
+        </w:p>
+        <w:p>
+          <w:pPr>
+            <w:pStyle w:val="TM2"/>
+            <w:tabs>
+              <w:tab w:val="right" w:leader="dot" w:pos="10762"/>
+            </w:tabs>
+            <w:jc w:val="both"/>
+            <w:rPr>
+              <w:noProof/>
+              <w:sz w:val="22"/>
+              <w:szCs w:val="22"/>
+              <w:lang w:eastAsia="fr-FR"/>
+            </w:rPr>
+          </w:pPr>
+          <w:hyperlink w:anchor="_Toc77417581" w:history="1">
+            <w:r>
+              <w:rPr>
+                <w:rStyle w:val="Lienhypertexte"/>
+                <w:noProof/>
+              </w:rPr>
+              <w:t>Affichage avec twig</w:t>
+            </w:r>
+            <w:r>
+              <w:rPr>
+                <w:noProof/>
+                <w:webHidden/>
+              </w:rPr>
+              <w:tab/>
+            </w:r>
+            <w:r>
+              <w:rPr>
+                <w:noProof/>
+                <w:webHidden/>
+              </w:rPr>
+              <w:fldChar w:fldCharType="begin"/>
+            </w:r>
+            <w:r>
+              <w:rPr>
+                <w:noProof/>
+                <w:webHidden/>
+              </w:rPr>
+              <w:instrText xml:space="preserve"> PAGEREF _Toc77417581 \h </w:instrText>
+            </w:r>
+            <w:r>
+              <w:rPr>
+                <w:noProof/>
+                <w:webHidden/>
+              </w:rPr>
+            </w:r>
+            <w:r>
+              <w:rPr>
+                <w:noProof/>
+                <w:webHidden/>
+              </w:rPr>
+              <w:fldChar w:fldCharType="separate"/>
+            </w:r>
+            <w:r>
+              <w:rPr>
+                <w:noProof/>
+                <w:webHidden/>
+              </w:rPr>
+              <w:t>3</w:t>
+            </w:r>
+            <w:r>
+              <w:rPr>
+                <w:noProof/>
+                <w:webHidden/>
+              </w:rPr>
+              <w:fldChar w:fldCharType="end"/>
+            </w:r>
+          </w:hyperlink>
+        </w:p>
+        <w:p>
+          <w:pPr>
+            <w:pStyle w:val="TM1"/>
+            <w:tabs>
+              <w:tab w:val="right" w:leader="dot" w:pos="10762"/>
+            </w:tabs>
+            <w:jc w:val="both"/>
+            <w:rPr>
+              <w:noProof/>
+              <w:sz w:val="22"/>
+              <w:szCs w:val="22"/>
+              <w:lang w:eastAsia="fr-FR"/>
+            </w:rPr>
+          </w:pPr>
+          <w:hyperlink w:anchor="_Toc77417582" w:history="1">
+            <w:r>
+              <w:rPr>
+                <w:rStyle w:val="Lienhypertexte"/>
+                <w:noProof/>
+              </w:rPr>
+              <w:t>Twig</w:t>
+            </w:r>
+            <w:r>
+              <w:rPr>
+                <w:noProof/>
+                <w:webHidden/>
+              </w:rPr>
+              <w:tab/>
+            </w:r>
+            <w:r>
+              <w:rPr>
+                <w:noProof/>
+                <w:webHidden/>
+              </w:rPr>
+              <w:fldChar w:fldCharType="begin"/>
+            </w:r>
+            <w:r>
+              <w:rPr>
+                <w:noProof/>
+                <w:webHidden/>
+              </w:rPr>
+              <w:instrText xml:space="preserve"> PAGEREF _Toc77417582 \h </w:instrText>
+            </w:r>
+            <w:r>
+              <w:rPr>
+                <w:noProof/>
+                <w:webHidden/>
+              </w:rPr>
+            </w:r>
+            <w:r>
+              <w:rPr>
+                <w:noProof/>
+                <w:webHidden/>
+              </w:rPr>
+              <w:fldChar w:fldCharType="separate"/>
+            </w:r>
+            <w:r>
+              <w:rPr>
+                <w:noProof/>
+                <w:webHidden/>
+              </w:rPr>
+              <w:t>4</w:t>
+            </w:r>
+            <w:r>
+              <w:rPr>
+                <w:noProof/>
+                <w:webHidden/>
+              </w:rPr>
+              <w:fldChar w:fldCharType="end"/>
+            </w:r>
+          </w:hyperlink>
+        </w:p>
+        <w:p>
+          <w:pPr>
+            <w:pStyle w:val="TM2"/>
+            <w:tabs>
+              <w:tab w:val="right" w:leader="dot" w:pos="10762"/>
+            </w:tabs>
+            <w:jc w:val="both"/>
+            <w:rPr>
+              <w:noProof/>
+              <w:sz w:val="22"/>
+              <w:szCs w:val="22"/>
+              <w:lang w:eastAsia="fr-FR"/>
+            </w:rPr>
+          </w:pPr>
+          <w:hyperlink w:anchor="_Toc77417583" w:history="1">
+            <w:r>
+              <w:rPr>
+                <w:rStyle w:val="Lienhypertexte"/>
+                <w:noProof/>
+              </w:rPr>
+              <w:t>Les balises twig</w:t>
+            </w:r>
+            <w:r>
+              <w:rPr>
+                <w:noProof/>
+                <w:webHidden/>
+              </w:rPr>
+              <w:tab/>
+            </w:r>
+            <w:r>
+              <w:rPr>
+                <w:noProof/>
+                <w:webHidden/>
+              </w:rPr>
+              <w:fldChar w:fldCharType="begin"/>
+            </w:r>
+            <w:r>
+              <w:rPr>
+                <w:noProof/>
+                <w:webHidden/>
+              </w:rPr>
+              <w:instrText xml:space="preserve"> PAGEREF _Toc77417583 \h </w:instrText>
+            </w:r>
+            <w:r>
+              <w:rPr>
+                <w:noProof/>
+                <w:webHidden/>
+              </w:rPr>
+            </w:r>
+            <w:r>
+              <w:rPr>
+                <w:noProof/>
+                <w:webHidden/>
+              </w:rPr>
+              <w:fldChar w:fldCharType="separate"/>
+            </w:r>
+            <w:r>
+              <w:rPr>
+                <w:noProof/>
+                <w:webHidden/>
+              </w:rPr>
+              <w:t>4</w:t>
+            </w:r>
+            <w:r>
+              <w:rPr>
+                <w:noProof/>
+                <w:webHidden/>
+              </w:rPr>
+              <w:fldChar w:fldCharType="end"/>
+            </w:r>
+          </w:hyperlink>
+        </w:p>
+        <w:p>
+          <w:pPr>
+            <w:pStyle w:val="TM2"/>
+            <w:tabs>
+              <w:tab w:val="right" w:leader="dot" w:pos="10762"/>
+            </w:tabs>
+            <w:jc w:val="both"/>
+            <w:rPr>
+              <w:noProof/>
+              <w:sz w:val="22"/>
+              <w:szCs w:val="22"/>
+              <w:lang w:eastAsia="fr-FR"/>
+            </w:rPr>
+          </w:pPr>
+          <w:hyperlink w:anchor="_Toc77417584" w:history="1">
+            <w:r>
+              <w:rPr>
+                <w:rStyle w:val="Lienhypertexte"/>
+                <w:noProof/>
+              </w:rPr>
+              <w:t>Les filtres twig</w:t>
+            </w:r>
+            <w:r>
+              <w:rPr>
+                <w:noProof/>
+                <w:webHidden/>
+              </w:rPr>
+              <w:tab/>
+            </w:r>
+            <w:r>
+              <w:rPr>
+                <w:noProof/>
+                <w:webHidden/>
+              </w:rPr>
+              <w:fldChar w:fldCharType="begin"/>
+            </w:r>
+            <w:r>
+              <w:rPr>
+                <w:noProof/>
+                <w:webHidden/>
+              </w:rPr>
+              <w:instrText xml:space="preserve"> PAGEREF _Toc77417584 \h </w:instrText>
+            </w:r>
+            <w:r>
+              <w:rPr>
+                <w:noProof/>
+                <w:webHidden/>
+              </w:rPr>
+            </w:r>
+            <w:r>
+              <w:rPr>
+                <w:noProof/>
+                <w:webHidden/>
+              </w:rPr>
+              <w:fldChar w:fldCharType="separate"/>
+            </w:r>
+            <w:r>
+              <w:rPr>
+                <w:noProof/>
+                <w:webHidden/>
+              </w:rPr>
+              <w:t>4</w:t>
+            </w:r>
+            <w:r>
+              <w:rPr>
+                <w:noProof/>
+                <w:webHidden/>
+              </w:rPr>
+              <w:fldChar w:fldCharType="end"/>
+            </w:r>
+          </w:hyperlink>
+        </w:p>
+        <w:p>
+          <w:pPr>
+            <w:pStyle w:val="TM2"/>
+            <w:tabs>
+              <w:tab w:val="right" w:leader="dot" w:pos="10762"/>
+            </w:tabs>
+            <w:jc w:val="both"/>
+            <w:rPr>
+              <w:noProof/>
+              <w:sz w:val="22"/>
+              <w:szCs w:val="22"/>
+              <w:lang w:eastAsia="fr-FR"/>
+            </w:rPr>
+          </w:pPr>
+          <w:hyperlink w:anchor="_Toc77417585" w:history="1">
+            <w:r>
+              <w:rPr>
+                <w:rStyle w:val="Lienhypertexte"/>
+                <w:noProof/>
+              </w:rPr>
+              <w:t>Bloc et héritage</w:t>
+            </w:r>
+            <w:r>
+              <w:rPr>
+                <w:noProof/>
+                <w:webHidden/>
+              </w:rPr>
+              <w:tab/>
+            </w:r>
+            <w:r>
+              <w:rPr>
+                <w:noProof/>
+                <w:webHidden/>
+              </w:rPr>
+              <w:fldChar w:fldCharType="begin"/>
+            </w:r>
+            <w:r>
+              <w:rPr>
+                <w:noProof/>
+                <w:webHidden/>
+              </w:rPr>
+              <w:instrText xml:space="preserve"> PAGEREF _Toc77417585 \h </w:instrText>
+            </w:r>
+            <w:r>
+              <w:rPr>
+                <w:noProof/>
+                <w:webHidden/>
+              </w:rPr>
+            </w:r>
+            <w:r>
+              <w:rPr>
+                <w:noProof/>
+                <w:webHidden/>
+              </w:rPr>
+              <w:fldChar w:fldCharType="separate"/>
+            </w:r>
+            <w:r>
+              <w:rPr>
+                <w:noProof/>
+                <w:webHidden/>
+              </w:rPr>
+              <w:t>5</w:t>
+            </w:r>
+            <w:r>
+              <w:rPr>
+                <w:noProof/>
+                <w:webHidden/>
+              </w:rPr>
+              <w:fldChar w:fldCharType="end"/>
+            </w:r>
+          </w:hyperlink>
+        </w:p>
+        <w:p>
+          <w:pPr>
+            <w:pStyle w:val="TM2"/>
+            <w:tabs>
+              <w:tab w:val="right" w:leader="dot" w:pos="10762"/>
+            </w:tabs>
+            <w:jc w:val="both"/>
+            <w:rPr>
+              <w:noProof/>
+              <w:sz w:val="22"/>
+              <w:szCs w:val="22"/>
+              <w:lang w:eastAsia="fr-FR"/>
+            </w:rPr>
+          </w:pPr>
+          <w:hyperlink w:anchor="_Toc77417586" w:history="1">
+            <w:r>
+              <w:rPr>
+                <w:rStyle w:val="Lienhypertexte"/>
+                <w:noProof/>
+              </w:rPr>
+              <w:t>Gestion des assets et des URLs</w:t>
+            </w:r>
+            <w:r>
+              <w:rPr>
+                <w:noProof/>
+                <w:webHidden/>
+              </w:rPr>
+              <w:tab/>
+            </w:r>
+            <w:r>
+              <w:rPr>
+                <w:noProof/>
+                <w:webHidden/>
+              </w:rPr>
+              <w:fldChar w:fldCharType="begin"/>
+            </w:r>
+            <w:r>
+              <w:rPr>
+                <w:noProof/>
+                <w:webHidden/>
+              </w:rPr>
+              <w:instrText xml:space="preserve"> PAGEREF _Toc77417586 \h </w:instrText>
+            </w:r>
+            <w:r>
+              <w:rPr>
+                <w:noProof/>
+                <w:webHidden/>
+              </w:rPr>
+            </w:r>
+            <w:r>
+              <w:rPr>
+                <w:noProof/>
+                <w:webHidden/>
+              </w:rPr>
+              <w:fldChar w:fldCharType="separate"/>
+            </w:r>
+            <w:r>
+              <w:rPr>
+                <w:noProof/>
+                <w:webHidden/>
+              </w:rPr>
+              <w:t>5</w:t>
+            </w:r>
+            <w:r>
+              <w:rPr>
+                <w:noProof/>
+                <w:webHidden/>
+              </w:rPr>
+              <w:fldChar w:fldCharType="end"/>
+            </w:r>
+          </w:hyperlink>
+        </w:p>
+        <w:p>
+          <w:pPr>
+            <w:pStyle w:val="TM2"/>
+            <w:tabs>
+              <w:tab w:val="right" w:leader="dot" w:pos="10762"/>
+            </w:tabs>
+            <w:jc w:val="both"/>
+            <w:rPr>
+              <w:noProof/>
+              <w:sz w:val="22"/>
+              <w:szCs w:val="22"/>
+              <w:lang w:eastAsia="fr-FR"/>
+            </w:rPr>
+          </w:pPr>
+          <w:hyperlink w:anchor="_Toc77417587" w:history="1">
+            <w:r>
+              <w:rPr>
+                <w:rStyle w:val="Lienhypertexte"/>
+                <w:noProof/>
+              </w:rPr>
+              <w:t>Passer des variables à la vue</w:t>
+            </w:r>
+            <w:r>
+              <w:rPr>
+                <w:noProof/>
+                <w:webHidden/>
+              </w:rPr>
+              <w:tab/>
+            </w:r>
+            <w:r>
+              <w:rPr>
+                <w:noProof/>
+                <w:webHidden/>
+              </w:rPr>
+              <w:fldChar w:fldCharType="begin"/>
+            </w:r>
+            <w:r>
+              <w:rPr>
+                <w:noProof/>
+                <w:webHidden/>
+              </w:rPr>
+              <w:instrText xml:space="preserve"> PAGEREF _Toc77417587 \h </w:instrText>
+            </w:r>
+            <w:r>
+              <w:rPr>
+                <w:noProof/>
+                <w:webHidden/>
+              </w:rPr>
+            </w:r>
+            <w:r>
+              <w:rPr>
+                <w:noProof/>
+                <w:webHidden/>
+              </w:rPr>
+              <w:fldChar w:fldCharType="separate"/>
+            </w:r>
+            <w:r>
+              <w:rPr>
+                <w:noProof/>
+                <w:webHidden/>
+              </w:rPr>
+              <w:t>6</w:t>
+            </w:r>
+            <w:r>
+              <w:rPr>
+                <w:noProof/>
+                <w:webHidden/>
+              </w:rPr>
+              <w:fldChar w:fldCharType="end"/>
+            </w:r>
+          </w:hyperlink>
+        </w:p>
+        <w:p>
+          <w:pPr>
+            <w:pStyle w:val="TM2"/>
+            <w:tabs>
+              <w:tab w:val="right" w:leader="dot" w:pos="10762"/>
+            </w:tabs>
+            <w:jc w:val="both"/>
+            <w:rPr>
+              <w:noProof/>
+              <w:sz w:val="22"/>
+              <w:szCs w:val="22"/>
+              <w:lang w:eastAsia="fr-FR"/>
+            </w:rPr>
+          </w:pPr>
+          <w:hyperlink w:anchor="_Toc77417588" w:history="1">
+            <w:r>
+              <w:rPr>
+                <w:rStyle w:val="Lienhypertexte"/>
+                <w:noProof/>
+              </w:rPr>
+              <w:t>Attaque XSS sous twig</w:t>
+            </w:r>
+            <w:r>
+              <w:rPr>
+                <w:noProof/>
+                <w:webHidden/>
+              </w:rPr>
+              <w:tab/>
+            </w:r>
+            <w:r>
+              <w:rPr>
+                <w:noProof/>
+                <w:webHidden/>
+              </w:rPr>
+              <w:fldChar w:fldCharType="begin"/>
+            </w:r>
+            <w:r>
+              <w:rPr>
+                <w:noProof/>
+                <w:webHidden/>
+              </w:rPr>
+              <w:instrText xml:space="preserve"> PAGEREF _Toc77417588 \h </w:instrText>
+            </w:r>
+            <w:r>
+              <w:rPr>
+                <w:noProof/>
+                <w:webHidden/>
+              </w:rPr>
+            </w:r>
+            <w:r>
+              <w:rPr>
+                <w:noProof/>
+                <w:webHidden/>
+              </w:rPr>
+              <w:fldChar w:fldCharType="separate"/>
+            </w:r>
+            <w:r>
+              <w:rPr>
+                <w:noProof/>
+                <w:webHidden/>
+              </w:rPr>
+              <w:t>6</w:t>
+            </w:r>
+            <w:r>
+              <w:rPr>
+                <w:noProof/>
+                <w:webHidden/>
+              </w:rPr>
+              <w:fldChar w:fldCharType="end"/>
+            </w:r>
+          </w:hyperlink>
+        </w:p>
+        <w:p>
+          <w:pPr>
+            <w:jc w:val="both"/>
+          </w:pPr>
           <w:r>
             <w:rPr>
               <w:b/>
@@ -344,36 +1084,102 @@
         </w:p>
       </w:sdtContent>
     </w:sdt>
-    <w:p/>
-    <w:p/>
-    <w:p/>
-    <w:p/>
-    <w:p/>
-    <w:p/>
-    <w:p/>
-    <w:p/>
-    <w:p/>
-    <w:p/>
-    <w:p/>
-    <w:p/>
-    <w:p/>
-    <w:p/>
-    <w:p/>
-    <w:p/>
-    <w:p/>
-    <w:p/>
-    <w:p/>
-    <w:p/>
-    <w:p/>
-    <w:p/>
-    <w:p/>
-    <w:p/>
-    <w:p/>
+    <w:p>
+      <w:pPr>
+        <w:jc w:val="both"/>
+      </w:pPr>
+    </w:p>
+    <w:p>
+      <w:pPr>
+        <w:jc w:val="both"/>
+      </w:pPr>
+    </w:p>
+    <w:p>
+      <w:pPr>
+        <w:jc w:val="both"/>
+      </w:pPr>
+    </w:p>
+    <w:p>
+      <w:pPr>
+        <w:jc w:val="both"/>
+      </w:pPr>
+    </w:p>
+    <w:p>
+      <w:pPr>
+        <w:jc w:val="both"/>
+      </w:pPr>
+    </w:p>
+    <w:p>
+      <w:pPr>
+        <w:jc w:val="both"/>
+      </w:pPr>
+    </w:p>
+    <w:p>
+      <w:pPr>
+        <w:jc w:val="both"/>
+      </w:pPr>
+    </w:p>
+    <w:p>
+      <w:pPr>
+        <w:jc w:val="both"/>
+      </w:pPr>
+    </w:p>
+    <w:p>
+      <w:pPr>
+        <w:jc w:val="both"/>
+      </w:pPr>
+    </w:p>
+    <w:p>
+      <w:pPr>
+        <w:jc w:val="both"/>
+      </w:pPr>
+    </w:p>
+    <w:p>
+      <w:pPr>
+        <w:jc w:val="both"/>
+      </w:pPr>
+    </w:p>
+    <w:p>
+      <w:pPr>
+        <w:jc w:val="both"/>
+      </w:pPr>
+    </w:p>
+    <w:p>
+      <w:pPr>
+        <w:jc w:val="both"/>
+      </w:pPr>
+    </w:p>
+    <w:p>
+      <w:pPr>
+        <w:jc w:val="both"/>
+      </w:pPr>
+    </w:p>
+    <w:p>
+      <w:pPr>
+        <w:jc w:val="both"/>
+      </w:pPr>
+    </w:p>
+    <w:p>
+      <w:pPr>
+        <w:jc w:val="both"/>
+      </w:pPr>
+    </w:p>
+    <w:p>
+      <w:pPr>
+        <w:jc w:val="both"/>
+      </w:pPr>
+    </w:p>
+    <w:p>
+      <w:pPr>
+        <w:jc w:val="both"/>
+      </w:pPr>
+    </w:p>
     <w:p>
       <w:pPr>
         <w:pStyle w:val="Titre1"/>
-      </w:pPr>
-      <w:bookmarkStart w:id="0" w:name="_Toc77263590"/>
+        <w:jc w:val="both"/>
+      </w:pPr>
+      <w:bookmarkStart w:id="0" w:name="_Toc77417575"/>
       <w:r>
         <w:lastRenderedPageBreak/>
         <w:t>Genéralité</w:t>
@@ -384,11 +1190,17 @@
       <w:bookmarkEnd w:id="0"/>
     </w:p>
     <w:p>
+      <w:pPr>
+        <w:jc w:val="both"/>
+      </w:pPr>
       <w:r>
         <w:t xml:space="preserve">Symfony est un Framework qui permet d’avoir une structure spécifique afin d’avoir une organisation cohérente et qui permet un travail en équipe, évite de « réinventer la roue » et évite quelques problèmes de sécurité. </w:t>
       </w:r>
     </w:p>
     <w:p>
+      <w:pPr>
+        <w:jc w:val="both"/>
+      </w:pPr>
       <w:r>
         <w:t xml:space="preserve">Il existe 2 versions possible de </w:t>
       </w:r>
@@ -416,14 +1228,10 @@
           <w:ilvl w:val="0"/>
           <w:numId w:val="1"/>
         </w:numPr>
-      </w:pPr>
-      <w:proofErr w:type="gramStart"/>
-      <w:r>
-        <w:t>le</w:t>
-      </w:r>
-      <w:proofErr w:type="gramEnd"/>
-      <w:r>
-        <w:t xml:space="preserve"> skeletons (version minimaliste et personnalisable)</w:t>
+        <w:jc w:val="both"/>
+      </w:pPr>
+      <w:r>
+        <w:t>le skeletons (version minimaliste et personnalisable)</w:t>
       </w:r>
     </w:p>
     <w:p>
@@ -433,14 +1241,10 @@
           <w:ilvl w:val="0"/>
           <w:numId w:val="1"/>
         </w:numPr>
-      </w:pPr>
-      <w:proofErr w:type="gramStart"/>
-      <w:r>
-        <w:t>le</w:t>
-      </w:r>
-      <w:proofErr w:type="gramEnd"/>
-      <w:r>
-        <w:t xml:space="preserve"> </w:t>
+        <w:jc w:val="both"/>
+      </w:pPr>
+      <w:r>
+        <w:t xml:space="preserve">le </w:t>
       </w:r>
       <w:proofErr w:type="spellStart"/>
       <w:r>
@@ -454,19 +1258,24 @@
     <w:p>
       <w:pPr>
         <w:pStyle w:val="Paragraphedeliste"/>
+        <w:jc w:val="both"/>
       </w:pPr>
     </w:p>
     <w:p>
       <w:pPr>
         <w:pStyle w:val="Titre2"/>
-      </w:pPr>
-      <w:bookmarkStart w:id="1" w:name="_Toc77263591"/>
+        <w:jc w:val="both"/>
+      </w:pPr>
+      <w:bookmarkStart w:id="1" w:name="_Toc77417576"/>
       <w:r>
         <w:t>Composer</w:t>
       </w:r>
       <w:bookmarkEnd w:id="1"/>
     </w:p>
     <w:p>
+      <w:pPr>
+        <w:jc w:val="both"/>
+      </w:pPr>
       <w:r>
         <w:t>Composer permet en ligne de commande d’initialiser un dossier et d’installer des dépendances.</w:t>
       </w:r>
@@ -490,12 +1299,17 @@
         <w:t>.</w:t>
       </w:r>
     </w:p>
-    <w:p/>
+    <w:p>
+      <w:pPr>
+        <w:jc w:val="both"/>
+      </w:pPr>
+    </w:p>
     <w:p>
       <w:pPr>
         <w:pStyle w:val="Titre2"/>
-      </w:pPr>
-      <w:bookmarkStart w:id="2" w:name="_Toc77263592"/>
+        <w:jc w:val="both"/>
+      </w:pPr>
+      <w:bookmarkStart w:id="2" w:name="_Toc77417577"/>
       <w:r>
         <w:t>Initialisation d’un dossier symfony</w:t>
       </w:r>
@@ -503,7 +1317,7 @@
     </w:p>
     <w:p>
       <w:pPr>
-        <w:jc w:val="center"/>
+        <w:jc w:val="both"/>
       </w:pPr>
       <w:r>
         <w:rPr>
@@ -547,21 +1361,25 @@
       </w:r>
     </w:p>
     <w:p>
+      <w:pPr>
+        <w:jc w:val="both"/>
+      </w:pPr>
       <w:r>
         <w:t xml:space="preserve">Puis dans le dossier que l’on </w:t>
       </w:r>
       <w:proofErr w:type="spellStart"/>
-      <w:proofErr w:type="gramStart"/>
       <w:r>
         <w:t>viens</w:t>
       </w:r>
       <w:proofErr w:type="spellEnd"/>
-      <w:proofErr w:type="gramEnd"/>
       <w:r>
         <w:t xml:space="preserve"> de créer :</w:t>
       </w:r>
     </w:p>
     <w:p>
+      <w:pPr>
+        <w:jc w:val="both"/>
+      </w:pPr>
       <w:r>
         <w:rPr>
           <w:noProof/>
@@ -625,9 +1443,14 @@
         </w:drawing>
       </w:r>
     </w:p>
-    <w:p/>
-    <w:p>
-      <w:pPr>
+    <w:p>
+      <w:pPr>
+        <w:jc w:val="both"/>
+      </w:pPr>
+    </w:p>
+    <w:p>
+      <w:pPr>
+        <w:jc w:val="both"/>
         <w:rPr>
           <w:i/>
           <w:iCs/>
@@ -680,6 +1503,7 @@
     </w:p>
     <w:p>
       <w:pPr>
+        <w:jc w:val="both"/>
         <w:rPr>
           <w:i/>
           <w:iCs/>
@@ -689,14 +1513,18 @@
     <w:p>
       <w:pPr>
         <w:pStyle w:val="Titre2"/>
-      </w:pPr>
-      <w:bookmarkStart w:id="3" w:name="_Toc77263593"/>
+        <w:jc w:val="both"/>
+      </w:pPr>
+      <w:bookmarkStart w:id="3" w:name="_Toc77417578"/>
       <w:r>
         <w:t>Php storm</w:t>
       </w:r>
       <w:bookmarkEnd w:id="3"/>
     </w:p>
     <w:p>
+      <w:pPr>
+        <w:jc w:val="both"/>
+      </w:pPr>
       <w:r>
         <w:rPr>
           <w:noProof/>
@@ -801,15 +1629,7 @@
       </w:r>
       <w:proofErr w:type="spellEnd"/>
       <w:r>
-        <w:t xml:space="preserve"> (</w:t>
-      </w:r>
-      <w:proofErr w:type="gramStart"/>
-      <w:r>
-        <w:t>une pop-up</w:t>
-      </w:r>
-      <w:proofErr w:type="gramEnd"/>
-      <w:r>
-        <w:t xml:space="preserve"> en bas a droite) et configurer dans les </w:t>
+        <w:t xml:space="preserve"> (une pop-up en bas a droite) et configurer dans les </w:t>
       </w:r>
       <w:r>
         <w:t>paramètre</w:t>
@@ -825,14 +1645,10 @@
           <w:ilvl w:val="0"/>
           <w:numId w:val="3"/>
         </w:numPr>
-      </w:pPr>
-      <w:proofErr w:type="gramStart"/>
-      <w:r>
-        <w:t>enable</w:t>
-      </w:r>
-      <w:proofErr w:type="gramEnd"/>
-      <w:r>
-        <w:t xml:space="preserve"> plugin doit être coché</w:t>
+        <w:jc w:val="both"/>
+      </w:pPr>
+      <w:r>
+        <w:t>enable plugin doit être coché</w:t>
       </w:r>
     </w:p>
     <w:p>
@@ -842,6 +1658,7 @@
           <w:ilvl w:val="0"/>
           <w:numId w:val="3"/>
         </w:numPr>
+        <w:jc w:val="both"/>
       </w:pPr>
       <w:r>
         <w:t xml:space="preserve">Décoché les code </w:t>
@@ -862,20 +1679,16 @@
           <w:ilvl w:val="0"/>
           <w:numId w:val="3"/>
         </w:numPr>
-      </w:pPr>
-      <w:r>
-        <w:t xml:space="preserve">Ajouter le dossier </w:t>
-      </w:r>
-      <w:proofErr w:type="gramStart"/>
-      <w:r>
-        <w:t>/.</w:t>
+        <w:jc w:val="both"/>
+      </w:pPr>
+      <w:r>
+        <w:t>Ajouter le dossier /.</w:t>
       </w:r>
       <w:proofErr w:type="spellStart"/>
       <w:r>
         <w:t>idea</w:t>
       </w:r>
       <w:proofErr w:type="spellEnd"/>
-      <w:proofErr w:type="gramEnd"/>
       <w:r>
         <w:t xml:space="preserve">/ dans </w:t>
       </w:r>
@@ -885,10 +1698,25 @@
       </w:r>
       <w:proofErr w:type="spellEnd"/>
     </w:p>
-    <w:p/>
-    <w:p/>
-    <w:p/>
-    <w:p>
+    <w:p>
+      <w:pPr>
+        <w:jc w:val="both"/>
+      </w:pPr>
+    </w:p>
+    <w:p>
+      <w:pPr>
+        <w:jc w:val="both"/>
+      </w:pPr>
+    </w:p>
+    <w:p>
+      <w:pPr>
+        <w:jc w:val="both"/>
+      </w:pPr>
+    </w:p>
+    <w:p>
+      <w:pPr>
+        <w:jc w:val="both"/>
+      </w:pPr>
       <w:r>
         <w:rPr>
           <w:noProof/>
@@ -958,19 +1786,37 @@
         </w:drawing>
       </w:r>
     </w:p>
-    <w:p/>
-    <w:p/>
-    <w:p/>
+    <w:p>
+      <w:pPr>
+        <w:jc w:val="both"/>
+      </w:pPr>
+    </w:p>
+    <w:p>
+      <w:pPr>
+        <w:jc w:val="both"/>
+      </w:pPr>
+    </w:p>
+    <w:p>
+      <w:pPr>
+        <w:jc w:val="both"/>
+      </w:pPr>
+    </w:p>
     <w:p>
       <w:pPr>
         <w:pStyle w:val="Titre1"/>
-      </w:pPr>
+        <w:jc w:val="both"/>
+      </w:pPr>
+      <w:bookmarkStart w:id="4" w:name="_Toc77417579"/>
       <w:r>
         <w:lastRenderedPageBreak/>
         <w:t>Hello world</w:t>
       </w:r>
-    </w:p>
-    <w:p>
+      <w:bookmarkEnd w:id="4"/>
+    </w:p>
+    <w:p>
+      <w:pPr>
+        <w:jc w:val="both"/>
+      </w:pPr>
       <w:r>
         <w:t xml:space="preserve">Si problème de drivers commenter </w:t>
       </w:r>
@@ -997,7 +1843,13 @@
       <w:proofErr w:type="spellEnd"/>
     </w:p>
     <w:p>
-      <w:r>
+      <w:pPr>
+        <w:jc w:val="both"/>
+      </w:pPr>
+      <w:r>
+        <w:rPr>
+          <w:noProof/>
+        </w:rPr>
         <w:drawing>
           <wp:inline distT="0" distB="0" distL="0" distR="0" wp14:anchorId="246EB904" wp14:editId="39102C62">
             <wp:extent cx="5760720" cy="376555"/>
@@ -1036,12 +1888,21 @@
       </w:r>
     </w:p>
     <w:p>
+      <w:pPr>
+        <w:jc w:val="both"/>
+      </w:pPr>
       <w:r>
         <w:t>Puis taper la commande dans le terminal</w:t>
       </w:r>
     </w:p>
     <w:p>
-      <w:r>
+      <w:pPr>
+        <w:jc w:val="both"/>
+      </w:pPr>
+      <w:r>
+        <w:rPr>
+          <w:noProof/>
+        </w:rPr>
         <w:drawing>
           <wp:inline distT="0" distB="0" distL="0" distR="0" wp14:anchorId="6D5E980A" wp14:editId="45C32E62">
             <wp:extent cx="4791075" cy="414044"/>
@@ -1079,16 +1940,26 @@
         </w:drawing>
       </w:r>
     </w:p>
-    <w:p/>
+    <w:p>
+      <w:pPr>
+        <w:jc w:val="both"/>
+      </w:pPr>
+    </w:p>
     <w:p>
       <w:pPr>
         <w:pStyle w:val="Titre2"/>
-      </w:pPr>
+        <w:jc w:val="both"/>
+      </w:pPr>
+      <w:bookmarkStart w:id="5" w:name="_Toc77417580"/>
       <w:r>
         <w:t>Création du routeur</w:t>
       </w:r>
-    </w:p>
-    <w:p>
+      <w:bookmarkEnd w:id="5"/>
+    </w:p>
+    <w:p>
+      <w:pPr>
+        <w:jc w:val="both"/>
+      </w:pPr>
       <w:r>
         <w:t>Dans src&gt;</w:t>
       </w:r>
@@ -1108,9 +1979,12 @@
     </w:p>
     <w:p>
       <w:pPr>
-        <w:jc w:val="center"/>
-      </w:pPr>
-      <w:r>
+        <w:jc w:val="both"/>
+      </w:pPr>
+      <w:r>
+        <w:rPr>
+          <w:noProof/>
+        </w:rPr>
         <w:drawing>
           <wp:inline distT="0" distB="0" distL="0" distR="0" wp14:anchorId="06036DE5" wp14:editId="6DA35431">
             <wp:extent cx="5067300" cy="2838450"/>
@@ -1148,16 +2022,26 @@
         </w:drawing>
       </w:r>
     </w:p>
-    <w:p/>
+    <w:p>
+      <w:pPr>
+        <w:jc w:val="both"/>
+      </w:pPr>
+    </w:p>
     <w:p>
       <w:pPr>
         <w:pStyle w:val="Titre2"/>
-      </w:pPr>
+        <w:jc w:val="both"/>
+      </w:pPr>
+      <w:bookmarkStart w:id="6" w:name="_Toc77417581"/>
       <w:r>
         <w:t>Affichage avec twig</w:t>
       </w:r>
-    </w:p>
-    <w:p>
+      <w:bookmarkEnd w:id="6"/>
+    </w:p>
+    <w:p>
+      <w:pPr>
+        <w:jc w:val="both"/>
+      </w:pPr>
       <w:r>
         <w:t xml:space="preserve">Dans </w:t>
       </w:r>
@@ -1170,18 +2054,19 @@
         <w:t xml:space="preserve"> créer un dossier main&gt;</w:t>
       </w:r>
       <w:proofErr w:type="spellStart"/>
-      <w:proofErr w:type="gramStart"/>
       <w:r>
         <w:t>home.html.twig</w:t>
       </w:r>
       <w:proofErr w:type="spellEnd"/>
-      <w:proofErr w:type="gramEnd"/>
-    </w:p>
-    <w:p>
-      <w:pPr>
-        <w:jc w:val="center"/>
-      </w:pPr>
-      <w:r>
+    </w:p>
+    <w:p>
+      <w:pPr>
+        <w:jc w:val="both"/>
+      </w:pPr>
+      <w:r>
+        <w:rPr>
+          <w:noProof/>
+        </w:rPr>
         <w:drawing>
           <wp:inline distT="0" distB="0" distL="0" distR="0" wp14:anchorId="3BE33994" wp14:editId="76FD15BD">
             <wp:extent cx="5291727" cy="2428875"/>
@@ -1219,18 +2104,32 @@
         </w:drawing>
       </w:r>
     </w:p>
-    <w:p/>
-    <w:p/>
+    <w:p>
+      <w:pPr>
+        <w:jc w:val="both"/>
+      </w:pPr>
+    </w:p>
+    <w:p>
+      <w:pPr>
+        <w:jc w:val="both"/>
+      </w:pPr>
+    </w:p>
     <w:p>
       <w:pPr>
         <w:pStyle w:val="Titre1"/>
-      </w:pPr>
+        <w:jc w:val="both"/>
+      </w:pPr>
+      <w:bookmarkStart w:id="7" w:name="_Toc77417582"/>
       <w:r>
         <w:lastRenderedPageBreak/>
         <w:t>Twig</w:t>
       </w:r>
-    </w:p>
-    <w:p>
+      <w:bookmarkEnd w:id="7"/>
+    </w:p>
+    <w:p>
+      <w:pPr>
+        <w:jc w:val="both"/>
+      </w:pPr>
       <w:proofErr w:type="spellStart"/>
       <w:r>
         <w:t>Twig</w:t>
@@ -1249,6 +2148,9 @@
       </w:r>
     </w:p>
     <w:p>
+      <w:pPr>
+        <w:jc w:val="both"/>
+      </w:pPr>
       <w:r>
         <w:t xml:space="preserve">Il existe 3 délimiteurs en </w:t>
       </w:r>
@@ -1265,6 +2167,7 @@
           <w:ilvl w:val="0"/>
           <w:numId w:val="2"/>
         </w:numPr>
+        <w:jc w:val="both"/>
       </w:pPr>
       <w:r>
         <w:rPr>
@@ -1284,22 +2187,14 @@
           <w:ilvl w:val="0"/>
           <w:numId w:val="2"/>
         </w:numPr>
-      </w:pPr>
-      <w:proofErr w:type="gramStart"/>
+        <w:jc w:val="both"/>
+      </w:pPr>
       <w:r>
         <w:rPr>
           <w:b/>
           <w:bCs/>
         </w:rPr>
-        <w:t>{{ …</w:t>
-      </w:r>
-      <w:proofErr w:type="gramEnd"/>
-      <w:r>
-        <w:rPr>
-          <w:b/>
-          <w:bCs/>
-        </w:rPr>
-        <w:t xml:space="preserve"> }}</w:t>
+        <w:t>{{ … }}</w:t>
       </w:r>
       <w:r>
         <w:t xml:space="preserve"> : appeler double moustache permet de faire un </w:t>
@@ -1317,6 +2212,7 @@
           <w:ilvl w:val="0"/>
           <w:numId w:val="2"/>
         </w:numPr>
+        <w:jc w:val="both"/>
       </w:pPr>
       <w:r>
         <w:rPr>
@@ -1354,13 +2250,25 @@
     <w:p>
       <w:pPr>
         <w:pStyle w:val="Titre2"/>
-      </w:pPr>
-      <w:r>
-        <w:t xml:space="preserve">Les balises twig </w:t>
-      </w:r>
-    </w:p>
-    <w:p>
-      <w:r>
+        <w:jc w:val="both"/>
+      </w:pPr>
+      <w:bookmarkStart w:id="8" w:name="_Toc77417583"/>
+      <w:r>
+        <w:t>Les balises twig</w:t>
+      </w:r>
+      <w:bookmarkEnd w:id="8"/>
+      <w:r>
+        <w:t xml:space="preserve"> </w:t>
+      </w:r>
+    </w:p>
+    <w:p>
+      <w:pPr>
+        <w:jc w:val="both"/>
+      </w:pPr>
+      <w:r>
+        <w:rPr>
+          <w:noProof/>
+        </w:rPr>
         <w:drawing>
           <wp:anchor distT="0" distB="0" distL="114300" distR="114300" simplePos="0" relativeHeight="251666432" behindDoc="0" locked="0" layoutInCell="1" allowOverlap="1" wp14:anchorId="6A647B87" wp14:editId="0135E28F">
             <wp:simplePos x="0" y="0"/>
@@ -1426,6 +2334,9 @@
         </w:drawing>
       </w:r>
       <w:r>
+        <w:rPr>
+          <w:noProof/>
+        </w:rPr>
         <w:drawing>
           <wp:anchor distT="0" distB="0" distL="114300" distR="114300" simplePos="0" relativeHeight="251662336" behindDoc="0" locked="0" layoutInCell="1" allowOverlap="1" wp14:anchorId="664D0EA5" wp14:editId="496A4508">
             <wp:simplePos x="0" y="0"/>
@@ -1491,13 +2402,39 @@
         </w:drawing>
       </w:r>
     </w:p>
-    <w:p/>
-    <w:p/>
-    <w:p/>
-    <w:p/>
-    <w:p/>
-    <w:p>
-      <w:r>
+    <w:p>
+      <w:pPr>
+        <w:jc w:val="both"/>
+      </w:pPr>
+    </w:p>
+    <w:p>
+      <w:pPr>
+        <w:jc w:val="both"/>
+      </w:pPr>
+    </w:p>
+    <w:p>
+      <w:pPr>
+        <w:jc w:val="both"/>
+      </w:pPr>
+    </w:p>
+    <w:p>
+      <w:pPr>
+        <w:jc w:val="both"/>
+      </w:pPr>
+    </w:p>
+    <w:p>
+      <w:pPr>
+        <w:jc w:val="both"/>
+      </w:pPr>
+    </w:p>
+    <w:p>
+      <w:pPr>
+        <w:jc w:val="both"/>
+      </w:pPr>
+      <w:r>
+        <w:rPr>
+          <w:noProof/>
+        </w:rPr>
         <w:drawing>
           <wp:anchor distT="0" distB="0" distL="114300" distR="114300" simplePos="0" relativeHeight="251661312" behindDoc="0" locked="0" layoutInCell="1" allowOverlap="1" wp14:anchorId="7A30F227" wp14:editId="271A69D9">
             <wp:simplePos x="0" y="0"/>
@@ -1563,22 +2500,55 @@
         </w:drawing>
       </w:r>
     </w:p>
-    <w:p/>
-    <w:p/>
-    <w:p/>
-    <w:p/>
-    <w:p/>
-    <w:p/>
+    <w:p>
+      <w:pPr>
+        <w:jc w:val="both"/>
+      </w:pPr>
+    </w:p>
+    <w:p>
+      <w:pPr>
+        <w:jc w:val="both"/>
+      </w:pPr>
+    </w:p>
+    <w:p>
+      <w:pPr>
+        <w:jc w:val="both"/>
+      </w:pPr>
+    </w:p>
+    <w:p>
+      <w:pPr>
+        <w:jc w:val="both"/>
+      </w:pPr>
+    </w:p>
+    <w:p>
+      <w:pPr>
+        <w:jc w:val="both"/>
+      </w:pPr>
+    </w:p>
+    <w:p>
+      <w:pPr>
+        <w:jc w:val="both"/>
+      </w:pPr>
+    </w:p>
     <w:p>
       <w:pPr>
         <w:pStyle w:val="Titre2"/>
-      </w:pPr>
+        <w:jc w:val="both"/>
+      </w:pPr>
+      <w:bookmarkStart w:id="9" w:name="_Toc77417584"/>
       <w:r>
         <w:t>Les filtres twig</w:t>
       </w:r>
-    </w:p>
-    <w:p>
-      <w:r>
+      <w:bookmarkEnd w:id="9"/>
+    </w:p>
+    <w:p>
+      <w:pPr>
+        <w:jc w:val="both"/>
+      </w:pPr>
+      <w:r>
+        <w:rPr>
+          <w:noProof/>
+        </w:rPr>
         <w:drawing>
           <wp:anchor distT="0" distB="0" distL="114300" distR="114300" simplePos="0" relativeHeight="251665408" behindDoc="0" locked="0" layoutInCell="1" allowOverlap="1" wp14:anchorId="12CA335E" wp14:editId="58AA1F41">
             <wp:simplePos x="0" y="0"/>
@@ -1644,26 +2614,52 @@
         </w:drawing>
       </w:r>
       <w:r>
-        <w:t xml:space="preserve">Les filtres permettent de modifier des variables, pour les utiliser on ajoute </w:t>
-      </w:r>
-      <w:proofErr w:type="gramStart"/>
-      <w:r>
-        <w:t>un pipe</w:t>
-      </w:r>
-      <w:proofErr w:type="gramEnd"/>
-      <w:r>
-        <w:t xml:space="preserve"> | après la variable</w:t>
-      </w:r>
-    </w:p>
-    <w:p/>
-    <w:p/>
-    <w:p/>
-    <w:p/>
-    <w:p/>
-    <w:p/>
-    <w:p/>
-    <w:p>
-      <w:r>
+        <w:t>Les filtres permettent de modifier des variables, pour les utiliser on ajoute un pipe | après la variable</w:t>
+      </w:r>
+    </w:p>
+    <w:p>
+      <w:pPr>
+        <w:jc w:val="both"/>
+      </w:pPr>
+    </w:p>
+    <w:p>
+      <w:pPr>
+        <w:jc w:val="both"/>
+      </w:pPr>
+    </w:p>
+    <w:p>
+      <w:pPr>
+        <w:jc w:val="both"/>
+      </w:pPr>
+    </w:p>
+    <w:p>
+      <w:pPr>
+        <w:jc w:val="both"/>
+      </w:pPr>
+    </w:p>
+    <w:p>
+      <w:pPr>
+        <w:jc w:val="both"/>
+      </w:pPr>
+    </w:p>
+    <w:p>
+      <w:pPr>
+        <w:jc w:val="both"/>
+      </w:pPr>
+    </w:p>
+    <w:p>
+      <w:pPr>
+        <w:jc w:val="both"/>
+      </w:pPr>
+    </w:p>
+    <w:p>
+      <w:pPr>
+        <w:jc w:val="both"/>
+      </w:pPr>
+      <w:r>
+        <w:rPr>
+          <w:noProof/>
+        </w:rPr>
         <w:drawing>
           <wp:anchor distT="0" distB="0" distL="114300" distR="114300" simplePos="0" relativeHeight="251664384" behindDoc="0" locked="0" layoutInCell="1" allowOverlap="1" wp14:anchorId="12B2047B" wp14:editId="4B0CAAE3">
             <wp:simplePos x="0" y="0"/>
@@ -1729,19 +2725,37 @@
         </w:drawing>
       </w:r>
     </w:p>
-    <w:p/>
-    <w:p/>
-    <w:p/>
+    <w:p>
+      <w:pPr>
+        <w:jc w:val="both"/>
+      </w:pPr>
+    </w:p>
+    <w:p>
+      <w:pPr>
+        <w:jc w:val="both"/>
+      </w:pPr>
+    </w:p>
+    <w:p>
+      <w:pPr>
+        <w:jc w:val="both"/>
+      </w:pPr>
+    </w:p>
     <w:p>
       <w:pPr>
         <w:pStyle w:val="Titre2"/>
-      </w:pPr>
+        <w:jc w:val="both"/>
+      </w:pPr>
+      <w:bookmarkStart w:id="10" w:name="_Toc77417585"/>
       <w:r>
         <w:lastRenderedPageBreak/>
         <w:t>Bloc et héritage</w:t>
       </w:r>
-    </w:p>
-    <w:p>
+      <w:bookmarkEnd w:id="10"/>
+    </w:p>
+    <w:p>
+      <w:pPr>
+        <w:jc w:val="both"/>
+      </w:pPr>
       <w:r>
         <w:t xml:space="preserve">Avec </w:t>
       </w:r>
@@ -1755,7 +2769,13 @@
       </w:r>
     </w:p>
     <w:p>
-      <w:r>
+      <w:pPr>
+        <w:jc w:val="both"/>
+      </w:pPr>
+      <w:r>
+        <w:rPr>
+          <w:noProof/>
+        </w:rPr>
         <w:drawing>
           <wp:inline distT="0" distB="0" distL="0" distR="0" wp14:anchorId="16DED785" wp14:editId="2D781EA0">
             <wp:extent cx="6840220" cy="3375025"/>
@@ -1794,6 +2814,9 @@
       </w:r>
     </w:p>
     <w:p>
+      <w:pPr>
+        <w:jc w:val="both"/>
+      </w:pPr>
       <w:r>
         <w:t xml:space="preserve">Et maintenant notre </w:t>
       </w:r>
@@ -1802,7 +2825,13 @@
       </w:r>
     </w:p>
     <w:p>
-      <w:r>
+      <w:pPr>
+        <w:jc w:val="both"/>
+      </w:pPr>
+      <w:r>
+        <w:rPr>
+          <w:noProof/>
+        </w:rPr>
         <w:drawing>
           <wp:inline distT="0" distB="0" distL="0" distR="0" wp14:anchorId="1A146749" wp14:editId="1BCB18F7">
             <wp:extent cx="4772691" cy="1971950"/>
@@ -1843,22 +2872,20 @@
     <w:p>
       <w:pPr>
         <w:pStyle w:val="Titre2"/>
-      </w:pPr>
+        <w:jc w:val="both"/>
+      </w:pPr>
+      <w:bookmarkStart w:id="11" w:name="_Toc77417586"/>
       <w:r>
         <w:t>Gestion des assets et des URLs</w:t>
       </w:r>
-    </w:p>
-    <w:p>
-      <w:r>
-        <w:t xml:space="preserve">Pour avoir une gestion des url (afin d’éviter </w:t>
-      </w:r>
-      <w:proofErr w:type="gramStart"/>
-      <w:r>
-        <w:t>les problème</w:t>
-      </w:r>
-      <w:proofErr w:type="gramEnd"/>
-      <w:r>
-        <w:t xml:space="preserve"> avec les chemins relatif qui ne trouverons pas toujours le bonne emplacement) on utilise </w:t>
+      <w:bookmarkEnd w:id="11"/>
+    </w:p>
+    <w:p>
+      <w:pPr>
+        <w:jc w:val="both"/>
+      </w:pPr>
+      <w:r>
+        <w:t xml:space="preserve">Pour avoir une gestion des url (afin d’éviter les problème avec les chemins relatif qui ne trouverons pas toujours le bonne emplacement) on utilise </w:t>
       </w:r>
       <w:r>
         <w:rPr>
@@ -1895,7 +2922,13 @@
       </w:r>
     </w:p>
     <w:p>
-      <w:r>
+      <w:pPr>
+        <w:jc w:val="both"/>
+      </w:pPr>
+      <w:r>
+        <w:rPr>
+          <w:noProof/>
+        </w:rPr>
         <w:drawing>
           <wp:inline distT="0" distB="0" distL="0" distR="0" wp14:anchorId="64FB10EF" wp14:editId="0EC59BEF">
             <wp:extent cx="4591691" cy="247685"/>
@@ -1934,6 +2967,9 @@
       </w:r>
     </w:p>
     <w:p>
+      <w:pPr>
+        <w:jc w:val="both"/>
+      </w:pPr>
       <w:r>
         <w:t>Et pour les url de page</w:t>
       </w:r>
@@ -1974,7 +3010,13 @@
       </w:r>
     </w:p>
     <w:p>
-      <w:r>
+      <w:pPr>
+        <w:jc w:val="both"/>
+      </w:pPr>
+      <w:r>
+        <w:rPr>
+          <w:noProof/>
+        </w:rPr>
         <w:drawing>
           <wp:inline distT="0" distB="0" distL="0" distR="0" wp14:anchorId="2A474A95" wp14:editId="0C0510B9">
             <wp:extent cx="6020640" cy="1714739"/>
@@ -2015,23 +3057,21 @@
     <w:p>
       <w:pPr>
         <w:pStyle w:val="Titre2"/>
-      </w:pPr>
+        <w:jc w:val="both"/>
+      </w:pPr>
+      <w:bookmarkStart w:id="12" w:name="_Toc77417587"/>
       <w:r>
         <w:lastRenderedPageBreak/>
         <w:t>Passer des variables à la vue</w:t>
       </w:r>
-    </w:p>
-    <w:p>
-      <w:r>
-        <w:t xml:space="preserve">Pour passer </w:t>
-      </w:r>
-      <w:proofErr w:type="gramStart"/>
-      <w:r>
-        <w:t>des variable</w:t>
-      </w:r>
-      <w:proofErr w:type="gramEnd"/>
-      <w:r>
-        <w:t xml:space="preserve"> à la vue, il faut fournir en 2em arguments de la méthode </w:t>
+      <w:bookmarkEnd w:id="12"/>
+    </w:p>
+    <w:p>
+      <w:pPr>
+        <w:jc w:val="both"/>
+      </w:pPr>
+      <w:r>
+        <w:t xml:space="preserve">Pour passer des variable à la vue, il faut fournir en 2em arguments de la méthode </w:t>
       </w:r>
       <w:proofErr w:type="spellStart"/>
       <w:r>
@@ -2043,7 +3083,13 @@
       </w:r>
     </w:p>
     <w:p>
-      <w:r>
+      <w:pPr>
+        <w:jc w:val="both"/>
+      </w:pPr>
+      <w:r>
+        <w:rPr>
+          <w:noProof/>
+        </w:rPr>
         <w:drawing>
           <wp:inline distT="0" distB="0" distL="0" distR="0" wp14:anchorId="2DE4ADB9" wp14:editId="38E950A0">
             <wp:extent cx="4210638" cy="2172003"/>
@@ -2082,14 +3128,12 @@
       </w:r>
     </w:p>
     <w:p>
-      <w:r>
-        <w:t xml:space="preserve">On peut aussi utiliser </w:t>
-      </w:r>
-      <w:proofErr w:type="gramStart"/>
-      <w:r>
-        <w:t>la méthode compact</w:t>
-      </w:r>
-      <w:proofErr w:type="gramEnd"/>
+      <w:pPr>
+        <w:jc w:val="both"/>
+      </w:pPr>
+      <w:r>
+        <w:t>On peut aussi utiliser la méthode compact</w:t>
+      </w:r>
       <w:r>
         <w:t>, qui ira chercher les variable qui porte le nom entre « »</w:t>
       </w:r>
@@ -2098,7 +3142,13 @@
       </w:r>
     </w:p>
     <w:p>
-      <w:r>
+      <w:pPr>
+        <w:jc w:val="both"/>
+      </w:pPr>
+      <w:r>
+        <w:rPr>
+          <w:noProof/>
+        </w:rPr>
         <w:drawing>
           <wp:inline distT="0" distB="0" distL="0" distR="0" wp14:anchorId="21C814CC" wp14:editId="5DD015F2">
             <wp:extent cx="6840220" cy="1691640"/>
@@ -2137,6 +3187,9 @@
       </w:r>
     </w:p>
     <w:p>
+      <w:pPr>
+        <w:jc w:val="both"/>
+      </w:pPr>
       <w:r>
         <w:t xml:space="preserve">Il ne reste plus qu’a l’utiliser dans notre </w:t>
       </w:r>
@@ -2147,7 +3200,13 @@
       <w:proofErr w:type="spellEnd"/>
     </w:p>
     <w:p>
-      <w:r>
+      <w:pPr>
+        <w:jc w:val="both"/>
+      </w:pPr>
+      <w:r>
+        <w:rPr>
+          <w:noProof/>
+        </w:rPr>
         <w:drawing>
           <wp:inline distT="0" distB="0" distL="0" distR="0" wp14:anchorId="5ABF42FF" wp14:editId="767A1F27">
             <wp:extent cx="5229955" cy="266737"/>
@@ -2185,22 +3244,30 @@
         </w:drawing>
       </w:r>
     </w:p>
-    <w:p/>
+    <w:p>
+      <w:pPr>
+        <w:jc w:val="both"/>
+      </w:pPr>
+    </w:p>
     <w:p>
       <w:pPr>
         <w:pStyle w:val="Titre2"/>
-      </w:pPr>
-      <w:r>
-        <w:t xml:space="preserve">Attaque XSS sous </w:t>
-      </w:r>
-      <w:proofErr w:type="spellStart"/>
-      <w:r>
-        <w:t>twig</w:t>
-      </w:r>
-      <w:proofErr w:type="spellEnd"/>
-    </w:p>
-    <w:p>
-      <w:r>
+        <w:jc w:val="both"/>
+      </w:pPr>
+      <w:bookmarkStart w:id="13" w:name="_Toc77417588"/>
+      <w:r>
+        <w:t>Attaque XSS sous twig</w:t>
+      </w:r>
+      <w:bookmarkEnd w:id="13"/>
+    </w:p>
+    <w:p>
+      <w:pPr>
+        <w:jc w:val="both"/>
+      </w:pPr>
+      <w:r>
+        <w:rPr>
+          <w:noProof/>
+        </w:rPr>
         <w:drawing>
           <wp:anchor distT="0" distB="0" distL="114300" distR="114300" simplePos="0" relativeHeight="251667456" behindDoc="0" locked="0" layoutInCell="1" allowOverlap="1" wp14:anchorId="23DA3B5C" wp14:editId="52D54DF6">
             <wp:simplePos x="0" y="0"/>
@@ -2290,30 +3357,33 @@
       <w:r>
         <w:t xml:space="preserve"> que l’ont fait avec </w:t>
       </w:r>
-      <w:proofErr w:type="gramStart"/>
       <w:r>
         <w:rPr>
           <w:b/>
           <w:bCs/>
         </w:rPr>
-        <w:t>{{ …</w:t>
-      </w:r>
-      <w:proofErr w:type="gramEnd"/>
+        <w:t>{{ … }}</w:t>
+      </w:r>
+      <w:r>
+        <w:t xml:space="preserve"> par défaut</w:t>
+      </w:r>
+      <w:r>
+        <w:t>. Dans certain cas on pourrait</w:t>
+      </w:r>
+      <w:r>
+        <w:t xml:space="preserve"> avoir envie de garder la lecture des balises en utilisant </w:t>
+      </w:r>
+      <w:proofErr w:type="spellStart"/>
       <w:r>
         <w:rPr>
           <w:b/>
           <w:bCs/>
         </w:rPr>
-        <w:t xml:space="preserve"> }}</w:t>
-      </w:r>
-      <w:r>
-        <w:t xml:space="preserve"> par défaut</w:t>
-      </w:r>
-      <w:r>
-        <w:t>. Dans certain cas on pourrait</w:t>
-      </w:r>
-      <w:r>
-        <w:t xml:space="preserve"> avoir envie de garder la lecture des balises en utilisant </w:t>
+        <w:t>raw</w:t>
+      </w:r>
+      <w:proofErr w:type="spellEnd"/>
+      <w:r>
+        <w:t xml:space="preserve">, </w:t>
       </w:r>
       <w:proofErr w:type="spellStart"/>
       <w:r>
@@ -2321,62 +3391,1109 @@
           <w:b/>
           <w:bCs/>
         </w:rPr>
-        <w:t>raw</w:t>
+        <w:t>stripstags</w:t>
       </w:r>
       <w:proofErr w:type="spellEnd"/>
       <w:r>
-        <w:t xml:space="preserve">, </w:t>
-      </w:r>
-      <w:proofErr w:type="spellStart"/>
+        <w:t xml:space="preserve"> si on fait confiance au data que l’on affiche, sinon si on est entre les deux on pourrait utiliser une bibliothèque tel que</w:t>
+      </w:r>
       <w:r>
         <w:rPr>
           <w:b/>
           <w:bCs/>
         </w:rPr>
-        <w:t>stripstags</w:t>
-      </w:r>
-      <w:proofErr w:type="spellEnd"/>
-      <w:r>
-        <w:t xml:space="preserve"> si on fait confiance au data que l’on affiche, sinon si on est entre les deux on pourrait utiliser une bibliothèque tel que</w:t>
-      </w:r>
+        <w:t xml:space="preserve"> </w:t>
+      </w:r>
+      <w:proofErr w:type="spellStart"/>
       <w:r>
         <w:rPr>
           <w:b/>
           <w:bCs/>
         </w:rPr>
+        <w:t>HTMLPurifier</w:t>
+      </w:r>
+      <w:proofErr w:type="spellEnd"/>
+      <w:r>
+        <w:t xml:space="preserve"> qui va limite l’autorisation à certaine balise.</w:t>
+      </w:r>
+    </w:p>
+    <w:p>
+      <w:pPr>
+        <w:jc w:val="both"/>
+        <w:rPr>
+          <w:noProof/>
+        </w:rPr>
+      </w:pPr>
+      <w:r>
+        <w:t>Exemple :</w:t>
+      </w:r>
+      <w:r>
+        <w:rPr>
+          <w:noProof/>
+        </w:rPr>
         <w:t xml:space="preserve"> </w:t>
       </w:r>
+    </w:p>
+    <w:p>
+      <w:pPr>
+        <w:pStyle w:val="Titre1"/>
+        <w:jc w:val="both"/>
+        <w:rPr>
+          <w:noProof/>
+        </w:rPr>
+      </w:pPr>
+      <w:r>
+        <w:rPr>
+          <w:noProof/>
+        </w:rPr>
+        <w:t>Routage et controleurs</w:t>
+      </w:r>
+    </w:p>
+    <w:p>
+      <w:pPr>
+        <w:jc w:val="both"/>
+      </w:pPr>
+      <w:r>
+        <w:t xml:space="preserve">Le routage </w:t>
+      </w:r>
       <w:proofErr w:type="spellStart"/>
+      <w:r>
+        <w:t>symfony</w:t>
+      </w:r>
+      <w:proofErr w:type="spellEnd"/>
+      <w:r>
+        <w:t xml:space="preserve"> permet entre autres de centralisé les accès au URL avec le </w:t>
+      </w:r>
+      <w:proofErr w:type="spellStart"/>
+      <w:r>
+        <w:t>MainController</w:t>
+      </w:r>
+      <w:proofErr w:type="spellEnd"/>
+      <w:r>
+        <w:t>, de pouvoir avoir des url définies plus simplement.</w:t>
+      </w:r>
+    </w:p>
+    <w:p>
+      <w:pPr>
+        <w:jc w:val="both"/>
+      </w:pPr>
+      <w:r>
+        <w:t>Pour effectuer le routage il faut faire un commentaire avant notre fonction qui commence toujours par</w:t>
+      </w:r>
       <w:r>
         <w:rPr>
           <w:b/>
           <w:bCs/>
         </w:rPr>
-        <w:t>HTMLPurifier</w:t>
+        <w:t xml:space="preserve"> /**</w:t>
+      </w:r>
+      <w:r>
+        <w:t xml:space="preserve"> et dans le commentaire </w:t>
+      </w:r>
+      <w:r>
+        <w:rPr>
+          <w:b/>
+          <w:bCs/>
+        </w:rPr>
+        <w:t>@Route</w:t>
+      </w:r>
+      <w:r>
+        <w:t xml:space="preserve"> (penser à importer la class correspondante). Le premier paramètre est le pattern URL</w:t>
+      </w:r>
+      <w:r>
+        <w:t>.</w:t>
+      </w:r>
+    </w:p>
+    <w:p>
+      <w:pPr>
+        <w:jc w:val="both"/>
+      </w:pPr>
+    </w:p>
+    <w:p>
+      <w:pPr>
+        <w:jc w:val="center"/>
+      </w:pPr>
+      <w:r>
+        <w:drawing>
+          <wp:inline distT="0" distB="0" distL="0" distR="0" wp14:anchorId="3AEE775E" wp14:editId="69662032">
+            <wp:extent cx="2848373" cy="695422"/>
+            <wp:effectExtent l="0" t="0" r="9525" b="9525"/>
+            <wp:docPr id="5" name="Image 5" descr="Une image contenant texte&#10;&#10;Description générée automatiquement"/>
+            <wp:cNvGraphicFramePr>
+              <a:graphicFrameLocks xmlns:a="http://schemas.openxmlformats.org/drawingml/2006/main" noChangeAspect="1"/>
+            </wp:cNvGraphicFramePr>
+            <a:graphic xmlns:a="http://schemas.openxmlformats.org/drawingml/2006/main">
+              <a:graphicData uri="http://schemas.openxmlformats.org/drawingml/2006/picture">
+                <pic:pic xmlns:pic="http://schemas.openxmlformats.org/drawingml/2006/picture">
+                  <pic:nvPicPr>
+                    <pic:cNvPr id="5" name="Image 5" descr="Une image contenant texte&#10;&#10;Description générée automatiquement"/>
+                    <pic:cNvPicPr/>
+                  </pic:nvPicPr>
+                  <pic:blipFill>
+                    <a:blip r:embed="rId27"/>
+                    <a:stretch>
+                      <a:fillRect/>
+                    </a:stretch>
+                  </pic:blipFill>
+                  <pic:spPr>
+                    <a:xfrm>
+                      <a:off x="0" y="0"/>
+                      <a:ext cx="2848373" cy="695422"/>
+                    </a:xfrm>
+                    <a:prstGeom prst="rect">
+                      <a:avLst/>
+                    </a:prstGeom>
+                  </pic:spPr>
+                </pic:pic>
+              </a:graphicData>
+            </a:graphic>
+          </wp:inline>
+        </w:drawing>
+      </w:r>
+    </w:p>
+    <w:p>
+      <w:pPr>
+        <w:pStyle w:val="Titre2"/>
+        <w:jc w:val="both"/>
+      </w:pPr>
+      <w:r>
+        <w:lastRenderedPageBreak/>
+        <w:t>Le parametre URL</w:t>
+      </w:r>
+    </w:p>
+    <w:p>
+      <w:pPr>
+        <w:jc w:val="both"/>
+      </w:pPr>
+      <w:r>
+        <w:drawing>
+          <wp:anchor distT="0" distB="0" distL="114300" distR="114300" simplePos="0" relativeHeight="251671552" behindDoc="0" locked="0" layoutInCell="1" allowOverlap="1" wp14:anchorId="510FAEBD" wp14:editId="340D5FA2">
+            <wp:simplePos x="0" y="0"/>
+            <wp:positionH relativeFrom="column">
+              <wp:posOffset>1905</wp:posOffset>
+            </wp:positionH>
+            <wp:positionV relativeFrom="paragraph">
+              <wp:posOffset>61595</wp:posOffset>
+            </wp:positionV>
+            <wp:extent cx="2038635" cy="676369"/>
+            <wp:effectExtent l="0" t="0" r="0" b="0"/>
+            <wp:wrapThrough wrapText="bothSides">
+              <wp:wrapPolygon edited="0">
+                <wp:start x="0" y="0"/>
+                <wp:lineTo x="0" y="20687"/>
+                <wp:lineTo x="21398" y="20687"/>
+                <wp:lineTo x="21398" y="0"/>
+                <wp:lineTo x="0" y="0"/>
+              </wp:wrapPolygon>
+            </wp:wrapThrough>
+            <wp:docPr id="26" name="Image 26" descr="Une image contenant texte&#10;&#10;Description générée automatiquement"/>
+            <wp:cNvGraphicFramePr>
+              <a:graphicFrameLocks xmlns:a="http://schemas.openxmlformats.org/drawingml/2006/main" noChangeAspect="1"/>
+            </wp:cNvGraphicFramePr>
+            <a:graphic xmlns:a="http://schemas.openxmlformats.org/drawingml/2006/main">
+              <a:graphicData uri="http://schemas.openxmlformats.org/drawingml/2006/picture">
+                <pic:pic xmlns:pic="http://schemas.openxmlformats.org/drawingml/2006/picture">
+                  <pic:nvPicPr>
+                    <pic:cNvPr id="26" name="Image 26" descr="Une image contenant texte&#10;&#10;Description générée automatiquement"/>
+                    <pic:cNvPicPr/>
+                  </pic:nvPicPr>
+                  <pic:blipFill>
+                    <a:blip r:embed="rId28">
+                      <a:extLst>
+                        <a:ext uri="{28A0092B-C50C-407E-A947-70E740481C1C}">
+                          <a14:useLocalDpi xmlns:a14="http://schemas.microsoft.com/office/drawing/2010/main" val="0"/>
+                        </a:ext>
+                      </a:extLst>
+                    </a:blip>
+                    <a:stretch>
+                      <a:fillRect/>
+                    </a:stretch>
+                  </pic:blipFill>
+                  <pic:spPr>
+                    <a:xfrm>
+                      <a:off x="0" y="0"/>
+                      <a:ext cx="2038635" cy="676369"/>
+                    </a:xfrm>
+                    <a:prstGeom prst="rect">
+                      <a:avLst/>
+                    </a:prstGeom>
+                  </pic:spPr>
+                </pic:pic>
+              </a:graphicData>
+            </a:graphic>
+          </wp:anchor>
+        </w:drawing>
+      </w:r>
+      <w:r>
+        <w:t xml:space="preserve">Il doit être unique et en général définie des le début de l’application. Dans une URL nous pouvons avoir une partie variable (notamment avec les </w:t>
+      </w:r>
+      <w:r>
+        <w:rPr>
+          <w:b/>
+          <w:bCs/>
+        </w:rPr>
+        <w:t>GET</w:t>
+      </w:r>
+      <w:r>
+        <w:t>)</w:t>
+      </w:r>
+      <w:r>
+        <w:t xml:space="preserve"> c’est ce qu’ont appel des </w:t>
+      </w:r>
+      <w:r>
+        <w:rPr>
+          <w:b/>
+          <w:bCs/>
+        </w:rPr>
+        <w:t>jokers</w:t>
+      </w:r>
+      <w:r>
+        <w:t>.</w:t>
+      </w:r>
+    </w:p>
+    <w:p>
+      <w:pPr>
+        <w:jc w:val="both"/>
+      </w:pPr>
+    </w:p>
+    <w:p>
+      <w:pPr>
+        <w:jc w:val="both"/>
+      </w:pPr>
+      <w:r>
+        <w:drawing>
+          <wp:anchor distT="0" distB="0" distL="114300" distR="114300" simplePos="0" relativeHeight="251669504" behindDoc="0" locked="0" layoutInCell="1" allowOverlap="1" wp14:anchorId="4418B625" wp14:editId="1E501A1A">
+            <wp:simplePos x="0" y="0"/>
+            <wp:positionH relativeFrom="margin">
+              <wp:posOffset>3525520</wp:posOffset>
+            </wp:positionH>
+            <wp:positionV relativeFrom="paragraph">
+              <wp:posOffset>11430</wp:posOffset>
+            </wp:positionV>
+            <wp:extent cx="3267075" cy="421005"/>
+            <wp:effectExtent l="0" t="0" r="9525" b="0"/>
+            <wp:wrapThrough wrapText="bothSides">
+              <wp:wrapPolygon edited="0">
+                <wp:start x="0" y="0"/>
+                <wp:lineTo x="0" y="20525"/>
+                <wp:lineTo x="21537" y="20525"/>
+                <wp:lineTo x="21537" y="0"/>
+                <wp:lineTo x="0" y="0"/>
+              </wp:wrapPolygon>
+            </wp:wrapThrough>
+            <wp:docPr id="7" name="Image 7" descr="Une image contenant texte&#10;&#10;Description générée automatiquement"/>
+            <wp:cNvGraphicFramePr>
+              <a:graphicFrameLocks xmlns:a="http://schemas.openxmlformats.org/drawingml/2006/main" noChangeAspect="1"/>
+            </wp:cNvGraphicFramePr>
+            <a:graphic xmlns:a="http://schemas.openxmlformats.org/drawingml/2006/main">
+              <a:graphicData uri="http://schemas.openxmlformats.org/drawingml/2006/picture">
+                <pic:pic xmlns:pic="http://schemas.openxmlformats.org/drawingml/2006/picture">
+                  <pic:nvPicPr>
+                    <pic:cNvPr id="7" name="Image 7" descr="Une image contenant texte&#10;&#10;Description générée automatiquement"/>
+                    <pic:cNvPicPr/>
+                  </pic:nvPicPr>
+                  <pic:blipFill>
+                    <a:blip r:embed="rId29">
+                      <a:extLst>
+                        <a:ext uri="{28A0092B-C50C-407E-A947-70E740481C1C}">
+                          <a14:useLocalDpi xmlns:a14="http://schemas.microsoft.com/office/drawing/2010/main" val="0"/>
+                        </a:ext>
+                      </a:extLst>
+                    </a:blip>
+                    <a:stretch>
+                      <a:fillRect/>
+                    </a:stretch>
+                  </pic:blipFill>
+                  <pic:spPr>
+                    <a:xfrm>
+                      <a:off x="0" y="0"/>
+                      <a:ext cx="3267075" cy="421005"/>
+                    </a:xfrm>
+                    <a:prstGeom prst="rect">
+                      <a:avLst/>
+                    </a:prstGeom>
+                  </pic:spPr>
+                </pic:pic>
+              </a:graphicData>
+            </a:graphic>
+            <wp14:sizeRelH relativeFrom="margin">
+              <wp14:pctWidth>0</wp14:pctWidth>
+            </wp14:sizeRelH>
+            <wp14:sizeRelV relativeFrom="margin">
+              <wp14:pctHeight>0</wp14:pctHeight>
+            </wp14:sizeRelV>
+          </wp:anchor>
+        </w:drawing>
+      </w:r>
+      <w:r>
+        <w:t>Pour éviter certains conflits il est une bonne pratique de définie via une expression rationnelle le résultat attendus, par exemple ici nous acceptons 1 ou plusieurs chiffres</w:t>
+      </w:r>
+    </w:p>
+    <w:p>
+      <w:pPr>
+        <w:jc w:val="both"/>
+      </w:pPr>
+      <w:r>
+        <w:drawing>
+          <wp:anchor distT="0" distB="0" distL="114300" distR="114300" simplePos="0" relativeHeight="251670528" behindDoc="0" locked="0" layoutInCell="1" allowOverlap="1" wp14:anchorId="71EBD06E" wp14:editId="5C00BBF6">
+            <wp:simplePos x="0" y="0"/>
+            <wp:positionH relativeFrom="margin">
+              <wp:align>left</wp:align>
+            </wp:positionH>
+            <wp:positionV relativeFrom="paragraph">
+              <wp:posOffset>6985</wp:posOffset>
+            </wp:positionV>
+            <wp:extent cx="2200275" cy="702310"/>
+            <wp:effectExtent l="0" t="0" r="9525" b="2540"/>
+            <wp:wrapThrough wrapText="bothSides">
+              <wp:wrapPolygon edited="0">
+                <wp:start x="0" y="0"/>
+                <wp:lineTo x="0" y="21092"/>
+                <wp:lineTo x="21506" y="21092"/>
+                <wp:lineTo x="21506" y="0"/>
+                <wp:lineTo x="0" y="0"/>
+              </wp:wrapPolygon>
+            </wp:wrapThrough>
+            <wp:docPr id="14" name="Image 14" descr="Une image contenant texte&#10;&#10;Description générée automatiquement"/>
+            <wp:cNvGraphicFramePr>
+              <a:graphicFrameLocks xmlns:a="http://schemas.openxmlformats.org/drawingml/2006/main" noChangeAspect="1"/>
+            </wp:cNvGraphicFramePr>
+            <a:graphic xmlns:a="http://schemas.openxmlformats.org/drawingml/2006/main">
+              <a:graphicData uri="http://schemas.openxmlformats.org/drawingml/2006/picture">
+                <pic:pic xmlns:pic="http://schemas.openxmlformats.org/drawingml/2006/picture">
+                  <pic:nvPicPr>
+                    <pic:cNvPr id="14" name="Image 14" descr="Une image contenant texte&#10;&#10;Description générée automatiquement"/>
+                    <pic:cNvPicPr/>
+                  </pic:nvPicPr>
+                  <pic:blipFill>
+                    <a:blip r:embed="rId30">
+                      <a:extLst>
+                        <a:ext uri="{28A0092B-C50C-407E-A947-70E740481C1C}">
+                          <a14:useLocalDpi xmlns:a14="http://schemas.microsoft.com/office/drawing/2010/main" val="0"/>
+                        </a:ext>
+                      </a:extLst>
+                    </a:blip>
+                    <a:stretch>
+                      <a:fillRect/>
+                    </a:stretch>
+                  </pic:blipFill>
+                  <pic:spPr>
+                    <a:xfrm>
+                      <a:off x="0" y="0"/>
+                      <a:ext cx="2200275" cy="702310"/>
+                    </a:xfrm>
+                    <a:prstGeom prst="rect">
+                      <a:avLst/>
+                    </a:prstGeom>
+                  </pic:spPr>
+                </pic:pic>
+              </a:graphicData>
+            </a:graphic>
+            <wp14:sizeRelH relativeFrom="margin">
+              <wp14:pctWidth>0</wp14:pctWidth>
+            </wp14:sizeRelH>
+            <wp14:sizeRelV relativeFrom="margin">
+              <wp14:pctHeight>0</wp14:pctHeight>
+            </wp14:sizeRelV>
+          </wp:anchor>
+        </w:drawing>
+      </w:r>
+      <w:r>
+        <w:t>On peut également définir une valeur par défaut si l’URL n’en as pas</w:t>
+      </w:r>
+    </w:p>
+    <w:p>
+      <w:pPr>
+        <w:jc w:val="both"/>
+      </w:pPr>
+    </w:p>
+    <w:p>
+      <w:pPr>
+        <w:jc w:val="both"/>
+      </w:pPr>
+    </w:p>
+    <w:p>
+      <w:pPr>
+        <w:pStyle w:val="Titre2"/>
+      </w:pPr>
+      <w:r>
+        <w:t>Les</w:t>
+      </w:r>
+      <w:r>
+        <w:t xml:space="preserve"> routes</w:t>
+      </w:r>
+      <w:r>
+        <w:t> : requirements et autres conditions</w:t>
+      </w:r>
+    </w:p>
+    <w:p>
+      <w:r>
+        <w:t>Nous pouvons avoir des adresse identique en URL qui rendront un résultat différent suivant le type de requête (</w:t>
+      </w:r>
+      <w:r>
+        <w:rPr>
+          <w:b/>
+          <w:bCs/>
+        </w:rPr>
+        <w:t>GET,POST</w:t>
+      </w:r>
+      <w:r>
+        <w:t>) ce qui sera très utile pour construire une API REST.</w:t>
+      </w:r>
+    </w:p>
+    <w:p>
+      <w:r>
+        <w:drawing>
+          <wp:anchor distT="0" distB="0" distL="114300" distR="114300" simplePos="0" relativeHeight="251673600" behindDoc="0" locked="0" layoutInCell="1" allowOverlap="1" wp14:anchorId="32B5CA55" wp14:editId="7C1641C3">
+            <wp:simplePos x="0" y="0"/>
+            <wp:positionH relativeFrom="margin">
+              <wp:align>left</wp:align>
+            </wp:positionH>
+            <wp:positionV relativeFrom="paragraph">
+              <wp:posOffset>13970</wp:posOffset>
+            </wp:positionV>
+            <wp:extent cx="3171825" cy="741045"/>
+            <wp:effectExtent l="0" t="0" r="9525" b="1905"/>
+            <wp:wrapThrough wrapText="bothSides">
+              <wp:wrapPolygon edited="0">
+                <wp:start x="0" y="0"/>
+                <wp:lineTo x="0" y="21100"/>
+                <wp:lineTo x="21535" y="21100"/>
+                <wp:lineTo x="21535" y="0"/>
+                <wp:lineTo x="0" y="0"/>
+              </wp:wrapPolygon>
+            </wp:wrapThrough>
+            <wp:docPr id="28" name="Image 28" descr="Une image contenant texte&#10;&#10;Description générée automatiquement"/>
+            <wp:cNvGraphicFramePr>
+              <a:graphicFrameLocks xmlns:a="http://schemas.openxmlformats.org/drawingml/2006/main" noChangeAspect="1"/>
+            </wp:cNvGraphicFramePr>
+            <a:graphic xmlns:a="http://schemas.openxmlformats.org/drawingml/2006/main">
+              <a:graphicData uri="http://schemas.openxmlformats.org/drawingml/2006/picture">
+                <pic:pic xmlns:pic="http://schemas.openxmlformats.org/drawingml/2006/picture">
+                  <pic:nvPicPr>
+                    <pic:cNvPr id="28" name="Image 28" descr="Une image contenant texte&#10;&#10;Description générée automatiquement"/>
+                    <pic:cNvPicPr/>
+                  </pic:nvPicPr>
+                  <pic:blipFill>
+                    <a:blip r:embed="rId31">
+                      <a:extLst>
+                        <a:ext uri="{28A0092B-C50C-407E-A947-70E740481C1C}">
+                          <a14:useLocalDpi xmlns:a14="http://schemas.microsoft.com/office/drawing/2010/main" val="0"/>
+                        </a:ext>
+                      </a:extLst>
+                    </a:blip>
+                    <a:stretch>
+                      <a:fillRect/>
+                    </a:stretch>
+                  </pic:blipFill>
+                  <pic:spPr>
+                    <a:xfrm>
+                      <a:off x="0" y="0"/>
+                      <a:ext cx="3171825" cy="741045"/>
+                    </a:xfrm>
+                    <a:prstGeom prst="rect">
+                      <a:avLst/>
+                    </a:prstGeom>
+                  </pic:spPr>
+                </pic:pic>
+              </a:graphicData>
+            </a:graphic>
+            <wp14:sizeRelH relativeFrom="margin">
+              <wp14:pctWidth>0</wp14:pctWidth>
+            </wp14:sizeRelH>
+            <wp14:sizeRelV relativeFrom="margin">
+              <wp14:pctHeight>0</wp14:pctHeight>
+            </wp14:sizeRelV>
+          </wp:anchor>
+        </w:drawing>
+      </w:r>
+      <w:r>
+        <w:t xml:space="preserve">Le nom des routes est très fortement </w:t>
+      </w:r>
+      <w:r>
+        <w:t>recommandé</w:t>
+      </w:r>
+      <w:r>
+        <w:t xml:space="preserve">, elles permettent de générer les </w:t>
+      </w:r>
+      <w:r>
+        <w:rPr>
+          <w:b/>
+          <w:bCs/>
+        </w:rPr>
+        <w:t>URL</w:t>
+      </w:r>
+      <w:r>
+        <w:t xml:space="preserve"> correspondant </w:t>
+      </w:r>
+      <w:r>
+        <w:t>aux routes</w:t>
+      </w:r>
+      <w:r>
+        <w:t xml:space="preserve">, par convention on les nomme avec le nom du </w:t>
+      </w:r>
+      <w:r>
+        <w:t>contrôleur</w:t>
+      </w:r>
+      <w:r>
+        <w:t xml:space="preserve"> (ici main) et le nom de la méthode en </w:t>
+      </w:r>
+      <w:proofErr w:type="spellStart"/>
+      <w:r>
+        <w:rPr>
+          <w:b/>
+          <w:bCs/>
+        </w:rPr>
+        <w:t>snake_case</w:t>
       </w:r>
       <w:proofErr w:type="spellEnd"/>
       <w:r>
-        <w:t xml:space="preserve"> qui va limite l’autorisation à certaine balise.</w:t>
-      </w:r>
-    </w:p>
-    <w:p>
-      <w:pPr>
+        <w:t>.</w:t>
+      </w:r>
+      <w:r>
         <w:rPr>
           <w:noProof/>
         </w:rPr>
-      </w:pPr>
-      <w:r>
-        <w:t>Exemple :</w:t>
-      </w:r>
-      <w:r>
-        <w:rPr>
-          <w:noProof/>
-        </w:rPr>
         <w:t xml:space="preserve"> </w:t>
       </w:r>
     </w:p>
+    <w:p>
+      <w:pPr>
+        <w:pStyle w:val="Titre2"/>
+      </w:pPr>
+      <w:r>
+        <w:t>Quelques commandes de débogage pour les routes</w:t>
+      </w:r>
+    </w:p>
+    <w:p>
+      <w:pPr>
+        <w:jc w:val="center"/>
+      </w:pPr>
+      <w:r>
+        <w:drawing>
+          <wp:inline distT="0" distB="0" distL="0" distR="0" wp14:anchorId="01CD63FC" wp14:editId="0A8F44A0">
+            <wp:extent cx="2971800" cy="1347558"/>
+            <wp:effectExtent l="0" t="0" r="0" b="5080"/>
+            <wp:docPr id="29" name="Image 29" descr="Une image contenant texte&#10;&#10;Description générée automatiquement"/>
+            <wp:cNvGraphicFramePr>
+              <a:graphicFrameLocks xmlns:a="http://schemas.openxmlformats.org/drawingml/2006/main" noChangeAspect="1"/>
+            </wp:cNvGraphicFramePr>
+            <a:graphic xmlns:a="http://schemas.openxmlformats.org/drawingml/2006/main">
+              <a:graphicData uri="http://schemas.openxmlformats.org/drawingml/2006/picture">
+                <pic:pic xmlns:pic="http://schemas.openxmlformats.org/drawingml/2006/picture">
+                  <pic:nvPicPr>
+                    <pic:cNvPr id="29" name="Image 29" descr="Une image contenant texte&#10;&#10;Description générée automatiquement"/>
+                    <pic:cNvPicPr/>
+                  </pic:nvPicPr>
+                  <pic:blipFill>
+                    <a:blip r:embed="rId32"/>
+                    <a:stretch>
+                      <a:fillRect/>
+                    </a:stretch>
+                  </pic:blipFill>
+                  <pic:spPr>
+                    <a:xfrm>
+                      <a:off x="0" y="0"/>
+                      <a:ext cx="2983985" cy="1353083"/>
+                    </a:xfrm>
+                    <a:prstGeom prst="rect">
+                      <a:avLst/>
+                    </a:prstGeom>
+                  </pic:spPr>
+                </pic:pic>
+              </a:graphicData>
+            </a:graphic>
+          </wp:inline>
+        </w:drawing>
+      </w:r>
+    </w:p>
+    <w:p>
+      <w:pPr>
+        <w:pStyle w:val="Titre2"/>
+      </w:pPr>
+      <w:r>
+        <w:t>Les controleurs</w:t>
+      </w:r>
+    </w:p>
+    <w:p>
+      <w:pPr>
+        <w:rPr>
+          <w:b/>
+          <w:bCs/>
+        </w:rPr>
+      </w:pPr>
+      <w:r>
+        <w:t xml:space="preserve">Quand on créer un contrôleur il faut qu’il hérite de </w:t>
+      </w:r>
+      <w:proofErr w:type="spellStart"/>
+      <w:r>
+        <w:rPr>
+          <w:b/>
+          <w:bCs/>
+        </w:rPr>
+        <w:t>AbstractControlle</w:t>
+      </w:r>
+      <w:r>
+        <w:t>r</w:t>
+      </w:r>
+      <w:proofErr w:type="spellEnd"/>
+      <w:r>
+        <w:t xml:space="preserve">, ce qui permettra </w:t>
+      </w:r>
+      <w:r>
+        <w:t xml:space="preserve">d’accéder a un tas de fonctionnalité. Il faut essayer de limiter nos contrôleurs à une dizaine d’URL maximum, chaque méthode du contrôleur représente une page. Grace au contrôleur nous avons un accès facile à </w:t>
+      </w:r>
+      <w:proofErr w:type="spellStart"/>
+      <w:r>
+        <w:rPr>
+          <w:b/>
+          <w:bCs/>
+        </w:rPr>
+        <w:t>HttpFoundation</w:t>
+      </w:r>
+      <w:proofErr w:type="spellEnd"/>
+      <w:r>
+        <w:rPr>
+          <w:b/>
+          <w:bCs/>
+        </w:rPr>
+        <w:t>\</w:t>
+      </w:r>
+      <w:proofErr w:type="spellStart"/>
+      <w:r>
+        <w:rPr>
+          <w:b/>
+          <w:bCs/>
+        </w:rPr>
+        <w:t>Request</w:t>
+      </w:r>
+      <w:proofErr w:type="spellEnd"/>
+      <w:r>
+        <w:t xml:space="preserve"> et nous devons obligatoirement retourner un </w:t>
+      </w:r>
+      <w:proofErr w:type="spellStart"/>
+      <w:r>
+        <w:rPr>
+          <w:b/>
+          <w:bCs/>
+        </w:rPr>
+        <w:t>HttpFoundation</w:t>
+      </w:r>
+      <w:proofErr w:type="spellEnd"/>
+      <w:r>
+        <w:rPr>
+          <w:b/>
+          <w:bCs/>
+        </w:rPr>
+        <w:t>\</w:t>
+      </w:r>
+      <w:proofErr w:type="spellStart"/>
+      <w:r>
+        <w:rPr>
+          <w:b/>
+          <w:bCs/>
+        </w:rPr>
+        <w:t>Response</w:t>
+      </w:r>
+      <w:proofErr w:type="spellEnd"/>
+      <w:r>
+        <w:rPr>
+          <w:b/>
+          <w:bCs/>
+        </w:rPr>
+        <w:t xml:space="preserve">. </w:t>
+      </w:r>
+    </w:p>
+    <w:p>
+      <w:pPr>
+        <w:rPr>
+          <w:b/>
+          <w:bCs/>
+        </w:rPr>
+      </w:pPr>
+      <w:r>
+        <w:rPr>
+          <w:b/>
+          <w:bCs/>
+        </w:rPr>
+        <w:t>Exemple de retour possible :</w:t>
+      </w:r>
+    </w:p>
+    <w:p>
+      <w:pPr>
+        <w:jc w:val="center"/>
+      </w:pPr>
+      <w:r>
+        <w:drawing>
+          <wp:inline distT="0" distB="0" distL="0" distR="0" wp14:anchorId="37B6EF01" wp14:editId="52855F65">
+            <wp:extent cx="4911933" cy="1781175"/>
+            <wp:effectExtent l="0" t="0" r="3175" b="0"/>
+            <wp:docPr id="30" name="Image 30"/>
+            <wp:cNvGraphicFramePr>
+              <a:graphicFrameLocks xmlns:a="http://schemas.openxmlformats.org/drawingml/2006/main" noChangeAspect="1"/>
+            </wp:cNvGraphicFramePr>
+            <a:graphic xmlns:a="http://schemas.openxmlformats.org/drawingml/2006/main">
+              <a:graphicData uri="http://schemas.openxmlformats.org/drawingml/2006/picture">
+                <pic:pic xmlns:pic="http://schemas.openxmlformats.org/drawingml/2006/picture">
+                  <pic:nvPicPr>
+                    <pic:cNvPr id="1" name=""/>
+                    <pic:cNvPicPr/>
+                  </pic:nvPicPr>
+                  <pic:blipFill>
+                    <a:blip r:embed="rId33"/>
+                    <a:stretch>
+                      <a:fillRect/>
+                    </a:stretch>
+                  </pic:blipFill>
+                  <pic:spPr>
+                    <a:xfrm>
+                      <a:off x="0" y="0"/>
+                      <a:ext cx="4946788" cy="1793814"/>
+                    </a:xfrm>
+                    <a:prstGeom prst="rect">
+                      <a:avLst/>
+                    </a:prstGeom>
+                  </pic:spPr>
+                </pic:pic>
+              </a:graphicData>
+            </a:graphic>
+          </wp:inline>
+        </w:drawing>
+      </w:r>
+    </w:p>
+    <w:p>
+      <w:pPr>
+        <w:jc w:val="center"/>
+      </w:pPr>
+    </w:p>
+    <w:p>
+      <w:pPr>
+        <w:pStyle w:val="Titre2"/>
+        <w:rPr>
+          <w:b/>
+          <w:bCs/>
+        </w:rPr>
+      </w:pPr>
+      <w:r>
+        <w:lastRenderedPageBreak/>
+        <w:t>Préfixe sur les controleurs</w:t>
+      </w:r>
+    </w:p>
+    <w:p>
+      <w:r>
+        <w:drawing>
+          <wp:inline distT="0" distB="0" distL="0" distR="0" wp14:anchorId="1950F6B2" wp14:editId="2AF0E360">
+            <wp:extent cx="6840220" cy="3086100"/>
+            <wp:effectExtent l="0" t="0" r="0" b="0"/>
+            <wp:docPr id="31" name="Image 31" descr="Une image contenant texte&#10;&#10;Description générée automatiquement"/>
+            <wp:cNvGraphicFramePr>
+              <a:graphicFrameLocks xmlns:a="http://schemas.openxmlformats.org/drawingml/2006/main" noChangeAspect="1"/>
+            </wp:cNvGraphicFramePr>
+            <a:graphic xmlns:a="http://schemas.openxmlformats.org/drawingml/2006/main">
+              <a:graphicData uri="http://schemas.openxmlformats.org/drawingml/2006/picture">
+                <pic:pic xmlns:pic="http://schemas.openxmlformats.org/drawingml/2006/picture">
+                  <pic:nvPicPr>
+                    <pic:cNvPr id="31" name="Image 31" descr="Une image contenant texte&#10;&#10;Description générée automatiquement"/>
+                    <pic:cNvPicPr/>
+                  </pic:nvPicPr>
+                  <pic:blipFill>
+                    <a:blip r:embed="rId34"/>
+                    <a:stretch>
+                      <a:fillRect/>
+                    </a:stretch>
+                  </pic:blipFill>
+                  <pic:spPr>
+                    <a:xfrm>
+                      <a:off x="0" y="0"/>
+                      <a:ext cx="6840220" cy="3086100"/>
+                    </a:xfrm>
+                    <a:prstGeom prst="rect">
+                      <a:avLst/>
+                    </a:prstGeom>
+                  </pic:spPr>
+                </pic:pic>
+              </a:graphicData>
+            </a:graphic>
+          </wp:inline>
+        </w:drawing>
+      </w:r>
+    </w:p>
+    <w:p>
+      <w:pPr>
+        <w:pStyle w:val="Titre2"/>
+      </w:pPr>
+      <w:r>
+        <w:t>créer un nouveau controlleur en commande</w:t>
+      </w:r>
+    </w:p>
+    <w:p>
+      <w:pPr>
+        <w:jc w:val="center"/>
+      </w:pPr>
+      <w:r>
+        <w:drawing>
+          <wp:inline distT="0" distB="0" distL="0" distR="0" wp14:anchorId="52C1E6DE" wp14:editId="349869EC">
+            <wp:extent cx="2933700" cy="1297177"/>
+            <wp:effectExtent l="0" t="0" r="0" b="0"/>
+            <wp:docPr id="32" name="Image 32" descr="Une image contenant texte&#10;&#10;Description générée automatiquement"/>
+            <wp:cNvGraphicFramePr>
+              <a:graphicFrameLocks xmlns:a="http://schemas.openxmlformats.org/drawingml/2006/main" noChangeAspect="1"/>
+            </wp:cNvGraphicFramePr>
+            <a:graphic xmlns:a="http://schemas.openxmlformats.org/drawingml/2006/main">
+              <a:graphicData uri="http://schemas.openxmlformats.org/drawingml/2006/picture">
+                <pic:pic xmlns:pic="http://schemas.openxmlformats.org/drawingml/2006/picture">
+                  <pic:nvPicPr>
+                    <pic:cNvPr id="32" name="Image 32" descr="Une image contenant texte&#10;&#10;Description générée automatiquement"/>
+                    <pic:cNvPicPr/>
+                  </pic:nvPicPr>
+                  <pic:blipFill>
+                    <a:blip r:embed="rId35"/>
+                    <a:stretch>
+                      <a:fillRect/>
+                    </a:stretch>
+                  </pic:blipFill>
+                  <pic:spPr>
+                    <a:xfrm>
+                      <a:off x="0" y="0"/>
+                      <a:ext cx="2938908" cy="1299480"/>
+                    </a:xfrm>
+                    <a:prstGeom prst="rect">
+                      <a:avLst/>
+                    </a:prstGeom>
+                  </pic:spPr>
+                </pic:pic>
+              </a:graphicData>
+            </a:graphic>
+          </wp:inline>
+        </w:drawing>
+      </w:r>
+    </w:p>
+    <w:p>
+      <w:pPr>
+        <w:pStyle w:val="Titre2"/>
+      </w:pPr>
+      <w:r>
+        <w:t xml:space="preserve">Débogage </w:t>
+      </w:r>
+    </w:p>
+    <w:p>
+      <w:r>
+        <w:drawing>
+          <wp:anchor distT="0" distB="0" distL="114300" distR="114300" simplePos="0" relativeHeight="251676672" behindDoc="0" locked="0" layoutInCell="1" allowOverlap="1" wp14:anchorId="03D790F4" wp14:editId="13255B54">
+            <wp:simplePos x="0" y="0"/>
+            <wp:positionH relativeFrom="column">
+              <wp:posOffset>5183505</wp:posOffset>
+            </wp:positionH>
+            <wp:positionV relativeFrom="paragraph">
+              <wp:posOffset>320675</wp:posOffset>
+            </wp:positionV>
+            <wp:extent cx="201295" cy="180975"/>
+            <wp:effectExtent l="0" t="0" r="8255" b="9525"/>
+            <wp:wrapThrough wrapText="bothSides">
+              <wp:wrapPolygon edited="0">
+                <wp:start x="0" y="0"/>
+                <wp:lineTo x="0" y="20463"/>
+                <wp:lineTo x="20442" y="20463"/>
+                <wp:lineTo x="20442" y="0"/>
+                <wp:lineTo x="0" y="0"/>
+              </wp:wrapPolygon>
+            </wp:wrapThrough>
+            <wp:docPr id="35" name="Image 35"/>
+            <wp:cNvGraphicFramePr>
+              <a:graphicFrameLocks xmlns:a="http://schemas.openxmlformats.org/drawingml/2006/main" noChangeAspect="1"/>
+            </wp:cNvGraphicFramePr>
+            <a:graphic xmlns:a="http://schemas.openxmlformats.org/drawingml/2006/main">
+              <a:graphicData uri="http://schemas.openxmlformats.org/drawingml/2006/picture">
+                <pic:pic xmlns:pic="http://schemas.openxmlformats.org/drawingml/2006/picture">
+                  <pic:nvPicPr>
+                    <pic:cNvPr id="1" name=""/>
+                    <pic:cNvPicPr/>
+                  </pic:nvPicPr>
+                  <pic:blipFill>
+                    <a:blip r:embed="rId36" cstate="print">
+                      <a:extLst>
+                        <a:ext uri="{28A0092B-C50C-407E-A947-70E740481C1C}">
+                          <a14:useLocalDpi xmlns:a14="http://schemas.microsoft.com/office/drawing/2010/main" val="0"/>
+                        </a:ext>
+                      </a:extLst>
+                    </a:blip>
+                    <a:stretch>
+                      <a:fillRect/>
+                    </a:stretch>
+                  </pic:blipFill>
+                  <pic:spPr>
+                    <a:xfrm>
+                      <a:off x="0" y="0"/>
+                      <a:ext cx="201295" cy="180975"/>
+                    </a:xfrm>
+                    <a:prstGeom prst="rect">
+                      <a:avLst/>
+                    </a:prstGeom>
+                  </pic:spPr>
+                </pic:pic>
+              </a:graphicData>
+            </a:graphic>
+            <wp14:sizeRelH relativeFrom="margin">
+              <wp14:pctWidth>0</wp14:pctWidth>
+            </wp14:sizeRelH>
+            <wp14:sizeRelV relativeFrom="margin">
+              <wp14:pctHeight>0</wp14:pctHeight>
+            </wp14:sizeRelV>
+          </wp:anchor>
+        </w:drawing>
+      </w:r>
+      <w:r>
+        <w:drawing>
+          <wp:anchor distT="0" distB="0" distL="114300" distR="114300" simplePos="0" relativeHeight="251674624" behindDoc="0" locked="0" layoutInCell="1" allowOverlap="1" wp14:anchorId="63DB37D1" wp14:editId="1BEB60FE">
+            <wp:simplePos x="0" y="0"/>
+            <wp:positionH relativeFrom="margin">
+              <wp:align>left</wp:align>
+            </wp:positionH>
+            <wp:positionV relativeFrom="paragraph">
+              <wp:posOffset>111125</wp:posOffset>
+            </wp:positionV>
+            <wp:extent cx="3914775" cy="1072456"/>
+            <wp:effectExtent l="0" t="0" r="0" b="0"/>
+            <wp:wrapThrough wrapText="bothSides">
+              <wp:wrapPolygon edited="0">
+                <wp:start x="0" y="0"/>
+                <wp:lineTo x="0" y="21114"/>
+                <wp:lineTo x="21442" y="21114"/>
+                <wp:lineTo x="21442" y="0"/>
+                <wp:lineTo x="0" y="0"/>
+              </wp:wrapPolygon>
+            </wp:wrapThrough>
+            <wp:docPr id="33" name="Image 33" descr="Une image contenant texte&#10;&#10;Description générée automatiquement"/>
+            <wp:cNvGraphicFramePr>
+              <a:graphicFrameLocks xmlns:a="http://schemas.openxmlformats.org/drawingml/2006/main" noChangeAspect="1"/>
+            </wp:cNvGraphicFramePr>
+            <a:graphic xmlns:a="http://schemas.openxmlformats.org/drawingml/2006/main">
+              <a:graphicData uri="http://schemas.openxmlformats.org/drawingml/2006/picture">
+                <pic:pic xmlns:pic="http://schemas.openxmlformats.org/drawingml/2006/picture">
+                  <pic:nvPicPr>
+                    <pic:cNvPr id="33" name="Image 33" descr="Une image contenant texte&#10;&#10;Description générée automatiquement"/>
+                    <pic:cNvPicPr/>
+                  </pic:nvPicPr>
+                  <pic:blipFill>
+                    <a:blip r:embed="rId37">
+                      <a:extLst>
+                        <a:ext uri="{28A0092B-C50C-407E-A947-70E740481C1C}">
+                          <a14:useLocalDpi xmlns:a14="http://schemas.microsoft.com/office/drawing/2010/main" val="0"/>
+                        </a:ext>
+                      </a:extLst>
+                    </a:blip>
+                    <a:stretch>
+                      <a:fillRect/>
+                    </a:stretch>
+                  </pic:blipFill>
+                  <pic:spPr>
+                    <a:xfrm>
+                      <a:off x="0" y="0"/>
+                      <a:ext cx="3914775" cy="1072456"/>
+                    </a:xfrm>
+                    <a:prstGeom prst="rect">
+                      <a:avLst/>
+                    </a:prstGeom>
+                  </pic:spPr>
+                </pic:pic>
+              </a:graphicData>
+            </a:graphic>
+          </wp:anchor>
+        </w:drawing>
+      </w:r>
+    </w:p>
+    <w:p>
+      <w:r>
+        <w:t xml:space="preserve">Avec </w:t>
+      </w:r>
+      <w:r>
+        <w:rPr>
+          <w:b/>
+          <w:bCs/>
+        </w:rPr>
+        <w:t xml:space="preserve">dump </w:t>
+      </w:r>
+      <w:r>
+        <w:t>on verra dans la barre du bas afin de voir le détail de la variable.</w:t>
+      </w:r>
+    </w:p>
+    <w:p>
+      <w:r>
+        <w:rPr>
+          <w:b/>
+          <w:bCs/>
+        </w:rPr>
+        <w:t>dd()</w:t>
+      </w:r>
+      <w:r>
+        <w:t xml:space="preserve"> permet de le voir directement dans la page </w:t>
+      </w:r>
+    </w:p>
     <w:p/>
-    <w:p/>
+    <w:p>
+      <w:r>
+        <w:drawing>
+          <wp:anchor distT="0" distB="0" distL="114300" distR="114300" simplePos="0" relativeHeight="251675648" behindDoc="0" locked="0" layoutInCell="1" allowOverlap="1" wp14:anchorId="1D392911" wp14:editId="364B12B7">
+            <wp:simplePos x="0" y="0"/>
+            <wp:positionH relativeFrom="margin">
+              <wp:align>left</wp:align>
+            </wp:positionH>
+            <wp:positionV relativeFrom="paragraph">
+              <wp:posOffset>15240</wp:posOffset>
+            </wp:positionV>
+            <wp:extent cx="2886075" cy="1099188"/>
+            <wp:effectExtent l="0" t="0" r="0" b="5715"/>
+            <wp:wrapThrough wrapText="bothSides">
+              <wp:wrapPolygon edited="0">
+                <wp:start x="0" y="0"/>
+                <wp:lineTo x="0" y="21338"/>
+                <wp:lineTo x="21386" y="21338"/>
+                <wp:lineTo x="21386" y="0"/>
+                <wp:lineTo x="0" y="0"/>
+              </wp:wrapPolygon>
+            </wp:wrapThrough>
+            <wp:docPr id="34" name="Image 34" descr="Une image contenant texte&#10;&#10;Description générée automatiquement"/>
+            <wp:cNvGraphicFramePr>
+              <a:graphicFrameLocks xmlns:a="http://schemas.openxmlformats.org/drawingml/2006/main" noChangeAspect="1"/>
+            </wp:cNvGraphicFramePr>
+            <a:graphic xmlns:a="http://schemas.openxmlformats.org/drawingml/2006/main">
+              <a:graphicData uri="http://schemas.openxmlformats.org/drawingml/2006/picture">
+                <pic:pic xmlns:pic="http://schemas.openxmlformats.org/drawingml/2006/picture">
+                  <pic:nvPicPr>
+                    <pic:cNvPr id="34" name="Image 34" descr="Une image contenant texte&#10;&#10;Description générée automatiquement"/>
+                    <pic:cNvPicPr/>
+                  </pic:nvPicPr>
+                  <pic:blipFill>
+                    <a:blip r:embed="rId38">
+                      <a:extLst>
+                        <a:ext uri="{28A0092B-C50C-407E-A947-70E740481C1C}">
+                          <a14:useLocalDpi xmlns:a14="http://schemas.microsoft.com/office/drawing/2010/main" val="0"/>
+                        </a:ext>
+                      </a:extLst>
+                    </a:blip>
+                    <a:stretch>
+                      <a:fillRect/>
+                    </a:stretch>
+                  </pic:blipFill>
+                  <pic:spPr>
+                    <a:xfrm>
+                      <a:off x="0" y="0"/>
+                      <a:ext cx="2886075" cy="1099188"/>
+                    </a:xfrm>
+                    <a:prstGeom prst="rect">
+                      <a:avLst/>
+                    </a:prstGeom>
+                  </pic:spPr>
+                </pic:pic>
+              </a:graphicData>
+            </a:graphic>
+          </wp:anchor>
+        </w:drawing>
+      </w:r>
+      <w:r>
+        <w:t>En bas du site est disponible une barre pour avoir des infos et lors du click sur la barre on as accès au profiler qui servira pour le débogage, les formulaire, la sécurité et les requête en base de données.</w:t>
+      </w:r>
+    </w:p>
     <w:p/>
     <w:sectPr>
       <w:pgSz w:w="11906" w:h="16838"/>

</xml_diff>

<commit_message>
add doctrine CRUD without R
</commit_message>
<xml_diff>
--- a/php/symfony.docx
+++ b/php/symfony.docx
@@ -59,7 +59,6 @@
             <w:tabs>
               <w:tab w:val="right" w:leader="dot" w:pos="10762"/>
             </w:tabs>
-            <w:jc w:val="both"/>
             <w:rPr>
               <w:noProof/>
               <w:sz w:val="22"/>
@@ -76,7 +75,7 @@
           <w:r>
             <w:fldChar w:fldCharType="separate"/>
           </w:r>
-          <w:hyperlink w:anchor="_Toc77417575" w:history="1">
+          <w:hyperlink w:anchor="_Toc77494464" w:history="1">
             <w:r>
               <w:rPr>
                 <w:rStyle w:val="Lienhypertexte"/>
@@ -103,7 +102,7 @@
                 <w:noProof/>
                 <w:webHidden/>
               </w:rPr>
-              <w:instrText xml:space="preserve"> PAGEREF _Toc77417575 \h </w:instrText>
+              <w:instrText xml:space="preserve"> PAGEREF _Toc77494464 \h </w:instrText>
             </w:r>
             <w:r>
               <w:rPr>
@@ -140,7 +139,6 @@
             <w:tabs>
               <w:tab w:val="right" w:leader="dot" w:pos="10762"/>
             </w:tabs>
-            <w:jc w:val="both"/>
             <w:rPr>
               <w:noProof/>
               <w:sz w:val="22"/>
@@ -148,7 +146,7 @@
               <w:lang w:eastAsia="fr-FR"/>
             </w:rPr>
           </w:pPr>
-          <w:hyperlink w:anchor="_Toc77417576" w:history="1">
+          <w:hyperlink w:anchor="_Toc77494465" w:history="1">
             <w:r>
               <w:rPr>
                 <w:rStyle w:val="Lienhypertexte"/>
@@ -175,7 +173,7 @@
                 <w:noProof/>
                 <w:webHidden/>
               </w:rPr>
-              <w:instrText xml:space="preserve"> PAGEREF _Toc77417576 \h </w:instrText>
+              <w:instrText xml:space="preserve"> PAGEREF _Toc77494465 \h </w:instrText>
             </w:r>
             <w:r>
               <w:rPr>
@@ -212,7 +210,6 @@
             <w:tabs>
               <w:tab w:val="right" w:leader="dot" w:pos="10762"/>
             </w:tabs>
-            <w:jc w:val="both"/>
             <w:rPr>
               <w:noProof/>
               <w:sz w:val="22"/>
@@ -220,7 +217,7 @@
               <w:lang w:eastAsia="fr-FR"/>
             </w:rPr>
           </w:pPr>
-          <w:hyperlink w:anchor="_Toc77417577" w:history="1">
+          <w:hyperlink w:anchor="_Toc77494466" w:history="1">
             <w:r>
               <w:rPr>
                 <w:rStyle w:val="Lienhypertexte"/>
@@ -247,7 +244,7 @@
                 <w:noProof/>
                 <w:webHidden/>
               </w:rPr>
-              <w:instrText xml:space="preserve"> PAGEREF _Toc77417577 \h </w:instrText>
+              <w:instrText xml:space="preserve"> PAGEREF _Toc77494466 \h </w:instrText>
             </w:r>
             <w:r>
               <w:rPr>
@@ -284,7 +281,6 @@
             <w:tabs>
               <w:tab w:val="right" w:leader="dot" w:pos="10762"/>
             </w:tabs>
-            <w:jc w:val="both"/>
             <w:rPr>
               <w:noProof/>
               <w:sz w:val="22"/>
@@ -292,7 +288,7 @@
               <w:lang w:eastAsia="fr-FR"/>
             </w:rPr>
           </w:pPr>
-          <w:hyperlink w:anchor="_Toc77417578" w:history="1">
+          <w:hyperlink w:anchor="_Toc77494467" w:history="1">
             <w:r>
               <w:rPr>
                 <w:rStyle w:val="Lienhypertexte"/>
@@ -319,7 +315,7 @@
                 <w:noProof/>
                 <w:webHidden/>
               </w:rPr>
-              <w:instrText xml:space="preserve"> PAGEREF _Toc77417578 \h </w:instrText>
+              <w:instrText xml:space="preserve"> PAGEREF _Toc77494467 \h </w:instrText>
             </w:r>
             <w:r>
               <w:rPr>
@@ -356,7 +352,6 @@
             <w:tabs>
               <w:tab w:val="right" w:leader="dot" w:pos="10762"/>
             </w:tabs>
-            <w:jc w:val="both"/>
             <w:rPr>
               <w:noProof/>
               <w:sz w:val="22"/>
@@ -364,7 +359,7 @@
               <w:lang w:eastAsia="fr-FR"/>
             </w:rPr>
           </w:pPr>
-          <w:hyperlink w:anchor="_Toc77417579" w:history="1">
+          <w:hyperlink w:anchor="_Toc77494468" w:history="1">
             <w:r>
               <w:rPr>
                 <w:rStyle w:val="Lienhypertexte"/>
@@ -391,7 +386,7 @@
                 <w:noProof/>
                 <w:webHidden/>
               </w:rPr>
-              <w:instrText xml:space="preserve"> PAGEREF _Toc77417579 \h </w:instrText>
+              <w:instrText xml:space="preserve"> PAGEREF _Toc77494468 \h </w:instrText>
             </w:r>
             <w:r>
               <w:rPr>
@@ -428,7 +423,6 @@
             <w:tabs>
               <w:tab w:val="right" w:leader="dot" w:pos="10762"/>
             </w:tabs>
-            <w:jc w:val="both"/>
             <w:rPr>
               <w:noProof/>
               <w:sz w:val="22"/>
@@ -436,7 +430,7 @@
               <w:lang w:eastAsia="fr-FR"/>
             </w:rPr>
           </w:pPr>
-          <w:hyperlink w:anchor="_Toc77417580" w:history="1">
+          <w:hyperlink w:anchor="_Toc77494469" w:history="1">
             <w:r>
               <w:rPr>
                 <w:rStyle w:val="Lienhypertexte"/>
@@ -463,7 +457,7 @@
                 <w:noProof/>
                 <w:webHidden/>
               </w:rPr>
-              <w:instrText xml:space="preserve"> PAGEREF _Toc77417580 \h </w:instrText>
+              <w:instrText xml:space="preserve"> PAGEREF _Toc77494469 \h </w:instrText>
             </w:r>
             <w:r>
               <w:rPr>
@@ -500,7 +494,6 @@
             <w:tabs>
               <w:tab w:val="right" w:leader="dot" w:pos="10762"/>
             </w:tabs>
-            <w:jc w:val="both"/>
             <w:rPr>
               <w:noProof/>
               <w:sz w:val="22"/>
@@ -508,7 +501,7 @@
               <w:lang w:eastAsia="fr-FR"/>
             </w:rPr>
           </w:pPr>
-          <w:hyperlink w:anchor="_Toc77417581" w:history="1">
+          <w:hyperlink w:anchor="_Toc77494470" w:history="1">
             <w:r>
               <w:rPr>
                 <w:rStyle w:val="Lienhypertexte"/>
@@ -535,7 +528,7 @@
                 <w:noProof/>
                 <w:webHidden/>
               </w:rPr>
-              <w:instrText xml:space="preserve"> PAGEREF _Toc77417581 \h </w:instrText>
+              <w:instrText xml:space="preserve"> PAGEREF _Toc77494470 \h </w:instrText>
             </w:r>
             <w:r>
               <w:rPr>
@@ -572,7 +565,6 @@
             <w:tabs>
               <w:tab w:val="right" w:leader="dot" w:pos="10762"/>
             </w:tabs>
-            <w:jc w:val="both"/>
             <w:rPr>
               <w:noProof/>
               <w:sz w:val="22"/>
@@ -580,7 +572,7 @@
               <w:lang w:eastAsia="fr-FR"/>
             </w:rPr>
           </w:pPr>
-          <w:hyperlink w:anchor="_Toc77417582" w:history="1">
+          <w:hyperlink w:anchor="_Toc77494471" w:history="1">
             <w:r>
               <w:rPr>
                 <w:rStyle w:val="Lienhypertexte"/>
@@ -607,7 +599,7 @@
                 <w:noProof/>
                 <w:webHidden/>
               </w:rPr>
-              <w:instrText xml:space="preserve"> PAGEREF _Toc77417582 \h </w:instrText>
+              <w:instrText xml:space="preserve"> PAGEREF _Toc77494471 \h </w:instrText>
             </w:r>
             <w:r>
               <w:rPr>
@@ -644,7 +636,6 @@
             <w:tabs>
               <w:tab w:val="right" w:leader="dot" w:pos="10762"/>
             </w:tabs>
-            <w:jc w:val="both"/>
             <w:rPr>
               <w:noProof/>
               <w:sz w:val="22"/>
@@ -652,7 +643,7 @@
               <w:lang w:eastAsia="fr-FR"/>
             </w:rPr>
           </w:pPr>
-          <w:hyperlink w:anchor="_Toc77417583" w:history="1">
+          <w:hyperlink w:anchor="_Toc77494472" w:history="1">
             <w:r>
               <w:rPr>
                 <w:rStyle w:val="Lienhypertexte"/>
@@ -679,7 +670,7 @@
                 <w:noProof/>
                 <w:webHidden/>
               </w:rPr>
-              <w:instrText xml:space="preserve"> PAGEREF _Toc77417583 \h </w:instrText>
+              <w:instrText xml:space="preserve"> PAGEREF _Toc77494472 \h </w:instrText>
             </w:r>
             <w:r>
               <w:rPr>
@@ -716,7 +707,6 @@
             <w:tabs>
               <w:tab w:val="right" w:leader="dot" w:pos="10762"/>
             </w:tabs>
-            <w:jc w:val="both"/>
             <w:rPr>
               <w:noProof/>
               <w:sz w:val="22"/>
@@ -724,7 +714,7 @@
               <w:lang w:eastAsia="fr-FR"/>
             </w:rPr>
           </w:pPr>
-          <w:hyperlink w:anchor="_Toc77417584" w:history="1">
+          <w:hyperlink w:anchor="_Toc77494473" w:history="1">
             <w:r>
               <w:rPr>
                 <w:rStyle w:val="Lienhypertexte"/>
@@ -751,7 +741,7 @@
                 <w:noProof/>
                 <w:webHidden/>
               </w:rPr>
-              <w:instrText xml:space="preserve"> PAGEREF _Toc77417584 \h </w:instrText>
+              <w:instrText xml:space="preserve"> PAGEREF _Toc77494473 \h </w:instrText>
             </w:r>
             <w:r>
               <w:rPr>
@@ -788,7 +778,6 @@
             <w:tabs>
               <w:tab w:val="right" w:leader="dot" w:pos="10762"/>
             </w:tabs>
-            <w:jc w:val="both"/>
             <w:rPr>
               <w:noProof/>
               <w:sz w:val="22"/>
@@ -796,7 +785,7 @@
               <w:lang w:eastAsia="fr-FR"/>
             </w:rPr>
           </w:pPr>
-          <w:hyperlink w:anchor="_Toc77417585" w:history="1">
+          <w:hyperlink w:anchor="_Toc77494474" w:history="1">
             <w:r>
               <w:rPr>
                 <w:rStyle w:val="Lienhypertexte"/>
@@ -823,7 +812,7 @@
                 <w:noProof/>
                 <w:webHidden/>
               </w:rPr>
-              <w:instrText xml:space="preserve"> PAGEREF _Toc77417585 \h </w:instrText>
+              <w:instrText xml:space="preserve"> PAGEREF _Toc77494474 \h </w:instrText>
             </w:r>
             <w:r>
               <w:rPr>
@@ -860,7 +849,6 @@
             <w:tabs>
               <w:tab w:val="right" w:leader="dot" w:pos="10762"/>
             </w:tabs>
-            <w:jc w:val="both"/>
             <w:rPr>
               <w:noProof/>
               <w:sz w:val="22"/>
@@ -868,7 +856,7 @@
               <w:lang w:eastAsia="fr-FR"/>
             </w:rPr>
           </w:pPr>
-          <w:hyperlink w:anchor="_Toc77417586" w:history="1">
+          <w:hyperlink w:anchor="_Toc77494475" w:history="1">
             <w:r>
               <w:rPr>
                 <w:rStyle w:val="Lienhypertexte"/>
@@ -895,7 +883,7 @@
                 <w:noProof/>
                 <w:webHidden/>
               </w:rPr>
-              <w:instrText xml:space="preserve"> PAGEREF _Toc77417586 \h </w:instrText>
+              <w:instrText xml:space="preserve"> PAGEREF _Toc77494475 \h </w:instrText>
             </w:r>
             <w:r>
               <w:rPr>
@@ -932,7 +920,6 @@
             <w:tabs>
               <w:tab w:val="right" w:leader="dot" w:pos="10762"/>
             </w:tabs>
-            <w:jc w:val="both"/>
             <w:rPr>
               <w:noProof/>
               <w:sz w:val="22"/>
@@ -940,7 +927,7 @@
               <w:lang w:eastAsia="fr-FR"/>
             </w:rPr>
           </w:pPr>
-          <w:hyperlink w:anchor="_Toc77417587" w:history="1">
+          <w:hyperlink w:anchor="_Toc77494476" w:history="1">
             <w:r>
               <w:rPr>
                 <w:rStyle w:val="Lienhypertexte"/>
@@ -967,7 +954,7 @@
                 <w:noProof/>
                 <w:webHidden/>
               </w:rPr>
-              <w:instrText xml:space="preserve"> PAGEREF _Toc77417587 \h </w:instrText>
+              <w:instrText xml:space="preserve"> PAGEREF _Toc77494476 \h </w:instrText>
             </w:r>
             <w:r>
               <w:rPr>
@@ -1004,7 +991,6 @@
             <w:tabs>
               <w:tab w:val="right" w:leader="dot" w:pos="10762"/>
             </w:tabs>
-            <w:jc w:val="both"/>
             <w:rPr>
               <w:noProof/>
               <w:sz w:val="22"/>
@@ -1012,7 +998,7 @@
               <w:lang w:eastAsia="fr-FR"/>
             </w:rPr>
           </w:pPr>
-          <w:hyperlink w:anchor="_Toc77417588" w:history="1">
+          <w:hyperlink w:anchor="_Toc77494477" w:history="1">
             <w:r>
               <w:rPr>
                 <w:rStyle w:val="Lienhypertexte"/>
@@ -1039,7 +1025,7 @@
                 <w:noProof/>
                 <w:webHidden/>
               </w:rPr>
-              <w:instrText xml:space="preserve"> PAGEREF _Toc77417588 \h </w:instrText>
+              <w:instrText xml:space="preserve"> PAGEREF _Toc77494477 \h </w:instrText>
             </w:r>
             <w:r>
               <w:rPr>
@@ -1060,6 +1046,716 @@
                 <w:webHidden/>
               </w:rPr>
               <w:t>6</w:t>
+            </w:r>
+            <w:r>
+              <w:rPr>
+                <w:noProof/>
+                <w:webHidden/>
+              </w:rPr>
+              <w:fldChar w:fldCharType="end"/>
+            </w:r>
+          </w:hyperlink>
+        </w:p>
+        <w:p>
+          <w:pPr>
+            <w:pStyle w:val="TM1"/>
+            <w:tabs>
+              <w:tab w:val="right" w:leader="dot" w:pos="10762"/>
+            </w:tabs>
+            <w:rPr>
+              <w:noProof/>
+              <w:sz w:val="22"/>
+              <w:szCs w:val="22"/>
+              <w:lang w:eastAsia="fr-FR"/>
+            </w:rPr>
+          </w:pPr>
+          <w:hyperlink w:anchor="_Toc77494478" w:history="1">
+            <w:r>
+              <w:rPr>
+                <w:rStyle w:val="Lienhypertexte"/>
+                <w:noProof/>
+              </w:rPr>
+              <w:t>Routage et controleurs</w:t>
+            </w:r>
+            <w:r>
+              <w:rPr>
+                <w:noProof/>
+                <w:webHidden/>
+              </w:rPr>
+              <w:tab/>
+            </w:r>
+            <w:r>
+              <w:rPr>
+                <w:noProof/>
+                <w:webHidden/>
+              </w:rPr>
+              <w:fldChar w:fldCharType="begin"/>
+            </w:r>
+            <w:r>
+              <w:rPr>
+                <w:noProof/>
+                <w:webHidden/>
+              </w:rPr>
+              <w:instrText xml:space="preserve"> PAGEREF _Toc77494478 \h </w:instrText>
+            </w:r>
+            <w:r>
+              <w:rPr>
+                <w:noProof/>
+                <w:webHidden/>
+              </w:rPr>
+            </w:r>
+            <w:r>
+              <w:rPr>
+                <w:noProof/>
+                <w:webHidden/>
+              </w:rPr>
+              <w:fldChar w:fldCharType="separate"/>
+            </w:r>
+            <w:r>
+              <w:rPr>
+                <w:noProof/>
+                <w:webHidden/>
+              </w:rPr>
+              <w:t>6</w:t>
+            </w:r>
+            <w:r>
+              <w:rPr>
+                <w:noProof/>
+                <w:webHidden/>
+              </w:rPr>
+              <w:fldChar w:fldCharType="end"/>
+            </w:r>
+          </w:hyperlink>
+        </w:p>
+        <w:p>
+          <w:pPr>
+            <w:pStyle w:val="TM2"/>
+            <w:tabs>
+              <w:tab w:val="right" w:leader="dot" w:pos="10762"/>
+            </w:tabs>
+            <w:rPr>
+              <w:noProof/>
+              <w:sz w:val="22"/>
+              <w:szCs w:val="22"/>
+              <w:lang w:eastAsia="fr-FR"/>
+            </w:rPr>
+          </w:pPr>
+          <w:hyperlink w:anchor="_Toc77494479" w:history="1">
+            <w:r>
+              <w:rPr>
+                <w:rStyle w:val="Lienhypertexte"/>
+                <w:noProof/>
+              </w:rPr>
+              <w:t>Le parametre URL</w:t>
+            </w:r>
+            <w:r>
+              <w:rPr>
+                <w:noProof/>
+                <w:webHidden/>
+              </w:rPr>
+              <w:tab/>
+            </w:r>
+            <w:r>
+              <w:rPr>
+                <w:noProof/>
+                <w:webHidden/>
+              </w:rPr>
+              <w:fldChar w:fldCharType="begin"/>
+            </w:r>
+            <w:r>
+              <w:rPr>
+                <w:noProof/>
+                <w:webHidden/>
+              </w:rPr>
+              <w:instrText xml:space="preserve"> PAGEREF _Toc77494479 \h </w:instrText>
+            </w:r>
+            <w:r>
+              <w:rPr>
+                <w:noProof/>
+                <w:webHidden/>
+              </w:rPr>
+            </w:r>
+            <w:r>
+              <w:rPr>
+                <w:noProof/>
+                <w:webHidden/>
+              </w:rPr>
+              <w:fldChar w:fldCharType="separate"/>
+            </w:r>
+            <w:r>
+              <w:rPr>
+                <w:noProof/>
+                <w:webHidden/>
+              </w:rPr>
+              <w:t>7</w:t>
+            </w:r>
+            <w:r>
+              <w:rPr>
+                <w:noProof/>
+                <w:webHidden/>
+              </w:rPr>
+              <w:fldChar w:fldCharType="end"/>
+            </w:r>
+          </w:hyperlink>
+        </w:p>
+        <w:p>
+          <w:pPr>
+            <w:pStyle w:val="TM2"/>
+            <w:tabs>
+              <w:tab w:val="right" w:leader="dot" w:pos="10762"/>
+            </w:tabs>
+            <w:rPr>
+              <w:noProof/>
+              <w:sz w:val="22"/>
+              <w:szCs w:val="22"/>
+              <w:lang w:eastAsia="fr-FR"/>
+            </w:rPr>
+          </w:pPr>
+          <w:hyperlink w:anchor="_Toc77494480" w:history="1">
+            <w:r>
+              <w:rPr>
+                <w:rStyle w:val="Lienhypertexte"/>
+                <w:noProof/>
+              </w:rPr>
+              <w:t>Les routes : requirements et autres conditions</w:t>
+            </w:r>
+            <w:r>
+              <w:rPr>
+                <w:noProof/>
+                <w:webHidden/>
+              </w:rPr>
+              <w:tab/>
+            </w:r>
+            <w:r>
+              <w:rPr>
+                <w:noProof/>
+                <w:webHidden/>
+              </w:rPr>
+              <w:fldChar w:fldCharType="begin"/>
+            </w:r>
+            <w:r>
+              <w:rPr>
+                <w:noProof/>
+                <w:webHidden/>
+              </w:rPr>
+              <w:instrText xml:space="preserve"> PAGEREF _Toc77494480 \h </w:instrText>
+            </w:r>
+            <w:r>
+              <w:rPr>
+                <w:noProof/>
+                <w:webHidden/>
+              </w:rPr>
+            </w:r>
+            <w:r>
+              <w:rPr>
+                <w:noProof/>
+                <w:webHidden/>
+              </w:rPr>
+              <w:fldChar w:fldCharType="separate"/>
+            </w:r>
+            <w:r>
+              <w:rPr>
+                <w:noProof/>
+                <w:webHidden/>
+              </w:rPr>
+              <w:t>7</w:t>
+            </w:r>
+            <w:r>
+              <w:rPr>
+                <w:noProof/>
+                <w:webHidden/>
+              </w:rPr>
+              <w:fldChar w:fldCharType="end"/>
+            </w:r>
+          </w:hyperlink>
+        </w:p>
+        <w:p>
+          <w:pPr>
+            <w:pStyle w:val="TM2"/>
+            <w:tabs>
+              <w:tab w:val="right" w:leader="dot" w:pos="10762"/>
+            </w:tabs>
+            <w:rPr>
+              <w:noProof/>
+              <w:sz w:val="22"/>
+              <w:szCs w:val="22"/>
+              <w:lang w:eastAsia="fr-FR"/>
+            </w:rPr>
+          </w:pPr>
+          <w:hyperlink w:anchor="_Toc77494481" w:history="1">
+            <w:r>
+              <w:rPr>
+                <w:rStyle w:val="Lienhypertexte"/>
+                <w:noProof/>
+              </w:rPr>
+              <w:t>Quelques commandes de débogage pour les routes</w:t>
+            </w:r>
+            <w:r>
+              <w:rPr>
+                <w:noProof/>
+                <w:webHidden/>
+              </w:rPr>
+              <w:tab/>
+            </w:r>
+            <w:r>
+              <w:rPr>
+                <w:noProof/>
+                <w:webHidden/>
+              </w:rPr>
+              <w:fldChar w:fldCharType="begin"/>
+            </w:r>
+            <w:r>
+              <w:rPr>
+                <w:noProof/>
+                <w:webHidden/>
+              </w:rPr>
+              <w:instrText xml:space="preserve"> PAGEREF _Toc77494481 \h </w:instrText>
+            </w:r>
+            <w:r>
+              <w:rPr>
+                <w:noProof/>
+                <w:webHidden/>
+              </w:rPr>
+            </w:r>
+            <w:r>
+              <w:rPr>
+                <w:noProof/>
+                <w:webHidden/>
+              </w:rPr>
+              <w:fldChar w:fldCharType="separate"/>
+            </w:r>
+            <w:r>
+              <w:rPr>
+                <w:noProof/>
+                <w:webHidden/>
+              </w:rPr>
+              <w:t>7</w:t>
+            </w:r>
+            <w:r>
+              <w:rPr>
+                <w:noProof/>
+                <w:webHidden/>
+              </w:rPr>
+              <w:fldChar w:fldCharType="end"/>
+            </w:r>
+          </w:hyperlink>
+        </w:p>
+        <w:p>
+          <w:pPr>
+            <w:pStyle w:val="TM2"/>
+            <w:tabs>
+              <w:tab w:val="right" w:leader="dot" w:pos="10762"/>
+            </w:tabs>
+            <w:rPr>
+              <w:noProof/>
+              <w:sz w:val="22"/>
+              <w:szCs w:val="22"/>
+              <w:lang w:eastAsia="fr-FR"/>
+            </w:rPr>
+          </w:pPr>
+          <w:hyperlink w:anchor="_Toc77494482" w:history="1">
+            <w:r>
+              <w:rPr>
+                <w:rStyle w:val="Lienhypertexte"/>
+                <w:noProof/>
+              </w:rPr>
+              <w:t>Les controleurs</w:t>
+            </w:r>
+            <w:r>
+              <w:rPr>
+                <w:noProof/>
+                <w:webHidden/>
+              </w:rPr>
+              <w:tab/>
+            </w:r>
+            <w:r>
+              <w:rPr>
+                <w:noProof/>
+                <w:webHidden/>
+              </w:rPr>
+              <w:fldChar w:fldCharType="begin"/>
+            </w:r>
+            <w:r>
+              <w:rPr>
+                <w:noProof/>
+                <w:webHidden/>
+              </w:rPr>
+              <w:instrText xml:space="preserve"> PAGEREF _Toc77494482 \h </w:instrText>
+            </w:r>
+            <w:r>
+              <w:rPr>
+                <w:noProof/>
+                <w:webHidden/>
+              </w:rPr>
+            </w:r>
+            <w:r>
+              <w:rPr>
+                <w:noProof/>
+                <w:webHidden/>
+              </w:rPr>
+              <w:fldChar w:fldCharType="separate"/>
+            </w:r>
+            <w:r>
+              <w:rPr>
+                <w:noProof/>
+                <w:webHidden/>
+              </w:rPr>
+              <w:t>7</w:t>
+            </w:r>
+            <w:r>
+              <w:rPr>
+                <w:noProof/>
+                <w:webHidden/>
+              </w:rPr>
+              <w:fldChar w:fldCharType="end"/>
+            </w:r>
+          </w:hyperlink>
+        </w:p>
+        <w:p>
+          <w:pPr>
+            <w:pStyle w:val="TM2"/>
+            <w:tabs>
+              <w:tab w:val="right" w:leader="dot" w:pos="10762"/>
+            </w:tabs>
+            <w:rPr>
+              <w:noProof/>
+              <w:sz w:val="22"/>
+              <w:szCs w:val="22"/>
+              <w:lang w:eastAsia="fr-FR"/>
+            </w:rPr>
+          </w:pPr>
+          <w:hyperlink w:anchor="_Toc77494483" w:history="1">
+            <w:r>
+              <w:rPr>
+                <w:rStyle w:val="Lienhypertexte"/>
+                <w:noProof/>
+              </w:rPr>
+              <w:t>Préfixe sur les controleurs</w:t>
+            </w:r>
+            <w:r>
+              <w:rPr>
+                <w:noProof/>
+                <w:webHidden/>
+              </w:rPr>
+              <w:tab/>
+            </w:r>
+            <w:r>
+              <w:rPr>
+                <w:noProof/>
+                <w:webHidden/>
+              </w:rPr>
+              <w:fldChar w:fldCharType="begin"/>
+            </w:r>
+            <w:r>
+              <w:rPr>
+                <w:noProof/>
+                <w:webHidden/>
+              </w:rPr>
+              <w:instrText xml:space="preserve"> PAGEREF _Toc77494483 \h </w:instrText>
+            </w:r>
+            <w:r>
+              <w:rPr>
+                <w:noProof/>
+                <w:webHidden/>
+              </w:rPr>
+            </w:r>
+            <w:r>
+              <w:rPr>
+                <w:noProof/>
+                <w:webHidden/>
+              </w:rPr>
+              <w:fldChar w:fldCharType="separate"/>
+            </w:r>
+            <w:r>
+              <w:rPr>
+                <w:noProof/>
+                <w:webHidden/>
+              </w:rPr>
+              <w:t>8</w:t>
+            </w:r>
+            <w:r>
+              <w:rPr>
+                <w:noProof/>
+                <w:webHidden/>
+              </w:rPr>
+              <w:fldChar w:fldCharType="end"/>
+            </w:r>
+          </w:hyperlink>
+        </w:p>
+        <w:p>
+          <w:pPr>
+            <w:pStyle w:val="TM2"/>
+            <w:tabs>
+              <w:tab w:val="right" w:leader="dot" w:pos="10762"/>
+            </w:tabs>
+            <w:rPr>
+              <w:noProof/>
+              <w:sz w:val="22"/>
+              <w:szCs w:val="22"/>
+              <w:lang w:eastAsia="fr-FR"/>
+            </w:rPr>
+          </w:pPr>
+          <w:hyperlink w:anchor="_Toc77494484" w:history="1">
+            <w:r>
+              <w:rPr>
+                <w:rStyle w:val="Lienhypertexte"/>
+                <w:noProof/>
+              </w:rPr>
+              <w:t>créer un nouveau controlleur en commande</w:t>
+            </w:r>
+            <w:r>
+              <w:rPr>
+                <w:noProof/>
+                <w:webHidden/>
+              </w:rPr>
+              <w:tab/>
+            </w:r>
+            <w:r>
+              <w:rPr>
+                <w:noProof/>
+                <w:webHidden/>
+              </w:rPr>
+              <w:fldChar w:fldCharType="begin"/>
+            </w:r>
+            <w:r>
+              <w:rPr>
+                <w:noProof/>
+                <w:webHidden/>
+              </w:rPr>
+              <w:instrText xml:space="preserve"> PAGEREF _Toc77494484 \h </w:instrText>
+            </w:r>
+            <w:r>
+              <w:rPr>
+                <w:noProof/>
+                <w:webHidden/>
+              </w:rPr>
+            </w:r>
+            <w:r>
+              <w:rPr>
+                <w:noProof/>
+                <w:webHidden/>
+              </w:rPr>
+              <w:fldChar w:fldCharType="separate"/>
+            </w:r>
+            <w:r>
+              <w:rPr>
+                <w:noProof/>
+                <w:webHidden/>
+              </w:rPr>
+              <w:t>8</w:t>
+            </w:r>
+            <w:r>
+              <w:rPr>
+                <w:noProof/>
+                <w:webHidden/>
+              </w:rPr>
+              <w:fldChar w:fldCharType="end"/>
+            </w:r>
+          </w:hyperlink>
+        </w:p>
+        <w:p>
+          <w:pPr>
+            <w:pStyle w:val="TM2"/>
+            <w:tabs>
+              <w:tab w:val="right" w:leader="dot" w:pos="10762"/>
+            </w:tabs>
+            <w:rPr>
+              <w:noProof/>
+              <w:sz w:val="22"/>
+              <w:szCs w:val="22"/>
+              <w:lang w:eastAsia="fr-FR"/>
+            </w:rPr>
+          </w:pPr>
+          <w:hyperlink w:anchor="_Toc77494485" w:history="1">
+            <w:r>
+              <w:rPr>
+                <w:rStyle w:val="Lienhypertexte"/>
+                <w:noProof/>
+              </w:rPr>
+              <w:t>Débogage</w:t>
+            </w:r>
+            <w:r>
+              <w:rPr>
+                <w:noProof/>
+                <w:webHidden/>
+              </w:rPr>
+              <w:tab/>
+            </w:r>
+            <w:r>
+              <w:rPr>
+                <w:noProof/>
+                <w:webHidden/>
+              </w:rPr>
+              <w:fldChar w:fldCharType="begin"/>
+            </w:r>
+            <w:r>
+              <w:rPr>
+                <w:noProof/>
+                <w:webHidden/>
+              </w:rPr>
+              <w:instrText xml:space="preserve"> PAGEREF _Toc77494485 \h </w:instrText>
+            </w:r>
+            <w:r>
+              <w:rPr>
+                <w:noProof/>
+                <w:webHidden/>
+              </w:rPr>
+            </w:r>
+            <w:r>
+              <w:rPr>
+                <w:noProof/>
+                <w:webHidden/>
+              </w:rPr>
+              <w:fldChar w:fldCharType="separate"/>
+            </w:r>
+            <w:r>
+              <w:rPr>
+                <w:noProof/>
+                <w:webHidden/>
+              </w:rPr>
+              <w:t>8</w:t>
+            </w:r>
+            <w:r>
+              <w:rPr>
+                <w:noProof/>
+                <w:webHidden/>
+              </w:rPr>
+              <w:fldChar w:fldCharType="end"/>
+            </w:r>
+          </w:hyperlink>
+        </w:p>
+        <w:p>
+          <w:pPr>
+            <w:pStyle w:val="TM1"/>
+            <w:tabs>
+              <w:tab w:val="right" w:leader="dot" w:pos="10762"/>
+            </w:tabs>
+            <w:rPr>
+              <w:noProof/>
+              <w:sz w:val="22"/>
+              <w:szCs w:val="22"/>
+              <w:lang w:eastAsia="fr-FR"/>
+            </w:rPr>
+          </w:pPr>
+          <w:hyperlink w:anchor="_Toc77494486" w:history="1">
+            <w:r>
+              <w:rPr>
+                <w:rStyle w:val="Lienhypertexte"/>
+                <w:noProof/>
+              </w:rPr>
+              <w:t>Doctrine</w:t>
+            </w:r>
+            <w:r>
+              <w:rPr>
+                <w:noProof/>
+                <w:webHidden/>
+              </w:rPr>
+              <w:tab/>
+            </w:r>
+            <w:r>
+              <w:rPr>
+                <w:noProof/>
+                <w:webHidden/>
+              </w:rPr>
+              <w:fldChar w:fldCharType="begin"/>
+            </w:r>
+            <w:r>
+              <w:rPr>
+                <w:noProof/>
+                <w:webHidden/>
+              </w:rPr>
+              <w:instrText xml:space="preserve"> PAGEREF _Toc77494486 \h </w:instrText>
+            </w:r>
+            <w:r>
+              <w:rPr>
+                <w:noProof/>
+                <w:webHidden/>
+              </w:rPr>
+            </w:r>
+            <w:r>
+              <w:rPr>
+                <w:noProof/>
+                <w:webHidden/>
+              </w:rPr>
+              <w:fldChar w:fldCharType="separate"/>
+            </w:r>
+            <w:r>
+              <w:rPr>
+                <w:noProof/>
+                <w:webHidden/>
+              </w:rPr>
+              <w:t>8</w:t>
+            </w:r>
+            <w:r>
+              <w:rPr>
+                <w:noProof/>
+                <w:webHidden/>
+              </w:rPr>
+              <w:fldChar w:fldCharType="end"/>
+            </w:r>
+          </w:hyperlink>
+        </w:p>
+        <w:p>
+          <w:pPr>
+            <w:pStyle w:val="TM2"/>
+            <w:tabs>
+              <w:tab w:val="right" w:leader="dot" w:pos="10762"/>
+            </w:tabs>
+            <w:rPr>
+              <w:noProof/>
+              <w:sz w:val="22"/>
+              <w:szCs w:val="22"/>
+              <w:lang w:eastAsia="fr-FR"/>
+            </w:rPr>
+          </w:pPr>
+          <w:hyperlink w:anchor="_Toc77494487" w:history="1">
+            <w:r>
+              <w:rPr>
+                <w:rStyle w:val="Lienhypertexte"/>
+                <w:noProof/>
+              </w:rPr>
+              <w:t>Les entités</w:t>
+            </w:r>
+            <w:r>
+              <w:rPr>
+                <w:noProof/>
+                <w:webHidden/>
+              </w:rPr>
+              <w:tab/>
+            </w:r>
+            <w:r>
+              <w:rPr>
+                <w:noProof/>
+                <w:webHidden/>
+              </w:rPr>
+              <w:fldChar w:fldCharType="begin"/>
+            </w:r>
+            <w:r>
+              <w:rPr>
+                <w:noProof/>
+                <w:webHidden/>
+              </w:rPr>
+              <w:instrText xml:space="preserve"> PAGEREF _Toc77494487 \h </w:instrText>
+            </w:r>
+            <w:r>
+              <w:rPr>
+                <w:noProof/>
+                <w:webHidden/>
+              </w:rPr>
+            </w:r>
+            <w:r>
+              <w:rPr>
+                <w:noProof/>
+                <w:webHidden/>
+              </w:rPr>
+              <w:fldChar w:fldCharType="separate"/>
+            </w:r>
+            <w:r>
+              <w:rPr>
+                <w:noProof/>
+                <w:webHidden/>
+              </w:rPr>
+              <w:t>9</w:t>
             </w:r>
             <w:r>
               <w:rPr>
@@ -1136,50 +1832,10 @@
     </w:p>
     <w:p>
       <w:pPr>
-        <w:jc w:val="both"/>
-      </w:pPr>
-    </w:p>
-    <w:p>
-      <w:pPr>
-        <w:jc w:val="both"/>
-      </w:pPr>
-    </w:p>
-    <w:p>
-      <w:pPr>
-        <w:jc w:val="both"/>
-      </w:pPr>
-    </w:p>
-    <w:p>
-      <w:pPr>
-        <w:jc w:val="both"/>
-      </w:pPr>
-    </w:p>
-    <w:p>
-      <w:pPr>
-        <w:jc w:val="both"/>
-      </w:pPr>
-    </w:p>
-    <w:p>
-      <w:pPr>
-        <w:jc w:val="both"/>
-      </w:pPr>
-    </w:p>
-    <w:p>
-      <w:pPr>
-        <w:jc w:val="both"/>
-      </w:pPr>
-    </w:p>
-    <w:p>
-      <w:pPr>
-        <w:jc w:val="both"/>
-      </w:pPr>
-    </w:p>
-    <w:p>
-      <w:pPr>
         <w:pStyle w:val="Titre1"/>
         <w:jc w:val="both"/>
       </w:pPr>
-      <w:bookmarkStart w:id="0" w:name="_Toc77417575"/>
+      <w:bookmarkStart w:id="0" w:name="_Toc77494464"/>
       <w:r>
         <w:lastRenderedPageBreak/>
         <w:t>Genéralité</w:t>
@@ -1230,8 +1886,13 @@
         </w:numPr>
         <w:jc w:val="both"/>
       </w:pPr>
-      <w:r>
-        <w:t>le skeletons (version minimaliste et personnalisable)</w:t>
+      <w:proofErr w:type="gramStart"/>
+      <w:r>
+        <w:t>le</w:t>
+      </w:r>
+      <w:proofErr w:type="gramEnd"/>
+      <w:r>
+        <w:t xml:space="preserve"> skeletons (version minimaliste et personnalisable)</w:t>
       </w:r>
     </w:p>
     <w:p>
@@ -1243,8 +1904,13 @@
         </w:numPr>
         <w:jc w:val="both"/>
       </w:pPr>
-      <w:r>
-        <w:t xml:space="preserve">le </w:t>
+      <w:proofErr w:type="gramStart"/>
+      <w:r>
+        <w:t>le</w:t>
+      </w:r>
+      <w:proofErr w:type="gramEnd"/>
+      <w:r>
+        <w:t xml:space="preserve"> </w:t>
       </w:r>
       <w:proofErr w:type="spellStart"/>
       <w:r>
@@ -1266,7 +1932,7 @@
         <w:pStyle w:val="Titre2"/>
         <w:jc w:val="both"/>
       </w:pPr>
-      <w:bookmarkStart w:id="1" w:name="_Toc77417576"/>
+      <w:bookmarkStart w:id="1" w:name="_Toc77494465"/>
       <w:r>
         <w:t>Composer</w:t>
       </w:r>
@@ -1309,7 +1975,7 @@
         <w:pStyle w:val="Titre2"/>
         <w:jc w:val="both"/>
       </w:pPr>
-      <w:bookmarkStart w:id="2" w:name="_Toc77417577"/>
+      <w:bookmarkStart w:id="2" w:name="_Toc77494466"/>
       <w:r>
         <w:t>Initialisation d’un dossier symfony</w:t>
       </w:r>
@@ -1368,10 +2034,12 @@
         <w:t xml:space="preserve">Puis dans le dossier que l’on </w:t>
       </w:r>
       <w:proofErr w:type="spellStart"/>
+      <w:proofErr w:type="gramStart"/>
       <w:r>
         <w:t>viens</w:t>
       </w:r>
       <w:proofErr w:type="spellEnd"/>
+      <w:proofErr w:type="gramEnd"/>
       <w:r>
         <w:t xml:space="preserve"> de créer :</w:t>
       </w:r>
@@ -1515,7 +2183,7 @@
         <w:pStyle w:val="Titre2"/>
         <w:jc w:val="both"/>
       </w:pPr>
-      <w:bookmarkStart w:id="3" w:name="_Toc77417578"/>
+      <w:bookmarkStart w:id="3" w:name="_Toc77494467"/>
       <w:r>
         <w:t>Php storm</w:t>
       </w:r>
@@ -1629,7 +2297,15 @@
       </w:r>
       <w:proofErr w:type="spellEnd"/>
       <w:r>
-        <w:t xml:space="preserve"> (une pop-up en bas a droite) et configurer dans les </w:t>
+        <w:t xml:space="preserve"> (</w:t>
+      </w:r>
+      <w:proofErr w:type="gramStart"/>
+      <w:r>
+        <w:t>une pop-up</w:t>
+      </w:r>
+      <w:proofErr w:type="gramEnd"/>
+      <w:r>
+        <w:t xml:space="preserve"> en bas a droite) et configurer dans les </w:t>
       </w:r>
       <w:r>
         <w:t>paramètre</w:t>
@@ -1647,8 +2323,13 @@
         </w:numPr>
         <w:jc w:val="both"/>
       </w:pPr>
-      <w:r>
-        <w:t>enable plugin doit être coché</w:t>
+      <w:proofErr w:type="gramStart"/>
+      <w:r>
+        <w:t>enable</w:t>
+      </w:r>
+      <w:proofErr w:type="gramEnd"/>
+      <w:r>
+        <w:t xml:space="preserve"> plugin doit être coché</w:t>
       </w:r>
     </w:p>
     <w:p>
@@ -1682,13 +2363,18 @@
         <w:jc w:val="both"/>
       </w:pPr>
       <w:r>
-        <w:t>Ajouter le dossier /.</w:t>
+        <w:t xml:space="preserve">Ajouter le dossier </w:t>
+      </w:r>
+      <w:proofErr w:type="gramStart"/>
+      <w:r>
+        <w:t>/.</w:t>
       </w:r>
       <w:proofErr w:type="spellStart"/>
       <w:r>
         <w:t>idea</w:t>
       </w:r>
       <w:proofErr w:type="spellEnd"/>
+      <w:proofErr w:type="gramEnd"/>
       <w:r>
         <w:t xml:space="preserve">/ dans </w:t>
       </w:r>
@@ -1806,7 +2492,7 @@
         <w:pStyle w:val="Titre1"/>
         <w:jc w:val="both"/>
       </w:pPr>
-      <w:bookmarkStart w:id="4" w:name="_Toc77417579"/>
+      <w:bookmarkStart w:id="4" w:name="_Toc77494468"/>
       <w:r>
         <w:lastRenderedPageBreak/>
         <w:t>Hello world</w:t>
@@ -1818,10 +2504,26 @@
         <w:jc w:val="both"/>
       </w:pPr>
       <w:r>
-        <w:t xml:space="preserve">Si problème de drivers commenter </w:t>
+        <w:t>Si problème de drivers</w:t>
+      </w:r>
+      <w:r>
+        <w:t xml:space="preserve">, dans </w:t>
+      </w:r>
+      <w:proofErr w:type="gramStart"/>
+      <w:r>
+        <w:t>fichier .</w:t>
       </w:r>
       <w:proofErr w:type="spellStart"/>
       <w:r>
+        <w:t>env</w:t>
+      </w:r>
+      <w:proofErr w:type="spellEnd"/>
+      <w:proofErr w:type="gramEnd"/>
+      <w:r>
+        <w:t xml:space="preserve"> commenter </w:t>
+      </w:r>
+      <w:proofErr w:type="spellStart"/>
+      <w:r>
         <w:t>postgres</w:t>
       </w:r>
       <w:proofErr w:type="spellEnd"/>
@@ -1834,7 +2536,13 @@
       </w:r>
       <w:proofErr w:type="spellEnd"/>
       <w:r>
-        <w:t xml:space="preserve"> avec les bon id et données un nom de </w:t>
+        <w:t xml:space="preserve"> avec les bon id et donn</w:t>
+      </w:r>
+      <w:r>
+        <w:t>er</w:t>
+      </w:r>
+      <w:r>
+        <w:t xml:space="preserve"> un nom de </w:t>
       </w:r>
       <w:proofErr w:type="spellStart"/>
       <w:r>
@@ -1950,7 +2658,7 @@
         <w:pStyle w:val="Titre2"/>
         <w:jc w:val="both"/>
       </w:pPr>
-      <w:bookmarkStart w:id="5" w:name="_Toc77417580"/>
+      <w:bookmarkStart w:id="5" w:name="_Toc77494469"/>
       <w:r>
         <w:t>Création du routeur</w:t>
       </w:r>
@@ -2032,7 +2740,7 @@
         <w:pStyle w:val="Titre2"/>
         <w:jc w:val="both"/>
       </w:pPr>
-      <w:bookmarkStart w:id="6" w:name="_Toc77417581"/>
+      <w:bookmarkStart w:id="6" w:name="_Toc77494470"/>
       <w:r>
         <w:t>Affichage avec twig</w:t>
       </w:r>
@@ -2054,10 +2762,12 @@
         <w:t xml:space="preserve"> créer un dossier main&gt;</w:t>
       </w:r>
       <w:proofErr w:type="spellStart"/>
+      <w:proofErr w:type="gramStart"/>
       <w:r>
         <w:t>home.html.twig</w:t>
       </w:r>
       <w:proofErr w:type="spellEnd"/>
+      <w:proofErr w:type="gramEnd"/>
     </w:p>
     <w:p>
       <w:pPr>
@@ -2119,7 +2829,7 @@
         <w:pStyle w:val="Titre1"/>
         <w:jc w:val="both"/>
       </w:pPr>
-      <w:bookmarkStart w:id="7" w:name="_Toc77417582"/>
+      <w:bookmarkStart w:id="7" w:name="_Toc77494471"/>
       <w:r>
         <w:lastRenderedPageBreak/>
         <w:t>Twig</w:t>
@@ -2189,12 +2899,21 @@
         </w:numPr>
         <w:jc w:val="both"/>
       </w:pPr>
+      <w:proofErr w:type="gramStart"/>
       <w:r>
         <w:rPr>
           <w:b/>
           <w:bCs/>
         </w:rPr>
-        <w:t>{{ … }}</w:t>
+        <w:t>{{ …</w:t>
+      </w:r>
+      <w:proofErr w:type="gramEnd"/>
+      <w:r>
+        <w:rPr>
+          <w:b/>
+          <w:bCs/>
+        </w:rPr>
+        <w:t xml:space="preserve"> }}</w:t>
       </w:r>
       <w:r>
         <w:t xml:space="preserve"> : appeler double moustache permet de faire un </w:t>
@@ -2252,7 +2971,7 @@
         <w:pStyle w:val="Titre2"/>
         <w:jc w:val="both"/>
       </w:pPr>
-      <w:bookmarkStart w:id="8" w:name="_Toc77417583"/>
+      <w:bookmarkStart w:id="8" w:name="_Toc77494472"/>
       <w:r>
         <w:t>Les balises twig</w:t>
       </w:r>
@@ -2535,7 +3254,7 @@
         <w:pStyle w:val="Titre2"/>
         <w:jc w:val="both"/>
       </w:pPr>
-      <w:bookmarkStart w:id="9" w:name="_Toc77417584"/>
+      <w:bookmarkStart w:id="9" w:name="_Toc77494473"/>
       <w:r>
         <w:t>Les filtres twig</w:t>
       </w:r>
@@ -2614,7 +3333,15 @@
         </w:drawing>
       </w:r>
       <w:r>
-        <w:t>Les filtres permettent de modifier des variables, pour les utiliser on ajoute un pipe | après la variable</w:t>
+        <w:t xml:space="preserve">Les filtres permettent de modifier des variables, pour les utiliser on ajoute </w:t>
+      </w:r>
+      <w:proofErr w:type="gramStart"/>
+      <w:r>
+        <w:t>un pipe</w:t>
+      </w:r>
+      <w:proofErr w:type="gramEnd"/>
+      <w:r>
+        <w:t xml:space="preserve"> | après la variable</w:t>
       </w:r>
     </w:p>
     <w:p>
@@ -2745,7 +3472,7 @@
         <w:pStyle w:val="Titre2"/>
         <w:jc w:val="both"/>
       </w:pPr>
-      <w:bookmarkStart w:id="10" w:name="_Toc77417585"/>
+      <w:bookmarkStart w:id="10" w:name="_Toc77494474"/>
       <w:r>
         <w:lastRenderedPageBreak/>
         <w:t>Bloc et héritage</w:t>
@@ -2874,7 +3601,7 @@
         <w:pStyle w:val="Titre2"/>
         <w:jc w:val="both"/>
       </w:pPr>
-      <w:bookmarkStart w:id="11" w:name="_Toc77417586"/>
+      <w:bookmarkStart w:id="11" w:name="_Toc77494475"/>
       <w:r>
         <w:t>Gestion des assets et des URLs</w:t>
       </w:r>
@@ -2885,7 +3612,15 @@
         <w:jc w:val="both"/>
       </w:pPr>
       <w:r>
-        <w:t xml:space="preserve">Pour avoir une gestion des url (afin d’éviter les problème avec les chemins relatif qui ne trouverons pas toujours le bonne emplacement) on utilise </w:t>
+        <w:t xml:space="preserve">Pour avoir une gestion des url (afin d’éviter </w:t>
+      </w:r>
+      <w:proofErr w:type="gramStart"/>
+      <w:r>
+        <w:t>les problème</w:t>
+      </w:r>
+      <w:proofErr w:type="gramEnd"/>
+      <w:r>
+        <w:t xml:space="preserve"> avec les chemins relatif qui ne trouverons pas toujours le bonne emplacement) on utilise </w:t>
       </w:r>
       <w:r>
         <w:rPr>
@@ -3059,7 +3794,7 @@
         <w:pStyle w:val="Titre2"/>
         <w:jc w:val="both"/>
       </w:pPr>
-      <w:bookmarkStart w:id="12" w:name="_Toc77417587"/>
+      <w:bookmarkStart w:id="12" w:name="_Toc77494476"/>
       <w:r>
         <w:lastRenderedPageBreak/>
         <w:t>Passer des variables à la vue</w:t>
@@ -3071,7 +3806,15 @@
         <w:jc w:val="both"/>
       </w:pPr>
       <w:r>
-        <w:t xml:space="preserve">Pour passer des variable à la vue, il faut fournir en 2em arguments de la méthode </w:t>
+        <w:t xml:space="preserve">Pour passer </w:t>
+      </w:r>
+      <w:proofErr w:type="gramStart"/>
+      <w:r>
+        <w:t>des variable</w:t>
+      </w:r>
+      <w:proofErr w:type="gramEnd"/>
+      <w:r>
+        <w:t xml:space="preserve"> à la vue, il faut fournir en 2em arguments de la méthode </w:t>
       </w:r>
       <w:proofErr w:type="spellStart"/>
       <w:r>
@@ -3132,8 +3875,13 @@
         <w:jc w:val="both"/>
       </w:pPr>
       <w:r>
-        <w:t>On peut aussi utiliser la méthode compact</w:t>
-      </w:r>
+        <w:t xml:space="preserve">On peut aussi utiliser </w:t>
+      </w:r>
+      <w:proofErr w:type="gramStart"/>
+      <w:r>
+        <w:t>la méthode compact</w:t>
+      </w:r>
+      <w:proofErr w:type="gramEnd"/>
       <w:r>
         <w:t>, qui ira chercher les variable qui porte le nom entre « »</w:t>
       </w:r>
@@ -3254,7 +4002,7 @@
         <w:pStyle w:val="Titre2"/>
         <w:jc w:val="both"/>
       </w:pPr>
-      <w:bookmarkStart w:id="13" w:name="_Toc77417588"/>
+      <w:bookmarkStart w:id="13" w:name="_Toc77494477"/>
       <w:r>
         <w:t>Attaque XSS sous twig</w:t>
       </w:r>
@@ -3357,33 +4105,30 @@
       <w:r>
         <w:t xml:space="preserve"> que l’ont fait avec </w:t>
       </w:r>
+      <w:proofErr w:type="gramStart"/>
       <w:r>
         <w:rPr>
           <w:b/>
           <w:bCs/>
         </w:rPr>
-        <w:t>{{ … }}</w:t>
-      </w:r>
-      <w:r>
-        <w:t xml:space="preserve"> par défaut</w:t>
-      </w:r>
-      <w:r>
-        <w:t>. Dans certain cas on pourrait</w:t>
-      </w:r>
-      <w:r>
-        <w:t xml:space="preserve"> avoir envie de garder la lecture des balises en utilisant </w:t>
-      </w:r>
-      <w:proofErr w:type="spellStart"/>
+        <w:t>{{ …</w:t>
+      </w:r>
+      <w:proofErr w:type="gramEnd"/>
       <w:r>
         <w:rPr>
           <w:b/>
           <w:bCs/>
         </w:rPr>
-        <w:t>raw</w:t>
-      </w:r>
-      <w:proofErr w:type="spellEnd"/>
-      <w:r>
-        <w:t xml:space="preserve">, </w:t>
+        <w:t xml:space="preserve"> }}</w:t>
+      </w:r>
+      <w:r>
+        <w:t xml:space="preserve"> par défaut</w:t>
+      </w:r>
+      <w:r>
+        <w:t>. Dans certain cas on pourrait</w:t>
+      </w:r>
+      <w:r>
+        <w:t xml:space="preserve"> avoir envie de garder la lecture des balises en utilisant </w:t>
       </w:r>
       <w:proofErr w:type="spellStart"/>
       <w:r>
@@ -3391,110 +4136,124 @@
           <w:b/>
           <w:bCs/>
         </w:rPr>
-        <w:t>stripstags</w:t>
+        <w:t>raw</w:t>
       </w:r>
       <w:proofErr w:type="spellEnd"/>
       <w:r>
-        <w:t xml:space="preserve"> si on fait confiance au data que l’on affiche, sinon si on est entre les deux on pourrait utiliser une bibliothèque tel que</w:t>
-      </w:r>
+        <w:t xml:space="preserve">, </w:t>
+      </w:r>
+      <w:proofErr w:type="spellStart"/>
       <w:r>
         <w:rPr>
           <w:b/>
           <w:bCs/>
         </w:rPr>
-        <w:t xml:space="preserve"> </w:t>
-      </w:r>
-      <w:proofErr w:type="spellStart"/>
+        <w:t>stripstags</w:t>
+      </w:r>
+      <w:proofErr w:type="spellEnd"/>
+      <w:r>
+        <w:t xml:space="preserve"> si on fait confiance au data que l’on affiche, sinon si on est entre les deux on pourrait utiliser une bibliothèque tel que</w:t>
+      </w:r>
       <w:r>
         <w:rPr>
           <w:b/>
           <w:bCs/>
         </w:rPr>
-        <w:t>HTMLPurifier</w:t>
-      </w:r>
-      <w:proofErr w:type="spellEnd"/>
-      <w:r>
-        <w:t xml:space="preserve"> qui va limite l’autorisation à certaine balise.</w:t>
-      </w:r>
-    </w:p>
-    <w:p>
-      <w:pPr>
-        <w:jc w:val="both"/>
-        <w:rPr>
-          <w:noProof/>
-        </w:rPr>
-      </w:pPr>
-      <w:r>
-        <w:t>Exemple :</w:t>
-      </w:r>
-      <w:r>
-        <w:rPr>
-          <w:noProof/>
-        </w:rPr>
         <w:t xml:space="preserve"> </w:t>
       </w:r>
-    </w:p>
-    <w:p>
-      <w:pPr>
-        <w:pStyle w:val="Titre1"/>
-        <w:jc w:val="both"/>
-        <w:rPr>
-          <w:noProof/>
-        </w:rPr>
-      </w:pPr>
-      <w:r>
-        <w:rPr>
-          <w:noProof/>
-        </w:rPr>
-        <w:t>Routage et controleurs</w:t>
-      </w:r>
-    </w:p>
-    <w:p>
-      <w:pPr>
-        <w:jc w:val="both"/>
-      </w:pPr>
-      <w:r>
-        <w:t xml:space="preserve">Le routage </w:t>
-      </w:r>
       <w:proofErr w:type="spellStart"/>
-      <w:r>
-        <w:t>symfony</w:t>
-      </w:r>
-      <w:proofErr w:type="spellEnd"/>
-      <w:r>
-        <w:t xml:space="preserve"> permet entre autres de centralisé les accès au URL avec le </w:t>
-      </w:r>
-      <w:proofErr w:type="spellStart"/>
-      <w:r>
-        <w:t>MainController</w:t>
-      </w:r>
-      <w:proofErr w:type="spellEnd"/>
-      <w:r>
-        <w:t>, de pouvoir avoir des url définies plus simplement.</w:t>
-      </w:r>
-    </w:p>
-    <w:p>
-      <w:pPr>
-        <w:jc w:val="both"/>
-      </w:pPr>
-      <w:r>
-        <w:t>Pour effectuer le routage il faut faire un commentaire avant notre fonction qui commence toujours par</w:t>
-      </w:r>
       <w:r>
         <w:rPr>
           <w:b/>
           <w:bCs/>
         </w:rPr>
-        <w:t xml:space="preserve"> /**</w:t>
-      </w:r>
-      <w:r>
-        <w:t xml:space="preserve"> et dans le commentaire </w:t>
+        <w:t>HTMLPurifier</w:t>
+      </w:r>
+      <w:proofErr w:type="spellEnd"/>
+      <w:r>
+        <w:t xml:space="preserve"> qui va limite l’autorisation à certaine balise.</w:t>
+      </w:r>
+    </w:p>
+    <w:p>
+      <w:pPr>
+        <w:jc w:val="both"/>
+        <w:rPr>
+          <w:noProof/>
+        </w:rPr>
+      </w:pPr>
+      <w:r>
+        <w:t>Exemple :</w:t>
+      </w:r>
+      <w:r>
+        <w:rPr>
+          <w:noProof/>
+        </w:rPr>
+        <w:t xml:space="preserve"> </w:t>
+      </w:r>
+    </w:p>
+    <w:p>
+      <w:pPr>
+        <w:pStyle w:val="Titre1"/>
+        <w:jc w:val="both"/>
+        <w:rPr>
+          <w:noProof/>
+        </w:rPr>
+      </w:pPr>
+      <w:bookmarkStart w:id="14" w:name="_Toc77494478"/>
+      <w:r>
+        <w:rPr>
+          <w:noProof/>
+        </w:rPr>
+        <w:t>Routage et controleurs</w:t>
+      </w:r>
+      <w:bookmarkEnd w:id="14"/>
+    </w:p>
+    <w:p>
+      <w:pPr>
+        <w:jc w:val="both"/>
+      </w:pPr>
+      <w:r>
+        <w:t xml:space="preserve">Le routage </w:t>
+      </w:r>
+      <w:proofErr w:type="spellStart"/>
+      <w:r>
+        <w:t>symfony</w:t>
+      </w:r>
+      <w:proofErr w:type="spellEnd"/>
+      <w:r>
+        <w:t xml:space="preserve"> permet entre autres de centralisé les accès au URL avec le </w:t>
+      </w:r>
+      <w:proofErr w:type="spellStart"/>
+      <w:r>
+        <w:t>MainController</w:t>
+      </w:r>
+      <w:proofErr w:type="spellEnd"/>
+      <w:r>
+        <w:t>, de pouvoir avoir des url définies plus simplement.</w:t>
+      </w:r>
+    </w:p>
+    <w:p>
+      <w:pPr>
+        <w:jc w:val="both"/>
+      </w:pPr>
+      <w:r>
+        <w:t>Pour effectuer le routage il faut faire un commentaire avant notre fonction qui commence toujours par</w:t>
       </w:r>
       <w:r>
         <w:rPr>
           <w:b/>
           <w:bCs/>
         </w:rPr>
+        <w:t xml:space="preserve"> /**</w:t>
+      </w:r>
+      <w:r>
+        <w:t xml:space="preserve"> et dans le commentaire </w:t>
+      </w:r>
+      <w:r>
+        <w:rPr>
+          <w:b/>
+          <w:bCs/>
+        </w:rPr>
         <w:t>@Route</w:t>
       </w:r>
       <w:r>
@@ -3514,6 +4273,9 @@
         <w:jc w:val="center"/>
       </w:pPr>
       <w:r>
+        <w:rPr>
+          <w:noProof/>
+        </w:rPr>
         <w:drawing>
           <wp:inline distT="0" distB="0" distL="0" distR="0" wp14:anchorId="3AEE775E" wp14:editId="69662032">
             <wp:extent cx="2848373" cy="695422"/>
@@ -3556,16 +4318,21 @@
         <w:pStyle w:val="Titre2"/>
         <w:jc w:val="both"/>
       </w:pPr>
+      <w:bookmarkStart w:id="15" w:name="_Toc77494479"/>
       <w:r>
         <w:lastRenderedPageBreak/>
         <w:t>Le parametre URL</w:t>
       </w:r>
-    </w:p>
-    <w:p>
-      <w:pPr>
-        <w:jc w:val="both"/>
-      </w:pPr>
-      <w:r>
+      <w:bookmarkEnd w:id="15"/>
+    </w:p>
+    <w:p>
+      <w:pPr>
+        <w:jc w:val="both"/>
+      </w:pPr>
+      <w:r>
+        <w:rPr>
+          <w:noProof/>
+        </w:rPr>
         <w:drawing>
           <wp:anchor distT="0" distB="0" distL="114300" distR="114300" simplePos="0" relativeHeight="251671552" behindDoc="0" locked="0" layoutInCell="1" allowOverlap="1" wp14:anchorId="510FAEBD" wp14:editId="340D5FA2">
             <wp:simplePos x="0" y="0"/>
@@ -3661,6 +4428,9 @@
         <w:jc w:val="both"/>
       </w:pPr>
       <w:r>
+        <w:rPr>
+          <w:noProof/>
+        </w:rPr>
         <w:drawing>
           <wp:anchor distT="0" distB="0" distL="114300" distR="114300" simplePos="0" relativeHeight="251669504" behindDoc="0" locked="0" layoutInCell="1" allowOverlap="1" wp14:anchorId="4418B625" wp14:editId="1E501A1A">
             <wp:simplePos x="0" y="0"/>
@@ -3734,6 +4504,9 @@
         <w:jc w:val="both"/>
       </w:pPr>
       <w:r>
+        <w:rPr>
+          <w:noProof/>
+        </w:rPr>
         <w:drawing>
           <wp:anchor distT="0" distB="0" distL="114300" distR="114300" simplePos="0" relativeHeight="251670528" behindDoc="0" locked="0" layoutInCell="1" allowOverlap="1" wp14:anchorId="71EBD06E" wp14:editId="5C00BBF6">
             <wp:simplePos x="0" y="0"/>
@@ -3799,7 +4572,15 @@
         </w:drawing>
       </w:r>
       <w:r>
-        <w:t>On peut également définir une valeur par défaut si l’URL n’en as pas</w:t>
+        <w:t xml:space="preserve">On peut également définir une valeur par défaut si l’URL n’en </w:t>
+      </w:r>
+      <w:proofErr w:type="gramStart"/>
+      <w:r>
+        <w:t>as</w:t>
+      </w:r>
+      <w:proofErr w:type="gramEnd"/>
+      <w:r>
+        <w:t xml:space="preserve"> pas</w:t>
       </w:r>
     </w:p>
     <w:p>
@@ -3816,6 +4597,7 @@
       <w:pPr>
         <w:pStyle w:val="Titre2"/>
       </w:pPr>
+      <w:bookmarkStart w:id="16" w:name="_Toc77494480"/>
       <w:r>
         <w:t>Les</w:t>
       </w:r>
@@ -3825,11 +4607,13 @@
       <w:r>
         <w:t> : requirements et autres conditions</w:t>
       </w:r>
+      <w:bookmarkEnd w:id="16"/>
     </w:p>
     <w:p>
       <w:r>
         <w:t>Nous pouvons avoir des adresse identique en URL qui rendront un résultat différent suivant le type de requête (</w:t>
       </w:r>
+      <w:proofErr w:type="gramStart"/>
       <w:r>
         <w:rPr>
           <w:b/>
@@ -3837,12 +4621,16 @@
         </w:rPr>
         <w:t>GET,POST</w:t>
       </w:r>
+      <w:proofErr w:type="gramEnd"/>
       <w:r>
         <w:t>) ce qui sera très utile pour construire une API REST.</w:t>
       </w:r>
     </w:p>
     <w:p>
       <w:r>
+        <w:rPr>
+          <w:noProof/>
+        </w:rPr>
         <w:drawing>
           <wp:anchor distT="0" distB="0" distL="114300" distR="114300" simplePos="0" relativeHeight="251673600" behindDoc="0" locked="0" layoutInCell="1" allowOverlap="1" wp14:anchorId="32B5CA55" wp14:editId="7C1641C3">
             <wp:simplePos x="0" y="0"/>
@@ -3961,15 +4749,20 @@
       <w:pPr>
         <w:pStyle w:val="Titre2"/>
       </w:pPr>
+      <w:bookmarkStart w:id="17" w:name="_Toc77494481"/>
       <w:r>
         <w:t>Quelques commandes de débogage pour les routes</w:t>
       </w:r>
+      <w:bookmarkEnd w:id="17"/>
     </w:p>
     <w:p>
       <w:pPr>
         <w:jc w:val="center"/>
       </w:pPr>
       <w:r>
+        <w:rPr>
+          <w:noProof/>
+        </w:rPr>
         <w:drawing>
           <wp:inline distT="0" distB="0" distL="0" distR="0" wp14:anchorId="01CD63FC" wp14:editId="0A8F44A0">
             <wp:extent cx="2971800" cy="1347558"/>
@@ -4011,9 +4804,11 @@
       <w:pPr>
         <w:pStyle w:val="Titre2"/>
       </w:pPr>
+      <w:bookmarkStart w:id="18" w:name="_Toc77494482"/>
       <w:r>
         <w:t>Les controleurs</w:t>
       </w:r>
+      <w:bookmarkEnd w:id="18"/>
     </w:p>
     <w:p>
       <w:pPr>
@@ -4041,7 +4836,15 @@
         <w:t xml:space="preserve">, ce qui permettra </w:t>
       </w:r>
       <w:r>
-        <w:t xml:space="preserve">d’accéder a un tas de fonctionnalité. Il faut essayer de limiter nos contrôleurs à une dizaine d’URL maximum, chaque méthode du contrôleur représente une page. Grace au contrôleur nous avons un accès facile à </w:t>
+        <w:t xml:space="preserve">d’accéder </w:t>
+      </w:r>
+      <w:proofErr w:type="gramStart"/>
+      <w:r>
+        <w:t>a</w:t>
+      </w:r>
+      <w:proofErr w:type="gramEnd"/>
+      <w:r>
+        <w:t xml:space="preserve"> un tas de fonctionnalité. Il faut essayer de limiter nos contrôleurs à une dizaine d’URL maximum, chaque méthode du contrôleur représente une page. Grace au contrôleur nous avons un accès facile à </w:t>
       </w:r>
       <w:proofErr w:type="spellStart"/>
       <w:r>
@@ -4124,6 +4927,9 @@
         <w:jc w:val="center"/>
       </w:pPr>
       <w:r>
+        <w:rPr>
+          <w:noProof/>
+        </w:rPr>
         <w:drawing>
           <wp:inline distT="0" distB="0" distL="0" distR="0" wp14:anchorId="37B6EF01" wp14:editId="52855F65">
             <wp:extent cx="4911933" cy="1781175"/>
@@ -4174,13 +4980,18 @@
           <w:bCs/>
         </w:rPr>
       </w:pPr>
+      <w:bookmarkStart w:id="19" w:name="_Toc77494483"/>
       <w:r>
         <w:lastRenderedPageBreak/>
         <w:t>Préfixe sur les controleurs</w:t>
       </w:r>
-    </w:p>
-    <w:p>
-      <w:r>
+      <w:bookmarkEnd w:id="19"/>
+    </w:p>
+    <w:p>
+      <w:r>
+        <w:rPr>
+          <w:noProof/>
+        </w:rPr>
         <w:drawing>
           <wp:inline distT="0" distB="0" distL="0" distR="0" wp14:anchorId="1950F6B2" wp14:editId="2AF0E360">
             <wp:extent cx="6840220" cy="3086100"/>
@@ -4222,15 +5033,20 @@
       <w:pPr>
         <w:pStyle w:val="Titre2"/>
       </w:pPr>
+      <w:bookmarkStart w:id="20" w:name="_Toc77494484"/>
       <w:r>
         <w:t>créer un nouveau controlleur en commande</w:t>
       </w:r>
+      <w:bookmarkEnd w:id="20"/>
     </w:p>
     <w:p>
       <w:pPr>
         <w:jc w:val="center"/>
       </w:pPr>
       <w:r>
+        <w:rPr>
+          <w:noProof/>
+        </w:rPr>
         <w:drawing>
           <wp:inline distT="0" distB="0" distL="0" distR="0" wp14:anchorId="52C1E6DE" wp14:editId="349869EC">
             <wp:extent cx="2933700" cy="1297177"/>
@@ -4272,12 +5088,20 @@
       <w:pPr>
         <w:pStyle w:val="Titre2"/>
       </w:pPr>
-      <w:r>
-        <w:t xml:space="preserve">Débogage </w:t>
-      </w:r>
-    </w:p>
-    <w:p>
-      <w:r>
+      <w:bookmarkStart w:id="21" w:name="_Toc77494485"/>
+      <w:r>
+        <w:t>Débogage</w:t>
+      </w:r>
+      <w:bookmarkEnd w:id="21"/>
+      <w:r>
+        <w:t xml:space="preserve"> </w:t>
+      </w:r>
+    </w:p>
+    <w:p>
+      <w:r>
+        <w:rPr>
+          <w:noProof/>
+        </w:rPr>
         <w:drawing>
           <wp:anchor distT="0" distB="0" distL="114300" distR="114300" simplePos="0" relativeHeight="251676672" behindDoc="0" locked="0" layoutInCell="1" allowOverlap="1" wp14:anchorId="03D790F4" wp14:editId="13255B54">
             <wp:simplePos x="0" y="0"/>
@@ -4343,6 +5167,9 @@
         </w:drawing>
       </w:r>
       <w:r>
+        <w:rPr>
+          <w:noProof/>
+        </w:rPr>
         <w:drawing>
           <wp:anchor distT="0" distB="0" distL="114300" distR="114300" simplePos="0" relativeHeight="251674624" behindDoc="0" locked="0" layoutInCell="1" allowOverlap="1" wp14:anchorId="63DB37D1" wp14:editId="1BEB60FE">
             <wp:simplePos x="0" y="0"/>
@@ -4418,12 +5245,21 @@
       </w:r>
     </w:p>
     <w:p>
+      <w:proofErr w:type="gramStart"/>
       <w:r>
         <w:rPr>
           <w:b/>
           <w:bCs/>
         </w:rPr>
-        <w:t>dd()</w:t>
+        <w:t>dd(</w:t>
+      </w:r>
+      <w:proofErr w:type="gramEnd"/>
+      <w:r>
+        <w:rPr>
+          <w:b/>
+          <w:bCs/>
+        </w:rPr>
+        <w:t>)</w:t>
       </w:r>
       <w:r>
         <w:t xml:space="preserve"> permet de le voir directement dans la page </w:t>
@@ -4432,6 +5268,9 @@
     <w:p/>
     <w:p>
       <w:r>
+        <w:rPr>
+          <w:noProof/>
+        </w:rPr>
         <w:drawing>
           <wp:anchor distT="0" distB="0" distL="114300" distR="114300" simplePos="0" relativeHeight="251675648" behindDoc="0" locked="0" layoutInCell="1" allowOverlap="1" wp14:anchorId="1D392911" wp14:editId="364B12B7">
             <wp:simplePos x="0" y="0"/>
@@ -4491,9 +5330,832 @@
         </w:drawing>
       </w:r>
       <w:r>
-        <w:t>En bas du site est disponible une barre pour avoir des infos et lors du click sur la barre on as accès au profiler qui servira pour le débogage, les formulaire, la sécurité et les requête en base de données.</w:t>
-      </w:r>
-    </w:p>
+        <w:t xml:space="preserve">En bas du site est disponible une barre pour avoir des infos et lors du click sur la barre on </w:t>
+      </w:r>
+      <w:proofErr w:type="gramStart"/>
+      <w:r>
+        <w:t>as</w:t>
+      </w:r>
+      <w:proofErr w:type="gramEnd"/>
+      <w:r>
+        <w:t xml:space="preserve"> accès au profiler qui servira pour le débogage, les formulaire, la sécurité et les requête en base de données.</w:t>
+      </w:r>
+    </w:p>
+    <w:p/>
+    <w:p/>
+    <w:p>
+      <w:pPr>
+        <w:pStyle w:val="Titre1"/>
+      </w:pPr>
+      <w:bookmarkStart w:id="22" w:name="_Toc77494486"/>
+      <w:r>
+        <w:t>Doctrine</w:t>
+      </w:r>
+      <w:bookmarkEnd w:id="22"/>
+    </w:p>
+    <w:p>
+      <w:r>
+        <w:t>Doctrine est un ORM (couche d’abstraction à la base de données) pour PHP.</w:t>
+      </w:r>
+      <w:r>
+        <w:t xml:space="preserve"> Il permet </w:t>
+      </w:r>
+      <w:r>
+        <w:t>entre autres</w:t>
+      </w:r>
+      <w:r>
+        <w:t xml:space="preserve"> de dialogué avec la base de données de manière simple parfait même sans écrire une ligne de code SQL, les commandes les plus utilisé (select *, select by id…) sont implémenté et s’use facilement.</w:t>
+      </w:r>
+    </w:p>
+    <w:p>
+      <w:r>
+        <w:t xml:space="preserve">Pour la configuration il y as </w:t>
+      </w:r>
+      <w:proofErr w:type="gramStart"/>
+      <w:r>
+        <w:rPr>
+          <w:b/>
+          <w:bCs/>
+        </w:rPr>
+        <w:t>/.</w:t>
+      </w:r>
+      <w:proofErr w:type="spellStart"/>
+      <w:r>
+        <w:rPr>
+          <w:b/>
+          <w:bCs/>
+        </w:rPr>
+        <w:t>env</w:t>
+      </w:r>
+      <w:proofErr w:type="spellEnd"/>
+      <w:proofErr w:type="gramEnd"/>
+      <w:r>
+        <w:rPr>
+          <w:b/>
+          <w:bCs/>
+        </w:rPr>
+        <w:t xml:space="preserve"> </w:t>
+      </w:r>
+      <w:r>
+        <w:t xml:space="preserve">(pour le modèle) et </w:t>
+      </w:r>
+      <w:r>
+        <w:rPr>
+          <w:b/>
+          <w:bCs/>
+        </w:rPr>
+        <w:t>/.</w:t>
+      </w:r>
+      <w:proofErr w:type="spellStart"/>
+      <w:r>
+        <w:rPr>
+          <w:b/>
+          <w:bCs/>
+        </w:rPr>
+        <w:t>env.local</w:t>
+      </w:r>
+      <w:proofErr w:type="spellEnd"/>
+      <w:r>
+        <w:t xml:space="preserve"> sur lequel on travaillera, l’intérêt de différencier le modèle du local est pour le travail sur notre station de travail quand on est plusieurs sur un projet (et que probablement nous n’avons pas les même droit) En revanche lors de la création de la base de données il faudra reconfigurer dans phpMyAdmin l’encode en utf8_general_ci</w:t>
+      </w:r>
+    </w:p>
+    <w:p>
+      <w:pPr>
+        <w:pStyle w:val="Titre2"/>
+      </w:pPr>
+      <w:bookmarkStart w:id="23" w:name="_Toc77494487"/>
+      <w:r>
+        <w:lastRenderedPageBreak/>
+        <w:t>Les entités</w:t>
+      </w:r>
+      <w:bookmarkEnd w:id="23"/>
+    </w:p>
+    <w:p>
+      <w:r>
+        <w:t xml:space="preserve">Ce sont les classes PHP qui vont représenter nos données (plutôt que </w:t>
+      </w:r>
+      <w:r>
+        <w:t>des tableaux associatifs</w:t>
+      </w:r>
+      <w:r>
+        <w:t xml:space="preserve"> qui sont moins fiable). </w:t>
+      </w:r>
+      <w:r>
+        <w:t xml:space="preserve">On va utiliser des </w:t>
+      </w:r>
+      <w:r>
+        <w:rPr>
+          <w:b/>
+          <w:bCs/>
+        </w:rPr>
+        <w:t>annotations</w:t>
+      </w:r>
+      <w:r>
+        <w:t xml:space="preserve"> afin de donner des directives à </w:t>
+      </w:r>
+      <w:r>
+        <w:rPr>
+          <w:b/>
+          <w:bCs/>
+        </w:rPr>
+        <w:t>doctrine</w:t>
+      </w:r>
+      <w:r>
+        <w:t xml:space="preserve"> qui se chargera de s’occuper de la communication avec la base de données. Ces classes sont nommées des</w:t>
+      </w:r>
+      <w:r>
+        <w:rPr>
+          <w:b/>
+          <w:bCs/>
+        </w:rPr>
+        <w:t xml:space="preserve"> entités</w:t>
+      </w:r>
+      <w:r>
+        <w:t xml:space="preserve"> et sont le cœur de doctrine. L’ensemble de ces </w:t>
+      </w:r>
+      <w:r>
+        <w:rPr>
+          <w:b/>
+          <w:bCs/>
+        </w:rPr>
+        <w:t>entités</w:t>
+      </w:r>
+      <w:r>
+        <w:t xml:space="preserve"> est nommé </w:t>
+      </w:r>
+      <w:r>
+        <w:rPr>
+          <w:b/>
+          <w:bCs/>
+        </w:rPr>
+        <w:t>schéma</w:t>
+      </w:r>
+      <w:r>
+        <w:t>.</w:t>
+      </w:r>
+    </w:p>
+    <w:p>
+      <w:r>
+        <w:t xml:space="preserve">Pour créer une nouvelle entité : </w:t>
+      </w:r>
+    </w:p>
+    <w:p>
+      <w:pPr>
+        <w:jc w:val="center"/>
+      </w:pPr>
+      <w:r>
+        <w:drawing>
+          <wp:inline distT="0" distB="0" distL="0" distR="0" wp14:anchorId="59F1BAA0" wp14:editId="7C55EDB6">
+            <wp:extent cx="4124325" cy="739126"/>
+            <wp:effectExtent l="0" t="0" r="0" b="4445"/>
+            <wp:docPr id="6" name="Image 6" descr="Une image contenant texte&#10;&#10;Description générée automatiquement"/>
+            <wp:cNvGraphicFramePr>
+              <a:graphicFrameLocks xmlns:a="http://schemas.openxmlformats.org/drawingml/2006/main" noChangeAspect="1"/>
+            </wp:cNvGraphicFramePr>
+            <a:graphic xmlns:a="http://schemas.openxmlformats.org/drawingml/2006/main">
+              <a:graphicData uri="http://schemas.openxmlformats.org/drawingml/2006/picture">
+                <pic:pic xmlns:pic="http://schemas.openxmlformats.org/drawingml/2006/picture">
+                  <pic:nvPicPr>
+                    <pic:cNvPr id="6" name="Image 6" descr="Une image contenant texte&#10;&#10;Description générée automatiquement"/>
+                    <pic:cNvPicPr/>
+                  </pic:nvPicPr>
+                  <pic:blipFill>
+                    <a:blip r:embed="rId39"/>
+                    <a:stretch>
+                      <a:fillRect/>
+                    </a:stretch>
+                  </pic:blipFill>
+                  <pic:spPr>
+                    <a:xfrm>
+                      <a:off x="0" y="0"/>
+                      <a:ext cx="4181088" cy="749299"/>
+                    </a:xfrm>
+                    <a:prstGeom prst="rect">
+                      <a:avLst/>
+                    </a:prstGeom>
+                  </pic:spPr>
+                </pic:pic>
+              </a:graphicData>
+            </a:graphic>
+          </wp:inline>
+        </w:drawing>
+      </w:r>
+    </w:p>
+    <w:p>
+      <w:r>
+        <w:t xml:space="preserve">Ensuite </w:t>
+      </w:r>
+      <w:proofErr w:type="spellStart"/>
+      <w:r>
+        <w:t>l’id</w:t>
+      </w:r>
+      <w:proofErr w:type="spellEnd"/>
+      <w:r>
+        <w:t xml:space="preserve"> est généré automatiquement</w:t>
+      </w:r>
+      <w:r>
+        <w:t xml:space="preserve"> (ne pas le spécifier donc)</w:t>
+      </w:r>
+      <w:r>
+        <w:t>, il faudra spécifier le nom et le type des colonnes que l’on souhaite ajouter</w:t>
+      </w:r>
+      <w:r>
+        <w:t>, une fois finis on appuis sur entrer et le fichier sera généré.</w:t>
+      </w:r>
+    </w:p>
+    <w:p>
+      <w:pPr>
+        <w:jc w:val="center"/>
+        <w:rPr>
+          <w:i/>
+          <w:iCs/>
+        </w:rPr>
+      </w:pPr>
+      <w:r>
+        <w:rPr>
+          <w:i/>
+          <w:iCs/>
+        </w:rPr>
+        <w:drawing>
+          <wp:inline distT="0" distB="0" distL="0" distR="0" wp14:anchorId="6CC515B9" wp14:editId="5FDF3EFC">
+            <wp:extent cx="4496427" cy="590632"/>
+            <wp:effectExtent l="0" t="0" r="0" b="0"/>
+            <wp:docPr id="27" name="Image 27" descr="Une image contenant texte, horloge, périphérique&#10;&#10;Description générée automatiquement"/>
+            <wp:cNvGraphicFramePr>
+              <a:graphicFrameLocks xmlns:a="http://schemas.openxmlformats.org/drawingml/2006/main" noChangeAspect="1"/>
+            </wp:cNvGraphicFramePr>
+            <a:graphic xmlns:a="http://schemas.openxmlformats.org/drawingml/2006/main">
+              <a:graphicData uri="http://schemas.openxmlformats.org/drawingml/2006/picture">
+                <pic:pic xmlns:pic="http://schemas.openxmlformats.org/drawingml/2006/picture">
+                  <pic:nvPicPr>
+                    <pic:cNvPr id="27" name="Image 27" descr="Une image contenant texte, horloge, périphérique&#10;&#10;Description générée automatiquement"/>
+                    <pic:cNvPicPr/>
+                  </pic:nvPicPr>
+                  <pic:blipFill>
+                    <a:blip r:embed="rId40"/>
+                    <a:stretch>
+                      <a:fillRect/>
+                    </a:stretch>
+                  </pic:blipFill>
+                  <pic:spPr>
+                    <a:xfrm>
+                      <a:off x="0" y="0"/>
+                      <a:ext cx="4496427" cy="590632"/>
+                    </a:xfrm>
+                    <a:prstGeom prst="rect">
+                      <a:avLst/>
+                    </a:prstGeom>
+                  </pic:spPr>
+                </pic:pic>
+              </a:graphicData>
+            </a:graphic>
+          </wp:inline>
+        </w:drawing>
+      </w:r>
+    </w:p>
+    <w:p>
+      <w:pPr>
+        <w:rPr>
+          <w:i/>
+          <w:iCs/>
+        </w:rPr>
+      </w:pPr>
+      <w:r>
+        <w:rPr>
+          <w:i/>
+          <w:iCs/>
+        </w:rPr>
+        <w:t>Pour afficher les types accepter faite </w:t>
+      </w:r>
+      <w:r>
+        <w:rPr>
+          <w:b/>
+          <w:bCs/>
+          <w:i/>
+          <w:iCs/>
+        </w:rPr>
+        <w:t>?</w:t>
+      </w:r>
+      <w:r>
+        <w:rPr>
+          <w:i/>
+          <w:iCs/>
+        </w:rPr>
+        <w:t xml:space="preserve"> puis entrer, et une liste apparaitra</w:t>
+      </w:r>
+    </w:p>
+    <w:p>
+      <w:r>
+        <w:t>Une fois que tout est fait, il faut faire une commande afin que doctrine créer la table</w:t>
+      </w:r>
+    </w:p>
+    <w:p>
+      <w:pPr>
+        <w:jc w:val="center"/>
+        <w:rPr>
+          <w:i/>
+          <w:iCs/>
+        </w:rPr>
+      </w:pPr>
+      <w:r>
+        <w:rPr>
+          <w:i/>
+          <w:iCs/>
+        </w:rPr>
+        <w:drawing>
+          <wp:inline distT="0" distB="0" distL="0" distR="0" wp14:anchorId="7EFF75B6" wp14:editId="295D554B">
+            <wp:extent cx="5419725" cy="309699"/>
+            <wp:effectExtent l="0" t="0" r="0" b="0"/>
+            <wp:docPr id="36" name="Image 36"/>
+            <wp:cNvGraphicFramePr>
+              <a:graphicFrameLocks xmlns:a="http://schemas.openxmlformats.org/drawingml/2006/main" noChangeAspect="1"/>
+            </wp:cNvGraphicFramePr>
+            <a:graphic xmlns:a="http://schemas.openxmlformats.org/drawingml/2006/main">
+              <a:graphicData uri="http://schemas.openxmlformats.org/drawingml/2006/picture">
+                <pic:pic xmlns:pic="http://schemas.openxmlformats.org/drawingml/2006/picture">
+                  <pic:nvPicPr>
+                    <pic:cNvPr id="1" name=""/>
+                    <pic:cNvPicPr/>
+                  </pic:nvPicPr>
+                  <pic:blipFill>
+                    <a:blip r:embed="rId41"/>
+                    <a:stretch>
+                      <a:fillRect/>
+                    </a:stretch>
+                  </pic:blipFill>
+                  <pic:spPr>
+                    <a:xfrm>
+                      <a:off x="0" y="0"/>
+                      <a:ext cx="5467605" cy="312435"/>
+                    </a:xfrm>
+                    <a:prstGeom prst="rect">
+                      <a:avLst/>
+                    </a:prstGeom>
+                  </pic:spPr>
+                </pic:pic>
+              </a:graphicData>
+            </a:graphic>
+          </wp:inline>
+        </w:drawing>
+      </w:r>
+    </w:p>
+    <w:p>
+      <w:pPr>
+        <w:pStyle w:val="Titre2"/>
+      </w:pPr>
+      <w:r>
+        <w:t>EntityManager</w:t>
+      </w:r>
+    </w:p>
+    <w:p>
+      <w:r>
+        <w:drawing>
+          <wp:anchor distT="0" distB="0" distL="114300" distR="114300" simplePos="0" relativeHeight="251677696" behindDoc="0" locked="0" layoutInCell="1" allowOverlap="1" wp14:anchorId="5F063F8B" wp14:editId="308F9124">
+            <wp:simplePos x="0" y="0"/>
+            <wp:positionH relativeFrom="column">
+              <wp:posOffset>68580</wp:posOffset>
+            </wp:positionH>
+            <wp:positionV relativeFrom="paragraph">
+              <wp:posOffset>456565</wp:posOffset>
+            </wp:positionV>
+            <wp:extent cx="3019425" cy="594995"/>
+            <wp:effectExtent l="0" t="0" r="9525" b="0"/>
+            <wp:wrapThrough wrapText="bothSides">
+              <wp:wrapPolygon edited="0">
+                <wp:start x="0" y="0"/>
+                <wp:lineTo x="0" y="20747"/>
+                <wp:lineTo x="21532" y="20747"/>
+                <wp:lineTo x="21532" y="0"/>
+                <wp:lineTo x="0" y="0"/>
+              </wp:wrapPolygon>
+            </wp:wrapThrough>
+            <wp:docPr id="38" name="Image 38" descr="Une image contenant texte&#10;&#10;Description générée automatiquement"/>
+            <wp:cNvGraphicFramePr>
+              <a:graphicFrameLocks xmlns:a="http://schemas.openxmlformats.org/drawingml/2006/main" noChangeAspect="1"/>
+            </wp:cNvGraphicFramePr>
+            <a:graphic xmlns:a="http://schemas.openxmlformats.org/drawingml/2006/main">
+              <a:graphicData uri="http://schemas.openxmlformats.org/drawingml/2006/picture">
+                <pic:pic xmlns:pic="http://schemas.openxmlformats.org/drawingml/2006/picture">
+                  <pic:nvPicPr>
+                    <pic:cNvPr id="38" name="Image 38" descr="Une image contenant texte&#10;&#10;Description générée automatiquement"/>
+                    <pic:cNvPicPr/>
+                  </pic:nvPicPr>
+                  <pic:blipFill>
+                    <a:blip r:embed="rId42">
+                      <a:extLst>
+                        <a:ext uri="{28A0092B-C50C-407E-A947-70E740481C1C}">
+                          <a14:useLocalDpi xmlns:a14="http://schemas.microsoft.com/office/drawing/2010/main" val="0"/>
+                        </a:ext>
+                      </a:extLst>
+                    </a:blip>
+                    <a:stretch>
+                      <a:fillRect/>
+                    </a:stretch>
+                  </pic:blipFill>
+                  <pic:spPr>
+                    <a:xfrm>
+                      <a:off x="0" y="0"/>
+                      <a:ext cx="3019425" cy="594995"/>
+                    </a:xfrm>
+                    <a:prstGeom prst="rect">
+                      <a:avLst/>
+                    </a:prstGeom>
+                  </pic:spPr>
+                </pic:pic>
+              </a:graphicData>
+            </a:graphic>
+          </wp:anchor>
+        </w:drawing>
+      </w:r>
+      <w:r>
+        <w:t>L’</w:t>
+      </w:r>
+      <w:proofErr w:type="spellStart"/>
+      <w:r>
+        <w:rPr>
+          <w:b/>
+          <w:bCs/>
+        </w:rPr>
+        <w:t>entityManager</w:t>
+      </w:r>
+      <w:proofErr w:type="spellEnd"/>
+      <w:r>
+        <w:rPr>
+          <w:b/>
+          <w:bCs/>
+        </w:rPr>
+        <w:t xml:space="preserve"> </w:t>
+      </w:r>
+      <w:r>
+        <w:t xml:space="preserve">de doctrine permet de gérer les requêtes aux bases de données, la classe permet de gérer le </w:t>
+      </w:r>
+      <w:r>
+        <w:rPr>
+          <w:b/>
+          <w:bCs/>
+        </w:rPr>
+        <w:t>CRUD</w:t>
+      </w:r>
+      <w:r>
+        <w:t xml:space="preserve"> mais pas le </w:t>
+      </w:r>
+      <w:r>
+        <w:rPr>
+          <w:b/>
+          <w:bCs/>
+        </w:rPr>
+        <w:t>R</w:t>
+      </w:r>
+      <w:r>
+        <w:t xml:space="preserve"> </w:t>
+      </w:r>
+      <w:r>
+        <w:rPr>
+          <w:b/>
+          <w:bCs/>
+        </w:rPr>
+        <w:t xml:space="preserve">Select </w:t>
+      </w:r>
+      <w:r>
+        <w:t>(ce sont les repository</w:t>
+      </w:r>
+      <w:r>
+        <w:t xml:space="preserve"> qui le font</w:t>
+      </w:r>
+      <w:r>
+        <w:t xml:space="preserve">) </w:t>
+      </w:r>
+      <w:r>
+        <w:t xml:space="preserve">ce sera toujours le même </w:t>
+      </w:r>
+      <w:proofErr w:type="spellStart"/>
+      <w:r>
+        <w:rPr>
+          <w:b/>
+          <w:bCs/>
+        </w:rPr>
+        <w:t>entityManger</w:t>
+      </w:r>
+      <w:proofErr w:type="spellEnd"/>
+      <w:r>
+        <w:t xml:space="preserve"> utiliser pour toutes les entités</w:t>
+      </w:r>
+      <w:r>
+        <w:t>.</w:t>
+      </w:r>
+    </w:p>
+    <w:p>
+      <w:r>
+        <w:t xml:space="preserve">Afin de pouvoir interagir en base de données avec doctrine il faut ajouter dans un paramètre de fonction un </w:t>
+      </w:r>
+      <w:proofErr w:type="spellStart"/>
+      <w:r>
+        <w:rPr>
+          <w:b/>
+          <w:bCs/>
+        </w:rPr>
+        <w:t>EntityManagerInterface</w:t>
+      </w:r>
+      <w:proofErr w:type="spellEnd"/>
+      <w:r>
+        <w:t xml:space="preserve"> </w:t>
+      </w:r>
+    </w:p>
+    <w:p>
+      <w:r>
+        <w:drawing>
+          <wp:anchor distT="0" distB="0" distL="114300" distR="114300" simplePos="0" relativeHeight="251678720" behindDoc="0" locked="0" layoutInCell="1" allowOverlap="1" wp14:anchorId="21DAAAA6" wp14:editId="13F61492">
+            <wp:simplePos x="0" y="0"/>
+            <wp:positionH relativeFrom="column">
+              <wp:posOffset>78105</wp:posOffset>
+            </wp:positionH>
+            <wp:positionV relativeFrom="paragraph">
+              <wp:posOffset>73025</wp:posOffset>
+            </wp:positionV>
+            <wp:extent cx="2362200" cy="966135"/>
+            <wp:effectExtent l="0" t="0" r="0" b="5715"/>
+            <wp:wrapThrough wrapText="bothSides">
+              <wp:wrapPolygon edited="0">
+                <wp:start x="0" y="0"/>
+                <wp:lineTo x="0" y="21302"/>
+                <wp:lineTo x="21426" y="21302"/>
+                <wp:lineTo x="21426" y="0"/>
+                <wp:lineTo x="0" y="0"/>
+              </wp:wrapPolygon>
+            </wp:wrapThrough>
+            <wp:docPr id="39" name="Image 39" descr="Une image contenant texte&#10;&#10;Description générée automatiquement"/>
+            <wp:cNvGraphicFramePr>
+              <a:graphicFrameLocks xmlns:a="http://schemas.openxmlformats.org/drawingml/2006/main" noChangeAspect="1"/>
+            </wp:cNvGraphicFramePr>
+            <a:graphic xmlns:a="http://schemas.openxmlformats.org/drawingml/2006/main">
+              <a:graphicData uri="http://schemas.openxmlformats.org/drawingml/2006/picture">
+                <pic:pic xmlns:pic="http://schemas.openxmlformats.org/drawingml/2006/picture">
+                  <pic:nvPicPr>
+                    <pic:cNvPr id="39" name="Image 39" descr="Une image contenant texte&#10;&#10;Description générée automatiquement"/>
+                    <pic:cNvPicPr/>
+                  </pic:nvPicPr>
+                  <pic:blipFill>
+                    <a:blip r:embed="rId43">
+                      <a:extLst>
+                        <a:ext uri="{28A0092B-C50C-407E-A947-70E740481C1C}">
+                          <a14:useLocalDpi xmlns:a14="http://schemas.microsoft.com/office/drawing/2010/main" val="0"/>
+                        </a:ext>
+                      </a:extLst>
+                    </a:blip>
+                    <a:stretch>
+                      <a:fillRect/>
+                    </a:stretch>
+                  </pic:blipFill>
+                  <pic:spPr>
+                    <a:xfrm>
+                      <a:off x="0" y="0"/>
+                      <a:ext cx="2362200" cy="966135"/>
+                    </a:xfrm>
+                    <a:prstGeom prst="rect">
+                      <a:avLst/>
+                    </a:prstGeom>
+                  </pic:spPr>
+                </pic:pic>
+              </a:graphicData>
+            </a:graphic>
+          </wp:anchor>
+        </w:drawing>
+      </w:r>
+      <w:r>
+        <w:t xml:space="preserve"> </w:t>
+      </w:r>
+    </w:p>
+    <w:p>
+      <w:r>
+        <w:t>Ensuite on créer une instance d’une entité et on l’hydrate (fournis les données)</w:t>
+      </w:r>
+    </w:p>
+    <w:p/>
+    <w:p/>
+    <w:p>
+      <w:r>
+        <w:drawing>
+          <wp:anchor distT="0" distB="0" distL="114300" distR="114300" simplePos="0" relativeHeight="251679744" behindDoc="0" locked="0" layoutInCell="1" allowOverlap="1" wp14:anchorId="3A52F562" wp14:editId="35E8266F">
+            <wp:simplePos x="0" y="0"/>
+            <wp:positionH relativeFrom="column">
+              <wp:posOffset>1905</wp:posOffset>
+            </wp:positionH>
+            <wp:positionV relativeFrom="paragraph">
+              <wp:posOffset>4445</wp:posOffset>
+            </wp:positionV>
+            <wp:extent cx="2752725" cy="2442022"/>
+            <wp:effectExtent l="0" t="0" r="0" b="0"/>
+            <wp:wrapThrough wrapText="bothSides">
+              <wp:wrapPolygon edited="0">
+                <wp:start x="0" y="0"/>
+                <wp:lineTo x="0" y="21403"/>
+                <wp:lineTo x="21376" y="21403"/>
+                <wp:lineTo x="21376" y="0"/>
+                <wp:lineTo x="0" y="0"/>
+              </wp:wrapPolygon>
+            </wp:wrapThrough>
+            <wp:docPr id="40" name="Image 40" descr="Une image contenant texte&#10;&#10;Description générée automatiquement"/>
+            <wp:cNvGraphicFramePr>
+              <a:graphicFrameLocks xmlns:a="http://schemas.openxmlformats.org/drawingml/2006/main" noChangeAspect="1"/>
+            </wp:cNvGraphicFramePr>
+            <a:graphic xmlns:a="http://schemas.openxmlformats.org/drawingml/2006/main">
+              <a:graphicData uri="http://schemas.openxmlformats.org/drawingml/2006/picture">
+                <pic:pic xmlns:pic="http://schemas.openxmlformats.org/drawingml/2006/picture">
+                  <pic:nvPicPr>
+                    <pic:cNvPr id="40" name="Image 40" descr="Une image contenant texte&#10;&#10;Description générée automatiquement"/>
+                    <pic:cNvPicPr/>
+                  </pic:nvPicPr>
+                  <pic:blipFill>
+                    <a:blip r:embed="rId44">
+                      <a:extLst>
+                        <a:ext uri="{28A0092B-C50C-407E-A947-70E740481C1C}">
+                          <a14:useLocalDpi xmlns:a14="http://schemas.microsoft.com/office/drawing/2010/main" val="0"/>
+                        </a:ext>
+                      </a:extLst>
+                    </a:blip>
+                    <a:stretch>
+                      <a:fillRect/>
+                    </a:stretch>
+                  </pic:blipFill>
+                  <pic:spPr>
+                    <a:xfrm>
+                      <a:off x="0" y="0"/>
+                      <a:ext cx="2752725" cy="2442022"/>
+                    </a:xfrm>
+                    <a:prstGeom prst="rect">
+                      <a:avLst/>
+                    </a:prstGeom>
+                  </pic:spPr>
+                </pic:pic>
+              </a:graphicData>
+            </a:graphic>
+          </wp:anchor>
+        </w:drawing>
+      </w:r>
+      <w:r>
+        <w:t xml:space="preserve">Et ensuite on peut utiliser notre </w:t>
+      </w:r>
+      <w:proofErr w:type="spellStart"/>
+      <w:r>
+        <w:rPr>
+          <w:b/>
+          <w:bCs/>
+        </w:rPr>
+        <w:t>EntityManagerInterface</w:t>
+      </w:r>
+      <w:proofErr w:type="spellEnd"/>
+      <w:r>
+        <w:rPr>
+          <w:b/>
+          <w:bCs/>
+        </w:rPr>
+        <w:t xml:space="preserve"> </w:t>
+      </w:r>
+      <w:r>
+        <w:t>a</w:t>
+      </w:r>
+      <w:r>
+        <w:t>fin d’interagir avec la base de données.</w:t>
+      </w:r>
+    </w:p>
+    <w:p>
+      <w:pPr>
+        <w:pStyle w:val="Paragraphedeliste"/>
+        <w:numPr>
+          <w:ilvl w:val="0"/>
+          <w:numId w:val="4"/>
+        </w:numPr>
+      </w:pPr>
+      <w:proofErr w:type="spellStart"/>
+      <w:r>
+        <w:t>Persist</w:t>
+      </w:r>
+      <w:proofErr w:type="spellEnd"/>
+      <w:r>
+        <w:t> : pour sauvegarder en base de données (</w:t>
+      </w:r>
+      <w:proofErr w:type="spellStart"/>
+      <w:r>
+        <w:t>create</w:t>
+      </w:r>
+      <w:proofErr w:type="spellEnd"/>
+      <w:r>
+        <w:t>/update)</w:t>
+      </w:r>
+    </w:p>
+    <w:p>
+      <w:pPr>
+        <w:pStyle w:val="Paragraphedeliste"/>
+        <w:numPr>
+          <w:ilvl w:val="0"/>
+          <w:numId w:val="4"/>
+        </w:numPr>
+      </w:pPr>
+      <w:proofErr w:type="spellStart"/>
+      <w:r>
+        <w:t>Remove</w:t>
+      </w:r>
+      <w:proofErr w:type="spellEnd"/>
+      <w:r>
+        <w:t> : pour supprimer (</w:t>
+      </w:r>
+      <w:proofErr w:type="spellStart"/>
+      <w:r>
+        <w:t>remove</w:t>
+      </w:r>
+      <w:proofErr w:type="spellEnd"/>
+      <w:r>
+        <w:t>)</w:t>
+      </w:r>
+    </w:p>
+    <w:p>
+      <w:pPr>
+        <w:pStyle w:val="Paragraphedeliste"/>
+        <w:numPr>
+          <w:ilvl w:val="0"/>
+          <w:numId w:val="4"/>
+        </w:numPr>
+      </w:pPr>
+      <w:r>
+        <w:drawing>
+          <wp:anchor distT="0" distB="0" distL="114300" distR="114300" simplePos="0" relativeHeight="251680768" behindDoc="0" locked="0" layoutInCell="1" allowOverlap="1" wp14:anchorId="3E98B9D9" wp14:editId="3DC82F8A">
+            <wp:simplePos x="0" y="0"/>
+            <wp:positionH relativeFrom="margin">
+              <wp:align>right</wp:align>
+            </wp:positionH>
+            <wp:positionV relativeFrom="paragraph">
+              <wp:posOffset>339090</wp:posOffset>
+            </wp:positionV>
+            <wp:extent cx="3818791" cy="1266825"/>
+            <wp:effectExtent l="0" t="0" r="0" b="0"/>
+            <wp:wrapThrough wrapText="bothSides">
+              <wp:wrapPolygon edited="0">
+                <wp:start x="0" y="0"/>
+                <wp:lineTo x="0" y="21113"/>
+                <wp:lineTo x="21446" y="21113"/>
+                <wp:lineTo x="21446" y="0"/>
+                <wp:lineTo x="0" y="0"/>
+              </wp:wrapPolygon>
+            </wp:wrapThrough>
+            <wp:docPr id="41" name="Image 41" descr="Une image contenant texte&#10;&#10;Description générée automatiquement"/>
+            <wp:cNvGraphicFramePr>
+              <a:graphicFrameLocks xmlns:a="http://schemas.openxmlformats.org/drawingml/2006/main" noChangeAspect="1"/>
+            </wp:cNvGraphicFramePr>
+            <a:graphic xmlns:a="http://schemas.openxmlformats.org/drawingml/2006/main">
+              <a:graphicData uri="http://schemas.openxmlformats.org/drawingml/2006/picture">
+                <pic:pic xmlns:pic="http://schemas.openxmlformats.org/drawingml/2006/picture">
+                  <pic:nvPicPr>
+                    <pic:cNvPr id="41" name="Image 41" descr="Une image contenant texte&#10;&#10;Description générée automatiquement"/>
+                    <pic:cNvPicPr/>
+                  </pic:nvPicPr>
+                  <pic:blipFill>
+                    <a:blip r:embed="rId45">
+                      <a:extLst>
+                        <a:ext uri="{28A0092B-C50C-407E-A947-70E740481C1C}">
+                          <a14:useLocalDpi xmlns:a14="http://schemas.microsoft.com/office/drawing/2010/main" val="0"/>
+                        </a:ext>
+                      </a:extLst>
+                    </a:blip>
+                    <a:stretch>
+                      <a:fillRect/>
+                    </a:stretch>
+                  </pic:blipFill>
+                  <pic:spPr>
+                    <a:xfrm>
+                      <a:off x="0" y="0"/>
+                      <a:ext cx="3818791" cy="1266825"/>
+                    </a:xfrm>
+                    <a:prstGeom prst="rect">
+                      <a:avLst/>
+                    </a:prstGeom>
+                  </pic:spPr>
+                </pic:pic>
+              </a:graphicData>
+            </a:graphic>
+            <wp14:sizeRelH relativeFrom="margin">
+              <wp14:pctWidth>0</wp14:pctWidth>
+            </wp14:sizeRelH>
+            <wp14:sizeRelV relativeFrom="margin">
+              <wp14:pctHeight>0</wp14:pctHeight>
+            </wp14:sizeRelV>
+          </wp:anchor>
+        </w:drawing>
+      </w:r>
+      <w:r>
+        <w:t>Flush : pour commit les changements</w:t>
+      </w:r>
+    </w:p>
+    <w:p/>
+    <w:p>
+      <w:pPr>
+        <w:pStyle w:val="Titre2"/>
+      </w:pPr>
+      <w:r>
+        <w:lastRenderedPageBreak/>
+        <w:t>Le repository</w:t>
+      </w:r>
+    </w:p>
+    <w:p/>
     <w:p/>
     <w:sectPr>
       <w:pgSz w:w="11906" w:h="16838"/>
@@ -4734,9 +6396,9 @@
     </w:lvl>
   </w:abstractNum>
   <w:abstractNum w:abstractNumId="2" w15:restartNumberingAfterBreak="0">
-    <w:nsid w:val="26BD67C4"/>
+    <w:nsid w:val="18E714AA"/>
     <w:multiLevelType w:val="hybridMultilevel"/>
-    <w:tmpl w:val="1EE0C59E"/>
+    <w:tmpl w:val="CBB2021E"/>
     <w:lvl w:ilvl="0" w:tplc="040C0001">
       <w:start w:val="1"/>
       <w:numFmt w:val="bullet"/>
@@ -4846,14 +6508,130 @@
       </w:rPr>
     </w:lvl>
   </w:abstractNum>
+  <w:abstractNum w:abstractNumId="3" w15:restartNumberingAfterBreak="0">
+    <w:nsid w:val="26BD67C4"/>
+    <w:multiLevelType w:val="hybridMultilevel"/>
+    <w:tmpl w:val="1EE0C59E"/>
+    <w:lvl w:ilvl="0" w:tplc="040C0001">
+      <w:start w:val="1"/>
+      <w:numFmt w:val="bullet"/>
+      <w:lvlText w:val=""/>
+      <w:lvlJc w:val="left"/>
+      <w:pPr>
+        <w:ind w:left="720" w:hanging="360"/>
+      </w:pPr>
+      <w:rPr>
+        <w:rFonts w:ascii="Symbol" w:hAnsi="Symbol" w:hint="default"/>
+      </w:rPr>
+    </w:lvl>
+    <w:lvl w:ilvl="1" w:tplc="040C0003" w:tentative="1">
+      <w:start w:val="1"/>
+      <w:numFmt w:val="bullet"/>
+      <w:lvlText w:val="o"/>
+      <w:lvlJc w:val="left"/>
+      <w:pPr>
+        <w:ind w:left="1440" w:hanging="360"/>
+      </w:pPr>
+      <w:rPr>
+        <w:rFonts w:ascii="Courier New" w:hAnsi="Courier New" w:cs="Courier New" w:hint="default"/>
+      </w:rPr>
+    </w:lvl>
+    <w:lvl w:ilvl="2" w:tplc="040C0005" w:tentative="1">
+      <w:start w:val="1"/>
+      <w:numFmt w:val="bullet"/>
+      <w:lvlText w:val=""/>
+      <w:lvlJc w:val="left"/>
+      <w:pPr>
+        <w:ind w:left="2160" w:hanging="360"/>
+      </w:pPr>
+      <w:rPr>
+        <w:rFonts w:ascii="Wingdings" w:hAnsi="Wingdings" w:hint="default"/>
+      </w:rPr>
+    </w:lvl>
+    <w:lvl w:ilvl="3" w:tplc="040C0001" w:tentative="1">
+      <w:start w:val="1"/>
+      <w:numFmt w:val="bullet"/>
+      <w:lvlText w:val=""/>
+      <w:lvlJc w:val="left"/>
+      <w:pPr>
+        <w:ind w:left="2880" w:hanging="360"/>
+      </w:pPr>
+      <w:rPr>
+        <w:rFonts w:ascii="Symbol" w:hAnsi="Symbol" w:hint="default"/>
+      </w:rPr>
+    </w:lvl>
+    <w:lvl w:ilvl="4" w:tplc="040C0003" w:tentative="1">
+      <w:start w:val="1"/>
+      <w:numFmt w:val="bullet"/>
+      <w:lvlText w:val="o"/>
+      <w:lvlJc w:val="left"/>
+      <w:pPr>
+        <w:ind w:left="3600" w:hanging="360"/>
+      </w:pPr>
+      <w:rPr>
+        <w:rFonts w:ascii="Courier New" w:hAnsi="Courier New" w:cs="Courier New" w:hint="default"/>
+      </w:rPr>
+    </w:lvl>
+    <w:lvl w:ilvl="5" w:tplc="040C0005" w:tentative="1">
+      <w:start w:val="1"/>
+      <w:numFmt w:val="bullet"/>
+      <w:lvlText w:val=""/>
+      <w:lvlJc w:val="left"/>
+      <w:pPr>
+        <w:ind w:left="4320" w:hanging="360"/>
+      </w:pPr>
+      <w:rPr>
+        <w:rFonts w:ascii="Wingdings" w:hAnsi="Wingdings" w:hint="default"/>
+      </w:rPr>
+    </w:lvl>
+    <w:lvl w:ilvl="6" w:tplc="040C0001" w:tentative="1">
+      <w:start w:val="1"/>
+      <w:numFmt w:val="bullet"/>
+      <w:lvlText w:val=""/>
+      <w:lvlJc w:val="left"/>
+      <w:pPr>
+        <w:ind w:left="5040" w:hanging="360"/>
+      </w:pPr>
+      <w:rPr>
+        <w:rFonts w:ascii="Symbol" w:hAnsi="Symbol" w:hint="default"/>
+      </w:rPr>
+    </w:lvl>
+    <w:lvl w:ilvl="7" w:tplc="040C0003" w:tentative="1">
+      <w:start w:val="1"/>
+      <w:numFmt w:val="bullet"/>
+      <w:lvlText w:val="o"/>
+      <w:lvlJc w:val="left"/>
+      <w:pPr>
+        <w:ind w:left="5760" w:hanging="360"/>
+      </w:pPr>
+      <w:rPr>
+        <w:rFonts w:ascii="Courier New" w:hAnsi="Courier New" w:cs="Courier New" w:hint="default"/>
+      </w:rPr>
+    </w:lvl>
+    <w:lvl w:ilvl="8" w:tplc="040C0005" w:tentative="1">
+      <w:start w:val="1"/>
+      <w:numFmt w:val="bullet"/>
+      <w:lvlText w:val=""/>
+      <w:lvlJc w:val="left"/>
+      <w:pPr>
+        <w:ind w:left="6480" w:hanging="360"/>
+      </w:pPr>
+      <w:rPr>
+        <w:rFonts w:ascii="Wingdings" w:hAnsi="Wingdings" w:hint="default"/>
+      </w:rPr>
+    </w:lvl>
+  </w:abstractNum>
   <w:num w:numId="1">
     <w:abstractNumId w:val="0"/>
   </w:num>
   <w:num w:numId="2">
-    <w:abstractNumId w:val="2"/>
+    <w:abstractNumId w:val="3"/>
   </w:num>
   <w:num w:numId="3">
     <w:abstractNumId w:val="1"/>
+  </w:num>
+  <w:num w:numId="4">
+    <w:abstractNumId w:val="2"/>
   </w:num>
 </w:numbering>
 </file>

</xml_diff>

<commit_message>
add relation between entity
</commit_message>
<xml_diff>
--- a/php/symfony.docx
+++ b/php/symfony.docx
@@ -21,6 +21,17 @@
         </w:rPr>
         <w:t>Symfony</w:t>
       </w:r>
+    </w:p>
+    <w:p>
+      <w:pPr>
+        <w:jc w:val="both"/>
+        <w:rPr>
+          <w:b/>
+          <w:bCs/>
+          <w:sz w:val="40"/>
+          <w:szCs w:val="40"/>
+        </w:rPr>
+      </w:pPr>
     </w:p>
     <w:sdt>
       <w:sdtPr>
@@ -75,7 +86,7 @@
           <w:r>
             <w:fldChar w:fldCharType="separate"/>
           </w:r>
-          <w:hyperlink w:anchor="_Toc77601409" w:history="1">
+          <w:hyperlink w:anchor="_Toc77674363" w:history="1">
             <w:r>
               <w:rPr>
                 <w:rStyle w:val="Lienhypertexte"/>
@@ -102,7 +113,7 @@
                 <w:noProof/>
                 <w:webHidden/>
               </w:rPr>
-              <w:instrText xml:space="preserve"> PAGEREF _Toc77601409 \h </w:instrText>
+              <w:instrText xml:space="preserve"> PAGEREF _Toc77674363 \h </w:instrText>
             </w:r>
             <w:r>
               <w:rPr>
@@ -122,7 +133,7 @@
                 <w:noProof/>
                 <w:webHidden/>
               </w:rPr>
-              <w:t>2</w:t>
+              <w:t>3</w:t>
             </w:r>
             <w:r>
               <w:rPr>
@@ -146,7 +157,7 @@
               <w:lang w:eastAsia="fr-FR"/>
             </w:rPr>
           </w:pPr>
-          <w:hyperlink w:anchor="_Toc77601410" w:history="1">
+          <w:hyperlink w:anchor="_Toc77674364" w:history="1">
             <w:r>
               <w:rPr>
                 <w:rStyle w:val="Lienhypertexte"/>
@@ -173,7 +184,7 @@
                 <w:noProof/>
                 <w:webHidden/>
               </w:rPr>
-              <w:instrText xml:space="preserve"> PAGEREF _Toc77601410 \h </w:instrText>
+              <w:instrText xml:space="preserve"> PAGEREF _Toc77674364 \h </w:instrText>
             </w:r>
             <w:r>
               <w:rPr>
@@ -193,7 +204,7 @@
                 <w:noProof/>
                 <w:webHidden/>
               </w:rPr>
-              <w:t>2</w:t>
+              <w:t>3</w:t>
             </w:r>
             <w:r>
               <w:rPr>
@@ -217,7 +228,7 @@
               <w:lang w:eastAsia="fr-FR"/>
             </w:rPr>
           </w:pPr>
-          <w:hyperlink w:anchor="_Toc77601411" w:history="1">
+          <w:hyperlink w:anchor="_Toc77674365" w:history="1">
             <w:r>
               <w:rPr>
                 <w:rStyle w:val="Lienhypertexte"/>
@@ -244,7 +255,7 @@
                 <w:noProof/>
                 <w:webHidden/>
               </w:rPr>
-              <w:instrText xml:space="preserve"> PAGEREF _Toc77601411 \h </w:instrText>
+              <w:instrText xml:space="preserve"> PAGEREF _Toc77674365 \h </w:instrText>
             </w:r>
             <w:r>
               <w:rPr>
@@ -264,7 +275,7 @@
                 <w:noProof/>
                 <w:webHidden/>
               </w:rPr>
-              <w:t>2</w:t>
+              <w:t>3</w:t>
             </w:r>
             <w:r>
               <w:rPr>
@@ -288,7 +299,7 @@
               <w:lang w:eastAsia="fr-FR"/>
             </w:rPr>
           </w:pPr>
-          <w:hyperlink w:anchor="_Toc77601412" w:history="1">
+          <w:hyperlink w:anchor="_Toc77674366" w:history="1">
             <w:r>
               <w:rPr>
                 <w:rStyle w:val="Lienhypertexte"/>
@@ -315,7 +326,7 @@
                 <w:noProof/>
                 <w:webHidden/>
               </w:rPr>
-              <w:instrText xml:space="preserve"> PAGEREF _Toc77601412 \h </w:instrText>
+              <w:instrText xml:space="preserve"> PAGEREF _Toc77674366 \h </w:instrText>
             </w:r>
             <w:r>
               <w:rPr>
@@ -335,7 +346,7 @@
                 <w:noProof/>
                 <w:webHidden/>
               </w:rPr>
-              <w:t>2</w:t>
+              <w:t>3</w:t>
             </w:r>
             <w:r>
               <w:rPr>
@@ -359,7 +370,7 @@
               <w:lang w:eastAsia="fr-FR"/>
             </w:rPr>
           </w:pPr>
-          <w:hyperlink w:anchor="_Toc77601413" w:history="1">
+          <w:hyperlink w:anchor="_Toc77674367" w:history="1">
             <w:r>
               <w:rPr>
                 <w:rStyle w:val="Lienhypertexte"/>
@@ -386,7 +397,7 @@
                 <w:noProof/>
                 <w:webHidden/>
               </w:rPr>
-              <w:instrText xml:space="preserve"> PAGEREF _Toc77601413 \h </w:instrText>
+              <w:instrText xml:space="preserve"> PAGEREF _Toc77674367 \h </w:instrText>
             </w:r>
             <w:r>
               <w:rPr>
@@ -406,7 +417,7 @@
                 <w:noProof/>
                 <w:webHidden/>
               </w:rPr>
-              <w:t>3</w:t>
+              <w:t>4</w:t>
             </w:r>
             <w:r>
               <w:rPr>
@@ -430,7 +441,7 @@
               <w:lang w:eastAsia="fr-FR"/>
             </w:rPr>
           </w:pPr>
-          <w:hyperlink w:anchor="_Toc77601414" w:history="1">
+          <w:hyperlink w:anchor="_Toc77674368" w:history="1">
             <w:r>
               <w:rPr>
                 <w:rStyle w:val="Lienhypertexte"/>
@@ -457,7 +468,7 @@
                 <w:noProof/>
                 <w:webHidden/>
               </w:rPr>
-              <w:instrText xml:space="preserve"> PAGEREF _Toc77601414 \h </w:instrText>
+              <w:instrText xml:space="preserve"> PAGEREF _Toc77674368 \h </w:instrText>
             </w:r>
             <w:r>
               <w:rPr>
@@ -477,7 +488,7 @@
                 <w:noProof/>
                 <w:webHidden/>
               </w:rPr>
-              <w:t>3</w:t>
+              <w:t>4</w:t>
             </w:r>
             <w:r>
               <w:rPr>
@@ -501,7 +512,7 @@
               <w:lang w:eastAsia="fr-FR"/>
             </w:rPr>
           </w:pPr>
-          <w:hyperlink w:anchor="_Toc77601415" w:history="1">
+          <w:hyperlink w:anchor="_Toc77674369" w:history="1">
             <w:r>
               <w:rPr>
                 <w:rStyle w:val="Lienhypertexte"/>
@@ -528,7 +539,7 @@
                 <w:noProof/>
                 <w:webHidden/>
               </w:rPr>
-              <w:instrText xml:space="preserve"> PAGEREF _Toc77601415 \h </w:instrText>
+              <w:instrText xml:space="preserve"> PAGEREF _Toc77674369 \h </w:instrText>
             </w:r>
             <w:r>
               <w:rPr>
@@ -548,7 +559,7 @@
                 <w:noProof/>
                 <w:webHidden/>
               </w:rPr>
-              <w:t>3</w:t>
+              <w:t>4</w:t>
             </w:r>
             <w:r>
               <w:rPr>
@@ -572,7 +583,7 @@
               <w:lang w:eastAsia="fr-FR"/>
             </w:rPr>
           </w:pPr>
-          <w:hyperlink w:anchor="_Toc77601416" w:history="1">
+          <w:hyperlink w:anchor="_Toc77674370" w:history="1">
             <w:r>
               <w:rPr>
                 <w:rStyle w:val="Lienhypertexte"/>
@@ -599,7 +610,7 @@
                 <w:noProof/>
                 <w:webHidden/>
               </w:rPr>
-              <w:instrText xml:space="preserve"> PAGEREF _Toc77601416 \h </w:instrText>
+              <w:instrText xml:space="preserve"> PAGEREF _Toc77674370 \h </w:instrText>
             </w:r>
             <w:r>
               <w:rPr>
@@ -619,7 +630,7 @@
                 <w:noProof/>
                 <w:webHidden/>
               </w:rPr>
-              <w:t>4</w:t>
+              <w:t>5</w:t>
             </w:r>
             <w:r>
               <w:rPr>
@@ -643,7 +654,7 @@
               <w:lang w:eastAsia="fr-FR"/>
             </w:rPr>
           </w:pPr>
-          <w:hyperlink w:anchor="_Toc77601417" w:history="1">
+          <w:hyperlink w:anchor="_Toc77674371" w:history="1">
             <w:r>
               <w:rPr>
                 <w:rStyle w:val="Lienhypertexte"/>
@@ -670,7 +681,7 @@
                 <w:noProof/>
                 <w:webHidden/>
               </w:rPr>
-              <w:instrText xml:space="preserve"> PAGEREF _Toc77601417 \h </w:instrText>
+              <w:instrText xml:space="preserve"> PAGEREF _Toc77674371 \h </w:instrText>
             </w:r>
             <w:r>
               <w:rPr>
@@ -690,7 +701,7 @@
                 <w:noProof/>
                 <w:webHidden/>
               </w:rPr>
-              <w:t>4</w:t>
+              <w:t>5</w:t>
             </w:r>
             <w:r>
               <w:rPr>
@@ -714,7 +725,7 @@
               <w:lang w:eastAsia="fr-FR"/>
             </w:rPr>
           </w:pPr>
-          <w:hyperlink w:anchor="_Toc77601418" w:history="1">
+          <w:hyperlink w:anchor="_Toc77674372" w:history="1">
             <w:r>
               <w:rPr>
                 <w:rStyle w:val="Lienhypertexte"/>
@@ -741,7 +752,7 @@
                 <w:noProof/>
                 <w:webHidden/>
               </w:rPr>
-              <w:instrText xml:space="preserve"> PAGEREF _Toc77601418 \h </w:instrText>
+              <w:instrText xml:space="preserve"> PAGEREF _Toc77674372 \h </w:instrText>
             </w:r>
             <w:r>
               <w:rPr>
@@ -761,7 +772,7 @@
                 <w:noProof/>
                 <w:webHidden/>
               </w:rPr>
-              <w:t>4</w:t>
+              <w:t>5</w:t>
             </w:r>
             <w:r>
               <w:rPr>
@@ -785,7 +796,7 @@
               <w:lang w:eastAsia="fr-FR"/>
             </w:rPr>
           </w:pPr>
-          <w:hyperlink w:anchor="_Toc77601419" w:history="1">
+          <w:hyperlink w:anchor="_Toc77674373" w:history="1">
             <w:r>
               <w:rPr>
                 <w:rStyle w:val="Lienhypertexte"/>
@@ -812,7 +823,7 @@
                 <w:noProof/>
                 <w:webHidden/>
               </w:rPr>
-              <w:instrText xml:space="preserve"> PAGEREF _Toc77601419 \h </w:instrText>
+              <w:instrText xml:space="preserve"> PAGEREF _Toc77674373 \h </w:instrText>
             </w:r>
             <w:r>
               <w:rPr>
@@ -832,7 +843,7 @@
                 <w:noProof/>
                 <w:webHidden/>
               </w:rPr>
-              <w:t>5</w:t>
+              <w:t>6</w:t>
             </w:r>
             <w:r>
               <w:rPr>
@@ -856,7 +867,7 @@
               <w:lang w:eastAsia="fr-FR"/>
             </w:rPr>
           </w:pPr>
-          <w:hyperlink w:anchor="_Toc77601420" w:history="1">
+          <w:hyperlink w:anchor="_Toc77674374" w:history="1">
             <w:r>
               <w:rPr>
                 <w:rStyle w:val="Lienhypertexte"/>
@@ -883,7 +894,7 @@
                 <w:noProof/>
                 <w:webHidden/>
               </w:rPr>
-              <w:instrText xml:space="preserve"> PAGEREF _Toc77601420 \h </w:instrText>
+              <w:instrText xml:space="preserve"> PAGEREF _Toc77674374 \h </w:instrText>
             </w:r>
             <w:r>
               <w:rPr>
@@ -903,7 +914,7 @@
                 <w:noProof/>
                 <w:webHidden/>
               </w:rPr>
-              <w:t>5</w:t>
+              <w:t>6</w:t>
             </w:r>
             <w:r>
               <w:rPr>
@@ -927,7 +938,7 @@
               <w:lang w:eastAsia="fr-FR"/>
             </w:rPr>
           </w:pPr>
-          <w:hyperlink w:anchor="_Toc77601421" w:history="1">
+          <w:hyperlink w:anchor="_Toc77674375" w:history="1">
             <w:r>
               <w:rPr>
                 <w:rStyle w:val="Lienhypertexte"/>
@@ -954,7 +965,7 @@
                 <w:noProof/>
                 <w:webHidden/>
               </w:rPr>
-              <w:instrText xml:space="preserve"> PAGEREF _Toc77601421 \h </w:instrText>
+              <w:instrText xml:space="preserve"> PAGEREF _Toc77674375 \h </w:instrText>
             </w:r>
             <w:r>
               <w:rPr>
@@ -974,7 +985,7 @@
                 <w:noProof/>
                 <w:webHidden/>
               </w:rPr>
-              <w:t>6</w:t>
+              <w:t>7</w:t>
             </w:r>
             <w:r>
               <w:rPr>
@@ -998,7 +1009,7 @@
               <w:lang w:eastAsia="fr-FR"/>
             </w:rPr>
           </w:pPr>
-          <w:hyperlink w:anchor="_Toc77601422" w:history="1">
+          <w:hyperlink w:anchor="_Toc77674376" w:history="1">
             <w:r>
               <w:rPr>
                 <w:rStyle w:val="Lienhypertexte"/>
@@ -1025,7 +1036,7 @@
                 <w:noProof/>
                 <w:webHidden/>
               </w:rPr>
-              <w:instrText xml:space="preserve"> PAGEREF _Toc77601422 \h </w:instrText>
+              <w:instrText xml:space="preserve"> PAGEREF _Toc77674376 \h </w:instrText>
             </w:r>
             <w:r>
               <w:rPr>
@@ -1045,7 +1056,7 @@
                 <w:noProof/>
                 <w:webHidden/>
               </w:rPr>
-              <w:t>6</w:t>
+              <w:t>7</w:t>
             </w:r>
             <w:r>
               <w:rPr>
@@ -1069,7 +1080,7 @@
               <w:lang w:eastAsia="fr-FR"/>
             </w:rPr>
           </w:pPr>
-          <w:hyperlink w:anchor="_Toc77601423" w:history="1">
+          <w:hyperlink w:anchor="_Toc77674377" w:history="1">
             <w:r>
               <w:rPr>
                 <w:rStyle w:val="Lienhypertexte"/>
@@ -1096,7 +1107,7 @@
                 <w:noProof/>
                 <w:webHidden/>
               </w:rPr>
-              <w:instrText xml:space="preserve"> PAGEREF _Toc77601423 \h </w:instrText>
+              <w:instrText xml:space="preserve"> PAGEREF _Toc77674377 \h </w:instrText>
             </w:r>
             <w:r>
               <w:rPr>
@@ -1116,7 +1127,7 @@
                 <w:noProof/>
                 <w:webHidden/>
               </w:rPr>
-              <w:t>6</w:t>
+              <w:t>7</w:t>
             </w:r>
             <w:r>
               <w:rPr>
@@ -1140,7 +1151,7 @@
               <w:lang w:eastAsia="fr-FR"/>
             </w:rPr>
           </w:pPr>
-          <w:hyperlink w:anchor="_Toc77601424" w:history="1">
+          <w:hyperlink w:anchor="_Toc77674378" w:history="1">
             <w:r>
               <w:rPr>
                 <w:rStyle w:val="Lienhypertexte"/>
@@ -1167,7 +1178,7 @@
                 <w:noProof/>
                 <w:webHidden/>
               </w:rPr>
-              <w:instrText xml:space="preserve"> PAGEREF _Toc77601424 \h </w:instrText>
+              <w:instrText xml:space="preserve"> PAGEREF _Toc77674378 \h </w:instrText>
             </w:r>
             <w:r>
               <w:rPr>
@@ -1187,7 +1198,7 @@
                 <w:noProof/>
                 <w:webHidden/>
               </w:rPr>
-              <w:t>7</w:t>
+              <w:t>8</w:t>
             </w:r>
             <w:r>
               <w:rPr>
@@ -1211,7 +1222,7 @@
               <w:lang w:eastAsia="fr-FR"/>
             </w:rPr>
           </w:pPr>
-          <w:hyperlink w:anchor="_Toc77601425" w:history="1">
+          <w:hyperlink w:anchor="_Toc77674379" w:history="1">
             <w:r>
               <w:rPr>
                 <w:rStyle w:val="Lienhypertexte"/>
@@ -1238,7 +1249,7 @@
                 <w:noProof/>
                 <w:webHidden/>
               </w:rPr>
-              <w:instrText xml:space="preserve"> PAGEREF _Toc77601425 \h </w:instrText>
+              <w:instrText xml:space="preserve"> PAGEREF _Toc77674379 \h </w:instrText>
             </w:r>
             <w:r>
               <w:rPr>
@@ -1258,7 +1269,7 @@
                 <w:noProof/>
                 <w:webHidden/>
               </w:rPr>
-              <w:t>7</w:t>
+              <w:t>8</w:t>
             </w:r>
             <w:r>
               <w:rPr>
@@ -1282,7 +1293,7 @@
               <w:lang w:eastAsia="fr-FR"/>
             </w:rPr>
           </w:pPr>
-          <w:hyperlink w:anchor="_Toc77601426" w:history="1">
+          <w:hyperlink w:anchor="_Toc77674380" w:history="1">
             <w:r>
               <w:rPr>
                 <w:rStyle w:val="Lienhypertexte"/>
@@ -1309,7 +1320,7 @@
                 <w:noProof/>
                 <w:webHidden/>
               </w:rPr>
-              <w:instrText xml:space="preserve"> PAGEREF _Toc77601426 \h </w:instrText>
+              <w:instrText xml:space="preserve"> PAGEREF _Toc77674380 \h </w:instrText>
             </w:r>
             <w:r>
               <w:rPr>
@@ -1329,7 +1340,7 @@
                 <w:noProof/>
                 <w:webHidden/>
               </w:rPr>
-              <w:t>7</w:t>
+              <w:t>8</w:t>
             </w:r>
             <w:r>
               <w:rPr>
@@ -1353,7 +1364,7 @@
               <w:lang w:eastAsia="fr-FR"/>
             </w:rPr>
           </w:pPr>
-          <w:hyperlink w:anchor="_Toc77601427" w:history="1">
+          <w:hyperlink w:anchor="_Toc77674381" w:history="1">
             <w:r>
               <w:rPr>
                 <w:rStyle w:val="Lienhypertexte"/>
@@ -1380,7 +1391,7 @@
                 <w:noProof/>
                 <w:webHidden/>
               </w:rPr>
-              <w:instrText xml:space="preserve"> PAGEREF _Toc77601427 \h </w:instrText>
+              <w:instrText xml:space="preserve"> PAGEREF _Toc77674381 \h </w:instrText>
             </w:r>
             <w:r>
               <w:rPr>
@@ -1400,7 +1411,7 @@
                 <w:noProof/>
                 <w:webHidden/>
               </w:rPr>
-              <w:t>7</w:t>
+              <w:t>8</w:t>
             </w:r>
             <w:r>
               <w:rPr>
@@ -1424,7 +1435,7 @@
               <w:lang w:eastAsia="fr-FR"/>
             </w:rPr>
           </w:pPr>
-          <w:hyperlink w:anchor="_Toc77601428" w:history="1">
+          <w:hyperlink w:anchor="_Toc77674382" w:history="1">
             <w:r>
               <w:rPr>
                 <w:rStyle w:val="Lienhypertexte"/>
@@ -1451,7 +1462,7 @@
                 <w:noProof/>
                 <w:webHidden/>
               </w:rPr>
-              <w:instrText xml:space="preserve"> PAGEREF _Toc77601428 \h </w:instrText>
+              <w:instrText xml:space="preserve"> PAGEREF _Toc77674382 \h </w:instrText>
             </w:r>
             <w:r>
               <w:rPr>
@@ -1471,7 +1482,7 @@
                 <w:noProof/>
                 <w:webHidden/>
               </w:rPr>
-              <w:t>8</w:t>
+              <w:t>9</w:t>
             </w:r>
             <w:r>
               <w:rPr>
@@ -1495,7 +1506,7 @@
               <w:lang w:eastAsia="fr-FR"/>
             </w:rPr>
           </w:pPr>
-          <w:hyperlink w:anchor="_Toc77601429" w:history="1">
+          <w:hyperlink w:anchor="_Toc77674383" w:history="1">
             <w:r>
               <w:rPr>
                 <w:rStyle w:val="Lienhypertexte"/>
@@ -1522,7 +1533,7 @@
                 <w:noProof/>
                 <w:webHidden/>
               </w:rPr>
-              <w:instrText xml:space="preserve"> PAGEREF _Toc77601429 \h </w:instrText>
+              <w:instrText xml:space="preserve"> PAGEREF _Toc77674383 \h </w:instrText>
             </w:r>
             <w:r>
               <w:rPr>
@@ -1542,7 +1553,7 @@
                 <w:noProof/>
                 <w:webHidden/>
               </w:rPr>
-              <w:t>8</w:t>
+              <w:t>9</w:t>
             </w:r>
             <w:r>
               <w:rPr>
@@ -1566,7 +1577,7 @@
               <w:lang w:eastAsia="fr-FR"/>
             </w:rPr>
           </w:pPr>
-          <w:hyperlink w:anchor="_Toc77601430" w:history="1">
+          <w:hyperlink w:anchor="_Toc77674384" w:history="1">
             <w:r>
               <w:rPr>
                 <w:rStyle w:val="Lienhypertexte"/>
@@ -1593,7 +1604,7 @@
                 <w:noProof/>
                 <w:webHidden/>
               </w:rPr>
-              <w:instrText xml:space="preserve"> PAGEREF _Toc77601430 \h </w:instrText>
+              <w:instrText xml:space="preserve"> PAGEREF _Toc77674384 \h </w:instrText>
             </w:r>
             <w:r>
               <w:rPr>
@@ -1613,7 +1624,7 @@
                 <w:noProof/>
                 <w:webHidden/>
               </w:rPr>
-              <w:t>8</w:t>
+              <w:t>9</w:t>
             </w:r>
             <w:r>
               <w:rPr>
@@ -1637,7 +1648,7 @@
               <w:lang w:eastAsia="fr-FR"/>
             </w:rPr>
           </w:pPr>
-          <w:hyperlink w:anchor="_Toc77601431" w:history="1">
+          <w:hyperlink w:anchor="_Toc77674385" w:history="1">
             <w:r>
               <w:rPr>
                 <w:rStyle w:val="Lienhypertexte"/>
@@ -1664,7 +1675,7 @@
                 <w:noProof/>
                 <w:webHidden/>
               </w:rPr>
-              <w:instrText xml:space="preserve"> PAGEREF _Toc77601431 \h </w:instrText>
+              <w:instrText xml:space="preserve"> PAGEREF _Toc77674385 \h </w:instrText>
             </w:r>
             <w:r>
               <w:rPr>
@@ -1684,7 +1695,7 @@
                 <w:noProof/>
                 <w:webHidden/>
               </w:rPr>
-              <w:t>8</w:t>
+              <w:t>9</w:t>
             </w:r>
             <w:r>
               <w:rPr>
@@ -1708,7 +1719,7 @@
               <w:lang w:eastAsia="fr-FR"/>
             </w:rPr>
           </w:pPr>
-          <w:hyperlink w:anchor="_Toc77601432" w:history="1">
+          <w:hyperlink w:anchor="_Toc77674386" w:history="1">
             <w:r>
               <w:rPr>
                 <w:rStyle w:val="Lienhypertexte"/>
@@ -1735,7 +1746,7 @@
                 <w:noProof/>
                 <w:webHidden/>
               </w:rPr>
-              <w:instrText xml:space="preserve"> PAGEREF _Toc77601432 \h </w:instrText>
+              <w:instrText xml:space="preserve"> PAGEREF _Toc77674386 \h </w:instrText>
             </w:r>
             <w:r>
               <w:rPr>
@@ -1755,7 +1766,7 @@
                 <w:noProof/>
                 <w:webHidden/>
               </w:rPr>
-              <w:t>9</w:t>
+              <w:t>10</w:t>
             </w:r>
             <w:r>
               <w:rPr>
@@ -1779,7 +1790,7 @@
               <w:lang w:eastAsia="fr-FR"/>
             </w:rPr>
           </w:pPr>
-          <w:hyperlink w:anchor="_Toc77601433" w:history="1">
+          <w:hyperlink w:anchor="_Toc77674387" w:history="1">
             <w:r>
               <w:rPr>
                 <w:rStyle w:val="Lienhypertexte"/>
@@ -1806,7 +1817,7 @@
                 <w:noProof/>
                 <w:webHidden/>
               </w:rPr>
-              <w:instrText xml:space="preserve"> PAGEREF _Toc77601433 \h </w:instrText>
+              <w:instrText xml:space="preserve"> PAGEREF _Toc77674387 \h </w:instrText>
             </w:r>
             <w:r>
               <w:rPr>
@@ -1826,7 +1837,7 @@
                 <w:noProof/>
                 <w:webHidden/>
               </w:rPr>
-              <w:t>9</w:t>
+              <w:t>10</w:t>
             </w:r>
             <w:r>
               <w:rPr>
@@ -1850,7 +1861,7 @@
               <w:lang w:eastAsia="fr-FR"/>
             </w:rPr>
           </w:pPr>
-          <w:hyperlink w:anchor="_Toc77601434" w:history="1">
+          <w:hyperlink w:anchor="_Toc77674388" w:history="1">
             <w:r>
               <w:rPr>
                 <w:rStyle w:val="Lienhypertexte"/>
@@ -1877,7 +1888,7 @@
                 <w:noProof/>
                 <w:webHidden/>
               </w:rPr>
-              <w:instrText xml:space="preserve"> PAGEREF _Toc77601434 \h </w:instrText>
+              <w:instrText xml:space="preserve"> PAGEREF _Toc77674388 \h </w:instrText>
             </w:r>
             <w:r>
               <w:rPr>
@@ -1897,7 +1908,7 @@
                 <w:noProof/>
                 <w:webHidden/>
               </w:rPr>
-              <w:t>10</w:t>
+              <w:t>11</w:t>
             </w:r>
             <w:r>
               <w:rPr>
@@ -1921,7 +1932,7 @@
               <w:lang w:eastAsia="fr-FR"/>
             </w:rPr>
           </w:pPr>
-          <w:hyperlink w:anchor="_Toc77601435" w:history="1">
+          <w:hyperlink w:anchor="_Toc77674389" w:history="1">
             <w:r>
               <w:rPr>
                 <w:rStyle w:val="Lienhypertexte"/>
@@ -1948,7 +1959,7 @@
                 <w:noProof/>
                 <w:webHidden/>
               </w:rPr>
-              <w:instrText xml:space="preserve"> PAGEREF _Toc77601435 \h </w:instrText>
+              <w:instrText xml:space="preserve"> PAGEREF _Toc77674389 \h </w:instrText>
             </w:r>
             <w:r>
               <w:rPr>
@@ -1968,7 +1979,7 @@
                 <w:noProof/>
                 <w:webHidden/>
               </w:rPr>
-              <w:t>10</w:t>
+              <w:t>11</w:t>
             </w:r>
             <w:r>
               <w:rPr>
@@ -1987,9 +1998,12 @@
             </w:tabs>
             <w:rPr>
               <w:noProof/>
+              <w:sz w:val="22"/>
+              <w:szCs w:val="22"/>
+              <w:lang w:eastAsia="fr-FR"/>
             </w:rPr>
           </w:pPr>
-          <w:hyperlink w:anchor="_Toc77601436" w:history="1">
+          <w:hyperlink w:anchor="_Toc77674390" w:history="1">
             <w:r>
               <w:rPr>
                 <w:rStyle w:val="Lienhypertexte"/>
@@ -2016,7 +2030,7 @@
                 <w:noProof/>
                 <w:webHidden/>
               </w:rPr>
-              <w:instrText xml:space="preserve"> PAGEREF _Toc77601436 \h </w:instrText>
+              <w:instrText xml:space="preserve"> PAGEREF _Toc77674390 \h </w:instrText>
             </w:r>
             <w:r>
               <w:rPr>
@@ -2036,7 +2050,7 @@
                 <w:noProof/>
                 <w:webHidden/>
               </w:rPr>
-              <w:t>10</w:t>
+              <w:t>11</w:t>
             </w:r>
             <w:r>
               <w:rPr>
@@ -2055,9 +2069,12 @@
             </w:tabs>
             <w:rPr>
               <w:noProof/>
+              <w:sz w:val="22"/>
+              <w:szCs w:val="22"/>
+              <w:lang w:eastAsia="fr-FR"/>
             </w:rPr>
           </w:pPr>
-          <w:hyperlink w:anchor="_Toc77601437" w:history="1">
+          <w:hyperlink w:anchor="_Toc77674391" w:history="1">
             <w:r>
               <w:rPr>
                 <w:rStyle w:val="Lienhypertexte"/>
@@ -2084,7 +2101,7 @@
                 <w:noProof/>
                 <w:webHidden/>
               </w:rPr>
-              <w:instrText xml:space="preserve"> PAGEREF _Toc77601437 \h </w:instrText>
+              <w:instrText xml:space="preserve"> PAGEREF _Toc77674391 \h </w:instrText>
             </w:r>
             <w:r>
               <w:rPr>
@@ -2104,7 +2121,7 @@
                 <w:noProof/>
                 <w:webHidden/>
               </w:rPr>
-              <w:t>11</w:t>
+              <w:t>12</w:t>
             </w:r>
             <w:r>
               <w:rPr>
@@ -2128,7 +2145,7 @@
               <w:lang w:eastAsia="fr-FR"/>
             </w:rPr>
           </w:pPr>
-          <w:hyperlink w:anchor="_Toc77601438" w:history="1">
+          <w:hyperlink w:anchor="_Toc77674392" w:history="1">
             <w:r>
               <w:rPr>
                 <w:rStyle w:val="Lienhypertexte"/>
@@ -2155,7 +2172,7 @@
                 <w:noProof/>
                 <w:webHidden/>
               </w:rPr>
-              <w:instrText xml:space="preserve"> PAGEREF _Toc77601438 \h </w:instrText>
+              <w:instrText xml:space="preserve"> PAGEREF _Toc77674392 \h </w:instrText>
             </w:r>
             <w:r>
               <w:rPr>
@@ -2175,7 +2192,7 @@
                 <w:noProof/>
                 <w:webHidden/>
               </w:rPr>
-              <w:t>11</w:t>
+              <w:t>12</w:t>
             </w:r>
             <w:r>
               <w:rPr>
@@ -2199,7 +2216,7 @@
               <w:lang w:eastAsia="fr-FR"/>
             </w:rPr>
           </w:pPr>
-          <w:hyperlink w:anchor="_Toc77601439" w:history="1">
+          <w:hyperlink w:anchor="_Toc77674393" w:history="1">
             <w:r>
               <w:rPr>
                 <w:rStyle w:val="Lienhypertexte"/>
@@ -2226,7 +2243,7 @@
                 <w:noProof/>
                 <w:webHidden/>
               </w:rPr>
-              <w:instrText xml:space="preserve"> PAGEREF _Toc77601439 \h </w:instrText>
+              <w:instrText xml:space="preserve"> PAGEREF _Toc77674393 \h </w:instrText>
             </w:r>
             <w:r>
               <w:rPr>
@@ -2246,7 +2263,7 @@
                 <w:noProof/>
                 <w:webHidden/>
               </w:rPr>
-              <w:t>11</w:t>
+              <w:t>12</w:t>
             </w:r>
             <w:r>
               <w:rPr>
@@ -2270,7 +2287,7 @@
               <w:lang w:eastAsia="fr-FR"/>
             </w:rPr>
           </w:pPr>
-          <w:hyperlink w:anchor="_Toc77601440" w:history="1">
+          <w:hyperlink w:anchor="_Toc77674394" w:history="1">
             <w:r>
               <w:rPr>
                 <w:rStyle w:val="Lienhypertexte"/>
@@ -2297,7 +2314,7 @@
                 <w:noProof/>
                 <w:webHidden/>
               </w:rPr>
-              <w:instrText xml:space="preserve"> PAGEREF _Toc77601440 \h </w:instrText>
+              <w:instrText xml:space="preserve"> PAGEREF _Toc77674394 \h </w:instrText>
             </w:r>
             <w:r>
               <w:rPr>
@@ -2317,7 +2334,859 @@
                 <w:noProof/>
                 <w:webHidden/>
               </w:rPr>
-              <w:t>12</w:t>
+              <w:t>13</w:t>
+            </w:r>
+            <w:r>
+              <w:rPr>
+                <w:noProof/>
+                <w:webHidden/>
+              </w:rPr>
+              <w:fldChar w:fldCharType="end"/>
+            </w:r>
+          </w:hyperlink>
+        </w:p>
+        <w:p>
+          <w:pPr>
+            <w:pStyle w:val="TM2"/>
+            <w:tabs>
+              <w:tab w:val="right" w:leader="dot" w:pos="10762"/>
+            </w:tabs>
+            <w:rPr>
+              <w:noProof/>
+              <w:sz w:val="22"/>
+              <w:szCs w:val="22"/>
+              <w:lang w:eastAsia="fr-FR"/>
+            </w:rPr>
+          </w:pPr>
+          <w:hyperlink w:anchor="_Toc77674395" w:history="1">
+            <w:r>
+              <w:rPr>
+                <w:rStyle w:val="Lienhypertexte"/>
+                <w:noProof/>
+              </w:rPr>
+              <w:t>Traitement du formulaire</w:t>
+            </w:r>
+            <w:r>
+              <w:rPr>
+                <w:noProof/>
+                <w:webHidden/>
+              </w:rPr>
+              <w:tab/>
+            </w:r>
+            <w:r>
+              <w:rPr>
+                <w:noProof/>
+                <w:webHidden/>
+              </w:rPr>
+              <w:fldChar w:fldCharType="begin"/>
+            </w:r>
+            <w:r>
+              <w:rPr>
+                <w:noProof/>
+                <w:webHidden/>
+              </w:rPr>
+              <w:instrText xml:space="preserve"> PAGEREF _Toc77674395 \h </w:instrText>
+            </w:r>
+            <w:r>
+              <w:rPr>
+                <w:noProof/>
+                <w:webHidden/>
+              </w:rPr>
+            </w:r>
+            <w:r>
+              <w:rPr>
+                <w:noProof/>
+                <w:webHidden/>
+              </w:rPr>
+              <w:fldChar w:fldCharType="separate"/>
+            </w:r>
+            <w:r>
+              <w:rPr>
+                <w:noProof/>
+                <w:webHidden/>
+              </w:rPr>
+              <w:t>14</w:t>
+            </w:r>
+            <w:r>
+              <w:rPr>
+                <w:noProof/>
+                <w:webHidden/>
+              </w:rPr>
+              <w:fldChar w:fldCharType="end"/>
+            </w:r>
+          </w:hyperlink>
+        </w:p>
+        <w:p>
+          <w:pPr>
+            <w:pStyle w:val="TM2"/>
+            <w:tabs>
+              <w:tab w:val="right" w:leader="dot" w:pos="10762"/>
+            </w:tabs>
+            <w:rPr>
+              <w:noProof/>
+              <w:sz w:val="22"/>
+              <w:szCs w:val="22"/>
+              <w:lang w:eastAsia="fr-FR"/>
+            </w:rPr>
+          </w:pPr>
+          <w:hyperlink w:anchor="_Toc77674396" w:history="1">
+            <w:r>
+              <w:rPr>
+                <w:rStyle w:val="Lienhypertexte"/>
+                <w:noProof/>
+              </w:rPr>
+              <w:t>Validation des données de formulaire</w:t>
+            </w:r>
+            <w:r>
+              <w:rPr>
+                <w:noProof/>
+                <w:webHidden/>
+              </w:rPr>
+              <w:tab/>
+            </w:r>
+            <w:r>
+              <w:rPr>
+                <w:noProof/>
+                <w:webHidden/>
+              </w:rPr>
+              <w:fldChar w:fldCharType="begin"/>
+            </w:r>
+            <w:r>
+              <w:rPr>
+                <w:noProof/>
+                <w:webHidden/>
+              </w:rPr>
+              <w:instrText xml:space="preserve"> PAGEREF _Toc77674396 \h </w:instrText>
+            </w:r>
+            <w:r>
+              <w:rPr>
+                <w:noProof/>
+                <w:webHidden/>
+              </w:rPr>
+            </w:r>
+            <w:r>
+              <w:rPr>
+                <w:noProof/>
+                <w:webHidden/>
+              </w:rPr>
+              <w:fldChar w:fldCharType="separate"/>
+            </w:r>
+            <w:r>
+              <w:rPr>
+                <w:noProof/>
+                <w:webHidden/>
+              </w:rPr>
+              <w:t>15</w:t>
+            </w:r>
+            <w:r>
+              <w:rPr>
+                <w:noProof/>
+                <w:webHidden/>
+              </w:rPr>
+              <w:fldChar w:fldCharType="end"/>
+            </w:r>
+          </w:hyperlink>
+        </w:p>
+        <w:p>
+          <w:pPr>
+            <w:pStyle w:val="TM3"/>
+            <w:tabs>
+              <w:tab w:val="right" w:leader="dot" w:pos="10762"/>
+            </w:tabs>
+            <w:rPr>
+              <w:noProof/>
+              <w:sz w:val="22"/>
+              <w:szCs w:val="22"/>
+              <w:lang w:eastAsia="fr-FR"/>
+            </w:rPr>
+          </w:pPr>
+          <w:hyperlink w:anchor="_Toc77674397" w:history="1">
+            <w:r>
+              <w:rPr>
+                <w:rStyle w:val="Lienhypertexte"/>
+                <w:noProof/>
+              </w:rPr>
+              <w:t>Comment faire ?</w:t>
+            </w:r>
+            <w:r>
+              <w:rPr>
+                <w:noProof/>
+                <w:webHidden/>
+              </w:rPr>
+              <w:tab/>
+            </w:r>
+            <w:r>
+              <w:rPr>
+                <w:noProof/>
+                <w:webHidden/>
+              </w:rPr>
+              <w:fldChar w:fldCharType="begin"/>
+            </w:r>
+            <w:r>
+              <w:rPr>
+                <w:noProof/>
+                <w:webHidden/>
+              </w:rPr>
+              <w:instrText xml:space="preserve"> PAGEREF _Toc77674397 \h </w:instrText>
+            </w:r>
+            <w:r>
+              <w:rPr>
+                <w:noProof/>
+                <w:webHidden/>
+              </w:rPr>
+            </w:r>
+            <w:r>
+              <w:rPr>
+                <w:noProof/>
+                <w:webHidden/>
+              </w:rPr>
+              <w:fldChar w:fldCharType="separate"/>
+            </w:r>
+            <w:r>
+              <w:rPr>
+                <w:noProof/>
+                <w:webHidden/>
+              </w:rPr>
+              <w:t>15</w:t>
+            </w:r>
+            <w:r>
+              <w:rPr>
+                <w:noProof/>
+                <w:webHidden/>
+              </w:rPr>
+              <w:fldChar w:fldCharType="end"/>
+            </w:r>
+          </w:hyperlink>
+        </w:p>
+        <w:p>
+          <w:pPr>
+            <w:pStyle w:val="TM2"/>
+            <w:tabs>
+              <w:tab w:val="right" w:leader="dot" w:pos="10762"/>
+            </w:tabs>
+            <w:rPr>
+              <w:noProof/>
+              <w:sz w:val="22"/>
+              <w:szCs w:val="22"/>
+              <w:lang w:eastAsia="fr-FR"/>
+            </w:rPr>
+          </w:pPr>
+          <w:hyperlink w:anchor="_Toc77674398" w:history="1">
+            <w:r>
+              <w:rPr>
+                <w:rStyle w:val="Lienhypertexte"/>
+                <w:noProof/>
+              </w:rPr>
+              <w:t>Sécurité : les attaques CSRF</w:t>
+            </w:r>
+            <w:r>
+              <w:rPr>
+                <w:noProof/>
+                <w:webHidden/>
+              </w:rPr>
+              <w:tab/>
+            </w:r>
+            <w:r>
+              <w:rPr>
+                <w:noProof/>
+                <w:webHidden/>
+              </w:rPr>
+              <w:fldChar w:fldCharType="begin"/>
+            </w:r>
+            <w:r>
+              <w:rPr>
+                <w:noProof/>
+                <w:webHidden/>
+              </w:rPr>
+              <w:instrText xml:space="preserve"> PAGEREF _Toc77674398 \h </w:instrText>
+            </w:r>
+            <w:r>
+              <w:rPr>
+                <w:noProof/>
+                <w:webHidden/>
+              </w:rPr>
+            </w:r>
+            <w:r>
+              <w:rPr>
+                <w:noProof/>
+                <w:webHidden/>
+              </w:rPr>
+              <w:fldChar w:fldCharType="separate"/>
+            </w:r>
+            <w:r>
+              <w:rPr>
+                <w:noProof/>
+                <w:webHidden/>
+              </w:rPr>
+              <w:t>16</w:t>
+            </w:r>
+            <w:r>
+              <w:rPr>
+                <w:noProof/>
+                <w:webHidden/>
+              </w:rPr>
+              <w:fldChar w:fldCharType="end"/>
+            </w:r>
+          </w:hyperlink>
+        </w:p>
+        <w:p>
+          <w:pPr>
+            <w:pStyle w:val="TM1"/>
+            <w:tabs>
+              <w:tab w:val="right" w:leader="dot" w:pos="10762"/>
+            </w:tabs>
+            <w:rPr>
+              <w:noProof/>
+              <w:sz w:val="22"/>
+              <w:szCs w:val="22"/>
+              <w:lang w:eastAsia="fr-FR"/>
+            </w:rPr>
+          </w:pPr>
+          <w:hyperlink w:anchor="_Toc77674399" w:history="1">
+            <w:r>
+              <w:rPr>
+                <w:rStyle w:val="Lienhypertexte"/>
+                <w:noProof/>
+              </w:rPr>
+              <w:t>Les relations entre entités</w:t>
+            </w:r>
+            <w:r>
+              <w:rPr>
+                <w:noProof/>
+                <w:webHidden/>
+              </w:rPr>
+              <w:tab/>
+            </w:r>
+            <w:r>
+              <w:rPr>
+                <w:noProof/>
+                <w:webHidden/>
+              </w:rPr>
+              <w:fldChar w:fldCharType="begin"/>
+            </w:r>
+            <w:r>
+              <w:rPr>
+                <w:noProof/>
+                <w:webHidden/>
+              </w:rPr>
+              <w:instrText xml:space="preserve"> PAGEREF _Toc77674399 \h </w:instrText>
+            </w:r>
+            <w:r>
+              <w:rPr>
+                <w:noProof/>
+                <w:webHidden/>
+              </w:rPr>
+            </w:r>
+            <w:r>
+              <w:rPr>
+                <w:noProof/>
+                <w:webHidden/>
+              </w:rPr>
+              <w:fldChar w:fldCharType="separate"/>
+            </w:r>
+            <w:r>
+              <w:rPr>
+                <w:noProof/>
+                <w:webHidden/>
+              </w:rPr>
+              <w:t>16</w:t>
+            </w:r>
+            <w:r>
+              <w:rPr>
+                <w:noProof/>
+                <w:webHidden/>
+              </w:rPr>
+              <w:fldChar w:fldCharType="end"/>
+            </w:r>
+          </w:hyperlink>
+        </w:p>
+        <w:p>
+          <w:pPr>
+            <w:pStyle w:val="TM2"/>
+            <w:tabs>
+              <w:tab w:val="right" w:leader="dot" w:pos="10762"/>
+            </w:tabs>
+            <w:rPr>
+              <w:noProof/>
+              <w:sz w:val="22"/>
+              <w:szCs w:val="22"/>
+              <w:lang w:eastAsia="fr-FR"/>
+            </w:rPr>
+          </w:pPr>
+          <w:hyperlink w:anchor="_Toc77674400" w:history="1">
+            <w:r>
+              <w:rPr>
+                <w:rStyle w:val="Lienhypertexte"/>
+                <w:noProof/>
+              </w:rPr>
+              <w:t>Type de relation</w:t>
+            </w:r>
+            <w:r>
+              <w:rPr>
+                <w:noProof/>
+                <w:webHidden/>
+              </w:rPr>
+              <w:tab/>
+            </w:r>
+            <w:r>
+              <w:rPr>
+                <w:noProof/>
+                <w:webHidden/>
+              </w:rPr>
+              <w:fldChar w:fldCharType="begin"/>
+            </w:r>
+            <w:r>
+              <w:rPr>
+                <w:noProof/>
+                <w:webHidden/>
+              </w:rPr>
+              <w:instrText xml:space="preserve"> PAGEREF _Toc77674400 \h </w:instrText>
+            </w:r>
+            <w:r>
+              <w:rPr>
+                <w:noProof/>
+                <w:webHidden/>
+              </w:rPr>
+            </w:r>
+            <w:r>
+              <w:rPr>
+                <w:noProof/>
+                <w:webHidden/>
+              </w:rPr>
+              <w:fldChar w:fldCharType="separate"/>
+            </w:r>
+            <w:r>
+              <w:rPr>
+                <w:noProof/>
+                <w:webHidden/>
+              </w:rPr>
+              <w:t>16</w:t>
+            </w:r>
+            <w:r>
+              <w:rPr>
+                <w:noProof/>
+                <w:webHidden/>
+              </w:rPr>
+              <w:fldChar w:fldCharType="end"/>
+            </w:r>
+          </w:hyperlink>
+        </w:p>
+        <w:p>
+          <w:pPr>
+            <w:pStyle w:val="TM2"/>
+            <w:tabs>
+              <w:tab w:val="right" w:leader="dot" w:pos="10762"/>
+            </w:tabs>
+            <w:rPr>
+              <w:noProof/>
+              <w:sz w:val="22"/>
+              <w:szCs w:val="22"/>
+              <w:lang w:eastAsia="fr-FR"/>
+            </w:rPr>
+          </w:pPr>
+          <w:hyperlink w:anchor="_Toc77674401" w:history="1">
+            <w:r>
+              <w:rPr>
+                <w:rStyle w:val="Lienhypertexte"/>
+                <w:noProof/>
+              </w:rPr>
+              <w:t>Les relations avec doctrine</w:t>
+            </w:r>
+            <w:r>
+              <w:rPr>
+                <w:noProof/>
+                <w:webHidden/>
+              </w:rPr>
+              <w:tab/>
+            </w:r>
+            <w:r>
+              <w:rPr>
+                <w:noProof/>
+                <w:webHidden/>
+              </w:rPr>
+              <w:fldChar w:fldCharType="begin"/>
+            </w:r>
+            <w:r>
+              <w:rPr>
+                <w:noProof/>
+                <w:webHidden/>
+              </w:rPr>
+              <w:instrText xml:space="preserve"> PAGEREF _Toc77674401 \h </w:instrText>
+            </w:r>
+            <w:r>
+              <w:rPr>
+                <w:noProof/>
+                <w:webHidden/>
+              </w:rPr>
+            </w:r>
+            <w:r>
+              <w:rPr>
+                <w:noProof/>
+                <w:webHidden/>
+              </w:rPr>
+              <w:fldChar w:fldCharType="separate"/>
+            </w:r>
+            <w:r>
+              <w:rPr>
+                <w:noProof/>
+                <w:webHidden/>
+              </w:rPr>
+              <w:t>16</w:t>
+            </w:r>
+            <w:r>
+              <w:rPr>
+                <w:noProof/>
+                <w:webHidden/>
+              </w:rPr>
+              <w:fldChar w:fldCharType="end"/>
+            </w:r>
+          </w:hyperlink>
+        </w:p>
+        <w:p>
+          <w:pPr>
+            <w:pStyle w:val="TM2"/>
+            <w:tabs>
+              <w:tab w:val="right" w:leader="dot" w:pos="10762"/>
+            </w:tabs>
+            <w:rPr>
+              <w:noProof/>
+              <w:sz w:val="22"/>
+              <w:szCs w:val="22"/>
+              <w:lang w:eastAsia="fr-FR"/>
+            </w:rPr>
+          </w:pPr>
+          <w:hyperlink w:anchor="_Toc77674402" w:history="1">
+            <w:r>
+              <w:rPr>
+                <w:rStyle w:val="Lienhypertexte"/>
+                <w:noProof/>
+              </w:rPr>
+              <w:t>Créer une relation</w:t>
+            </w:r>
+            <w:r>
+              <w:rPr>
+                <w:noProof/>
+                <w:webHidden/>
+              </w:rPr>
+              <w:tab/>
+            </w:r>
+            <w:r>
+              <w:rPr>
+                <w:noProof/>
+                <w:webHidden/>
+              </w:rPr>
+              <w:fldChar w:fldCharType="begin"/>
+            </w:r>
+            <w:r>
+              <w:rPr>
+                <w:noProof/>
+                <w:webHidden/>
+              </w:rPr>
+              <w:instrText xml:space="preserve"> PAGEREF _Toc77674402 \h </w:instrText>
+            </w:r>
+            <w:r>
+              <w:rPr>
+                <w:noProof/>
+                <w:webHidden/>
+              </w:rPr>
+            </w:r>
+            <w:r>
+              <w:rPr>
+                <w:noProof/>
+                <w:webHidden/>
+              </w:rPr>
+              <w:fldChar w:fldCharType="separate"/>
+            </w:r>
+            <w:r>
+              <w:rPr>
+                <w:noProof/>
+                <w:webHidden/>
+              </w:rPr>
+              <w:t>16</w:t>
+            </w:r>
+            <w:r>
+              <w:rPr>
+                <w:noProof/>
+                <w:webHidden/>
+              </w:rPr>
+              <w:fldChar w:fldCharType="end"/>
+            </w:r>
+          </w:hyperlink>
+        </w:p>
+        <w:p>
+          <w:pPr>
+            <w:pStyle w:val="TM2"/>
+            <w:tabs>
+              <w:tab w:val="right" w:leader="dot" w:pos="10762"/>
+            </w:tabs>
+            <w:rPr>
+              <w:noProof/>
+              <w:sz w:val="22"/>
+              <w:szCs w:val="22"/>
+              <w:lang w:eastAsia="fr-FR"/>
+            </w:rPr>
+          </w:pPr>
+          <w:hyperlink w:anchor="_Toc77674403" w:history="1">
+            <w:r>
+              <w:rPr>
+                <w:rStyle w:val="Lienhypertexte"/>
+                <w:noProof/>
+              </w:rPr>
+              <w:t>Récupérer une entité associée à une autre</w:t>
+            </w:r>
+            <w:r>
+              <w:rPr>
+                <w:noProof/>
+                <w:webHidden/>
+              </w:rPr>
+              <w:tab/>
+            </w:r>
+            <w:r>
+              <w:rPr>
+                <w:noProof/>
+                <w:webHidden/>
+              </w:rPr>
+              <w:fldChar w:fldCharType="begin"/>
+            </w:r>
+            <w:r>
+              <w:rPr>
+                <w:noProof/>
+                <w:webHidden/>
+              </w:rPr>
+              <w:instrText xml:space="preserve"> PAGEREF _Toc77674403 \h </w:instrText>
+            </w:r>
+            <w:r>
+              <w:rPr>
+                <w:noProof/>
+                <w:webHidden/>
+              </w:rPr>
+            </w:r>
+            <w:r>
+              <w:rPr>
+                <w:noProof/>
+                <w:webHidden/>
+              </w:rPr>
+              <w:fldChar w:fldCharType="separate"/>
+            </w:r>
+            <w:r>
+              <w:rPr>
+                <w:noProof/>
+                <w:webHidden/>
+              </w:rPr>
+              <w:t>17</w:t>
+            </w:r>
+            <w:r>
+              <w:rPr>
+                <w:noProof/>
+                <w:webHidden/>
+              </w:rPr>
+              <w:fldChar w:fldCharType="end"/>
+            </w:r>
+          </w:hyperlink>
+        </w:p>
+        <w:p>
+          <w:pPr>
+            <w:pStyle w:val="TM2"/>
+            <w:tabs>
+              <w:tab w:val="right" w:leader="dot" w:pos="10762"/>
+            </w:tabs>
+            <w:rPr>
+              <w:noProof/>
+              <w:sz w:val="22"/>
+              <w:szCs w:val="22"/>
+              <w:lang w:eastAsia="fr-FR"/>
+            </w:rPr>
+          </w:pPr>
+          <w:hyperlink w:anchor="_Toc77674404" w:history="1">
+            <w:r>
+              <w:rPr>
+                <w:rStyle w:val="Lienhypertexte"/>
+                <w:noProof/>
+              </w:rPr>
+              <w:t>Manipuler les entités associées</w:t>
+            </w:r>
+            <w:r>
+              <w:rPr>
+                <w:noProof/>
+                <w:webHidden/>
+              </w:rPr>
+              <w:tab/>
+            </w:r>
+            <w:r>
+              <w:rPr>
+                <w:noProof/>
+                <w:webHidden/>
+              </w:rPr>
+              <w:fldChar w:fldCharType="begin"/>
+            </w:r>
+            <w:r>
+              <w:rPr>
+                <w:noProof/>
+                <w:webHidden/>
+              </w:rPr>
+              <w:instrText xml:space="preserve"> PAGEREF _Toc77674404 \h </w:instrText>
+            </w:r>
+            <w:r>
+              <w:rPr>
+                <w:noProof/>
+                <w:webHidden/>
+              </w:rPr>
+            </w:r>
+            <w:r>
+              <w:rPr>
+                <w:noProof/>
+                <w:webHidden/>
+              </w:rPr>
+              <w:fldChar w:fldCharType="separate"/>
+            </w:r>
+            <w:r>
+              <w:rPr>
+                <w:noProof/>
+                <w:webHidden/>
+              </w:rPr>
+              <w:t>17</w:t>
+            </w:r>
+            <w:r>
+              <w:rPr>
+                <w:noProof/>
+                <w:webHidden/>
+              </w:rPr>
+              <w:fldChar w:fldCharType="end"/>
+            </w:r>
+          </w:hyperlink>
+        </w:p>
+        <w:p>
+          <w:pPr>
+            <w:pStyle w:val="TM3"/>
+            <w:tabs>
+              <w:tab w:val="right" w:leader="dot" w:pos="10762"/>
+            </w:tabs>
+            <w:rPr>
+              <w:noProof/>
+              <w:sz w:val="22"/>
+              <w:szCs w:val="22"/>
+              <w:lang w:eastAsia="fr-FR"/>
+            </w:rPr>
+          </w:pPr>
+          <w:hyperlink w:anchor="_Toc77674405" w:history="1">
+            <w:r>
+              <w:rPr>
+                <w:rStyle w:val="Lienhypertexte"/>
+                <w:noProof/>
+              </w:rPr>
+              <w:t>Exemple d’enregistrement d’un post et d’un commentaire associé</w:t>
+            </w:r>
+            <w:r>
+              <w:rPr>
+                <w:noProof/>
+                <w:webHidden/>
+              </w:rPr>
+              <w:tab/>
+            </w:r>
+            <w:r>
+              <w:rPr>
+                <w:noProof/>
+                <w:webHidden/>
+              </w:rPr>
+              <w:fldChar w:fldCharType="begin"/>
+            </w:r>
+            <w:r>
+              <w:rPr>
+                <w:noProof/>
+                <w:webHidden/>
+              </w:rPr>
+              <w:instrText xml:space="preserve"> PAGEREF _Toc77674405 \h </w:instrText>
+            </w:r>
+            <w:r>
+              <w:rPr>
+                <w:noProof/>
+                <w:webHidden/>
+              </w:rPr>
+            </w:r>
+            <w:r>
+              <w:rPr>
+                <w:noProof/>
+                <w:webHidden/>
+              </w:rPr>
+              <w:fldChar w:fldCharType="separate"/>
+            </w:r>
+            <w:r>
+              <w:rPr>
+                <w:noProof/>
+                <w:webHidden/>
+              </w:rPr>
+              <w:t>17</w:t>
+            </w:r>
+            <w:r>
+              <w:rPr>
+                <w:noProof/>
+                <w:webHidden/>
+              </w:rPr>
+              <w:fldChar w:fldCharType="end"/>
+            </w:r>
+          </w:hyperlink>
+        </w:p>
+        <w:p>
+          <w:pPr>
+            <w:pStyle w:val="TM3"/>
+            <w:tabs>
+              <w:tab w:val="right" w:leader="dot" w:pos="10762"/>
+            </w:tabs>
+            <w:rPr>
+              <w:noProof/>
+              <w:sz w:val="22"/>
+              <w:szCs w:val="22"/>
+              <w:lang w:eastAsia="fr-FR"/>
+            </w:rPr>
+          </w:pPr>
+          <w:hyperlink w:anchor="_Toc77674406" w:history="1">
+            <w:r>
+              <w:rPr>
+                <w:rStyle w:val="Lienhypertexte"/>
+                <w:noProof/>
+              </w:rPr>
+              <w:t>Exemple de suppression</w:t>
+            </w:r>
+            <w:r>
+              <w:rPr>
+                <w:noProof/>
+                <w:webHidden/>
+              </w:rPr>
+              <w:tab/>
+            </w:r>
+            <w:r>
+              <w:rPr>
+                <w:noProof/>
+                <w:webHidden/>
+              </w:rPr>
+              <w:fldChar w:fldCharType="begin"/>
+            </w:r>
+            <w:r>
+              <w:rPr>
+                <w:noProof/>
+                <w:webHidden/>
+              </w:rPr>
+              <w:instrText xml:space="preserve"> PAGEREF _Toc77674406 \h </w:instrText>
+            </w:r>
+            <w:r>
+              <w:rPr>
+                <w:noProof/>
+                <w:webHidden/>
+              </w:rPr>
+            </w:r>
+            <w:r>
+              <w:rPr>
+                <w:noProof/>
+                <w:webHidden/>
+              </w:rPr>
+              <w:fldChar w:fldCharType="separate"/>
+            </w:r>
+            <w:r>
+              <w:rPr>
+                <w:noProof/>
+                <w:webHidden/>
+              </w:rPr>
+              <w:t>18</w:t>
             </w:r>
             <w:r>
               <w:rPr>
@@ -2359,10 +3228,120 @@
     </w:p>
     <w:p>
       <w:pPr>
+        <w:jc w:val="both"/>
+      </w:pPr>
+    </w:p>
+    <w:p>
+      <w:pPr>
+        <w:jc w:val="both"/>
+      </w:pPr>
+    </w:p>
+    <w:p>
+      <w:pPr>
+        <w:jc w:val="both"/>
+      </w:pPr>
+    </w:p>
+    <w:p>
+      <w:pPr>
+        <w:jc w:val="both"/>
+      </w:pPr>
+    </w:p>
+    <w:p>
+      <w:pPr>
+        <w:jc w:val="both"/>
+      </w:pPr>
+    </w:p>
+    <w:p>
+      <w:pPr>
+        <w:jc w:val="both"/>
+      </w:pPr>
+    </w:p>
+    <w:p>
+      <w:pPr>
+        <w:jc w:val="both"/>
+      </w:pPr>
+    </w:p>
+    <w:p>
+      <w:pPr>
+        <w:jc w:val="both"/>
+      </w:pPr>
+    </w:p>
+    <w:p>
+      <w:pPr>
+        <w:jc w:val="both"/>
+      </w:pPr>
+    </w:p>
+    <w:p>
+      <w:pPr>
+        <w:jc w:val="both"/>
+      </w:pPr>
+    </w:p>
+    <w:p>
+      <w:pPr>
+        <w:jc w:val="both"/>
+      </w:pPr>
+    </w:p>
+    <w:p>
+      <w:pPr>
+        <w:jc w:val="both"/>
+      </w:pPr>
+    </w:p>
+    <w:p>
+      <w:pPr>
+        <w:jc w:val="both"/>
+      </w:pPr>
+    </w:p>
+    <w:p>
+      <w:pPr>
+        <w:jc w:val="both"/>
+      </w:pPr>
+    </w:p>
+    <w:p>
+      <w:pPr>
+        <w:jc w:val="both"/>
+      </w:pPr>
+    </w:p>
+    <w:p>
+      <w:pPr>
+        <w:jc w:val="both"/>
+      </w:pPr>
+    </w:p>
+    <w:p>
+      <w:pPr>
+        <w:jc w:val="both"/>
+      </w:pPr>
+    </w:p>
+    <w:p>
+      <w:pPr>
+        <w:jc w:val="both"/>
+      </w:pPr>
+    </w:p>
+    <w:p>
+      <w:pPr>
+        <w:jc w:val="both"/>
+      </w:pPr>
+    </w:p>
+    <w:p>
+      <w:pPr>
+        <w:jc w:val="both"/>
+      </w:pPr>
+    </w:p>
+    <w:p>
+      <w:pPr>
+        <w:jc w:val="both"/>
+      </w:pPr>
+    </w:p>
+    <w:p>
+      <w:pPr>
+        <w:jc w:val="both"/>
+      </w:pPr>
+    </w:p>
+    <w:p>
+      <w:pPr>
         <w:pStyle w:val="Titre1"/>
         <w:jc w:val="both"/>
       </w:pPr>
-      <w:bookmarkStart w:id="0" w:name="_Toc77601409"/>
+      <w:bookmarkStart w:id="0" w:name="_Toc77674363"/>
       <w:r>
         <w:lastRenderedPageBreak/>
         <w:t>Genéralité</w:t>
@@ -2459,7 +3438,7 @@
         <w:pStyle w:val="Titre2"/>
         <w:jc w:val="both"/>
       </w:pPr>
-      <w:bookmarkStart w:id="1" w:name="_Toc77601410"/>
+      <w:bookmarkStart w:id="1" w:name="_Toc77674364"/>
       <w:r>
         <w:t>Composer</w:t>
       </w:r>
@@ -2502,7 +3481,7 @@
         <w:pStyle w:val="Titre2"/>
         <w:jc w:val="both"/>
       </w:pPr>
-      <w:bookmarkStart w:id="2" w:name="_Toc77601411"/>
+      <w:bookmarkStart w:id="2" w:name="_Toc77674365"/>
       <w:r>
         <w:t>Initialisation d’un dossier symfony</w:t>
       </w:r>
@@ -2710,7 +3689,7 @@
         <w:pStyle w:val="Titre2"/>
         <w:jc w:val="both"/>
       </w:pPr>
-      <w:bookmarkStart w:id="3" w:name="_Toc77601412"/>
+      <w:bookmarkStart w:id="3" w:name="_Toc77674366"/>
       <w:r>
         <w:t>Php storm</w:t>
       </w:r>
@@ -3019,7 +3998,7 @@
         <w:pStyle w:val="Titre1"/>
         <w:jc w:val="both"/>
       </w:pPr>
-      <w:bookmarkStart w:id="4" w:name="_Toc77601413"/>
+      <w:bookmarkStart w:id="4" w:name="_Toc77674367"/>
       <w:r>
         <w:lastRenderedPageBreak/>
         <w:t>Hello world</w:t>
@@ -3185,7 +4164,7 @@
         <w:pStyle w:val="Titre2"/>
         <w:jc w:val="both"/>
       </w:pPr>
-      <w:bookmarkStart w:id="5" w:name="_Toc77601414"/>
+      <w:bookmarkStart w:id="5" w:name="_Toc77674368"/>
       <w:r>
         <w:t>Création du routeur</w:t>
       </w:r>
@@ -3267,7 +4246,7 @@
         <w:pStyle w:val="Titre2"/>
         <w:jc w:val="both"/>
       </w:pPr>
-      <w:bookmarkStart w:id="6" w:name="_Toc77601415"/>
+      <w:bookmarkStart w:id="6" w:name="_Toc77674369"/>
       <w:r>
         <w:t>Affichage avec twig</w:t>
       </w:r>
@@ -3356,7 +4335,7 @@
         <w:pStyle w:val="Titre1"/>
         <w:jc w:val="both"/>
       </w:pPr>
-      <w:bookmarkStart w:id="7" w:name="_Toc77601416"/>
+      <w:bookmarkStart w:id="7" w:name="_Toc77674370"/>
       <w:r>
         <w:lastRenderedPageBreak/>
         <w:t>Twig</w:t>
@@ -3514,7 +4493,7 @@
         <w:pStyle w:val="Titre2"/>
         <w:jc w:val="both"/>
       </w:pPr>
-      <w:bookmarkStart w:id="8" w:name="_Toc77601417"/>
+      <w:bookmarkStart w:id="8" w:name="_Toc77674371"/>
       <w:r>
         <w:t>Les balises twig</w:t>
       </w:r>
@@ -3792,7 +4771,7 @@
         <w:pStyle w:val="Titre2"/>
         <w:jc w:val="both"/>
       </w:pPr>
-      <w:bookmarkStart w:id="9" w:name="_Toc77601418"/>
+      <w:bookmarkStart w:id="9" w:name="_Toc77674372"/>
       <w:r>
         <w:t>Les filtres twig</w:t>
       </w:r>
@@ -4010,7 +4989,7 @@
         <w:pStyle w:val="Titre2"/>
         <w:jc w:val="both"/>
       </w:pPr>
-      <w:bookmarkStart w:id="10" w:name="_Toc77601419"/>
+      <w:bookmarkStart w:id="10" w:name="_Toc77674373"/>
       <w:r>
         <w:lastRenderedPageBreak/>
         <w:t>Bloc et héritage</w:t>
@@ -4139,7 +5118,7 @@
         <w:pStyle w:val="Titre2"/>
         <w:jc w:val="both"/>
       </w:pPr>
-      <w:bookmarkStart w:id="11" w:name="_Toc77601420"/>
+      <w:bookmarkStart w:id="11" w:name="_Toc77674374"/>
       <w:r>
         <w:t>Gestion des assets et des URLs</w:t>
       </w:r>
@@ -4408,7 +5387,7 @@
         <w:pStyle w:val="Titre2"/>
         <w:jc w:val="both"/>
       </w:pPr>
-      <w:bookmarkStart w:id="12" w:name="_Toc77601421"/>
+      <w:bookmarkStart w:id="12" w:name="_Toc77674375"/>
       <w:r>
         <w:lastRenderedPageBreak/>
         <w:t>Passer des variables à la vue</w:t>
@@ -4616,7 +5595,7 @@
         <w:pStyle w:val="Titre2"/>
         <w:jc w:val="both"/>
       </w:pPr>
-      <w:bookmarkStart w:id="13" w:name="_Toc77601422"/>
+      <w:bookmarkStart w:id="13" w:name="_Toc77674376"/>
       <w:r>
         <w:t>Attaque XSS sous twig</w:t>
       </w:r>
@@ -4813,7 +5792,7 @@
           <w:noProof/>
         </w:rPr>
       </w:pPr>
-      <w:bookmarkStart w:id="14" w:name="_Toc77601423"/>
+      <w:bookmarkStart w:id="14" w:name="_Toc77674377"/>
       <w:r>
         <w:rPr>
           <w:noProof/>
@@ -4932,7 +5911,7 @@
         <w:pStyle w:val="Titre2"/>
         <w:jc w:val="both"/>
       </w:pPr>
-      <w:bookmarkStart w:id="15" w:name="_Toc77601424"/>
+      <w:bookmarkStart w:id="15" w:name="_Toc77674378"/>
       <w:r>
         <w:lastRenderedPageBreak/>
         <w:t>Le parametre URL</w:t>
@@ -5211,7 +6190,7 @@
       <w:pPr>
         <w:pStyle w:val="Titre2"/>
       </w:pPr>
-      <w:bookmarkStart w:id="16" w:name="_Toc77601425"/>
+      <w:bookmarkStart w:id="16" w:name="_Toc77674379"/>
       <w:r>
         <w:t>Les</w:t>
       </w:r>
@@ -5363,7 +6342,7 @@
       <w:pPr>
         <w:pStyle w:val="Titre2"/>
       </w:pPr>
-      <w:bookmarkStart w:id="17" w:name="_Toc77601426"/>
+      <w:bookmarkStart w:id="17" w:name="_Toc77674380"/>
       <w:r>
         <w:t>Quelques commandes de débogage pour les routes</w:t>
       </w:r>
@@ -5418,7 +6397,7 @@
       <w:pPr>
         <w:pStyle w:val="Titre2"/>
       </w:pPr>
-      <w:bookmarkStart w:id="18" w:name="_Toc77601427"/>
+      <w:bookmarkStart w:id="18" w:name="_Toc77674381"/>
       <w:r>
         <w:t>Les controleurs</w:t>
       </w:r>
@@ -5594,7 +6573,7 @@
           <w:bCs/>
         </w:rPr>
       </w:pPr>
-      <w:bookmarkStart w:id="19" w:name="_Toc77601428"/>
+      <w:bookmarkStart w:id="19" w:name="_Toc77674382"/>
       <w:r>
         <w:lastRenderedPageBreak/>
         <w:t>Préfixe sur les controleurs</w:t>
@@ -5647,7 +6626,7 @@
       <w:pPr>
         <w:pStyle w:val="Titre2"/>
       </w:pPr>
-      <w:bookmarkStart w:id="20" w:name="_Toc77601429"/>
+      <w:bookmarkStart w:id="20" w:name="_Toc77674383"/>
       <w:r>
         <w:t>créer un nouveau controlleur en commande</w:t>
       </w:r>
@@ -5702,7 +6681,7 @@
       <w:pPr>
         <w:pStyle w:val="Titre2"/>
       </w:pPr>
-      <w:bookmarkStart w:id="21" w:name="_Toc77601430"/>
+      <w:bookmarkStart w:id="21" w:name="_Toc77674384"/>
       <w:r>
         <w:t>Débogage</w:t>
       </w:r>
@@ -5961,7 +6940,7 @@
       <w:pPr>
         <w:pStyle w:val="Titre1"/>
       </w:pPr>
-      <w:bookmarkStart w:id="22" w:name="_Toc77601431"/>
+      <w:bookmarkStart w:id="22" w:name="_Toc77674385"/>
       <w:r>
         <w:t>Doctrine</w:t>
       </w:r>
@@ -6037,7 +7016,7 @@
       <w:pPr>
         <w:pStyle w:val="Titre2"/>
       </w:pPr>
-      <w:bookmarkStart w:id="23" w:name="_Toc77601432"/>
+      <w:bookmarkStart w:id="23" w:name="_Toc77674386"/>
       <w:r>
         <w:lastRenderedPageBreak/>
         <w:t>Les entités</w:t>
@@ -6322,7 +7301,7 @@
       <w:pPr>
         <w:pStyle w:val="Titre2"/>
       </w:pPr>
-      <w:bookmarkStart w:id="24" w:name="_Toc77601433"/>
+      <w:bookmarkStart w:id="24" w:name="_Toc77674387"/>
       <w:r>
         <w:t>EntityManager</w:t>
       </w:r>
@@ -6783,7 +7762,7 @@
       <w:pPr>
         <w:pStyle w:val="Titre2"/>
       </w:pPr>
-      <w:bookmarkStart w:id="25" w:name="_Toc77601434"/>
+      <w:bookmarkStart w:id="25" w:name="_Toc77674388"/>
       <w:r>
         <w:lastRenderedPageBreak/>
         <w:t>Le repository</w:t>
@@ -7082,7 +8061,7 @@
       <w:pPr>
         <w:pStyle w:val="Titre2"/>
       </w:pPr>
-      <w:bookmarkStart w:id="26" w:name="_Toc77601435"/>
+      <w:bookmarkStart w:id="26" w:name="_Toc77674389"/>
       <w:r>
         <w:t>Requetes personnalisé</w:t>
       </w:r>
@@ -7153,7 +8132,7 @@
       <w:pPr>
         <w:pStyle w:val="Titre3"/>
       </w:pPr>
-      <w:bookmarkStart w:id="27" w:name="_Toc77601436"/>
+      <w:bookmarkStart w:id="27" w:name="_Toc77674390"/>
       <w:r>
         <w:t>Requête non préparée</w:t>
       </w:r>
@@ -7651,7 +8630,7 @@
       <w:pPr>
         <w:pStyle w:val="Titre3"/>
       </w:pPr>
-      <w:bookmarkStart w:id="28" w:name="_Toc77601437"/>
+      <w:bookmarkStart w:id="28" w:name="_Toc77674391"/>
       <w:r>
         <w:lastRenderedPageBreak/>
         <w:t>Requête préparée</w:t>
@@ -7938,7 +8917,7 @@
       <w:pPr>
         <w:pStyle w:val="Titre1"/>
       </w:pPr>
-      <w:bookmarkStart w:id="29" w:name="_Toc77601438"/>
+      <w:bookmarkStart w:id="29" w:name="_Toc77674392"/>
       <w:r>
         <w:t>Formulaire</w:t>
       </w:r>
@@ -8134,7 +9113,7 @@
       <w:pPr>
         <w:pStyle w:val="Titre2"/>
       </w:pPr>
-      <w:bookmarkStart w:id="30" w:name="_Toc77601439"/>
+      <w:bookmarkStart w:id="30" w:name="_Toc77674393"/>
       <w:r>
         <w:t>Création d’un formulaire</w:t>
       </w:r>
@@ -8404,6 +9383,83 @@
     </w:p>
     <w:p>
       <w:r>
+        <w:drawing>
+          <wp:anchor distT="0" distB="0" distL="114300" distR="114300" simplePos="0" relativeHeight="251702272" behindDoc="0" locked="0" layoutInCell="1" allowOverlap="1" wp14:anchorId="29E6A7BC" wp14:editId="7C9C10A8">
+            <wp:simplePos x="0" y="0"/>
+            <wp:positionH relativeFrom="margin">
+              <wp:align>left</wp:align>
+            </wp:positionH>
+            <wp:positionV relativeFrom="paragraph">
+              <wp:posOffset>8890</wp:posOffset>
+            </wp:positionV>
+            <wp:extent cx="1924050" cy="462079"/>
+            <wp:effectExtent l="0" t="0" r="0" b="0"/>
+            <wp:wrapThrough wrapText="bothSides">
+              <wp:wrapPolygon edited="0">
+                <wp:start x="0" y="0"/>
+                <wp:lineTo x="0" y="20501"/>
+                <wp:lineTo x="21386" y="20501"/>
+                <wp:lineTo x="21386" y="0"/>
+                <wp:lineTo x="0" y="0"/>
+              </wp:wrapPolygon>
+            </wp:wrapThrough>
+            <wp:docPr id="86" name="Image 86" descr="Une image contenant texte&#10;&#10;Description générée automatiquement"/>
+            <wp:cNvGraphicFramePr>
+              <a:graphicFrameLocks xmlns:a="http://schemas.openxmlformats.org/drawingml/2006/main" noChangeAspect="1"/>
+            </wp:cNvGraphicFramePr>
+            <a:graphic xmlns:a="http://schemas.openxmlformats.org/drawingml/2006/main">
+              <a:graphicData uri="http://schemas.openxmlformats.org/drawingml/2006/picture">
+                <pic:pic xmlns:pic="http://schemas.openxmlformats.org/drawingml/2006/picture">
+                  <pic:nvPicPr>
+                    <pic:cNvPr id="86" name="Image 86" descr="Une image contenant texte&#10;&#10;Description générée automatiquement"/>
+                    <pic:cNvPicPr/>
+                  </pic:nvPicPr>
+                  <pic:blipFill>
+                    <a:blip r:embed="rId60" cstate="print">
+                      <a:extLst>
+                        <a:ext uri="{28A0092B-C50C-407E-A947-70E740481C1C}">
+                          <a14:useLocalDpi xmlns:a14="http://schemas.microsoft.com/office/drawing/2010/main" val="0"/>
+                        </a:ext>
+                      </a:extLst>
+                    </a:blip>
+                    <a:stretch>
+                      <a:fillRect/>
+                    </a:stretch>
+                  </pic:blipFill>
+                  <pic:spPr>
+                    <a:xfrm>
+                      <a:off x="0" y="0"/>
+                      <a:ext cx="1924050" cy="462079"/>
+                    </a:xfrm>
+                    <a:prstGeom prst="rect">
+                      <a:avLst/>
+                    </a:prstGeom>
+                  </pic:spPr>
+                </pic:pic>
+              </a:graphicData>
+            </a:graphic>
+          </wp:anchor>
+        </w:drawing>
+      </w:r>
+      <w:proofErr w:type="gramStart"/>
+      <w:r>
+        <w:t>si</w:t>
+      </w:r>
+      <w:proofErr w:type="gramEnd"/>
+      <w:r>
+        <w:t xml:space="preserve"> un attribut est une entité, il faut le spécifier dans la création du </w:t>
+      </w:r>
+      <w:proofErr w:type="spellStart"/>
+      <w:r>
+        <w:t>Form</w:t>
+      </w:r>
+      <w:proofErr w:type="spellEnd"/>
+      <w:r>
+        <w:t xml:space="preserve"> sinon on aura une erreur quand on essayera de l’utiliser. Ici on créer une liste déroulante avec des serie.name</w:t>
+      </w:r>
+    </w:p>
+    <w:p>
+      <w:r>
         <w:rPr>
           <w:noProof/>
         </w:rPr>
@@ -8439,7 +9495,7 @@
                     <pic:cNvPicPr/>
                   </pic:nvPicPr>
                   <pic:blipFill>
-                    <a:blip r:embed="rId60">
+                    <a:blip r:embed="rId61">
                       <a:extLst>
                         <a:ext uri="{28A0092B-C50C-407E-A947-70E740481C1C}">
                           <a14:useLocalDpi xmlns:a14="http://schemas.microsoft.com/office/drawing/2010/main" val="0"/>
@@ -8479,7 +9535,7 @@
       <w:pPr>
         <w:pStyle w:val="Titre2"/>
       </w:pPr>
-      <w:bookmarkStart w:id="31" w:name="_Toc77601440"/>
+      <w:bookmarkStart w:id="31" w:name="_Toc77674394"/>
       <w:r>
         <w:t>Affichage de notre formulaire</w:t>
       </w:r>
@@ -8543,7 +9599,7 @@
                     <pic:cNvPicPr/>
                   </pic:nvPicPr>
                   <pic:blipFill>
-                    <a:blip r:embed="rId61">
+                    <a:blip r:embed="rId62">
                       <a:extLst>
                         <a:ext uri="{28A0092B-C50C-407E-A947-70E740481C1C}">
                           <a14:useLocalDpi xmlns:a14="http://schemas.microsoft.com/office/drawing/2010/main" val="0"/>
@@ -8583,6 +9639,9 @@
       </w:r>
       <w:proofErr w:type="spellEnd"/>
       <w:r>
+        <w:rPr>
+          <w:noProof/>
+        </w:rPr>
         <w:drawing>
           <wp:inline distT="0" distB="0" distL="0" distR="0" wp14:anchorId="1DFC35B2" wp14:editId="6FA4B01F">
             <wp:extent cx="3229426" cy="219106"/>
@@ -8599,7 +9658,7 @@
                     <pic:cNvPicPr/>
                   </pic:nvPicPr>
                   <pic:blipFill>
-                    <a:blip r:embed="rId62"/>
+                    <a:blip r:embed="rId63"/>
                     <a:stretch>
                       <a:fillRect/>
                     </a:stretch>
@@ -8720,16 +9779,20 @@
     </w:p>
     <w:p/>
     <w:p/>
-    <w:p>
-      <w:r>
+    <w:p/>
+    <w:p>
+      <w:r>
+        <w:rPr>
+          <w:noProof/>
+        </w:rPr>
         <w:drawing>
-          <wp:anchor distT="0" distB="0" distL="114300" distR="114300" simplePos="0" relativeHeight="251694080" behindDoc="0" locked="0" layoutInCell="1" allowOverlap="1" wp14:anchorId="69CC089F" wp14:editId="1CF8ECDD">
+          <wp:anchor distT="0" distB="0" distL="114300" distR="114300" simplePos="0" relativeHeight="251694080" behindDoc="0" locked="0" layoutInCell="1" allowOverlap="1" wp14:anchorId="69CC089F" wp14:editId="486D8C00">
             <wp:simplePos x="0" y="0"/>
             <wp:positionH relativeFrom="column">
-              <wp:posOffset>3002280</wp:posOffset>
+              <wp:posOffset>2249805</wp:posOffset>
             </wp:positionH>
             <wp:positionV relativeFrom="paragraph">
-              <wp:posOffset>287020</wp:posOffset>
+              <wp:posOffset>19685</wp:posOffset>
             </wp:positionV>
             <wp:extent cx="2200275" cy="410210"/>
             <wp:effectExtent l="0" t="0" r="9525" b="8890"/>
@@ -8754,7 +9817,7 @@
                     <pic:cNvPicPr/>
                   </pic:nvPicPr>
                   <pic:blipFill>
-                    <a:blip r:embed="rId63">
+                    <a:blip r:embed="rId64">
                       <a:extLst>
                         <a:ext uri="{28A0092B-C50C-407E-A947-70E740481C1C}">
                           <a14:useLocalDpi xmlns:a14="http://schemas.microsoft.com/office/drawing/2010/main" val="0"/>
@@ -8786,8 +9849,6 @@
           </wp:anchor>
         </w:drawing>
       </w:r>
-    </w:p>
-    <w:p>
       <w:r>
         <w:t xml:space="preserve">Et dans </w:t>
       </w:r>
@@ -8800,22 +9861,19 @@
         <w:t xml:space="preserve">, la manière la plus simple : </w:t>
       </w:r>
     </w:p>
-    <w:p/>
-    <w:p>
-      <w:r>
-        <w:t>Le souci est que pour modifier notre formulaire comme ajouter un bouton on devra décomposer notre formulaire, le plus simple est de faire ceci :</w:t>
-      </w:r>
-    </w:p>
-    <w:p>
-      <w:r>
+    <w:p>
+      <w:r>
+        <w:rPr>
+          <w:noProof/>
+        </w:rPr>
         <w:drawing>
-          <wp:anchor distT="0" distB="0" distL="114300" distR="114300" simplePos="0" relativeHeight="251693056" behindDoc="0" locked="0" layoutInCell="1" allowOverlap="1" wp14:anchorId="560D3900" wp14:editId="78E4985B">
+          <wp:anchor distT="0" distB="0" distL="114300" distR="114300" simplePos="0" relativeHeight="251693056" behindDoc="0" locked="0" layoutInCell="1" allowOverlap="1" wp14:anchorId="560D3900" wp14:editId="3D36F17C">
             <wp:simplePos x="0" y="0"/>
             <wp:positionH relativeFrom="margin">
-              <wp:posOffset>4638675</wp:posOffset>
+              <wp:posOffset>5295900</wp:posOffset>
             </wp:positionH>
             <wp:positionV relativeFrom="paragraph">
-              <wp:posOffset>-461010</wp:posOffset>
+              <wp:posOffset>-132715</wp:posOffset>
             </wp:positionV>
             <wp:extent cx="1771650" cy="1522036"/>
             <wp:effectExtent l="0" t="0" r="0" b="2540"/>
@@ -8840,7 +9898,7 @@
                     <pic:cNvPicPr/>
                   </pic:nvPicPr>
                   <pic:blipFill>
-                    <a:blip r:embed="rId64">
+                    <a:blip r:embed="rId65">
                       <a:extLst>
                         <a:ext uri="{28A0092B-C50C-407E-A947-70E740481C1C}">
                           <a14:useLocalDpi xmlns:a14="http://schemas.microsoft.com/office/drawing/2010/main" val="0"/>
@@ -8867,16 +9925,24 @@
         </w:drawing>
       </w:r>
     </w:p>
+    <w:p>
+      <w:r>
+        <w:t>Le souci est que pour modifier notre formulaire comme ajouter un bouton on devra décomposer notre formulaire, le plus simple est de faire ceci :</w:t>
+      </w:r>
+    </w:p>
     <w:p/>
     <w:p/>
-    <w:p>
-      <w:r>
-        <w:lastRenderedPageBreak/>
+    <w:p/>
+    <w:p>
+      <w:r>
         <w:t>Pour décomposer encore plus loin on peut spécifier l’affichage de chaque input avec les label et message :</w:t>
       </w:r>
     </w:p>
     <w:p>
       <w:r>
+        <w:rPr>
+          <w:noProof/>
+        </w:rPr>
         <w:drawing>
           <wp:inline distT="0" distB="0" distL="0" distR="0" wp14:anchorId="1A537742" wp14:editId="195279C5">
             <wp:extent cx="3817601" cy="2333625"/>
@@ -8893,7 +9959,7 @@
                     <pic:cNvPicPr/>
                   </pic:nvPicPr>
                   <pic:blipFill>
-                    <a:blip r:embed="rId65"/>
+                    <a:blip r:embed="rId66"/>
                     <a:stretch>
                       <a:fillRect/>
                     </a:stretch>
@@ -8918,9 +9984,11 @@
       <w:pPr>
         <w:pStyle w:val="Titre2"/>
       </w:pPr>
+      <w:bookmarkStart w:id="32" w:name="_Toc77674395"/>
       <w:r>
         <w:t>Traitement du formulaire</w:t>
       </w:r>
+      <w:bookmarkEnd w:id="32"/>
     </w:p>
     <w:p>
       <w:r>
@@ -8932,6 +10000,71 @@
         <w:jc w:val="center"/>
       </w:pPr>
       <w:r>
+        <w:rPr>
+          <w:noProof/>
+        </w:rPr>
+        <w:drawing>
+          <wp:anchor distT="0" distB="0" distL="114300" distR="114300" simplePos="0" relativeHeight="251703296" behindDoc="0" locked="0" layoutInCell="1" allowOverlap="1" wp14:anchorId="240169B7" wp14:editId="1D39EF93">
+            <wp:simplePos x="0" y="0"/>
+            <wp:positionH relativeFrom="margin">
+              <wp:posOffset>172720</wp:posOffset>
+            </wp:positionH>
+            <wp:positionV relativeFrom="paragraph">
+              <wp:posOffset>4533900</wp:posOffset>
+            </wp:positionV>
+            <wp:extent cx="2581275" cy="1434863"/>
+            <wp:effectExtent l="0" t="0" r="0" b="0"/>
+            <wp:wrapThrough wrapText="bothSides">
+              <wp:wrapPolygon edited="0">
+                <wp:start x="0" y="0"/>
+                <wp:lineTo x="0" y="21227"/>
+                <wp:lineTo x="21361" y="21227"/>
+                <wp:lineTo x="21361" y="0"/>
+                <wp:lineTo x="0" y="0"/>
+              </wp:wrapPolygon>
+            </wp:wrapThrough>
+            <wp:docPr id="65" name="Image 65" descr="Une image contenant texte&#10;&#10;Description générée automatiquement"/>
+            <wp:cNvGraphicFramePr>
+              <a:graphicFrameLocks xmlns:a="http://schemas.openxmlformats.org/drawingml/2006/main" noChangeAspect="1"/>
+            </wp:cNvGraphicFramePr>
+            <a:graphic xmlns:a="http://schemas.openxmlformats.org/drawingml/2006/main">
+              <a:graphicData uri="http://schemas.openxmlformats.org/drawingml/2006/picture">
+                <pic:pic xmlns:pic="http://schemas.openxmlformats.org/drawingml/2006/picture">
+                  <pic:nvPicPr>
+                    <pic:cNvPr id="65" name="Image 65" descr="Une image contenant texte&#10;&#10;Description générée automatiquement"/>
+                    <pic:cNvPicPr/>
+                  </pic:nvPicPr>
+                  <pic:blipFill>
+                    <a:blip r:embed="rId67">
+                      <a:extLst>
+                        <a:ext uri="{28A0092B-C50C-407E-A947-70E740481C1C}">
+                          <a14:useLocalDpi xmlns:a14="http://schemas.microsoft.com/office/drawing/2010/main" val="0"/>
+                        </a:ext>
+                      </a:extLst>
+                    </a:blip>
+                    <a:stretch>
+                      <a:fillRect/>
+                    </a:stretch>
+                  </pic:blipFill>
+                  <pic:spPr>
+                    <a:xfrm>
+                      <a:off x="0" y="0"/>
+                      <a:ext cx="2581275" cy="1434863"/>
+                    </a:xfrm>
+                    <a:prstGeom prst="rect">
+                      <a:avLst/>
+                    </a:prstGeom>
+                  </pic:spPr>
+                </pic:pic>
+              </a:graphicData>
+            </a:graphic>
+          </wp:anchor>
+        </w:drawing>
+      </w:r>
+      <w:r>
+        <w:rPr>
+          <w:noProof/>
+        </w:rPr>
         <w:drawing>
           <wp:inline distT="0" distB="0" distL="0" distR="0" wp14:anchorId="5FF1467B" wp14:editId="31B0BBD3">
             <wp:extent cx="4600575" cy="4447664"/>
@@ -8948,7 +10081,7 @@
                     <pic:cNvPicPr/>
                   </pic:nvPicPr>
                   <pic:blipFill>
-                    <a:blip r:embed="rId66"/>
+                    <a:blip r:embed="rId68"/>
                     <a:stretch>
                       <a:fillRect/>
                     </a:stretch>
@@ -8994,48 +10127,22 @@
       <w:pPr>
         <w:jc w:val="center"/>
       </w:pPr>
-      <w:r>
-        <w:drawing>
-          <wp:inline distT="0" distB="0" distL="0" distR="0" wp14:anchorId="240169B7" wp14:editId="6D0FA04A">
-            <wp:extent cx="2581275" cy="1434863"/>
-            <wp:effectExtent l="0" t="0" r="0" b="0"/>
-            <wp:docPr id="65" name="Image 65" descr="Une image contenant texte&#10;&#10;Description générée automatiquement"/>
-            <wp:cNvGraphicFramePr>
-              <a:graphicFrameLocks xmlns:a="http://schemas.openxmlformats.org/drawingml/2006/main" noChangeAspect="1"/>
-            </wp:cNvGraphicFramePr>
-            <a:graphic xmlns:a="http://schemas.openxmlformats.org/drawingml/2006/main">
-              <a:graphicData uri="http://schemas.openxmlformats.org/drawingml/2006/picture">
-                <pic:pic xmlns:pic="http://schemas.openxmlformats.org/drawingml/2006/picture">
-                  <pic:nvPicPr>
-                    <pic:cNvPr id="65" name="Image 65" descr="Une image contenant texte&#10;&#10;Description générée automatiquement"/>
-                    <pic:cNvPicPr/>
-                  </pic:nvPicPr>
-                  <pic:blipFill>
-                    <a:blip r:embed="rId67"/>
-                    <a:stretch>
-                      <a:fillRect/>
-                    </a:stretch>
-                  </pic:blipFill>
-                  <pic:spPr>
-                    <a:xfrm>
-                      <a:off x="0" y="0"/>
-                      <a:ext cx="2590193" cy="1439820"/>
-                    </a:xfrm>
-                    <a:prstGeom prst="rect">
-                      <a:avLst/>
-                    </a:prstGeom>
-                  </pic:spPr>
-                </pic:pic>
-              </a:graphicData>
-            </a:graphic>
-          </wp:inline>
-        </w:drawing>
-      </w:r>
+    </w:p>
+    <w:p>
+      <w:pPr>
+        <w:jc w:val="center"/>
+      </w:pPr>
+    </w:p>
+    <w:p>
+      <w:pPr>
+        <w:jc w:val="center"/>
+      </w:pPr>
     </w:p>
     <w:p>
       <w:pPr>
         <w:pStyle w:val="Titre2"/>
       </w:pPr>
+      <w:bookmarkStart w:id="33" w:name="_Toc77674396"/>
       <w:r>
         <w:lastRenderedPageBreak/>
         <w:t>Validation</w:t>
@@ -9043,6 +10150,7 @@
       <w:r>
         <w:t xml:space="preserve"> des données de formulaire</w:t>
       </w:r>
+      <w:bookmarkEnd w:id="33"/>
     </w:p>
     <w:p>
       <w:r>
@@ -9080,6 +10188,9 @@
     </w:p>
     <w:p>
       <w:r>
+        <w:rPr>
+          <w:noProof/>
+        </w:rPr>
         <w:drawing>
           <wp:inline distT="0" distB="0" distL="0" distR="0" wp14:anchorId="7833DEC9" wp14:editId="0DB52963">
             <wp:extent cx="4134410" cy="1495425"/>
@@ -9096,7 +10207,7 @@
                     <pic:cNvPicPr/>
                   </pic:nvPicPr>
                   <pic:blipFill>
-                    <a:blip r:embed="rId68"/>
+                    <a:blip r:embed="rId69"/>
                     <a:stretch>
                       <a:fillRect/>
                     </a:stretch>
@@ -9121,9 +10232,11 @@
       <w:pPr>
         <w:pStyle w:val="Titre3"/>
       </w:pPr>
+      <w:bookmarkStart w:id="34" w:name="_Toc77674397"/>
       <w:r>
         <w:t>Comment faire ?</w:t>
       </w:r>
+      <w:bookmarkEnd w:id="34"/>
     </w:p>
     <w:p>
       <w:r>
@@ -9141,6 +10254,9 @@
     </w:p>
     <w:p>
       <w:r>
+        <w:rPr>
+          <w:noProof/>
+        </w:rPr>
         <w:drawing>
           <wp:inline distT="0" distB="0" distL="0" distR="0" wp14:anchorId="695A94CA" wp14:editId="3B564741">
             <wp:extent cx="2743200" cy="1054547"/>
@@ -9157,7 +10273,7 @@
                     <pic:cNvPicPr/>
                   </pic:nvPicPr>
                   <pic:blipFill>
-                    <a:blip r:embed="rId69"/>
+                    <a:blip r:embed="rId70"/>
                     <a:stretch>
                       <a:fillRect/>
                     </a:stretch>
@@ -9185,6 +10301,9 @@
     </w:p>
     <w:p>
       <w:r>
+        <w:rPr>
+          <w:noProof/>
+        </w:rPr>
         <w:drawing>
           <wp:inline distT="0" distB="0" distL="0" distR="0" wp14:anchorId="36118227" wp14:editId="45FB4F6A">
             <wp:extent cx="3286125" cy="2188311"/>
@@ -9201,7 +10320,7 @@
                     <pic:cNvPicPr/>
                   </pic:nvPicPr>
                   <pic:blipFill>
-                    <a:blip r:embed="rId70"/>
+                    <a:blip r:embed="rId71"/>
                     <a:stretch>
                       <a:fillRect/>
                     </a:stretch>
@@ -9229,6 +10348,9 @@
     </w:p>
     <w:p>
       <w:r>
+        <w:rPr>
+          <w:noProof/>
+        </w:rPr>
         <w:drawing>
           <wp:inline distT="0" distB="0" distL="0" distR="0" wp14:anchorId="06233B50" wp14:editId="10A72B74">
             <wp:extent cx="4363059" cy="1152686"/>
@@ -9245,7 +10367,7 @@
                     <pic:cNvPicPr/>
                   </pic:nvPicPr>
                   <pic:blipFill>
-                    <a:blip r:embed="rId71"/>
+                    <a:blip r:embed="rId72"/>
                     <a:stretch>
                       <a:fillRect/>
                     </a:stretch>
@@ -9270,9 +10392,11 @@
       <w:pPr>
         <w:pStyle w:val="Titre2"/>
       </w:pPr>
+      <w:bookmarkStart w:id="35" w:name="_Toc77674398"/>
       <w:r>
         <w:t>Sécurité : les attaques CSRF</w:t>
       </w:r>
+      <w:bookmarkEnd w:id="35"/>
     </w:p>
     <w:p>
       <w:r>
@@ -9305,6 +10429,1481 @@
         </mc:AlternateContent>
       </w:r>
     </w:p>
+    <w:p>
+      <w:pPr>
+        <w:pStyle w:val="Titre1"/>
+      </w:pPr>
+      <w:bookmarkStart w:id="36" w:name="_Toc77674399"/>
+      <w:r>
+        <w:lastRenderedPageBreak/>
+        <w:t>Les relations entre entités</w:t>
+      </w:r>
+      <w:bookmarkEnd w:id="36"/>
+    </w:p>
+    <w:p>
+      <w:pPr>
+        <w:pStyle w:val="Titre2"/>
+      </w:pPr>
+      <w:bookmarkStart w:id="37" w:name="_Toc77674400"/>
+      <w:r>
+        <w:t>Type de relation</w:t>
+      </w:r>
+      <w:bookmarkEnd w:id="37"/>
+    </w:p>
+    <w:p>
+      <w:r>
+        <w:t>Il existe plusieurs types de relations :</w:t>
+      </w:r>
+    </w:p>
+    <w:tbl>
+      <w:tblPr>
+        <w:tblStyle w:val="Grilledutableau"/>
+        <w:tblW w:w="0" w:type="auto"/>
+        <w:tblBorders>
+          <w:top w:val="none" w:sz="0" w:space="0" w:color="auto"/>
+          <w:left w:val="none" w:sz="0" w:space="0" w:color="auto"/>
+          <w:bottom w:val="none" w:sz="0" w:space="0" w:color="auto"/>
+          <w:right w:val="none" w:sz="0" w:space="0" w:color="auto"/>
+          <w:insideH w:val="none" w:sz="0" w:space="0" w:color="auto"/>
+          <w:insideV w:val="none" w:sz="0" w:space="0" w:color="auto"/>
+        </w:tblBorders>
+        <w:tblLook w:val="04A0" w:firstRow="1" w:lastRow="0" w:firstColumn="1" w:lastColumn="0" w:noHBand="0" w:noVBand="1"/>
+      </w:tblPr>
+      <w:tblGrid>
+        <w:gridCol w:w="3587"/>
+        <w:gridCol w:w="3587"/>
+        <w:gridCol w:w="3588"/>
+      </w:tblGrid>
+      <w:tr>
+        <w:tc>
+          <w:tcPr>
+            <w:tcW w:w="3587" w:type="dxa"/>
+          </w:tcPr>
+          <w:p>
+            <w:pPr>
+              <w:jc w:val="center"/>
+              <w:rPr>
+                <w:b/>
+                <w:bCs/>
+              </w:rPr>
+            </w:pPr>
+            <w:proofErr w:type="spellStart"/>
+            <w:r>
+              <w:rPr>
+                <w:b/>
+                <w:bCs/>
+              </w:rPr>
+              <w:t>OneToMany</w:t>
+            </w:r>
+            <w:proofErr w:type="spellEnd"/>
+            <w:r>
+              <w:rPr>
+                <w:b/>
+                <w:bCs/>
+              </w:rPr>
+              <w:t xml:space="preserve"> / </w:t>
+            </w:r>
+            <w:proofErr w:type="spellStart"/>
+            <w:r>
+              <w:rPr>
+                <w:b/>
+                <w:bCs/>
+              </w:rPr>
+              <w:t>ManytToOne</w:t>
+            </w:r>
+            <w:proofErr w:type="spellEnd"/>
+          </w:p>
+          <w:p/>
+          <w:p>
+            <w:pPr>
+              <w:jc w:val="center"/>
+            </w:pPr>
+            <w:r>
+              <w:drawing>
+                <wp:inline distT="0" distB="0" distL="0" distR="0" wp14:anchorId="369E0952" wp14:editId="482ED97F">
+                  <wp:extent cx="1981200" cy="712136"/>
+                  <wp:effectExtent l="0" t="0" r="0" b="0"/>
+                  <wp:docPr id="44" name="Image 44"/>
+                  <wp:cNvGraphicFramePr>
+                    <a:graphicFrameLocks xmlns:a="http://schemas.openxmlformats.org/drawingml/2006/main" noChangeAspect="1"/>
+                  </wp:cNvGraphicFramePr>
+                  <a:graphic xmlns:a="http://schemas.openxmlformats.org/drawingml/2006/main">
+                    <a:graphicData uri="http://schemas.openxmlformats.org/drawingml/2006/picture">
+                      <pic:pic xmlns:pic="http://schemas.openxmlformats.org/drawingml/2006/picture">
+                        <pic:nvPicPr>
+                          <pic:cNvPr id="1" name=""/>
+                          <pic:cNvPicPr/>
+                        </pic:nvPicPr>
+                        <pic:blipFill>
+                          <a:blip r:embed="rId73"/>
+                          <a:stretch>
+                            <a:fillRect/>
+                          </a:stretch>
+                        </pic:blipFill>
+                        <pic:spPr>
+                          <a:xfrm>
+                            <a:off x="0" y="0"/>
+                            <a:ext cx="1999302" cy="718643"/>
+                          </a:xfrm>
+                          <a:prstGeom prst="rect">
+                            <a:avLst/>
+                          </a:prstGeom>
+                        </pic:spPr>
+                      </pic:pic>
+                    </a:graphicData>
+                  </a:graphic>
+                </wp:inline>
+              </w:drawing>
+            </w:r>
+          </w:p>
+        </w:tc>
+        <w:tc>
+          <w:tcPr>
+            <w:tcW w:w="3587" w:type="dxa"/>
+          </w:tcPr>
+          <w:p>
+            <w:pPr>
+              <w:jc w:val="center"/>
+              <w:rPr>
+                <w:b/>
+                <w:bCs/>
+              </w:rPr>
+            </w:pPr>
+            <w:proofErr w:type="spellStart"/>
+            <w:r>
+              <w:rPr>
+                <w:b/>
+                <w:bCs/>
+              </w:rPr>
+              <w:t>ManyToMany</w:t>
+            </w:r>
+            <w:proofErr w:type="spellEnd"/>
+          </w:p>
+          <w:p/>
+          <w:p>
+            <w:pPr>
+              <w:jc w:val="center"/>
+            </w:pPr>
+            <w:r>
+              <w:drawing>
+                <wp:inline distT="0" distB="0" distL="0" distR="0" wp14:anchorId="601D3736" wp14:editId="428084BE">
+                  <wp:extent cx="1733550" cy="705239"/>
+                  <wp:effectExtent l="0" t="0" r="0" b="0"/>
+                  <wp:docPr id="61" name="Image 61"/>
+                  <wp:cNvGraphicFramePr>
+                    <a:graphicFrameLocks xmlns:a="http://schemas.openxmlformats.org/drawingml/2006/main" noChangeAspect="1"/>
+                  </wp:cNvGraphicFramePr>
+                  <a:graphic xmlns:a="http://schemas.openxmlformats.org/drawingml/2006/main">
+                    <a:graphicData uri="http://schemas.openxmlformats.org/drawingml/2006/picture">
+                      <pic:pic xmlns:pic="http://schemas.openxmlformats.org/drawingml/2006/picture">
+                        <pic:nvPicPr>
+                          <pic:cNvPr id="1" name=""/>
+                          <pic:cNvPicPr/>
+                        </pic:nvPicPr>
+                        <pic:blipFill>
+                          <a:blip r:embed="rId74"/>
+                          <a:stretch>
+                            <a:fillRect/>
+                          </a:stretch>
+                        </pic:blipFill>
+                        <pic:spPr>
+                          <a:xfrm>
+                            <a:off x="0" y="0"/>
+                            <a:ext cx="1750604" cy="712177"/>
+                          </a:xfrm>
+                          <a:prstGeom prst="rect">
+                            <a:avLst/>
+                          </a:prstGeom>
+                        </pic:spPr>
+                      </pic:pic>
+                    </a:graphicData>
+                  </a:graphic>
+                </wp:inline>
+              </w:drawing>
+            </w:r>
+          </w:p>
+        </w:tc>
+        <w:tc>
+          <w:tcPr>
+            <w:tcW w:w="3588" w:type="dxa"/>
+          </w:tcPr>
+          <w:p>
+            <w:pPr>
+              <w:jc w:val="center"/>
+              <w:rPr>
+                <w:b/>
+                <w:bCs/>
+              </w:rPr>
+            </w:pPr>
+            <w:proofErr w:type="spellStart"/>
+            <w:r>
+              <w:rPr>
+                <w:b/>
+                <w:bCs/>
+              </w:rPr>
+              <w:t>OneToOne</w:t>
+            </w:r>
+            <w:proofErr w:type="spellEnd"/>
+          </w:p>
+          <w:p/>
+          <w:p>
+            <w:pPr>
+              <w:jc w:val="center"/>
+            </w:pPr>
+            <w:r>
+              <w:drawing>
+                <wp:inline distT="0" distB="0" distL="0" distR="0" wp14:anchorId="4BF93B8F" wp14:editId="4E7EC805">
+                  <wp:extent cx="2038350" cy="581721"/>
+                  <wp:effectExtent l="0" t="0" r="0" b="8890"/>
+                  <wp:docPr id="63" name="Image 63"/>
+                  <wp:cNvGraphicFramePr>
+                    <a:graphicFrameLocks xmlns:a="http://schemas.openxmlformats.org/drawingml/2006/main" noChangeAspect="1"/>
+                  </wp:cNvGraphicFramePr>
+                  <a:graphic xmlns:a="http://schemas.openxmlformats.org/drawingml/2006/main">
+                    <a:graphicData uri="http://schemas.openxmlformats.org/drawingml/2006/picture">
+                      <pic:pic xmlns:pic="http://schemas.openxmlformats.org/drawingml/2006/picture">
+                        <pic:nvPicPr>
+                          <pic:cNvPr id="1" name=""/>
+                          <pic:cNvPicPr/>
+                        </pic:nvPicPr>
+                        <pic:blipFill>
+                          <a:blip r:embed="rId75"/>
+                          <a:stretch>
+                            <a:fillRect/>
+                          </a:stretch>
+                        </pic:blipFill>
+                        <pic:spPr>
+                          <a:xfrm>
+                            <a:off x="0" y="0"/>
+                            <a:ext cx="2057694" cy="587242"/>
+                          </a:xfrm>
+                          <a:prstGeom prst="rect">
+                            <a:avLst/>
+                          </a:prstGeom>
+                        </pic:spPr>
+                      </pic:pic>
+                    </a:graphicData>
+                  </a:graphic>
+                </wp:inline>
+              </w:drawing>
+            </w:r>
+          </w:p>
+        </w:tc>
+      </w:tr>
+    </w:tbl>
+    <w:p/>
+    <w:p>
+      <w:r>
+        <w:t xml:space="preserve">Une relation </w:t>
+      </w:r>
+      <w:proofErr w:type="spellStart"/>
+      <w:r>
+        <w:t>ManyToMany</w:t>
+      </w:r>
+      <w:proofErr w:type="spellEnd"/>
+      <w:r>
+        <w:t xml:space="preserve"> implique qu’il existe une table supplémentaire afin d’enregistrer les relations </w:t>
+      </w:r>
+      <w:proofErr w:type="spellStart"/>
+      <w:r>
+        <w:t>entres</w:t>
+      </w:r>
+      <w:proofErr w:type="spellEnd"/>
+      <w:r>
+        <w:t xml:space="preserve"> les entités</w:t>
+      </w:r>
+    </w:p>
+    <w:p>
+      <w:pPr>
+        <w:pStyle w:val="Titre2"/>
+      </w:pPr>
+      <w:bookmarkStart w:id="38" w:name="_Toc77674401"/>
+      <w:r>
+        <w:t>Les relations avec doctrine</w:t>
+      </w:r>
+      <w:bookmarkEnd w:id="38"/>
+    </w:p>
+    <w:p>
+      <w:r>
+        <w:t xml:space="preserve">Les relations avec doctrines sont des relations entre des entité, il faut faire abstraction des tables que doctrine utilise, </w:t>
+      </w:r>
+      <w:r>
+        <w:rPr>
+          <w:b/>
+          <w:bCs/>
+          <w:color w:val="FF0000"/>
+        </w:rPr>
+        <w:t xml:space="preserve">on n’utilise jamais les ID </w:t>
+      </w:r>
+      <w:r>
+        <w:t xml:space="preserve">pour créer les relations. </w:t>
+      </w:r>
+    </w:p>
+    <w:p>
+      <w:r>
+        <w:drawing>
+          <wp:anchor distT="0" distB="0" distL="114300" distR="114300" simplePos="0" relativeHeight="251696128" behindDoc="0" locked="0" layoutInCell="1" allowOverlap="1" wp14:anchorId="4D9BE1D0" wp14:editId="130D24E0">
+            <wp:simplePos x="0" y="0"/>
+            <wp:positionH relativeFrom="page">
+              <wp:posOffset>3902710</wp:posOffset>
+            </wp:positionH>
+            <wp:positionV relativeFrom="paragraph">
+              <wp:posOffset>167816</wp:posOffset>
+            </wp:positionV>
+            <wp:extent cx="3504291" cy="1704975"/>
+            <wp:effectExtent l="0" t="0" r="1270" b="0"/>
+            <wp:wrapThrough wrapText="bothSides">
+              <wp:wrapPolygon edited="0">
+                <wp:start x="0" y="0"/>
+                <wp:lineTo x="0" y="21238"/>
+                <wp:lineTo x="21490" y="21238"/>
+                <wp:lineTo x="21490" y="0"/>
+                <wp:lineTo x="0" y="0"/>
+              </wp:wrapPolygon>
+            </wp:wrapThrough>
+            <wp:docPr id="71" name="Image 71" descr="Une image contenant texte&#10;&#10;Description générée automatiquement"/>
+            <wp:cNvGraphicFramePr>
+              <a:graphicFrameLocks xmlns:a="http://schemas.openxmlformats.org/drawingml/2006/main" noChangeAspect="1"/>
+            </wp:cNvGraphicFramePr>
+            <a:graphic xmlns:a="http://schemas.openxmlformats.org/drawingml/2006/main">
+              <a:graphicData uri="http://schemas.openxmlformats.org/drawingml/2006/picture">
+                <pic:pic xmlns:pic="http://schemas.openxmlformats.org/drawingml/2006/picture">
+                  <pic:nvPicPr>
+                    <pic:cNvPr id="71" name="Image 71" descr="Une image contenant texte&#10;&#10;Description générée automatiquement"/>
+                    <pic:cNvPicPr/>
+                  </pic:nvPicPr>
+                  <pic:blipFill>
+                    <a:blip r:embed="rId76" cstate="print">
+                      <a:extLst>
+                        <a:ext uri="{28A0092B-C50C-407E-A947-70E740481C1C}">
+                          <a14:useLocalDpi xmlns:a14="http://schemas.microsoft.com/office/drawing/2010/main" val="0"/>
+                        </a:ext>
+                      </a:extLst>
+                    </a:blip>
+                    <a:stretch>
+                      <a:fillRect/>
+                    </a:stretch>
+                  </pic:blipFill>
+                  <pic:spPr>
+                    <a:xfrm>
+                      <a:off x="0" y="0"/>
+                      <a:ext cx="3504291" cy="1704975"/>
+                    </a:xfrm>
+                    <a:prstGeom prst="rect">
+                      <a:avLst/>
+                    </a:prstGeom>
+                  </pic:spPr>
+                </pic:pic>
+              </a:graphicData>
+            </a:graphic>
+          </wp:anchor>
+        </w:drawing>
+      </w:r>
+      <w:r>
+        <w:drawing>
+          <wp:anchor distT="0" distB="0" distL="114300" distR="114300" simplePos="0" relativeHeight="251695104" behindDoc="0" locked="0" layoutInCell="1" allowOverlap="1" wp14:anchorId="54159445" wp14:editId="774C1428">
+            <wp:simplePos x="0" y="0"/>
+            <wp:positionH relativeFrom="column">
+              <wp:posOffset>-226695</wp:posOffset>
+            </wp:positionH>
+            <wp:positionV relativeFrom="paragraph">
+              <wp:posOffset>241300</wp:posOffset>
+            </wp:positionV>
+            <wp:extent cx="3600450" cy="1631767"/>
+            <wp:effectExtent l="0" t="0" r="0" b="6985"/>
+            <wp:wrapThrough wrapText="bothSides">
+              <wp:wrapPolygon edited="0">
+                <wp:start x="0" y="0"/>
+                <wp:lineTo x="0" y="21440"/>
+                <wp:lineTo x="21486" y="21440"/>
+                <wp:lineTo x="21486" y="0"/>
+                <wp:lineTo x="0" y="0"/>
+              </wp:wrapPolygon>
+            </wp:wrapThrough>
+            <wp:docPr id="70" name="Image 70"/>
+            <wp:cNvGraphicFramePr>
+              <a:graphicFrameLocks xmlns:a="http://schemas.openxmlformats.org/drawingml/2006/main" noChangeAspect="1"/>
+            </wp:cNvGraphicFramePr>
+            <a:graphic xmlns:a="http://schemas.openxmlformats.org/drawingml/2006/main">
+              <a:graphicData uri="http://schemas.openxmlformats.org/drawingml/2006/picture">
+                <pic:pic xmlns:pic="http://schemas.openxmlformats.org/drawingml/2006/picture">
+                  <pic:nvPicPr>
+                    <pic:cNvPr id="1" name=""/>
+                    <pic:cNvPicPr/>
+                  </pic:nvPicPr>
+                  <pic:blipFill>
+                    <a:blip r:embed="rId77" cstate="print">
+                      <a:extLst>
+                        <a:ext uri="{28A0092B-C50C-407E-A947-70E740481C1C}">
+                          <a14:useLocalDpi xmlns:a14="http://schemas.microsoft.com/office/drawing/2010/main" val="0"/>
+                        </a:ext>
+                      </a:extLst>
+                    </a:blip>
+                    <a:stretch>
+                      <a:fillRect/>
+                    </a:stretch>
+                  </pic:blipFill>
+                  <pic:spPr>
+                    <a:xfrm>
+                      <a:off x="0" y="0"/>
+                      <a:ext cx="3600450" cy="1631767"/>
+                    </a:xfrm>
+                    <a:prstGeom prst="rect">
+                      <a:avLst/>
+                    </a:prstGeom>
+                  </pic:spPr>
+                </pic:pic>
+              </a:graphicData>
+            </a:graphic>
+          </wp:anchor>
+        </w:drawing>
+      </w:r>
+      <w:r>
+        <w:t>Une relation se fait par annotations tel que</w:t>
+      </w:r>
+    </w:p>
+    <w:p/>
+    <w:p>
+      <w:pPr>
+        <w:pStyle w:val="Titre2"/>
+      </w:pPr>
+      <w:bookmarkStart w:id="39" w:name="_Toc77674402"/>
+      <w:r>
+        <w:t>Créer une relation</w:t>
+      </w:r>
+      <w:bookmarkEnd w:id="39"/>
+    </w:p>
+    <w:p>
+      <w:r>
+        <w:drawing>
+          <wp:anchor distT="0" distB="0" distL="114300" distR="114300" simplePos="0" relativeHeight="251697152" behindDoc="0" locked="0" layoutInCell="1" allowOverlap="1" wp14:anchorId="50DDED6D" wp14:editId="2758C0EA">
+            <wp:simplePos x="0" y="0"/>
+            <wp:positionH relativeFrom="margin">
+              <wp:posOffset>-257175</wp:posOffset>
+            </wp:positionH>
+            <wp:positionV relativeFrom="paragraph">
+              <wp:posOffset>73660</wp:posOffset>
+            </wp:positionV>
+            <wp:extent cx="2638425" cy="1066718"/>
+            <wp:effectExtent l="0" t="0" r="0" b="635"/>
+            <wp:wrapThrough wrapText="bothSides">
+              <wp:wrapPolygon edited="0">
+                <wp:start x="0" y="0"/>
+                <wp:lineTo x="0" y="21227"/>
+                <wp:lineTo x="21366" y="21227"/>
+                <wp:lineTo x="21366" y="0"/>
+                <wp:lineTo x="0" y="0"/>
+              </wp:wrapPolygon>
+            </wp:wrapThrough>
+            <wp:docPr id="73" name="Image 73" descr="Une image contenant texte&#10;&#10;Description générée automatiquement"/>
+            <wp:cNvGraphicFramePr>
+              <a:graphicFrameLocks xmlns:a="http://schemas.openxmlformats.org/drawingml/2006/main" noChangeAspect="1"/>
+            </wp:cNvGraphicFramePr>
+            <a:graphic xmlns:a="http://schemas.openxmlformats.org/drawingml/2006/main">
+              <a:graphicData uri="http://schemas.openxmlformats.org/drawingml/2006/picture">
+                <pic:pic xmlns:pic="http://schemas.openxmlformats.org/drawingml/2006/picture">
+                  <pic:nvPicPr>
+                    <pic:cNvPr id="73" name="Image 73" descr="Une image contenant texte&#10;&#10;Description générée automatiquement"/>
+                    <pic:cNvPicPr/>
+                  </pic:nvPicPr>
+                  <pic:blipFill>
+                    <a:blip r:embed="rId78">
+                      <a:extLst>
+                        <a:ext uri="{28A0092B-C50C-407E-A947-70E740481C1C}">
+                          <a14:useLocalDpi xmlns:a14="http://schemas.microsoft.com/office/drawing/2010/main" val="0"/>
+                        </a:ext>
+                      </a:extLst>
+                    </a:blip>
+                    <a:stretch>
+                      <a:fillRect/>
+                    </a:stretch>
+                  </pic:blipFill>
+                  <pic:spPr>
+                    <a:xfrm>
+                      <a:off x="0" y="0"/>
+                      <a:ext cx="2638425" cy="1066718"/>
+                    </a:xfrm>
+                    <a:prstGeom prst="rect">
+                      <a:avLst/>
+                    </a:prstGeom>
+                  </pic:spPr>
+                </pic:pic>
+              </a:graphicData>
+            </a:graphic>
+          </wp:anchor>
+        </w:drawing>
+      </w:r>
+      <w:r>
+        <w:t xml:space="preserve">Tout d’abord on créer une </w:t>
+      </w:r>
+      <w:proofErr w:type="spellStart"/>
+      <w:r>
+        <w:t>entity</w:t>
+      </w:r>
+      <w:proofErr w:type="spellEnd"/>
+      <w:r>
+        <w:t xml:space="preserve"> </w:t>
+      </w:r>
+      <w:r>
+        <w:drawing>
+          <wp:inline distT="0" distB="0" distL="0" distR="0" wp14:anchorId="20097224" wp14:editId="703780F6">
+            <wp:extent cx="1943100" cy="243758"/>
+            <wp:effectExtent l="0" t="0" r="0" b="4445"/>
+            <wp:docPr id="72" name="Image 72"/>
+            <wp:cNvGraphicFramePr>
+              <a:graphicFrameLocks xmlns:a="http://schemas.openxmlformats.org/drawingml/2006/main" noChangeAspect="1"/>
+            </wp:cNvGraphicFramePr>
+            <a:graphic xmlns:a="http://schemas.openxmlformats.org/drawingml/2006/main">
+              <a:graphicData uri="http://schemas.openxmlformats.org/drawingml/2006/picture">
+                <pic:pic xmlns:pic="http://schemas.openxmlformats.org/drawingml/2006/picture">
+                  <pic:nvPicPr>
+                    <pic:cNvPr id="1" name=""/>
+                    <pic:cNvPicPr/>
+                  </pic:nvPicPr>
+                  <pic:blipFill>
+                    <a:blip r:embed="rId79"/>
+                    <a:stretch>
+                      <a:fillRect/>
+                    </a:stretch>
+                  </pic:blipFill>
+                  <pic:spPr>
+                    <a:xfrm>
+                      <a:off x="0" y="0"/>
+                      <a:ext cx="2001743" cy="251115"/>
+                    </a:xfrm>
+                    <a:prstGeom prst="rect">
+                      <a:avLst/>
+                    </a:prstGeom>
+                  </pic:spPr>
+                </pic:pic>
+              </a:graphicData>
+            </a:graphic>
+          </wp:inline>
+        </w:drawing>
+      </w:r>
+      <w:r>
+        <w:t xml:space="preserve"> comme d’habitude.</w:t>
+      </w:r>
+    </w:p>
+    <w:p>
+      <w:r>
+        <w:t>Ensuite on refait une deuxième fois la même commande</w:t>
+      </w:r>
+      <w:r>
+        <w:t xml:space="preserve">. Cette fois ci on ajoute la propriété qui fera la liaison de la table actuelle avec celle avec qui on veut faire une relation, en lui fournissant le type </w:t>
+      </w:r>
+      <w:r>
+        <w:rPr>
+          <w:b/>
+          <w:bCs/>
+        </w:rPr>
+        <w:t>relation</w:t>
+      </w:r>
+      <w:r>
+        <w:t xml:space="preserve"> et le nom de l’</w:t>
+      </w:r>
+      <w:proofErr w:type="spellStart"/>
+      <w:r>
+        <w:rPr>
+          <w:b/>
+          <w:bCs/>
+        </w:rPr>
+        <w:t>entity</w:t>
+      </w:r>
+      <w:proofErr w:type="spellEnd"/>
+      <w:r>
+        <w:t xml:space="preserve"> à lequel on la relie.</w:t>
+      </w:r>
+    </w:p>
+    <w:p>
+      <w:pPr>
+        <w:pStyle w:val="Paragraphedeliste"/>
+        <w:numPr>
+          <w:ilvl w:val="0"/>
+          <w:numId w:val="7"/>
+        </w:numPr>
+      </w:pPr>
+      <w:r>
+        <w:t xml:space="preserve">On lui indique si on veut faire une </w:t>
+      </w:r>
+      <w:r>
+        <w:t>[</w:t>
+      </w:r>
+      <w:proofErr w:type="spellStart"/>
+      <w:r>
+        <w:t>ManyToOne</w:t>
+      </w:r>
+      <w:proofErr w:type="spellEnd"/>
+      <w:r>
+        <w:t xml:space="preserve">, </w:t>
+      </w:r>
+      <w:proofErr w:type="spellStart"/>
+      <w:r>
+        <w:t>OneToMany</w:t>
+      </w:r>
+      <w:proofErr w:type="spellEnd"/>
+      <w:r>
+        <w:t xml:space="preserve">, </w:t>
+      </w:r>
+      <w:proofErr w:type="spellStart"/>
+      <w:r>
+        <w:t>ManyToMany</w:t>
+      </w:r>
+      <w:proofErr w:type="spellEnd"/>
+      <w:r>
+        <w:t xml:space="preserve">, </w:t>
+      </w:r>
+      <w:proofErr w:type="spellStart"/>
+      <w:r>
+        <w:t>OneToOne</w:t>
+      </w:r>
+      <w:proofErr w:type="spellEnd"/>
+      <w:r>
+        <w:t>]</w:t>
+      </w:r>
+    </w:p>
+    <w:p>
+      <w:pPr>
+        <w:pStyle w:val="Paragraphedeliste"/>
+        <w:numPr>
+          <w:ilvl w:val="0"/>
+          <w:numId w:val="7"/>
+        </w:numPr>
+      </w:pPr>
+      <w:r>
+        <w:t xml:space="preserve">Si le champ peut être </w:t>
+      </w:r>
+      <w:proofErr w:type="spellStart"/>
+      <w:r>
+        <w:t>null</w:t>
+      </w:r>
+      <w:proofErr w:type="spellEnd"/>
+    </w:p>
+    <w:p>
+      <w:pPr>
+        <w:pStyle w:val="Paragraphedeliste"/>
+        <w:numPr>
+          <w:ilvl w:val="0"/>
+          <w:numId w:val="7"/>
+        </w:numPr>
+      </w:pPr>
+      <w:r>
+        <w:t xml:space="preserve">Si on veut créer une association bidirectionnelle (ici si on peut accéder au </w:t>
+      </w:r>
+      <w:proofErr w:type="spellStart"/>
+      <w:r>
+        <w:t>seasons</w:t>
+      </w:r>
+      <w:proofErr w:type="spellEnd"/>
+      <w:r>
+        <w:t xml:space="preserve"> depuis </w:t>
+      </w:r>
+      <w:proofErr w:type="spellStart"/>
+      <w:r>
+        <w:t>serie</w:t>
+      </w:r>
+      <w:proofErr w:type="spellEnd"/>
+      <w:r>
+        <w:t>)</w:t>
+      </w:r>
+    </w:p>
+    <w:p>
+      <w:pPr>
+        <w:pStyle w:val="Paragraphedeliste"/>
+        <w:numPr>
+          <w:ilvl w:val="0"/>
+          <w:numId w:val="7"/>
+        </w:numPr>
+      </w:pPr>
+      <w:r>
+        <w:drawing>
+          <wp:anchor distT="0" distB="0" distL="114300" distR="114300" simplePos="0" relativeHeight="251698176" behindDoc="0" locked="0" layoutInCell="1" allowOverlap="1" wp14:anchorId="3B65C171" wp14:editId="2E9DF231">
+            <wp:simplePos x="0" y="0"/>
+            <wp:positionH relativeFrom="page">
+              <wp:posOffset>2369185</wp:posOffset>
+            </wp:positionH>
+            <wp:positionV relativeFrom="paragraph">
+              <wp:posOffset>26670</wp:posOffset>
+            </wp:positionV>
+            <wp:extent cx="5003800" cy="2160270"/>
+            <wp:effectExtent l="0" t="0" r="6350" b="0"/>
+            <wp:wrapThrough wrapText="bothSides">
+              <wp:wrapPolygon edited="0">
+                <wp:start x="0" y="0"/>
+                <wp:lineTo x="0" y="21333"/>
+                <wp:lineTo x="21545" y="21333"/>
+                <wp:lineTo x="21545" y="0"/>
+                <wp:lineTo x="0" y="0"/>
+              </wp:wrapPolygon>
+            </wp:wrapThrough>
+            <wp:docPr id="74" name="Image 74" descr="Une image contenant texte&#10;&#10;Description générée automatiquement"/>
+            <wp:cNvGraphicFramePr>
+              <a:graphicFrameLocks xmlns:a="http://schemas.openxmlformats.org/drawingml/2006/main" noChangeAspect="1"/>
+            </wp:cNvGraphicFramePr>
+            <a:graphic xmlns:a="http://schemas.openxmlformats.org/drawingml/2006/main">
+              <a:graphicData uri="http://schemas.openxmlformats.org/drawingml/2006/picture">
+                <pic:pic xmlns:pic="http://schemas.openxmlformats.org/drawingml/2006/picture">
+                  <pic:nvPicPr>
+                    <pic:cNvPr id="74" name="Image 74" descr="Une image contenant texte&#10;&#10;Description générée automatiquement"/>
+                    <pic:cNvPicPr/>
+                  </pic:nvPicPr>
+                  <pic:blipFill>
+                    <a:blip r:embed="rId80">
+                      <a:extLst>
+                        <a:ext uri="{28A0092B-C50C-407E-A947-70E740481C1C}">
+                          <a14:useLocalDpi xmlns:a14="http://schemas.microsoft.com/office/drawing/2010/main" val="0"/>
+                        </a:ext>
+                      </a:extLst>
+                    </a:blip>
+                    <a:stretch>
+                      <a:fillRect/>
+                    </a:stretch>
+                  </pic:blipFill>
+                  <pic:spPr>
+                    <a:xfrm>
+                      <a:off x="0" y="0"/>
+                      <a:ext cx="5003800" cy="2160270"/>
+                    </a:xfrm>
+                    <a:prstGeom prst="rect">
+                      <a:avLst/>
+                    </a:prstGeom>
+                  </pic:spPr>
+                </pic:pic>
+              </a:graphicData>
+            </a:graphic>
+            <wp14:sizeRelH relativeFrom="margin">
+              <wp14:pctWidth>0</wp14:pctWidth>
+            </wp14:sizeRelH>
+            <wp14:sizeRelV relativeFrom="margin">
+              <wp14:pctHeight>0</wp14:pctHeight>
+            </wp14:sizeRelV>
+          </wp:anchor>
+        </w:drawing>
+      </w:r>
+      <w:r>
+        <w:t xml:space="preserve">Le nom du nouveau champ </w:t>
+      </w:r>
+    </w:p>
+    <w:p/>
+    <w:p/>
+    <w:p/>
+    <w:p/>
+    <w:p/>
+    <w:p/>
+    <w:p>
+      <w:r>
+        <w:lastRenderedPageBreak/>
+        <w:t xml:space="preserve">Il ne reste plus qu’a mettre à jour la base de données, pour cela on fait un </w:t>
+      </w:r>
+      <w:r>
+        <w:drawing>
+          <wp:inline distT="0" distB="0" distL="0" distR="0" wp14:anchorId="6306077A" wp14:editId="7959B938">
+            <wp:extent cx="3658111" cy="266737"/>
+            <wp:effectExtent l="0" t="0" r="0" b="0"/>
+            <wp:docPr id="75" name="Image 75"/>
+            <wp:cNvGraphicFramePr>
+              <a:graphicFrameLocks xmlns:a="http://schemas.openxmlformats.org/drawingml/2006/main" noChangeAspect="1"/>
+            </wp:cNvGraphicFramePr>
+            <a:graphic xmlns:a="http://schemas.openxmlformats.org/drawingml/2006/main">
+              <a:graphicData uri="http://schemas.openxmlformats.org/drawingml/2006/picture">
+                <pic:pic xmlns:pic="http://schemas.openxmlformats.org/drawingml/2006/picture">
+                  <pic:nvPicPr>
+                    <pic:cNvPr id="1" name=""/>
+                    <pic:cNvPicPr/>
+                  </pic:nvPicPr>
+                  <pic:blipFill>
+                    <a:blip r:embed="rId81"/>
+                    <a:stretch>
+                      <a:fillRect/>
+                    </a:stretch>
+                  </pic:blipFill>
+                  <pic:spPr>
+                    <a:xfrm>
+                      <a:off x="0" y="0"/>
+                      <a:ext cx="3658111" cy="266737"/>
+                    </a:xfrm>
+                    <a:prstGeom prst="rect">
+                      <a:avLst/>
+                    </a:prstGeom>
+                  </pic:spPr>
+                </pic:pic>
+              </a:graphicData>
+            </a:graphic>
+          </wp:inline>
+        </w:drawing>
+      </w:r>
+    </w:p>
+    <w:p>
+      <w:r>
+        <w:t xml:space="preserve">Mais si on veut voir avant la requête qui sera exécuter on peut faire un </w:t>
+      </w:r>
+    </w:p>
+    <w:p>
+      <w:r>
+        <w:drawing>
+          <wp:inline distT="0" distB="0" distL="0" distR="0" wp14:anchorId="36D06FD1" wp14:editId="755E7EE9">
+            <wp:extent cx="3801005" cy="238158"/>
+            <wp:effectExtent l="0" t="0" r="9525" b="9525"/>
+            <wp:docPr id="76" name="Image 76"/>
+            <wp:cNvGraphicFramePr>
+              <a:graphicFrameLocks xmlns:a="http://schemas.openxmlformats.org/drawingml/2006/main" noChangeAspect="1"/>
+            </wp:cNvGraphicFramePr>
+            <a:graphic xmlns:a="http://schemas.openxmlformats.org/drawingml/2006/main">
+              <a:graphicData uri="http://schemas.openxmlformats.org/drawingml/2006/picture">
+                <pic:pic xmlns:pic="http://schemas.openxmlformats.org/drawingml/2006/picture">
+                  <pic:nvPicPr>
+                    <pic:cNvPr id="1" name=""/>
+                    <pic:cNvPicPr/>
+                  </pic:nvPicPr>
+                  <pic:blipFill>
+                    <a:blip r:embed="rId82"/>
+                    <a:stretch>
+                      <a:fillRect/>
+                    </a:stretch>
+                  </pic:blipFill>
+                  <pic:spPr>
+                    <a:xfrm>
+                      <a:off x="0" y="0"/>
+                      <a:ext cx="3801005" cy="238158"/>
+                    </a:xfrm>
+                    <a:prstGeom prst="rect">
+                      <a:avLst/>
+                    </a:prstGeom>
+                  </pic:spPr>
+                </pic:pic>
+              </a:graphicData>
+            </a:graphic>
+          </wp:inline>
+        </w:drawing>
+      </w:r>
+    </w:p>
+    <w:p>
+      <w:pPr>
+        <w:pStyle w:val="Titre2"/>
+      </w:pPr>
+      <w:bookmarkStart w:id="40" w:name="_Toc77674403"/>
+      <w:r>
+        <w:t>Récupérer une entité associée à une autre</w:t>
+      </w:r>
+      <w:bookmarkEnd w:id="40"/>
+    </w:p>
+    <w:p>
+      <w:r>
+        <w:t>Grace a doctrine les requêtes SQL seront fait seulement si besoin, par exemple si on a un blog avec des articles et des commentaires associés, tant qu’on ne demande pas à accéder au commentaire (que ce sois directement dans</w:t>
+      </w:r>
+      <w:r>
+        <w:rPr>
+          <w:b/>
+          <w:bCs/>
+        </w:rPr>
+        <w:t xml:space="preserve"> </w:t>
+      </w:r>
+      <w:proofErr w:type="spellStart"/>
+      <w:r>
+        <w:rPr>
+          <w:b/>
+          <w:bCs/>
+        </w:rPr>
+        <w:t>twig</w:t>
+      </w:r>
+      <w:proofErr w:type="spellEnd"/>
+      <w:r>
+        <w:t xml:space="preserve"> ou ailleurs) doctrine ne fera pas cette requête supplémentaire pour les avoir, c’est ce qu’ont appel le </w:t>
+      </w:r>
+      <w:proofErr w:type="spellStart"/>
+      <w:r>
+        <w:rPr>
+          <w:b/>
+          <w:bCs/>
+        </w:rPr>
+        <w:t>lazy</w:t>
+      </w:r>
+      <w:proofErr w:type="spellEnd"/>
+      <w:r>
+        <w:rPr>
+          <w:b/>
+          <w:bCs/>
+        </w:rPr>
+        <w:t xml:space="preserve"> </w:t>
+      </w:r>
+      <w:proofErr w:type="spellStart"/>
+      <w:r>
+        <w:rPr>
+          <w:b/>
+          <w:bCs/>
+        </w:rPr>
+        <w:t>loading</w:t>
+      </w:r>
+      <w:proofErr w:type="spellEnd"/>
+      <w:r>
+        <w:t>. Dans le cas d’une page d’un article avec les commentaires cela fera 2 requêtes, en revanche si on affiche une page avec plusieurs articles et les commentaires associé, imaginons qu’ont à 60 articles, doctrine fera donc 120 requêtes (les article et les commentaire) ce qui n’est pas optimal. Dans ce cas-là il faudra faire une jointure manuelle</w:t>
+      </w:r>
+      <w:r>
+        <w:t xml:space="preserve"> qui sera fait dans le repository.</w:t>
+      </w:r>
+    </w:p>
+    <w:p>
+      <w:r>
+        <w:drawing>
+          <wp:anchor distT="0" distB="0" distL="114300" distR="114300" simplePos="0" relativeHeight="251699200" behindDoc="0" locked="0" layoutInCell="1" allowOverlap="1" wp14:anchorId="7598A7D2" wp14:editId="35868105">
+            <wp:simplePos x="0" y="0"/>
+            <wp:positionH relativeFrom="column">
+              <wp:posOffset>20955</wp:posOffset>
+            </wp:positionH>
+            <wp:positionV relativeFrom="paragraph">
+              <wp:posOffset>227330</wp:posOffset>
+            </wp:positionV>
+            <wp:extent cx="3324689" cy="676369"/>
+            <wp:effectExtent l="0" t="0" r="9525" b="9525"/>
+            <wp:wrapThrough wrapText="bothSides">
+              <wp:wrapPolygon edited="0">
+                <wp:start x="0" y="0"/>
+                <wp:lineTo x="0" y="21296"/>
+                <wp:lineTo x="21538" y="21296"/>
+                <wp:lineTo x="21538" y="0"/>
+                <wp:lineTo x="0" y="0"/>
+              </wp:wrapPolygon>
+            </wp:wrapThrough>
+            <wp:docPr id="80" name="Image 80" descr="Une image contenant texte&#10;&#10;Description générée automatiquement"/>
+            <wp:cNvGraphicFramePr>
+              <a:graphicFrameLocks xmlns:a="http://schemas.openxmlformats.org/drawingml/2006/main" noChangeAspect="1"/>
+            </wp:cNvGraphicFramePr>
+            <a:graphic xmlns:a="http://schemas.openxmlformats.org/drawingml/2006/main">
+              <a:graphicData uri="http://schemas.openxmlformats.org/drawingml/2006/picture">
+                <pic:pic xmlns:pic="http://schemas.openxmlformats.org/drawingml/2006/picture">
+                  <pic:nvPicPr>
+                    <pic:cNvPr id="80" name="Image 80" descr="Une image contenant texte&#10;&#10;Description générée automatiquement"/>
+                    <pic:cNvPicPr/>
+                  </pic:nvPicPr>
+                  <pic:blipFill>
+                    <a:blip r:embed="rId83">
+                      <a:extLst>
+                        <a:ext uri="{28A0092B-C50C-407E-A947-70E740481C1C}">
+                          <a14:useLocalDpi xmlns:a14="http://schemas.microsoft.com/office/drawing/2010/main" val="0"/>
+                        </a:ext>
+                      </a:extLst>
+                    </a:blip>
+                    <a:stretch>
+                      <a:fillRect/>
+                    </a:stretch>
+                  </pic:blipFill>
+                  <pic:spPr>
+                    <a:xfrm>
+                      <a:off x="0" y="0"/>
+                      <a:ext cx="3324689" cy="676369"/>
+                    </a:xfrm>
+                    <a:prstGeom prst="rect">
+                      <a:avLst/>
+                    </a:prstGeom>
+                  </pic:spPr>
+                </pic:pic>
+              </a:graphicData>
+            </a:graphic>
+          </wp:anchor>
+        </w:drawing>
+      </w:r>
+      <w:r>
+        <w:t>Pour faire une requête de jointure à la main on fera quelque chose comme :</w:t>
+      </w:r>
+    </w:p>
+    <w:p>
+      <w:r>
+        <w:t>Ou le premier argument est la propriété que l’on veut récupérer, et en deuxième un alias que l’on donne. Ne pas oublier le</w:t>
+      </w:r>
+      <w:r>
+        <w:rPr>
+          <w:b/>
+          <w:bCs/>
+        </w:rPr>
+        <w:t xml:space="preserve"> -&gt;</w:t>
+      </w:r>
+      <w:proofErr w:type="spellStart"/>
+      <w:r>
+        <w:rPr>
+          <w:b/>
+          <w:bCs/>
+        </w:rPr>
+        <w:t>addSelect</w:t>
+      </w:r>
+      <w:proofErr w:type="spellEnd"/>
+      <w:r>
+        <w:t xml:space="preserve"> sinon les résultats ne sont pas retournés.</w:t>
+      </w:r>
+    </w:p>
+    <w:p/>
+    <w:p>
+      <w:r>
+        <w:drawing>
+          <wp:anchor distT="0" distB="0" distL="114300" distR="114300" simplePos="0" relativeHeight="251701248" behindDoc="0" locked="0" layoutInCell="1" allowOverlap="1" wp14:anchorId="2864B75B" wp14:editId="43CF9F6F">
+            <wp:simplePos x="0" y="0"/>
+            <wp:positionH relativeFrom="margin">
+              <wp:align>left</wp:align>
+            </wp:positionH>
+            <wp:positionV relativeFrom="paragraph">
+              <wp:posOffset>12065</wp:posOffset>
+            </wp:positionV>
+            <wp:extent cx="2267266" cy="581106"/>
+            <wp:effectExtent l="0" t="0" r="0" b="9525"/>
+            <wp:wrapThrough wrapText="bothSides">
+              <wp:wrapPolygon edited="0">
+                <wp:start x="0" y="0"/>
+                <wp:lineTo x="0" y="21246"/>
+                <wp:lineTo x="21418" y="21246"/>
+                <wp:lineTo x="21418" y="0"/>
+                <wp:lineTo x="0" y="0"/>
+              </wp:wrapPolygon>
+            </wp:wrapThrough>
+            <wp:docPr id="81" name="Image 81" descr="Une image contenant texte&#10;&#10;Description générée automatiquement"/>
+            <wp:cNvGraphicFramePr>
+              <a:graphicFrameLocks xmlns:a="http://schemas.openxmlformats.org/drawingml/2006/main" noChangeAspect="1"/>
+            </wp:cNvGraphicFramePr>
+            <a:graphic xmlns:a="http://schemas.openxmlformats.org/drawingml/2006/main">
+              <a:graphicData uri="http://schemas.openxmlformats.org/drawingml/2006/picture">
+                <pic:pic xmlns:pic="http://schemas.openxmlformats.org/drawingml/2006/picture">
+                  <pic:nvPicPr>
+                    <pic:cNvPr id="81" name="Image 81" descr="Une image contenant texte&#10;&#10;Description générée automatiquement"/>
+                    <pic:cNvPicPr/>
+                  </pic:nvPicPr>
+                  <pic:blipFill>
+                    <a:blip r:embed="rId84">
+                      <a:extLst>
+                        <a:ext uri="{28A0092B-C50C-407E-A947-70E740481C1C}">
+                          <a14:useLocalDpi xmlns:a14="http://schemas.microsoft.com/office/drawing/2010/main" val="0"/>
+                        </a:ext>
+                      </a:extLst>
+                    </a:blip>
+                    <a:stretch>
+                      <a:fillRect/>
+                    </a:stretch>
+                  </pic:blipFill>
+                  <pic:spPr>
+                    <a:xfrm>
+                      <a:off x="0" y="0"/>
+                      <a:ext cx="2267266" cy="581106"/>
+                    </a:xfrm>
+                    <a:prstGeom prst="rect">
+                      <a:avLst/>
+                    </a:prstGeom>
+                  </pic:spPr>
+                </pic:pic>
+              </a:graphicData>
+            </a:graphic>
+          </wp:anchor>
+        </w:drawing>
+      </w:r>
+      <w:r>
+        <w:t xml:space="preserve">On peut </w:t>
+      </w:r>
+      <w:r>
+        <w:t>rencontrer</w:t>
+      </w:r>
+      <w:r>
+        <w:t xml:space="preserve"> </w:t>
+      </w:r>
+      <w:r>
+        <w:t>un souci</w:t>
+      </w:r>
+      <w:r>
+        <w:t xml:space="preserve"> avec le</w:t>
+      </w:r>
+      <w:r>
+        <w:rPr>
+          <w:b/>
+          <w:bCs/>
+        </w:rPr>
+        <w:t xml:space="preserve"> </w:t>
+      </w:r>
+      <w:proofErr w:type="spellStart"/>
+      <w:r>
+        <w:rPr>
+          <w:b/>
+          <w:bCs/>
+        </w:rPr>
+        <w:t>setMaxResult</w:t>
+      </w:r>
+      <w:proofErr w:type="spellEnd"/>
+      <w:r>
+        <w:t xml:space="preserve"> quand on affiche </w:t>
+      </w:r>
+      <w:proofErr w:type="gramStart"/>
+      <w:r>
+        <w:t>les résultat</w:t>
+      </w:r>
+      <w:proofErr w:type="gramEnd"/>
+      <w:r>
+        <w:t xml:space="preserve">, par exemple ici on limite à 50, mais il fera cette limite sur l’attribut que l’ont viens d’ajouter (ici les </w:t>
+      </w:r>
+      <w:proofErr w:type="spellStart"/>
+      <w:r>
+        <w:t>seasons</w:t>
+      </w:r>
+      <w:proofErr w:type="spellEnd"/>
+      <w:r>
+        <w:t>)</w:t>
+      </w:r>
+      <w:r>
+        <w:t>.</w:t>
+      </w:r>
+      <w:r>
+        <w:t xml:space="preserve"> </w:t>
+      </w:r>
+    </w:p>
+    <w:p/>
+    <w:p>
+      <w:r>
+        <w:t>Pour</w:t>
+      </w:r>
+      <w:r>
+        <w:t xml:space="preserve"> remédier à ce </w:t>
+      </w:r>
+      <w:r>
+        <w:t>problème</w:t>
+      </w:r>
+      <w:r>
+        <w:t xml:space="preserve"> on peut utiliser un </w:t>
+      </w:r>
+      <w:proofErr w:type="spellStart"/>
+      <w:r>
+        <w:rPr>
+          <w:b/>
+          <w:bCs/>
+        </w:rPr>
+        <w:t>P</w:t>
+      </w:r>
+      <w:r>
+        <w:rPr>
+          <w:b/>
+          <w:bCs/>
+        </w:rPr>
+        <w:t>aginator</w:t>
+      </w:r>
+      <w:proofErr w:type="spellEnd"/>
+    </w:p>
+    <w:p>
+      <w:r>
+        <w:drawing>
+          <wp:anchor distT="0" distB="0" distL="114300" distR="114300" simplePos="0" relativeHeight="251700224" behindDoc="0" locked="0" layoutInCell="1" allowOverlap="1" wp14:anchorId="4080D799" wp14:editId="105FB04E">
+            <wp:simplePos x="0" y="0"/>
+            <wp:positionH relativeFrom="margin">
+              <wp:align>left</wp:align>
+            </wp:positionH>
+            <wp:positionV relativeFrom="paragraph">
+              <wp:posOffset>-1905</wp:posOffset>
+            </wp:positionV>
+            <wp:extent cx="2247900" cy="895350"/>
+            <wp:effectExtent l="0" t="0" r="0" b="0"/>
+            <wp:wrapThrough wrapText="bothSides">
+              <wp:wrapPolygon edited="0">
+                <wp:start x="0" y="0"/>
+                <wp:lineTo x="0" y="21140"/>
+                <wp:lineTo x="21417" y="21140"/>
+                <wp:lineTo x="21417" y="0"/>
+                <wp:lineTo x="0" y="0"/>
+              </wp:wrapPolygon>
+            </wp:wrapThrough>
+            <wp:docPr id="82" name="Image 82"/>
+            <wp:cNvGraphicFramePr>
+              <a:graphicFrameLocks xmlns:a="http://schemas.openxmlformats.org/drawingml/2006/main" noChangeAspect="1"/>
+            </wp:cNvGraphicFramePr>
+            <a:graphic xmlns:a="http://schemas.openxmlformats.org/drawingml/2006/main">
+              <a:graphicData uri="http://schemas.openxmlformats.org/drawingml/2006/picture">
+                <pic:pic xmlns:pic="http://schemas.openxmlformats.org/drawingml/2006/picture">
+                  <pic:nvPicPr>
+                    <pic:cNvPr id="1" name=""/>
+                    <pic:cNvPicPr/>
+                  </pic:nvPicPr>
+                  <pic:blipFill>
+                    <a:blip r:embed="rId85">
+                      <a:extLst>
+                        <a:ext uri="{28A0092B-C50C-407E-A947-70E740481C1C}">
+                          <a14:useLocalDpi xmlns:a14="http://schemas.microsoft.com/office/drawing/2010/main" val="0"/>
+                        </a:ext>
+                      </a:extLst>
+                    </a:blip>
+                    <a:stretch>
+                      <a:fillRect/>
+                    </a:stretch>
+                  </pic:blipFill>
+                  <pic:spPr>
+                    <a:xfrm>
+                      <a:off x="0" y="0"/>
+                      <a:ext cx="2247900" cy="895350"/>
+                    </a:xfrm>
+                    <a:prstGeom prst="rect">
+                      <a:avLst/>
+                    </a:prstGeom>
+                  </pic:spPr>
+                </pic:pic>
+              </a:graphicData>
+            </a:graphic>
+          </wp:anchor>
+        </w:drawing>
+      </w:r>
+      <w:r>
+        <w:rPr>
+          <w:noProof/>
+        </w:rPr>
+        <w:t xml:space="preserve"> </w:t>
+      </w:r>
+    </w:p>
+    <w:p/>
+    <w:p/>
+    <w:p/>
+    <w:p>
+      <w:pPr>
+        <w:pStyle w:val="Titre2"/>
+      </w:pPr>
+      <w:bookmarkStart w:id="41" w:name="_Toc77674404"/>
+      <w:r>
+        <w:t>Manipuler les entités associées</w:t>
+      </w:r>
+      <w:bookmarkEnd w:id="41"/>
+    </w:p>
+    <w:p>
+      <w:pPr>
+        <w:pStyle w:val="Titre3"/>
+      </w:pPr>
+      <w:bookmarkStart w:id="42" w:name="_Toc77674405"/>
+      <w:r>
+        <w:t>Exemple d’enregistrement d’un post et d’un commentaire associé</w:t>
+      </w:r>
+      <w:bookmarkEnd w:id="42"/>
+    </w:p>
+    <w:p>
+      <w:r>
+        <w:drawing>
+          <wp:inline distT="0" distB="0" distL="0" distR="0" wp14:anchorId="794EBC0E" wp14:editId="43C508D4">
+            <wp:extent cx="4010025" cy="2135866"/>
+            <wp:effectExtent l="0" t="0" r="0" b="0"/>
+            <wp:docPr id="83" name="Image 83" descr="Une image contenant texte&#10;&#10;Description générée automatiquement"/>
+            <wp:cNvGraphicFramePr>
+              <a:graphicFrameLocks xmlns:a="http://schemas.openxmlformats.org/drawingml/2006/main" noChangeAspect="1"/>
+            </wp:cNvGraphicFramePr>
+            <a:graphic xmlns:a="http://schemas.openxmlformats.org/drawingml/2006/main">
+              <a:graphicData uri="http://schemas.openxmlformats.org/drawingml/2006/picture">
+                <pic:pic xmlns:pic="http://schemas.openxmlformats.org/drawingml/2006/picture">
+                  <pic:nvPicPr>
+                    <pic:cNvPr id="83" name="Image 83" descr="Une image contenant texte&#10;&#10;Description générée automatiquement"/>
+                    <pic:cNvPicPr/>
+                  </pic:nvPicPr>
+                  <pic:blipFill>
+                    <a:blip r:embed="rId86"/>
+                    <a:stretch>
+                      <a:fillRect/>
+                    </a:stretch>
+                  </pic:blipFill>
+                  <pic:spPr>
+                    <a:xfrm>
+                      <a:off x="0" y="0"/>
+                      <a:ext cx="4013640" cy="2137791"/>
+                    </a:xfrm>
+                    <a:prstGeom prst="rect">
+                      <a:avLst/>
+                    </a:prstGeom>
+                  </pic:spPr>
+                </pic:pic>
+              </a:graphicData>
+            </a:graphic>
+          </wp:inline>
+        </w:drawing>
+      </w:r>
+    </w:p>
+    <w:p>
+      <w:pPr>
+        <w:rPr>
+          <w:i/>
+          <w:iCs/>
+        </w:rPr>
+      </w:pPr>
+      <w:r>
+        <w:rPr>
+          <w:i/>
+          <w:iCs/>
+        </w:rPr>
+        <w:t xml:space="preserve">NB : on </w:t>
+      </w:r>
+      <w:r>
+        <w:rPr>
+          <w:i/>
+          <w:iCs/>
+        </w:rPr>
+        <w:t>fournit</w:t>
+      </w:r>
+      <w:r>
+        <w:rPr>
+          <w:i/>
+          <w:iCs/>
+        </w:rPr>
+        <w:t xml:space="preserve"> un $post </w:t>
+      </w:r>
+      <w:r>
+        <w:rPr>
+          <w:i/>
+          <w:iCs/>
+        </w:rPr>
+        <w:t xml:space="preserve">et nom un id de post à $comment, ce sera doctrine qui se chargera des liaisons avec </w:t>
+      </w:r>
+      <w:proofErr w:type="gramStart"/>
+      <w:r>
+        <w:rPr>
+          <w:i/>
+          <w:iCs/>
+        </w:rPr>
+        <w:t>les ID</w:t>
+      </w:r>
+      <w:proofErr w:type="gramEnd"/>
+    </w:p>
+    <w:p>
+      <w:pPr>
+        <w:rPr>
+          <w:i/>
+          <w:iCs/>
+        </w:rPr>
+      </w:pPr>
+    </w:p>
+    <w:p>
+      <w:pPr>
+        <w:pStyle w:val="Titre3"/>
+      </w:pPr>
+      <w:bookmarkStart w:id="43" w:name="_Toc77674406"/>
+      <w:r>
+        <w:t>Exemple de suppression</w:t>
+      </w:r>
+      <w:bookmarkEnd w:id="43"/>
+    </w:p>
+    <w:p>
+      <w:pPr>
+        <w:jc w:val="center"/>
+        <w:rPr>
+          <w:i/>
+          <w:iCs/>
+        </w:rPr>
+      </w:pPr>
+      <w:r>
+        <w:rPr>
+          <w:i/>
+          <w:iCs/>
+        </w:rPr>
+        <w:drawing>
+          <wp:inline distT="0" distB="0" distL="0" distR="0" wp14:anchorId="473BBA64" wp14:editId="2B12BDF4">
+            <wp:extent cx="5153025" cy="1366973"/>
+            <wp:effectExtent l="0" t="0" r="0" b="5080"/>
+            <wp:docPr id="84" name="Image 84" descr="Une image contenant texte&#10;&#10;Description générée automatiquement"/>
+            <wp:cNvGraphicFramePr>
+              <a:graphicFrameLocks xmlns:a="http://schemas.openxmlformats.org/drawingml/2006/main" noChangeAspect="1"/>
+            </wp:cNvGraphicFramePr>
+            <a:graphic xmlns:a="http://schemas.openxmlformats.org/drawingml/2006/main">
+              <a:graphicData uri="http://schemas.openxmlformats.org/drawingml/2006/picture">
+                <pic:pic xmlns:pic="http://schemas.openxmlformats.org/drawingml/2006/picture">
+                  <pic:nvPicPr>
+                    <pic:cNvPr id="84" name="Image 84" descr="Une image contenant texte&#10;&#10;Description générée automatiquement"/>
+                    <pic:cNvPicPr/>
+                  </pic:nvPicPr>
+                  <pic:blipFill>
+                    <a:blip r:embed="rId87"/>
+                    <a:stretch>
+                      <a:fillRect/>
+                    </a:stretch>
+                  </pic:blipFill>
+                  <pic:spPr>
+                    <a:xfrm>
+                      <a:off x="0" y="0"/>
+                      <a:ext cx="5172441" cy="1372124"/>
+                    </a:xfrm>
+                    <a:prstGeom prst="rect">
+                      <a:avLst/>
+                    </a:prstGeom>
+                  </pic:spPr>
+                </pic:pic>
+              </a:graphicData>
+            </a:graphic>
+          </wp:inline>
+        </w:drawing>
+      </w:r>
+    </w:p>
+    <w:p>
+      <w:r>
+        <w:t>Ici ça ne fonctionnera pas, car nous essayons de supprimer un post qui as des commentaires qui lui sont associés</w:t>
+      </w:r>
+      <w:r>
+        <w:t xml:space="preserve">. Il faudrait alors supprimer d’abord </w:t>
+      </w:r>
+      <w:r>
+        <w:t>les commentaires</w:t>
+      </w:r>
+      <w:r>
+        <w:t xml:space="preserve">, puis le post mais il y </w:t>
+      </w:r>
+      <w:proofErr w:type="gramStart"/>
+      <w:r>
+        <w:t>as</w:t>
+      </w:r>
+      <w:proofErr w:type="gramEnd"/>
+      <w:r>
+        <w:t xml:space="preserve"> mieux…</w:t>
+      </w:r>
+    </w:p>
+    <w:p>
+      <w:r>
+        <w:t>Pour le faire il faudra le spécifier dans les annotations avec cascade</w:t>
+      </w:r>
+      <w:proofErr w:type="gramStart"/>
+      <w:r>
+        <w:t>={</w:t>
+      </w:r>
+      <w:proofErr w:type="gramEnd"/>
+      <w:r>
+        <w:t>« </w:t>
+      </w:r>
+      <w:proofErr w:type="spellStart"/>
+      <w:r>
+        <w:t>remove</w:t>
+      </w:r>
+      <w:proofErr w:type="spellEnd"/>
+      <w:r>
+        <w:t> »}</w:t>
+      </w:r>
+    </w:p>
+    <w:p>
+      <w:r>
+        <w:drawing>
+          <wp:inline distT="0" distB="0" distL="0" distR="0" wp14:anchorId="032E4594" wp14:editId="1A53F83C">
+            <wp:extent cx="6840220" cy="737870"/>
+            <wp:effectExtent l="0" t="0" r="0" b="5080"/>
+            <wp:docPr id="85" name="Image 85"/>
+            <wp:cNvGraphicFramePr>
+              <a:graphicFrameLocks xmlns:a="http://schemas.openxmlformats.org/drawingml/2006/main" noChangeAspect="1"/>
+            </wp:cNvGraphicFramePr>
+            <a:graphic xmlns:a="http://schemas.openxmlformats.org/drawingml/2006/main">
+              <a:graphicData uri="http://schemas.openxmlformats.org/drawingml/2006/picture">
+                <pic:pic xmlns:pic="http://schemas.openxmlformats.org/drawingml/2006/picture">
+                  <pic:nvPicPr>
+                    <pic:cNvPr id="1" name=""/>
+                    <pic:cNvPicPr/>
+                  </pic:nvPicPr>
+                  <pic:blipFill>
+                    <a:blip r:embed="rId88"/>
+                    <a:stretch>
+                      <a:fillRect/>
+                    </a:stretch>
+                  </pic:blipFill>
+                  <pic:spPr>
+                    <a:xfrm>
+                      <a:off x="0" y="0"/>
+                      <a:ext cx="6840220" cy="737870"/>
+                    </a:xfrm>
+                    <a:prstGeom prst="rect">
+                      <a:avLst/>
+                    </a:prstGeom>
+                  </pic:spPr>
+                </pic:pic>
+              </a:graphicData>
+            </a:graphic>
+          </wp:inline>
+        </w:drawing>
+      </w:r>
+    </w:p>
+    <w:p/>
     <w:sectPr>
       <w:pgSz w:w="11906" w:h="16838"/>
       <w:pgMar w:top="567" w:right="567" w:bottom="567" w:left="567" w:header="708" w:footer="708" w:gutter="0"/>
@@ -9886,6 +12485,119 @@
     <w:nsid w:val="26BD67C4"/>
     <w:multiLevelType w:val="hybridMultilevel"/>
     <w:tmpl w:val="1EE0C59E"/>
+    <w:lvl w:ilvl="0" w:tplc="040C0001">
+      <w:start w:val="1"/>
+      <w:numFmt w:val="bullet"/>
+      <w:lvlText w:val=""/>
+      <w:lvlJc w:val="left"/>
+      <w:pPr>
+        <w:ind w:left="720" w:hanging="360"/>
+      </w:pPr>
+      <w:rPr>
+        <w:rFonts w:ascii="Symbol" w:hAnsi="Symbol" w:hint="default"/>
+      </w:rPr>
+    </w:lvl>
+    <w:lvl w:ilvl="1" w:tplc="040C0003" w:tentative="1">
+      <w:start w:val="1"/>
+      <w:numFmt w:val="bullet"/>
+      <w:lvlText w:val="o"/>
+      <w:lvlJc w:val="left"/>
+      <w:pPr>
+        <w:ind w:left="1440" w:hanging="360"/>
+      </w:pPr>
+      <w:rPr>
+        <w:rFonts w:ascii="Courier New" w:hAnsi="Courier New" w:cs="Courier New" w:hint="default"/>
+      </w:rPr>
+    </w:lvl>
+    <w:lvl w:ilvl="2" w:tplc="040C0005" w:tentative="1">
+      <w:start w:val="1"/>
+      <w:numFmt w:val="bullet"/>
+      <w:lvlText w:val=""/>
+      <w:lvlJc w:val="left"/>
+      <w:pPr>
+        <w:ind w:left="2160" w:hanging="360"/>
+      </w:pPr>
+      <w:rPr>
+        <w:rFonts w:ascii="Wingdings" w:hAnsi="Wingdings" w:hint="default"/>
+      </w:rPr>
+    </w:lvl>
+    <w:lvl w:ilvl="3" w:tplc="040C0001" w:tentative="1">
+      <w:start w:val="1"/>
+      <w:numFmt w:val="bullet"/>
+      <w:lvlText w:val=""/>
+      <w:lvlJc w:val="left"/>
+      <w:pPr>
+        <w:ind w:left="2880" w:hanging="360"/>
+      </w:pPr>
+      <w:rPr>
+        <w:rFonts w:ascii="Symbol" w:hAnsi="Symbol" w:hint="default"/>
+      </w:rPr>
+    </w:lvl>
+    <w:lvl w:ilvl="4" w:tplc="040C0003" w:tentative="1">
+      <w:start w:val="1"/>
+      <w:numFmt w:val="bullet"/>
+      <w:lvlText w:val="o"/>
+      <w:lvlJc w:val="left"/>
+      <w:pPr>
+        <w:ind w:left="3600" w:hanging="360"/>
+      </w:pPr>
+      <w:rPr>
+        <w:rFonts w:ascii="Courier New" w:hAnsi="Courier New" w:cs="Courier New" w:hint="default"/>
+      </w:rPr>
+    </w:lvl>
+    <w:lvl w:ilvl="5" w:tplc="040C0005" w:tentative="1">
+      <w:start w:val="1"/>
+      <w:numFmt w:val="bullet"/>
+      <w:lvlText w:val=""/>
+      <w:lvlJc w:val="left"/>
+      <w:pPr>
+        <w:ind w:left="4320" w:hanging="360"/>
+      </w:pPr>
+      <w:rPr>
+        <w:rFonts w:ascii="Wingdings" w:hAnsi="Wingdings" w:hint="default"/>
+      </w:rPr>
+    </w:lvl>
+    <w:lvl w:ilvl="6" w:tplc="040C0001" w:tentative="1">
+      <w:start w:val="1"/>
+      <w:numFmt w:val="bullet"/>
+      <w:lvlText w:val=""/>
+      <w:lvlJc w:val="left"/>
+      <w:pPr>
+        <w:ind w:left="5040" w:hanging="360"/>
+      </w:pPr>
+      <w:rPr>
+        <w:rFonts w:ascii="Symbol" w:hAnsi="Symbol" w:hint="default"/>
+      </w:rPr>
+    </w:lvl>
+    <w:lvl w:ilvl="7" w:tplc="040C0003" w:tentative="1">
+      <w:start w:val="1"/>
+      <w:numFmt w:val="bullet"/>
+      <w:lvlText w:val="o"/>
+      <w:lvlJc w:val="left"/>
+      <w:pPr>
+        <w:ind w:left="5760" w:hanging="360"/>
+      </w:pPr>
+      <w:rPr>
+        <w:rFonts w:ascii="Courier New" w:hAnsi="Courier New" w:cs="Courier New" w:hint="default"/>
+      </w:rPr>
+    </w:lvl>
+    <w:lvl w:ilvl="8" w:tplc="040C0005" w:tentative="1">
+      <w:start w:val="1"/>
+      <w:numFmt w:val="bullet"/>
+      <w:lvlText w:val=""/>
+      <w:lvlJc w:val="left"/>
+      <w:pPr>
+        <w:ind w:left="6480" w:hanging="360"/>
+      </w:pPr>
+      <w:rPr>
+        <w:rFonts w:ascii="Wingdings" w:hAnsi="Wingdings" w:hint="default"/>
+      </w:rPr>
+    </w:lvl>
+  </w:abstractNum>
+  <w:abstractNum w:abstractNumId="6" w15:restartNumberingAfterBreak="0">
+    <w:nsid w:val="4F1F2E38"/>
+    <w:multiLevelType w:val="hybridMultilevel"/>
+    <w:tmpl w:val="9EEAF484"/>
     <w:lvl w:ilvl="0" w:tplc="040C0001">
       <w:start w:val="1"/>
       <w:numFmt w:val="bullet"/>
@@ -10012,6 +12724,9 @@
   </w:num>
   <w:num w:numId="6">
     <w:abstractNumId w:val="1"/>
+  </w:num>
+  <w:num w:numId="7">
+    <w:abstractNumId w:val="6"/>
   </w:num>
 </w:numbering>
 </file>
@@ -11135,6 +13850,25 @@
       <w:lang w:eastAsia="fr-FR"/>
     </w:rPr>
   </w:style>
+  <w:style w:type="table" w:styleId="Grilledutableau">
+    <w:name w:val="Table Grid"/>
+    <w:basedOn w:val="TableauNormal"/>
+    <w:uiPriority w:val="39"/>
+    <w:rsid w:val="00073462"/>
+    <w:pPr>
+      <w:spacing w:before="0" w:after="0" w:line="240" w:lineRule="auto"/>
+    </w:pPr>
+    <w:tblPr>
+      <w:tblBorders>
+        <w:top w:val="single" w:sz="4" w:space="0" w:color="auto"/>
+        <w:left w:val="single" w:sz="4" w:space="0" w:color="auto"/>
+        <w:bottom w:val="single" w:sz="4" w:space="0" w:color="auto"/>
+        <w:right w:val="single" w:sz="4" w:space="0" w:color="auto"/>
+        <w:insideH w:val="single" w:sz="4" w:space="0" w:color="auto"/>
+        <w:insideV w:val="single" w:sz="4" w:space="0" w:color="auto"/>
+      </w:tblBorders>
+    </w:tblPr>
+  </w:style>
 </w:styles>
 </file>
 

</xml_diff>

<commit_message>
add auth, register & user management
</commit_message>
<xml_diff>
--- a/php/symfony.docx
+++ b/php/symfony.docx
@@ -70,6 +70,7 @@
             <w:tabs>
               <w:tab w:val="right" w:leader="dot" w:pos="10762"/>
             </w:tabs>
+            <w:jc w:val="both"/>
             <w:rPr>
               <w:noProof/>
               <w:sz w:val="22"/>
@@ -150,6 +151,7 @@
             <w:tabs>
               <w:tab w:val="right" w:leader="dot" w:pos="10762"/>
             </w:tabs>
+            <w:jc w:val="both"/>
             <w:rPr>
               <w:noProof/>
               <w:sz w:val="22"/>
@@ -221,6 +223,7 @@
             <w:tabs>
               <w:tab w:val="right" w:leader="dot" w:pos="10762"/>
             </w:tabs>
+            <w:jc w:val="both"/>
             <w:rPr>
               <w:noProof/>
               <w:sz w:val="22"/>
@@ -292,6 +295,7 @@
             <w:tabs>
               <w:tab w:val="right" w:leader="dot" w:pos="10762"/>
             </w:tabs>
+            <w:jc w:val="both"/>
             <w:rPr>
               <w:noProof/>
               <w:sz w:val="22"/>
@@ -363,6 +367,7 @@
             <w:tabs>
               <w:tab w:val="right" w:leader="dot" w:pos="10762"/>
             </w:tabs>
+            <w:jc w:val="both"/>
             <w:rPr>
               <w:noProof/>
               <w:sz w:val="22"/>
@@ -434,6 +439,7 @@
             <w:tabs>
               <w:tab w:val="right" w:leader="dot" w:pos="10762"/>
             </w:tabs>
+            <w:jc w:val="both"/>
             <w:rPr>
               <w:noProof/>
               <w:sz w:val="22"/>
@@ -505,6 +511,7 @@
             <w:tabs>
               <w:tab w:val="right" w:leader="dot" w:pos="10762"/>
             </w:tabs>
+            <w:jc w:val="both"/>
             <w:rPr>
               <w:noProof/>
               <w:sz w:val="22"/>
@@ -576,6 +583,7 @@
             <w:tabs>
               <w:tab w:val="right" w:leader="dot" w:pos="10762"/>
             </w:tabs>
+            <w:jc w:val="both"/>
             <w:rPr>
               <w:noProof/>
               <w:sz w:val="22"/>
@@ -647,6 +655,7 @@
             <w:tabs>
               <w:tab w:val="right" w:leader="dot" w:pos="10762"/>
             </w:tabs>
+            <w:jc w:val="both"/>
             <w:rPr>
               <w:noProof/>
               <w:sz w:val="22"/>
@@ -718,6 +727,7 @@
             <w:tabs>
               <w:tab w:val="right" w:leader="dot" w:pos="10762"/>
             </w:tabs>
+            <w:jc w:val="both"/>
             <w:rPr>
               <w:noProof/>
               <w:sz w:val="22"/>
@@ -789,6 +799,7 @@
             <w:tabs>
               <w:tab w:val="right" w:leader="dot" w:pos="10762"/>
             </w:tabs>
+            <w:jc w:val="both"/>
             <w:rPr>
               <w:noProof/>
               <w:sz w:val="22"/>
@@ -860,6 +871,7 @@
             <w:tabs>
               <w:tab w:val="right" w:leader="dot" w:pos="10762"/>
             </w:tabs>
+            <w:jc w:val="both"/>
             <w:rPr>
               <w:noProof/>
               <w:sz w:val="22"/>
@@ -931,6 +943,7 @@
             <w:tabs>
               <w:tab w:val="right" w:leader="dot" w:pos="10762"/>
             </w:tabs>
+            <w:jc w:val="both"/>
             <w:rPr>
               <w:noProof/>
               <w:sz w:val="22"/>
@@ -1002,6 +1015,7 @@
             <w:tabs>
               <w:tab w:val="right" w:leader="dot" w:pos="10762"/>
             </w:tabs>
+            <w:jc w:val="both"/>
             <w:rPr>
               <w:noProof/>
               <w:sz w:val="22"/>
@@ -1073,6 +1087,7 @@
             <w:tabs>
               <w:tab w:val="right" w:leader="dot" w:pos="10762"/>
             </w:tabs>
+            <w:jc w:val="both"/>
             <w:rPr>
               <w:noProof/>
               <w:sz w:val="22"/>
@@ -1144,6 +1159,7 @@
             <w:tabs>
               <w:tab w:val="right" w:leader="dot" w:pos="10762"/>
             </w:tabs>
+            <w:jc w:val="both"/>
             <w:rPr>
               <w:noProof/>
               <w:sz w:val="22"/>
@@ -1215,6 +1231,7 @@
             <w:tabs>
               <w:tab w:val="right" w:leader="dot" w:pos="10762"/>
             </w:tabs>
+            <w:jc w:val="both"/>
             <w:rPr>
               <w:noProof/>
               <w:sz w:val="22"/>
@@ -1286,6 +1303,7 @@
             <w:tabs>
               <w:tab w:val="right" w:leader="dot" w:pos="10762"/>
             </w:tabs>
+            <w:jc w:val="both"/>
             <w:rPr>
               <w:noProof/>
               <w:sz w:val="22"/>
@@ -1357,6 +1375,7 @@
             <w:tabs>
               <w:tab w:val="right" w:leader="dot" w:pos="10762"/>
             </w:tabs>
+            <w:jc w:val="both"/>
             <w:rPr>
               <w:noProof/>
               <w:sz w:val="22"/>
@@ -1428,6 +1447,7 @@
             <w:tabs>
               <w:tab w:val="right" w:leader="dot" w:pos="10762"/>
             </w:tabs>
+            <w:jc w:val="both"/>
             <w:rPr>
               <w:noProof/>
               <w:sz w:val="22"/>
@@ -1499,6 +1519,7 @@
             <w:tabs>
               <w:tab w:val="right" w:leader="dot" w:pos="10762"/>
             </w:tabs>
+            <w:jc w:val="both"/>
             <w:rPr>
               <w:noProof/>
               <w:sz w:val="22"/>
@@ -1570,6 +1591,7 @@
             <w:tabs>
               <w:tab w:val="right" w:leader="dot" w:pos="10762"/>
             </w:tabs>
+            <w:jc w:val="both"/>
             <w:rPr>
               <w:noProof/>
               <w:sz w:val="22"/>
@@ -1641,6 +1663,7 @@
             <w:tabs>
               <w:tab w:val="right" w:leader="dot" w:pos="10762"/>
             </w:tabs>
+            <w:jc w:val="both"/>
             <w:rPr>
               <w:noProof/>
               <w:sz w:val="22"/>
@@ -1712,6 +1735,7 @@
             <w:tabs>
               <w:tab w:val="right" w:leader="dot" w:pos="10762"/>
             </w:tabs>
+            <w:jc w:val="both"/>
             <w:rPr>
               <w:noProof/>
               <w:sz w:val="22"/>
@@ -1783,6 +1807,7 @@
             <w:tabs>
               <w:tab w:val="right" w:leader="dot" w:pos="10762"/>
             </w:tabs>
+            <w:jc w:val="both"/>
             <w:rPr>
               <w:noProof/>
               <w:sz w:val="22"/>
@@ -1854,6 +1879,7 @@
             <w:tabs>
               <w:tab w:val="right" w:leader="dot" w:pos="10762"/>
             </w:tabs>
+            <w:jc w:val="both"/>
             <w:rPr>
               <w:noProof/>
               <w:sz w:val="22"/>
@@ -1925,6 +1951,7 @@
             <w:tabs>
               <w:tab w:val="right" w:leader="dot" w:pos="10762"/>
             </w:tabs>
+            <w:jc w:val="both"/>
             <w:rPr>
               <w:noProof/>
               <w:sz w:val="22"/>
@@ -1996,6 +2023,7 @@
             <w:tabs>
               <w:tab w:val="right" w:leader="dot" w:pos="10762"/>
             </w:tabs>
+            <w:jc w:val="both"/>
             <w:rPr>
               <w:noProof/>
               <w:sz w:val="22"/>
@@ -2067,6 +2095,7 @@
             <w:tabs>
               <w:tab w:val="right" w:leader="dot" w:pos="10762"/>
             </w:tabs>
+            <w:jc w:val="both"/>
             <w:rPr>
               <w:noProof/>
               <w:sz w:val="22"/>
@@ -2138,6 +2167,7 @@
             <w:tabs>
               <w:tab w:val="right" w:leader="dot" w:pos="10762"/>
             </w:tabs>
+            <w:jc w:val="both"/>
             <w:rPr>
               <w:noProof/>
               <w:sz w:val="22"/>
@@ -2209,6 +2239,7 @@
             <w:tabs>
               <w:tab w:val="right" w:leader="dot" w:pos="10762"/>
             </w:tabs>
+            <w:jc w:val="both"/>
             <w:rPr>
               <w:noProof/>
               <w:sz w:val="22"/>
@@ -2280,6 +2311,7 @@
             <w:tabs>
               <w:tab w:val="right" w:leader="dot" w:pos="10762"/>
             </w:tabs>
+            <w:jc w:val="both"/>
             <w:rPr>
               <w:noProof/>
               <w:sz w:val="22"/>
@@ -2351,6 +2383,7 @@
             <w:tabs>
               <w:tab w:val="right" w:leader="dot" w:pos="10762"/>
             </w:tabs>
+            <w:jc w:val="both"/>
             <w:rPr>
               <w:noProof/>
               <w:sz w:val="22"/>
@@ -2422,6 +2455,7 @@
             <w:tabs>
               <w:tab w:val="right" w:leader="dot" w:pos="10762"/>
             </w:tabs>
+            <w:jc w:val="both"/>
             <w:rPr>
               <w:noProof/>
               <w:sz w:val="22"/>
@@ -2493,6 +2527,7 @@
             <w:tabs>
               <w:tab w:val="right" w:leader="dot" w:pos="10762"/>
             </w:tabs>
+            <w:jc w:val="both"/>
             <w:rPr>
               <w:noProof/>
               <w:sz w:val="22"/>
@@ -2564,6 +2599,7 @@
             <w:tabs>
               <w:tab w:val="right" w:leader="dot" w:pos="10762"/>
             </w:tabs>
+            <w:jc w:val="both"/>
             <w:rPr>
               <w:noProof/>
               <w:sz w:val="22"/>
@@ -2635,6 +2671,7 @@
             <w:tabs>
               <w:tab w:val="right" w:leader="dot" w:pos="10762"/>
             </w:tabs>
+            <w:jc w:val="both"/>
             <w:rPr>
               <w:noProof/>
               <w:sz w:val="22"/>
@@ -2706,6 +2743,7 @@
             <w:tabs>
               <w:tab w:val="right" w:leader="dot" w:pos="10762"/>
             </w:tabs>
+            <w:jc w:val="both"/>
             <w:rPr>
               <w:noProof/>
               <w:sz w:val="22"/>
@@ -2777,6 +2815,7 @@
             <w:tabs>
               <w:tab w:val="right" w:leader="dot" w:pos="10762"/>
             </w:tabs>
+            <w:jc w:val="both"/>
             <w:rPr>
               <w:noProof/>
               <w:sz w:val="22"/>
@@ -2848,6 +2887,7 @@
             <w:tabs>
               <w:tab w:val="right" w:leader="dot" w:pos="10762"/>
             </w:tabs>
+            <w:jc w:val="both"/>
             <w:rPr>
               <w:noProof/>
               <w:sz w:val="22"/>
@@ -2919,6 +2959,7 @@
             <w:tabs>
               <w:tab w:val="right" w:leader="dot" w:pos="10762"/>
             </w:tabs>
+            <w:jc w:val="both"/>
             <w:rPr>
               <w:noProof/>
               <w:sz w:val="22"/>
@@ -2990,6 +3031,7 @@
             <w:tabs>
               <w:tab w:val="right" w:leader="dot" w:pos="10762"/>
             </w:tabs>
+            <w:jc w:val="both"/>
             <w:rPr>
               <w:noProof/>
               <w:sz w:val="22"/>
@@ -3061,6 +3103,7 @@
             <w:tabs>
               <w:tab w:val="right" w:leader="dot" w:pos="10762"/>
             </w:tabs>
+            <w:jc w:val="both"/>
             <w:rPr>
               <w:noProof/>
               <w:sz w:val="22"/>
@@ -3132,6 +3175,7 @@
             <w:tabs>
               <w:tab w:val="right" w:leader="dot" w:pos="10762"/>
             </w:tabs>
+            <w:jc w:val="both"/>
             <w:rPr>
               <w:noProof/>
               <w:sz w:val="22"/>
@@ -5863,7 +5907,7 @@
     </w:p>
     <w:p>
       <w:pPr>
-        <w:jc w:val="center"/>
+        <w:jc w:val="both"/>
       </w:pPr>
       <w:r>
         <w:rPr>
@@ -6189,6 +6233,7 @@
     <w:p>
       <w:pPr>
         <w:pStyle w:val="Titre2"/>
+        <w:jc w:val="both"/>
       </w:pPr>
       <w:bookmarkStart w:id="16" w:name="_Toc77674379"/>
       <w:r>
@@ -6203,6 +6248,9 @@
       <w:bookmarkEnd w:id="16"/>
     </w:p>
     <w:p>
+      <w:pPr>
+        <w:jc w:val="both"/>
+      </w:pPr>
       <w:r>
         <w:t>Nous pouvons avoir des adresse identique en URL qui rendront un résultat différent suivant le type de requête (</w:t>
       </w:r>
@@ -6220,6 +6268,9 @@
       </w:r>
     </w:p>
     <w:p>
+      <w:pPr>
+        <w:jc w:val="both"/>
+      </w:pPr>
       <w:r>
         <w:rPr>
           <w:noProof/>
@@ -6341,6 +6392,7 @@
     <w:p>
       <w:pPr>
         <w:pStyle w:val="Titre2"/>
+        <w:jc w:val="both"/>
       </w:pPr>
       <w:bookmarkStart w:id="17" w:name="_Toc77674380"/>
       <w:r>
@@ -6350,7 +6402,7 @@
     </w:p>
     <w:p>
       <w:pPr>
-        <w:jc w:val="center"/>
+        <w:jc w:val="both"/>
       </w:pPr>
       <w:r>
         <w:rPr>
@@ -6396,6 +6448,7 @@
     <w:p>
       <w:pPr>
         <w:pStyle w:val="Titre2"/>
+        <w:jc w:val="both"/>
       </w:pPr>
       <w:bookmarkStart w:id="18" w:name="_Toc77674381"/>
       <w:r>
@@ -6405,6 +6458,7 @@
     </w:p>
     <w:p>
       <w:pPr>
+        <w:jc w:val="both"/>
         <w:rPr>
           <w:b/>
           <w:bCs/>
@@ -6502,6 +6556,7 @@
     </w:p>
     <w:p>
       <w:pPr>
+        <w:jc w:val="both"/>
         <w:rPr>
           <w:b/>
           <w:bCs/>
@@ -6517,7 +6572,7 @@
     </w:p>
     <w:p>
       <w:pPr>
-        <w:jc w:val="center"/>
+        <w:jc w:val="both"/>
       </w:pPr>
       <w:r>
         <w:rPr>
@@ -6562,12 +6617,13 @@
     </w:p>
     <w:p>
       <w:pPr>
-        <w:jc w:val="center"/>
+        <w:jc w:val="both"/>
       </w:pPr>
     </w:p>
     <w:p>
       <w:pPr>
         <w:pStyle w:val="Titre2"/>
+        <w:jc w:val="both"/>
         <w:rPr>
           <w:b/>
           <w:bCs/>
@@ -6581,6 +6637,9 @@
       <w:bookmarkEnd w:id="19"/>
     </w:p>
     <w:p>
+      <w:pPr>
+        <w:jc w:val="both"/>
+      </w:pPr>
       <w:r>
         <w:rPr>
           <w:noProof/>
@@ -6625,6 +6684,7 @@
     <w:p>
       <w:pPr>
         <w:pStyle w:val="Titre2"/>
+        <w:jc w:val="both"/>
       </w:pPr>
       <w:bookmarkStart w:id="20" w:name="_Toc77674383"/>
       <w:r>
@@ -6634,7 +6694,7 @@
     </w:p>
     <w:p>
       <w:pPr>
-        <w:jc w:val="center"/>
+        <w:jc w:val="both"/>
       </w:pPr>
       <w:r>
         <w:rPr>
@@ -6680,6 +6740,7 @@
     <w:p>
       <w:pPr>
         <w:pStyle w:val="Titre2"/>
+        <w:jc w:val="both"/>
       </w:pPr>
       <w:bookmarkStart w:id="21" w:name="_Toc77674384"/>
       <w:r>
@@ -6691,6 +6752,9 @@
       </w:r>
     </w:p>
     <w:p>
+      <w:pPr>
+        <w:jc w:val="both"/>
+      </w:pPr>
       <w:r>
         <w:rPr>
           <w:noProof/>
@@ -6823,6 +6887,9 @@
       </w:r>
     </w:p>
     <w:p>
+      <w:pPr>
+        <w:jc w:val="both"/>
+      </w:pPr>
       <w:r>
         <w:t xml:space="preserve">Avec </w:t>
       </w:r>
@@ -6838,6 +6905,9 @@
       </w:r>
     </w:p>
     <w:p>
+      <w:pPr>
+        <w:jc w:val="both"/>
+      </w:pPr>
       <w:proofErr w:type="gramStart"/>
       <w:r>
         <w:rPr>
@@ -6858,8 +6928,15 @@
         <w:t xml:space="preserve"> permet de le voir directement dans la page </w:t>
       </w:r>
     </w:p>
-    <w:p/>
-    <w:p>
+    <w:p>
+      <w:pPr>
+        <w:jc w:val="both"/>
+      </w:pPr>
+    </w:p>
+    <w:p>
+      <w:pPr>
+        <w:jc w:val="both"/>
+      </w:pPr>
       <w:r>
         <w:rPr>
           <w:noProof/>
@@ -6934,11 +7011,20 @@
         <w:t xml:space="preserve"> accès au profiler qui servira pour le débogage, les formulaire, la sécurité et les requête en base de données.</w:t>
       </w:r>
     </w:p>
-    <w:p/>
-    <w:p/>
+    <w:p>
+      <w:pPr>
+        <w:jc w:val="both"/>
+      </w:pPr>
+    </w:p>
+    <w:p>
+      <w:pPr>
+        <w:jc w:val="both"/>
+      </w:pPr>
+    </w:p>
     <w:p>
       <w:pPr>
         <w:pStyle w:val="Titre1"/>
+        <w:jc w:val="both"/>
       </w:pPr>
       <w:bookmarkStart w:id="22" w:name="_Toc77674385"/>
       <w:r>
@@ -6947,6 +7033,9 @@
       <w:bookmarkEnd w:id="22"/>
     </w:p>
     <w:p>
+      <w:pPr>
+        <w:jc w:val="both"/>
+      </w:pPr>
       <w:r>
         <w:t>Doctrine est un ORM (couche d’abstraction à la base de données) pour PHP.</w:t>
       </w:r>
@@ -6961,6 +7050,9 @@
       </w:r>
     </w:p>
     <w:p>
+      <w:pPr>
+        <w:jc w:val="both"/>
+      </w:pPr>
       <w:r>
         <w:t xml:space="preserve">Pour la configuration il y as </w:t>
       </w:r>
@@ -7015,6 +7107,7 @@
     <w:p>
       <w:pPr>
         <w:pStyle w:val="Titre2"/>
+        <w:jc w:val="both"/>
       </w:pPr>
       <w:bookmarkStart w:id="23" w:name="_Toc77674386"/>
       <w:r>
@@ -7024,6 +7117,9 @@
       <w:bookmarkEnd w:id="23"/>
     </w:p>
     <w:p>
+      <w:pPr>
+        <w:jc w:val="both"/>
+      </w:pPr>
       <w:r>
         <w:t xml:space="preserve">Ce sont les classes PHP qui vont représenter nos données (plutôt que </w:t>
       </w:r>
@@ -7088,13 +7184,16 @@
       </w:r>
     </w:p>
     <w:p>
+      <w:pPr>
+        <w:jc w:val="both"/>
+      </w:pPr>
       <w:r>
         <w:t xml:space="preserve">Pour créer une nouvelle entité : </w:t>
       </w:r>
     </w:p>
     <w:p>
       <w:pPr>
-        <w:jc w:val="center"/>
+        <w:jc w:val="both"/>
       </w:pPr>
       <w:r>
         <w:rPr>
@@ -7138,6 +7237,9 @@
       </w:r>
     </w:p>
     <w:p>
+      <w:pPr>
+        <w:jc w:val="both"/>
+      </w:pPr>
       <w:r>
         <w:t xml:space="preserve">Ensuite </w:t>
       </w:r>
@@ -7161,7 +7263,7 @@
     </w:p>
     <w:p>
       <w:pPr>
-        <w:jc w:val="center"/>
+        <w:jc w:val="both"/>
         <w:rPr>
           <w:i/>
           <w:iCs/>
@@ -7212,6 +7314,7 @@
     </w:p>
     <w:p>
       <w:pPr>
+        <w:jc w:val="both"/>
         <w:rPr>
           <w:i/>
           <w:iCs/>
@@ -7242,13 +7345,16 @@
       </w:r>
     </w:p>
     <w:p>
+      <w:pPr>
+        <w:jc w:val="both"/>
+      </w:pPr>
       <w:r>
         <w:t>Une fois que tout est fait, il faut faire une commande afin que doctrine créer la table</w:t>
       </w:r>
     </w:p>
     <w:p>
       <w:pPr>
-        <w:jc w:val="center"/>
+        <w:jc w:val="both"/>
         <w:rPr>
           <w:i/>
           <w:iCs/>
@@ -7300,6 +7406,7 @@
     <w:p>
       <w:pPr>
         <w:pStyle w:val="Titre2"/>
+        <w:jc w:val="both"/>
       </w:pPr>
       <w:bookmarkStart w:id="24" w:name="_Toc77674387"/>
       <w:r>
@@ -7308,6 +7415,9 @@
       <w:bookmarkEnd w:id="24"/>
     </w:p>
     <w:p>
+      <w:pPr>
+        <w:jc w:val="both"/>
+      </w:pPr>
       <w:r>
         <w:rPr>
           <w:noProof/>
@@ -7448,6 +7558,9 @@
       </w:r>
     </w:p>
     <w:p>
+      <w:pPr>
+        <w:jc w:val="both"/>
+      </w:pPr>
       <w:r>
         <w:t xml:space="preserve">Afin de pouvoir interagir en base de données avec doctrine il faut ajouter dans un paramètre de fonction un </w:t>
       </w:r>
@@ -7465,6 +7578,9 @@
       </w:r>
     </w:p>
     <w:p>
+      <w:pPr>
+        <w:jc w:val="both"/>
+      </w:pPr>
       <w:r>
         <w:rPr>
           <w:noProof/>
@@ -7532,13 +7648,27 @@
       </w:r>
     </w:p>
     <w:p>
+      <w:pPr>
+        <w:jc w:val="both"/>
+      </w:pPr>
       <w:r>
         <w:t>Ensuite on créer une instance d’une entité et on l’hydrate (fournis les données)</w:t>
       </w:r>
     </w:p>
-    <w:p/>
-    <w:p/>
-    <w:p>
+    <w:p>
+      <w:pPr>
+        <w:jc w:val="both"/>
+      </w:pPr>
+    </w:p>
+    <w:p>
+      <w:pPr>
+        <w:jc w:val="both"/>
+      </w:pPr>
+    </w:p>
+    <w:p>
+      <w:pPr>
+        <w:jc w:val="both"/>
+      </w:pPr>
       <w:r>
         <w:rPr>
           <w:noProof/>
@@ -7634,6 +7764,7 @@
           <w:ilvl w:val="0"/>
           <w:numId w:val="4"/>
         </w:numPr>
+        <w:jc w:val="both"/>
       </w:pPr>
       <w:proofErr w:type="spellStart"/>
       <w:r>
@@ -7659,6 +7790,7 @@
           <w:ilvl w:val="0"/>
           <w:numId w:val="4"/>
         </w:numPr>
+        <w:jc w:val="both"/>
       </w:pPr>
       <w:proofErr w:type="spellStart"/>
       <w:r>
@@ -7684,6 +7816,7 @@
           <w:ilvl w:val="0"/>
           <w:numId w:val="4"/>
         </w:numPr>
+        <w:jc w:val="both"/>
       </w:pPr>
       <w:r>
         <w:rPr>
@@ -7757,10 +7890,15 @@
         <w:t>Flush : pour commit les changements</w:t>
       </w:r>
     </w:p>
-    <w:p/>
+    <w:p>
+      <w:pPr>
+        <w:jc w:val="both"/>
+      </w:pPr>
+    </w:p>
     <w:p>
       <w:pPr>
         <w:pStyle w:val="Titre2"/>
+        <w:jc w:val="both"/>
       </w:pPr>
       <w:bookmarkStart w:id="25" w:name="_Toc77674388"/>
       <w:r>
@@ -7770,6 +7908,9 @@
       <w:bookmarkEnd w:id="25"/>
     </w:p>
     <w:p>
+      <w:pPr>
+        <w:jc w:val="both"/>
+      </w:pPr>
       <w:r>
         <w:t xml:space="preserve">On disposera d’un </w:t>
       </w:r>
@@ -7816,6 +7957,7 @@
     </w:p>
     <w:p>
       <w:pPr>
+        <w:jc w:val="both"/>
         <w:rPr>
           <w:b/>
           <w:bCs/>
@@ -7830,6 +7972,9 @@
       </w:r>
     </w:p>
     <w:p>
+      <w:pPr>
+        <w:jc w:val="both"/>
+      </w:pPr>
       <w:r>
         <w:rPr>
           <w:noProof/>
@@ -7919,9 +8064,20 @@
         <w:t>()</w:t>
       </w:r>
     </w:p>
-    <w:p/>
-    <w:p/>
-    <w:p>
+    <w:p>
+      <w:pPr>
+        <w:jc w:val="both"/>
+      </w:pPr>
+    </w:p>
+    <w:p>
+      <w:pPr>
+        <w:jc w:val="both"/>
+      </w:pPr>
+    </w:p>
+    <w:p>
+      <w:pPr>
+        <w:jc w:val="both"/>
+      </w:pPr>
       <w:r>
         <w:t xml:space="preserve">Pour utiliser un </w:t>
       </w:r>
@@ -7945,6 +8101,9 @@
       </w:r>
     </w:p>
     <w:p>
+      <w:pPr>
+        <w:jc w:val="both"/>
+      </w:pPr>
       <w:r>
         <w:rPr>
           <w:noProof/>
@@ -7987,6 +8146,9 @@
       </w:r>
     </w:p>
     <w:p>
+      <w:pPr>
+        <w:jc w:val="both"/>
+      </w:pPr>
       <w:r>
         <w:t xml:space="preserve">On peut utiliser des filtres avec un </w:t>
       </w:r>
@@ -8016,6 +8178,9 @@
       </w:r>
     </w:p>
     <w:p>
+      <w:pPr>
+        <w:jc w:val="both"/>
+      </w:pPr>
       <w:r>
         <w:rPr>
           <w:noProof/>
@@ -8060,6 +8225,7 @@
     <w:p>
       <w:pPr>
         <w:pStyle w:val="Titre2"/>
+        <w:jc w:val="both"/>
       </w:pPr>
       <w:bookmarkStart w:id="26" w:name="_Toc77674389"/>
       <w:r>
@@ -8068,6 +8234,9 @@
       <w:bookmarkEnd w:id="26"/>
     </w:p>
     <w:p>
+      <w:pPr>
+        <w:jc w:val="both"/>
+      </w:pPr>
       <w:r>
         <w:t xml:space="preserve">Pour </w:t>
       </w:r>
@@ -8131,6 +8300,7 @@
     <w:p>
       <w:pPr>
         <w:pStyle w:val="Titre3"/>
+        <w:jc w:val="both"/>
       </w:pPr>
       <w:bookmarkStart w:id="27" w:name="_Toc77674390"/>
       <w:r>
@@ -8140,6 +8310,7 @@
     </w:p>
     <w:p>
       <w:pPr>
+        <w:jc w:val="both"/>
         <w:rPr>
           <w:b/>
           <w:bCs/>
@@ -8228,6 +8399,7 @@
           <w:ilvl w:val="0"/>
           <w:numId w:val="5"/>
         </w:numPr>
+        <w:jc w:val="both"/>
       </w:pPr>
       <w:r>
         <w:t>On fait un lien vers notre classe au lieu de la table (App\</w:t>
@@ -8248,6 +8420,7 @@
           <w:ilvl w:val="0"/>
           <w:numId w:val="5"/>
         </w:numPr>
+        <w:jc w:val="both"/>
       </w:pPr>
       <w:r>
         <w:t xml:space="preserve">Il </w:t>
@@ -8270,6 +8443,7 @@
           <w:ilvl w:val="0"/>
           <w:numId w:val="5"/>
         </w:numPr>
+        <w:jc w:val="both"/>
       </w:pPr>
       <w:r>
         <w:t xml:space="preserve">Il n’existe pas de </w:t>
@@ -8310,12 +8484,29 @@
         <w:t>)</w:t>
       </w:r>
     </w:p>
-    <w:p/>
-    <w:p/>
-    <w:p/>
-    <w:p/>
-    <w:p>
-      <w:pPr>
+    <w:p>
+      <w:pPr>
+        <w:jc w:val="both"/>
+      </w:pPr>
+    </w:p>
+    <w:p>
+      <w:pPr>
+        <w:jc w:val="both"/>
+      </w:pPr>
+    </w:p>
+    <w:p>
+      <w:pPr>
+        <w:jc w:val="both"/>
+      </w:pPr>
+    </w:p>
+    <w:p>
+      <w:pPr>
+        <w:jc w:val="both"/>
+      </w:pPr>
+    </w:p>
+    <w:p>
+      <w:pPr>
+        <w:jc w:val="both"/>
         <w:rPr>
           <w:b/>
           <w:bCs/>
@@ -8345,6 +8536,7 @@
           <w:ilvl w:val="0"/>
           <w:numId w:val="6"/>
         </w:numPr>
+        <w:jc w:val="both"/>
       </w:pPr>
       <w:r>
         <w:rPr>
@@ -8431,6 +8623,7 @@
           <w:ilvl w:val="0"/>
           <w:numId w:val="6"/>
         </w:numPr>
+        <w:jc w:val="both"/>
       </w:pPr>
       <w:r>
         <w:t xml:space="preserve">Le </w:t>
@@ -8462,6 +8655,7 @@
           <w:ilvl w:val="0"/>
           <w:numId w:val="6"/>
         </w:numPr>
+        <w:jc w:val="both"/>
       </w:pPr>
       <w:r>
         <w:t xml:space="preserve">Ensuite on enchaine les clause </w:t>
@@ -8520,6 +8714,7 @@
           <w:ilvl w:val="0"/>
           <w:numId w:val="6"/>
         </w:numPr>
+        <w:jc w:val="both"/>
       </w:pPr>
       <w:r>
         <w:t xml:space="preserve">On utilise </w:t>
@@ -8567,6 +8762,7 @@
           <w:ilvl w:val="0"/>
           <w:numId w:val="6"/>
         </w:numPr>
+        <w:jc w:val="both"/>
       </w:pPr>
       <w:r>
         <w:t xml:space="preserve">Puis on exécute la requête avec </w:t>
@@ -8619,16 +8815,19 @@
     <w:p>
       <w:pPr>
         <w:pStyle w:val="Paragraphedeliste"/>
+        <w:jc w:val="both"/>
       </w:pPr>
     </w:p>
     <w:p>
       <w:pPr>
         <w:pStyle w:val="Paragraphedeliste"/>
+        <w:jc w:val="both"/>
       </w:pPr>
     </w:p>
     <w:p>
       <w:pPr>
         <w:pStyle w:val="Titre3"/>
+        <w:jc w:val="both"/>
       </w:pPr>
       <w:bookmarkStart w:id="28" w:name="_Toc77674391"/>
       <w:r>
@@ -8638,6 +8837,9 @@
       <w:bookmarkEnd w:id="28"/>
     </w:p>
     <w:p>
+      <w:pPr>
+        <w:jc w:val="both"/>
+      </w:pPr>
       <w:r>
         <w:t xml:space="preserve">Dans ces exemples nous recevons une data d’un champ de formulaire (un filtre) nommé </w:t>
       </w:r>
@@ -8649,6 +8851,7 @@
     </w:p>
     <w:p>
       <w:pPr>
+        <w:jc w:val="both"/>
         <w:rPr>
           <w:b/>
           <w:bCs/>
@@ -8663,6 +8866,9 @@
       </w:r>
     </w:p>
     <w:p>
+      <w:pPr>
+        <w:jc w:val="both"/>
+      </w:pPr>
       <w:r>
         <w:rPr>
           <w:noProof/>
@@ -8737,14 +8943,39 @@
         <w:t>) et concaténé un AND … pour ajouter une clause dans le WHERE</w:t>
       </w:r>
     </w:p>
-    <w:p/>
-    <w:p/>
-    <w:p/>
-    <w:p/>
-    <w:p/>
-    <w:p/>
-    <w:p>
-      <w:pPr>
+    <w:p>
+      <w:pPr>
+        <w:jc w:val="both"/>
+      </w:pPr>
+    </w:p>
+    <w:p>
+      <w:pPr>
+        <w:jc w:val="both"/>
+      </w:pPr>
+    </w:p>
+    <w:p>
+      <w:pPr>
+        <w:jc w:val="both"/>
+      </w:pPr>
+    </w:p>
+    <w:p>
+      <w:pPr>
+        <w:jc w:val="both"/>
+      </w:pPr>
+    </w:p>
+    <w:p>
+      <w:pPr>
+        <w:jc w:val="both"/>
+      </w:pPr>
+    </w:p>
+    <w:p>
+      <w:pPr>
+        <w:jc w:val="both"/>
+      </w:pPr>
+    </w:p>
+    <w:p>
+      <w:pPr>
+        <w:jc w:val="both"/>
         <w:rPr>
           <w:b/>
           <w:bCs/>
@@ -8768,6 +8999,9 @@
       <w:proofErr w:type="spellEnd"/>
     </w:p>
     <w:p>
+      <w:pPr>
+        <w:jc w:val="both"/>
+      </w:pPr>
       <w:r>
         <w:rPr>
           <w:noProof/>
@@ -8892,30 +9126,46 @@
         <w:t>)</w:t>
       </w:r>
     </w:p>
-    <w:p/>
+    <w:p>
+      <w:pPr>
+        <w:jc w:val="both"/>
+      </w:pPr>
+    </w:p>
     <w:p>
       <w:pPr>
         <w:pStyle w:val="Paragraphedeliste"/>
+        <w:jc w:val="both"/>
       </w:pPr>
     </w:p>
     <w:p>
       <w:pPr>
         <w:pStyle w:val="Paragraphedeliste"/>
-      </w:pPr>
-    </w:p>
-    <w:p>
-      <w:pPr>
+        <w:jc w:val="both"/>
+      </w:pPr>
+    </w:p>
+    <w:p>
+      <w:pPr>
+        <w:jc w:val="both"/>
         <w:rPr>
           <w:b/>
           <w:bCs/>
         </w:rPr>
       </w:pPr>
     </w:p>
-    <w:p/>
-    <w:p/>
+    <w:p>
+      <w:pPr>
+        <w:jc w:val="both"/>
+      </w:pPr>
+    </w:p>
+    <w:p>
+      <w:pPr>
+        <w:jc w:val="both"/>
+      </w:pPr>
+    </w:p>
     <w:p>
       <w:pPr>
         <w:pStyle w:val="Titre1"/>
+        <w:jc w:val="both"/>
       </w:pPr>
       <w:bookmarkStart w:id="29" w:name="_Toc77674392"/>
       <w:r>
@@ -8924,6 +9174,9 @@
       <w:bookmarkEnd w:id="29"/>
     </w:p>
     <w:p>
+      <w:pPr>
+        <w:jc w:val="both"/>
+      </w:pPr>
       <w:r>
         <w:rPr>
           <w:noProof/>
@@ -9015,11 +9268,17 @@
       </w:r>
     </w:p>
     <w:p>
+      <w:pPr>
+        <w:jc w:val="both"/>
+      </w:pPr>
       <w:r>
         <w:t xml:space="preserve">Les formulaires disposent de plus d’une trentaine de types de champs </w:t>
       </w:r>
     </w:p>
     <w:p>
+      <w:pPr>
+        <w:jc w:val="both"/>
+      </w:pPr>
       <w:r>
         <w:rPr>
           <w:noProof/>
@@ -9103,15 +9362,27 @@
       </w:r>
     </w:p>
     <w:p>
+      <w:pPr>
+        <w:jc w:val="both"/>
+      </w:pPr>
       <w:r>
         <w:t>On peut ajouter des options sur nos type de champs</w:t>
       </w:r>
     </w:p>
-    <w:p/>
-    <w:p/>
+    <w:p>
+      <w:pPr>
+        <w:jc w:val="both"/>
+      </w:pPr>
+    </w:p>
+    <w:p>
+      <w:pPr>
+        <w:jc w:val="both"/>
+      </w:pPr>
+    </w:p>
     <w:p>
       <w:pPr>
         <w:pStyle w:val="Titre2"/>
+        <w:jc w:val="both"/>
       </w:pPr>
       <w:bookmarkStart w:id="30" w:name="_Toc77674393"/>
       <w:r>
@@ -9120,6 +9391,9 @@
       <w:bookmarkEnd w:id="30"/>
     </w:p>
     <w:p>
+      <w:pPr>
+        <w:jc w:val="both"/>
+      </w:pPr>
       <w:r>
         <w:rPr>
           <w:noProof/>
@@ -9196,6 +9470,9 @@
       </w:r>
     </w:p>
     <w:p>
+      <w:pPr>
+        <w:jc w:val="both"/>
+      </w:pPr>
       <w:r>
         <w:rPr>
           <w:noProof/>
@@ -9262,9 +9539,20 @@
         <w:t>Ensuite on doit donner un nom au formulaire, toujours faire suivre le nom du formulaire par Type comme ci-dessous</w:t>
       </w:r>
     </w:p>
-    <w:p/>
-    <w:p/>
-    <w:p>
+    <w:p>
+      <w:pPr>
+        <w:jc w:val="both"/>
+      </w:pPr>
+    </w:p>
+    <w:p>
+      <w:pPr>
+        <w:jc w:val="both"/>
+      </w:pPr>
+    </w:p>
+    <w:p>
+      <w:pPr>
+        <w:jc w:val="both"/>
+      </w:pPr>
       <w:r>
         <w:lastRenderedPageBreak/>
         <w:t xml:space="preserve">Et ensuite on lui fournit le nom de l’entité lié </w:t>
@@ -9311,6 +9599,9 @@
       </w:r>
     </w:p>
     <w:p>
+      <w:pPr>
+        <w:jc w:val="both"/>
+      </w:pPr>
       <w:r>
         <w:t xml:space="preserve">Ce qui créera un nouveau fichier dans </w:t>
       </w:r>
@@ -9340,6 +9631,9 @@
       </w:r>
     </w:p>
     <w:p>
+      <w:pPr>
+        <w:jc w:val="both"/>
+      </w:pPr>
       <w:r>
         <w:rPr>
           <w:noProof/>
@@ -9382,7 +9676,13 @@
       </w:r>
     </w:p>
     <w:p>
-      <w:r>
+      <w:pPr>
+        <w:jc w:val="both"/>
+      </w:pPr>
+      <w:r>
+        <w:rPr>
+          <w:noProof/>
+        </w:rPr>
         <w:drawing>
           <wp:anchor distT="0" distB="0" distL="114300" distR="114300" simplePos="0" relativeHeight="251702272" behindDoc="0" locked="0" layoutInCell="1" allowOverlap="1" wp14:anchorId="29E6A7BC" wp14:editId="7C9C10A8">
             <wp:simplePos x="0" y="0"/>
@@ -9459,6 +9759,9 @@
       </w:r>
     </w:p>
     <w:p>
+      <w:pPr>
+        <w:jc w:val="both"/>
+      </w:pPr>
       <w:r>
         <w:rPr>
           <w:noProof/>
@@ -9534,6 +9837,7 @@
     <w:p>
       <w:pPr>
         <w:pStyle w:val="Titre2"/>
+        <w:jc w:val="both"/>
       </w:pPr>
       <w:bookmarkStart w:id="31" w:name="_Toc77674394"/>
       <w:r>
@@ -9542,6 +9846,9 @@
       <w:bookmarkEnd w:id="31"/>
     </w:p>
     <w:p>
+      <w:pPr>
+        <w:jc w:val="both"/>
+      </w:pPr>
       <w:r>
         <w:t xml:space="preserve">Tout d’abord on envois notre formulaire à la </w:t>
       </w:r>
@@ -9563,6 +9870,9 @@
       </w:r>
     </w:p>
     <w:p>
+      <w:pPr>
+        <w:jc w:val="both"/>
+      </w:pPr>
       <w:r>
         <w:rPr>
           <w:noProof/>
@@ -9701,6 +10011,7 @@
           <w:tab w:val="left" w:pos="14656"/>
         </w:tabs>
         <w:spacing w:before="0" w:after="0" w:line="240" w:lineRule="auto"/>
+        <w:jc w:val="both"/>
         <w:rPr>
           <w:rFonts w:ascii="Courier New" w:eastAsia="Times New Roman" w:hAnsi="Courier New" w:cs="Courier New"/>
           <w:color w:val="A9B7C6"/>
@@ -9777,10 +10088,25 @@
         <w:t>;</w:t>
       </w:r>
     </w:p>
-    <w:p/>
-    <w:p/>
-    <w:p/>
-    <w:p>
+    <w:p>
+      <w:pPr>
+        <w:jc w:val="both"/>
+      </w:pPr>
+    </w:p>
+    <w:p>
+      <w:pPr>
+        <w:jc w:val="both"/>
+      </w:pPr>
+    </w:p>
+    <w:p>
+      <w:pPr>
+        <w:jc w:val="both"/>
+      </w:pPr>
+    </w:p>
+    <w:p>
+      <w:pPr>
+        <w:jc w:val="both"/>
+      </w:pPr>
       <w:r>
         <w:rPr>
           <w:noProof/>
@@ -9862,6 +10188,9 @@
       </w:r>
     </w:p>
     <w:p>
+      <w:pPr>
+        <w:jc w:val="both"/>
+      </w:pPr>
       <w:r>
         <w:rPr>
           <w:noProof/>
@@ -9926,19 +10255,40 @@
       </w:r>
     </w:p>
     <w:p>
+      <w:pPr>
+        <w:jc w:val="both"/>
+      </w:pPr>
       <w:r>
         <w:t>Le souci est que pour modifier notre formulaire comme ajouter un bouton on devra décomposer notre formulaire, le plus simple est de faire ceci :</w:t>
       </w:r>
     </w:p>
-    <w:p/>
-    <w:p/>
-    <w:p/>
-    <w:p>
+    <w:p>
+      <w:pPr>
+        <w:jc w:val="both"/>
+      </w:pPr>
+    </w:p>
+    <w:p>
+      <w:pPr>
+        <w:jc w:val="both"/>
+      </w:pPr>
+    </w:p>
+    <w:p>
+      <w:pPr>
+        <w:jc w:val="both"/>
+      </w:pPr>
+    </w:p>
+    <w:p>
+      <w:pPr>
+        <w:jc w:val="both"/>
+      </w:pPr>
       <w:r>
         <w:t>Pour décomposer encore plus loin on peut spécifier l’affichage de chaque input avec les label et message :</w:t>
       </w:r>
     </w:p>
     <w:p>
+      <w:pPr>
+        <w:jc w:val="both"/>
+      </w:pPr>
       <w:r>
         <w:rPr>
           <w:noProof/>
@@ -9983,6 +10333,7 @@
     <w:p>
       <w:pPr>
         <w:pStyle w:val="Titre2"/>
+        <w:jc w:val="both"/>
       </w:pPr>
       <w:bookmarkStart w:id="32" w:name="_Toc77674395"/>
       <w:r>
@@ -9991,13 +10342,16 @@
       <w:bookmarkEnd w:id="32"/>
     </w:p>
     <w:p>
+      <w:pPr>
+        <w:jc w:val="both"/>
+      </w:pPr>
       <w:r>
         <w:t>Le traitement du formulaire se fera dans la même méthode que celle de l’affichage. On test d’abord si le formulaire est bien soumis, puis on récupère les données on en fait quelque chose, on redirige vers une autre page et on affiche un message à l’utilisateur.</w:t>
       </w:r>
     </w:p>
     <w:p>
       <w:pPr>
-        <w:jc w:val="center"/>
+        <w:jc w:val="both"/>
       </w:pPr>
       <w:r>
         <w:rPr>
@@ -10103,6 +10457,9 @@
       </w:r>
     </w:p>
     <w:p>
+      <w:pPr>
+        <w:jc w:val="both"/>
+      </w:pPr>
       <w:r>
         <w:t xml:space="preserve">Et pour l’affichage des message flash avec </w:t>
       </w:r>
@@ -10125,22 +10482,23 @@
     </w:p>
     <w:p>
       <w:pPr>
-        <w:jc w:val="center"/>
-      </w:pPr>
-    </w:p>
-    <w:p>
-      <w:pPr>
-        <w:jc w:val="center"/>
-      </w:pPr>
-    </w:p>
-    <w:p>
-      <w:pPr>
-        <w:jc w:val="center"/>
+        <w:jc w:val="both"/>
+      </w:pPr>
+    </w:p>
+    <w:p>
+      <w:pPr>
+        <w:jc w:val="both"/>
+      </w:pPr>
+    </w:p>
+    <w:p>
+      <w:pPr>
+        <w:jc w:val="both"/>
       </w:pPr>
     </w:p>
     <w:p>
       <w:pPr>
         <w:pStyle w:val="Titre2"/>
+        <w:jc w:val="both"/>
       </w:pPr>
       <w:bookmarkStart w:id="33" w:name="_Toc77674396"/>
       <w:r>
@@ -10153,6 +10511,9 @@
       <w:bookmarkEnd w:id="33"/>
     </w:p>
     <w:p>
+      <w:pPr>
+        <w:jc w:val="both"/>
+      </w:pPr>
       <w:r>
         <w:t xml:space="preserve">Les validations peuvent se faire de </w:t>
       </w:r>
@@ -10179,6 +10540,9 @@
       </w:r>
     </w:p>
     <w:p>
+      <w:pPr>
+        <w:jc w:val="both"/>
+      </w:pPr>
       <w:r>
         <w:t>Quelques contraintes existantes</w:t>
       </w:r>
@@ -10187,6 +10551,9 @@
       </w:r>
     </w:p>
     <w:p>
+      <w:pPr>
+        <w:jc w:val="both"/>
+      </w:pPr>
       <w:r>
         <w:rPr>
           <w:noProof/>
@@ -10231,6 +10598,7 @@
     <w:p>
       <w:pPr>
         <w:pStyle w:val="Titre3"/>
+        <w:jc w:val="both"/>
       </w:pPr>
       <w:bookmarkStart w:id="34" w:name="_Toc77674397"/>
       <w:r>
@@ -10239,6 +10607,9 @@
       <w:bookmarkEnd w:id="34"/>
     </w:p>
     <w:p>
+      <w:pPr>
+        <w:jc w:val="both"/>
+      </w:pPr>
       <w:r>
         <w:t xml:space="preserve">Pour appliquer les contraintes dans l’entité par annotation, il faut tout d’abord faire attention à ne pas oublier de donner un alias à la classe </w:t>
       </w:r>
@@ -10253,6 +10624,9 @@
       <w:proofErr w:type="spellEnd"/>
     </w:p>
     <w:p>
+      <w:pPr>
+        <w:jc w:val="both"/>
+      </w:pPr>
       <w:r>
         <w:rPr>
           <w:noProof/>
@@ -10295,11 +10669,17 @@
       </w:r>
     </w:p>
     <w:p>
+      <w:pPr>
+        <w:jc w:val="both"/>
+      </w:pPr>
       <w:r>
         <w:t>Puis pour chaque attribut on doit spécifier les contraintes et les messages d’erreur associé</w:t>
       </w:r>
     </w:p>
     <w:p>
+      <w:pPr>
+        <w:jc w:val="both"/>
+      </w:pPr>
       <w:r>
         <w:rPr>
           <w:noProof/>
@@ -10342,11 +10722,17 @@
       </w:r>
     </w:p>
     <w:p>
+      <w:pPr>
+        <w:jc w:val="both"/>
+      </w:pPr>
       <w:r>
         <w:t>Et enfin on vérifie les contraintes avant d’ajouter les données en DB</w:t>
       </w:r>
     </w:p>
     <w:p>
+      <w:pPr>
+        <w:jc w:val="both"/>
+      </w:pPr>
       <w:r>
         <w:rPr>
           <w:noProof/>
@@ -10391,6 +10777,7 @@
     <w:p>
       <w:pPr>
         <w:pStyle w:val="Titre2"/>
+        <w:jc w:val="both"/>
       </w:pPr>
       <w:bookmarkStart w:id="35" w:name="_Toc77674398"/>
       <w:r>
@@ -10399,6 +10786,9 @@
       <w:bookmarkEnd w:id="35"/>
     </w:p>
     <w:p>
+      <w:pPr>
+        <w:jc w:val="both"/>
+      </w:pPr>
       <w:r>
         <w:t xml:space="preserve">Cette attaque se pratique quand on formulaire est envoyé depuis une autre source que notre site, pour s’en protéger il faut ajouter un champ caché dont nous seul connaissons la valeur. Symfony le fait automatiquement avec le composant </w:t>
       </w:r>
@@ -10432,6 +10822,7 @@
     <w:p>
       <w:pPr>
         <w:pStyle w:val="Titre1"/>
+        <w:jc w:val="both"/>
       </w:pPr>
       <w:bookmarkStart w:id="36" w:name="_Toc77674399"/>
       <w:r>
@@ -10443,6 +10834,7 @@
     <w:p>
       <w:pPr>
         <w:pStyle w:val="Titre2"/>
+        <w:jc w:val="both"/>
       </w:pPr>
       <w:bookmarkStart w:id="37" w:name="_Toc77674400"/>
       <w:r>
@@ -10451,6 +10843,9 @@
       <w:bookmarkEnd w:id="37"/>
     </w:p>
     <w:p>
+      <w:pPr>
+        <w:jc w:val="both"/>
+      </w:pPr>
       <w:r>
         <w:t>Il existe plusieurs types de relations :</w:t>
       </w:r>
@@ -10481,7 +10876,7 @@
           </w:tcPr>
           <w:p>
             <w:pPr>
-              <w:jc w:val="center"/>
+              <w:jc w:val="both"/>
               <w:rPr>
                 <w:b/>
                 <w:bCs/>
@@ -10513,12 +10908,19 @@
             </w:r>
             <w:proofErr w:type="spellEnd"/>
           </w:p>
-          <w:p/>
           <w:p>
             <w:pPr>
-              <w:jc w:val="center"/>
+              <w:jc w:val="both"/>
             </w:pPr>
-            <w:r>
+          </w:p>
+          <w:p>
+            <w:pPr>
+              <w:jc w:val="both"/>
+            </w:pPr>
+            <w:r>
+              <w:rPr>
+                <w:noProof/>
+              </w:rPr>
               <w:drawing>
                 <wp:inline distT="0" distB="0" distL="0" distR="0" wp14:anchorId="369E0952" wp14:editId="482ED97F">
                   <wp:extent cx="1981200" cy="712136"/>
@@ -10563,7 +10965,7 @@
           </w:tcPr>
           <w:p>
             <w:pPr>
-              <w:jc w:val="center"/>
+              <w:jc w:val="both"/>
               <w:rPr>
                 <w:b/>
                 <w:bCs/>
@@ -10579,12 +10981,19 @@
             </w:r>
             <w:proofErr w:type="spellEnd"/>
           </w:p>
-          <w:p/>
           <w:p>
             <w:pPr>
-              <w:jc w:val="center"/>
+              <w:jc w:val="both"/>
             </w:pPr>
-            <w:r>
+          </w:p>
+          <w:p>
+            <w:pPr>
+              <w:jc w:val="both"/>
+            </w:pPr>
+            <w:r>
+              <w:rPr>
+                <w:noProof/>
+              </w:rPr>
               <w:drawing>
                 <wp:inline distT="0" distB="0" distL="0" distR="0" wp14:anchorId="601D3736" wp14:editId="428084BE">
                   <wp:extent cx="1733550" cy="705239"/>
@@ -10629,7 +11038,7 @@
           </w:tcPr>
           <w:p>
             <w:pPr>
-              <w:jc w:val="center"/>
+              <w:jc w:val="both"/>
               <w:rPr>
                 <w:b/>
                 <w:bCs/>
@@ -10645,12 +11054,19 @@
             </w:r>
             <w:proofErr w:type="spellEnd"/>
           </w:p>
-          <w:p/>
           <w:p>
             <w:pPr>
-              <w:jc w:val="center"/>
+              <w:jc w:val="both"/>
             </w:pPr>
-            <w:r>
+          </w:p>
+          <w:p>
+            <w:pPr>
+              <w:jc w:val="both"/>
+            </w:pPr>
+            <w:r>
+              <w:rPr>
+                <w:noProof/>
+              </w:rPr>
               <w:drawing>
                 <wp:inline distT="0" distB="0" distL="0" distR="0" wp14:anchorId="4BF93B8F" wp14:editId="4E7EC805">
                   <wp:extent cx="2038350" cy="581721"/>
@@ -10691,8 +11107,15 @@
         </w:tc>
       </w:tr>
     </w:tbl>
-    <w:p/>
-    <w:p>
+    <w:p>
+      <w:pPr>
+        <w:jc w:val="both"/>
+      </w:pPr>
+    </w:p>
+    <w:p>
+      <w:pPr>
+        <w:jc w:val="both"/>
+      </w:pPr>
       <w:r>
         <w:t xml:space="preserve">Une relation </w:t>
       </w:r>
@@ -10716,6 +11139,7 @@
     <w:p>
       <w:pPr>
         <w:pStyle w:val="Titre2"/>
+        <w:jc w:val="both"/>
       </w:pPr>
       <w:bookmarkStart w:id="38" w:name="_Toc77674401"/>
       <w:r>
@@ -10724,6 +11148,9 @@
       <w:bookmarkEnd w:id="38"/>
     </w:p>
     <w:p>
+      <w:pPr>
+        <w:jc w:val="both"/>
+      </w:pPr>
       <w:r>
         <w:t xml:space="preserve">Les relations avec doctrines sont des relations entre des entité, il faut faire abstraction des tables que doctrine utilise, </w:t>
       </w:r>
@@ -10740,7 +11167,13 @@
       </w:r>
     </w:p>
     <w:p>
-      <w:r>
+      <w:pPr>
+        <w:jc w:val="both"/>
+      </w:pPr>
+      <w:r>
+        <w:rPr>
+          <w:noProof/>
+        </w:rPr>
         <w:drawing>
           <wp:anchor distT="0" distB="0" distL="114300" distR="114300" simplePos="0" relativeHeight="251696128" behindDoc="0" locked="0" layoutInCell="1" allowOverlap="1" wp14:anchorId="4D9BE1D0" wp14:editId="130D24E0">
             <wp:simplePos x="0" y="0"/>
@@ -10800,6 +11233,9 @@
         </w:drawing>
       </w:r>
       <w:r>
+        <w:rPr>
+          <w:noProof/>
+        </w:rPr>
         <w:drawing>
           <wp:anchor distT="0" distB="0" distL="114300" distR="114300" simplePos="0" relativeHeight="251695104" behindDoc="0" locked="0" layoutInCell="1" allowOverlap="1" wp14:anchorId="54159445" wp14:editId="774C1428">
             <wp:simplePos x="0" y="0"/>
@@ -10862,10 +11298,15 @@
         <w:t>Une relation se fait par annotations tel que</w:t>
       </w:r>
     </w:p>
-    <w:p/>
+    <w:p>
+      <w:pPr>
+        <w:jc w:val="both"/>
+      </w:pPr>
+    </w:p>
     <w:p>
       <w:pPr>
         <w:pStyle w:val="Titre2"/>
+        <w:jc w:val="both"/>
       </w:pPr>
       <w:bookmarkStart w:id="39" w:name="_Toc77674402"/>
       <w:r>
@@ -10874,7 +11315,13 @@
       <w:bookmarkEnd w:id="39"/>
     </w:p>
     <w:p>
-      <w:r>
+      <w:pPr>
+        <w:jc w:val="both"/>
+      </w:pPr>
+      <w:r>
+        <w:rPr>
+          <w:noProof/>
+        </w:rPr>
         <w:drawing>
           <wp:anchor distT="0" distB="0" distL="114300" distR="114300" simplePos="0" relativeHeight="251697152" behindDoc="0" locked="0" layoutInCell="1" allowOverlap="1" wp14:anchorId="50DDED6D" wp14:editId="2758C0EA">
             <wp:simplePos x="0" y="0"/>
@@ -10945,6 +11392,9 @@
         <w:t xml:space="preserve"> </w:t>
       </w:r>
       <w:r>
+        <w:rPr>
+          <w:noProof/>
+        </w:rPr>
         <w:drawing>
           <wp:inline distT="0" distB="0" distL="0" distR="0" wp14:anchorId="20097224" wp14:editId="703780F6">
             <wp:extent cx="1943100" cy="243758"/>
@@ -10986,6 +11436,9 @@
       </w:r>
     </w:p>
     <w:p>
+      <w:pPr>
+        <w:jc w:val="both"/>
+      </w:pPr>
       <w:r>
         <w:t>Ensuite on refait une deuxième fois la même commande</w:t>
       </w:r>
@@ -11022,6 +11475,7 @@
           <w:ilvl w:val="0"/>
           <w:numId w:val="7"/>
         </w:numPr>
+        <w:jc w:val="both"/>
       </w:pPr>
       <w:r>
         <w:t xml:space="preserve">On lui indique si on veut faire une </w:t>
@@ -11069,6 +11523,7 @@
           <w:ilvl w:val="0"/>
           <w:numId w:val="7"/>
         </w:numPr>
+        <w:jc w:val="both"/>
       </w:pPr>
       <w:r>
         <w:t xml:space="preserve">Si le champ peut être </w:t>
@@ -11086,6 +11541,7 @@
           <w:ilvl w:val="0"/>
           <w:numId w:val="7"/>
         </w:numPr>
+        <w:jc w:val="both"/>
       </w:pPr>
       <w:r>
         <w:t xml:space="preserve">Si on veut créer une association bidirectionnelle (ici si on peut accéder au </w:t>
@@ -11114,8 +11570,12 @@
           <w:ilvl w:val="0"/>
           <w:numId w:val="7"/>
         </w:numPr>
-      </w:pPr>
-      <w:r>
+        <w:jc w:val="both"/>
+      </w:pPr>
+      <w:r>
+        <w:rPr>
+          <w:noProof/>
+        </w:rPr>
         <w:drawing>
           <wp:anchor distT="0" distB="0" distL="114300" distR="114300" simplePos="0" relativeHeight="251698176" behindDoc="0" locked="0" layoutInCell="1" allowOverlap="1" wp14:anchorId="3B65C171" wp14:editId="2E9DF231">
             <wp:simplePos x="0" y="0"/>
@@ -11184,18 +11644,45 @@
         <w:t xml:space="preserve">Le nom du nouveau champ </w:t>
       </w:r>
     </w:p>
-    <w:p/>
-    <w:p/>
-    <w:p/>
-    <w:p/>
-    <w:p/>
-    <w:p/>
+    <w:p>
+      <w:pPr>
+        <w:jc w:val="both"/>
+      </w:pPr>
+    </w:p>
+    <w:p>
+      <w:pPr>
+        <w:jc w:val="both"/>
+      </w:pPr>
+    </w:p>
+    <w:p>
+      <w:pPr>
+        <w:jc w:val="both"/>
+      </w:pPr>
+    </w:p>
+    <w:p>
+      <w:pPr>
+        <w:jc w:val="both"/>
+      </w:pPr>
+    </w:p>
+    <w:p>
+      <w:pPr>
+        <w:jc w:val="both"/>
+      </w:pPr>
+    </w:p>
+    <w:p>
+      <w:pPr>
+        <w:jc w:val="both"/>
+      </w:pPr>
+    </w:p>
     <w:p>
       <w:r>
         <w:lastRenderedPageBreak/>
         <w:t xml:space="preserve">Il ne reste plus qu’a mettre à jour la base de données, pour cela on fait un </w:t>
       </w:r>
       <w:r>
+        <w:rPr>
+          <w:noProof/>
+        </w:rPr>
         <w:drawing>
           <wp:inline distT="0" distB="0" distL="0" distR="0" wp14:anchorId="6306077A" wp14:editId="7959B938">
             <wp:extent cx="3658111" cy="266737"/>
@@ -11234,12 +11721,21 @@
       </w:r>
     </w:p>
     <w:p>
+      <w:pPr>
+        <w:jc w:val="both"/>
+      </w:pPr>
       <w:r>
         <w:t xml:space="preserve">Mais si on veut voir avant la requête qui sera exécuter on peut faire un </w:t>
       </w:r>
     </w:p>
     <w:p>
-      <w:r>
+      <w:pPr>
+        <w:jc w:val="both"/>
+      </w:pPr>
+      <w:r>
+        <w:rPr>
+          <w:noProof/>
+        </w:rPr>
         <w:drawing>
           <wp:inline distT="0" distB="0" distL="0" distR="0" wp14:anchorId="36D06FD1" wp14:editId="755E7EE9">
             <wp:extent cx="3801005" cy="238158"/>
@@ -11280,6 +11776,7 @@
     <w:p>
       <w:pPr>
         <w:pStyle w:val="Titre2"/>
+        <w:jc w:val="both"/>
       </w:pPr>
       <w:bookmarkStart w:id="40" w:name="_Toc77674403"/>
       <w:r>
@@ -11288,8 +11785,19 @@
       <w:bookmarkEnd w:id="40"/>
     </w:p>
     <w:p>
-      <w:r>
-        <w:t>Grace a doctrine les requêtes SQL seront fait seulement si besoin, par exemple si on a un blog avec des articles et des commentaires associés, tant qu’on ne demande pas à accéder au commentaire (que ce sois directement dans</w:t>
+      <w:pPr>
+        <w:jc w:val="both"/>
+      </w:pPr>
+      <w:r>
+        <w:t xml:space="preserve">Grace a doctrine les requêtes SQL seront fait seulement si besoin, par exemple si on a un blog avec des articles et des commentaires associés, tant qu’on ne demande pas à accéder au commentaire (que ce </w:t>
+      </w:r>
+      <w:proofErr w:type="spellStart"/>
+      <w:r>
+        <w:t>sois</w:t>
+      </w:r>
+      <w:proofErr w:type="spellEnd"/>
+      <w:r>
+        <w:t xml:space="preserve"> directement dans</w:t>
       </w:r>
       <w:r>
         <w:rPr>
@@ -11343,7 +11851,13 @@
       </w:r>
     </w:p>
     <w:p>
-      <w:r>
+      <w:pPr>
+        <w:jc w:val="both"/>
+      </w:pPr>
+      <w:r>
+        <w:rPr>
+          <w:noProof/>
+        </w:rPr>
         <w:drawing>
           <wp:anchor distT="0" distB="0" distL="114300" distR="114300" simplePos="0" relativeHeight="251699200" behindDoc="0" locked="0" layoutInCell="1" allowOverlap="1" wp14:anchorId="7598A7D2" wp14:editId="35868105">
             <wp:simplePos x="0" y="0"/>
@@ -11407,6 +11921,9 @@
       </w:r>
     </w:p>
     <w:p>
+      <w:pPr>
+        <w:jc w:val="both"/>
+      </w:pPr>
       <w:r>
         <w:t>Ou le premier argument est la propriété que l’on veut récupérer, et en deuxième un alias que l’on donne. Ne pas oublier le</w:t>
       </w:r>
@@ -11430,9 +11947,19 @@
         <w:t xml:space="preserve"> sinon les résultats ne sont pas retournés.</w:t>
       </w:r>
     </w:p>
-    <w:p/>
-    <w:p>
-      <w:r>
+    <w:p>
+      <w:pPr>
+        <w:jc w:val="both"/>
+      </w:pPr>
+    </w:p>
+    <w:p>
+      <w:pPr>
+        <w:jc w:val="both"/>
+      </w:pPr>
+      <w:r>
+        <w:rPr>
+          <w:noProof/>
+        </w:rPr>
         <w:drawing>
           <wp:anchor distT="0" distB="0" distL="114300" distR="114300" simplePos="0" relativeHeight="251701248" behindDoc="0" locked="0" layoutInCell="1" allowOverlap="1" wp14:anchorId="2864B75B" wp14:editId="43CF9F6F">
             <wp:simplePos x="0" y="0"/>
@@ -11548,8 +12075,15 @@
         <w:t xml:space="preserve"> </w:t>
       </w:r>
     </w:p>
-    <w:p/>
-    <w:p>
+    <w:p>
+      <w:pPr>
+        <w:jc w:val="both"/>
+      </w:pPr>
+    </w:p>
+    <w:p>
+      <w:pPr>
+        <w:jc w:val="both"/>
+      </w:pPr>
       <w:r>
         <w:t>Pour</w:t>
       </w:r>
@@ -11580,7 +12114,13 @@
       <w:proofErr w:type="spellEnd"/>
     </w:p>
     <w:p>
-      <w:r>
+      <w:pPr>
+        <w:jc w:val="both"/>
+      </w:pPr>
+      <w:r>
+        <w:rPr>
+          <w:noProof/>
+        </w:rPr>
         <w:drawing>
           <wp:anchor distT="0" distB="0" distL="114300" distR="114300" simplePos="0" relativeHeight="251700224" behindDoc="0" locked="0" layoutInCell="1" allowOverlap="1" wp14:anchorId="4080D799" wp14:editId="105FB04E">
             <wp:simplePos x="0" y="0"/>
@@ -11646,12 +12186,25 @@
         <w:t xml:space="preserve"> </w:t>
       </w:r>
     </w:p>
-    <w:p/>
-    <w:p/>
-    <w:p/>
+    <w:p>
+      <w:pPr>
+        <w:jc w:val="both"/>
+      </w:pPr>
+    </w:p>
+    <w:p>
+      <w:pPr>
+        <w:jc w:val="both"/>
+      </w:pPr>
+    </w:p>
+    <w:p>
+      <w:pPr>
+        <w:jc w:val="both"/>
+      </w:pPr>
+    </w:p>
     <w:p>
       <w:pPr>
         <w:pStyle w:val="Titre2"/>
+        <w:jc w:val="both"/>
       </w:pPr>
       <w:bookmarkStart w:id="41" w:name="_Toc77674404"/>
       <w:r>
@@ -11662,6 +12215,7 @@
     <w:p>
       <w:pPr>
         <w:pStyle w:val="Titre3"/>
+        <w:jc w:val="both"/>
       </w:pPr>
       <w:bookmarkStart w:id="42" w:name="_Toc77674405"/>
       <w:r>
@@ -11670,7 +12224,13 @@
       <w:bookmarkEnd w:id="42"/>
     </w:p>
     <w:p>
-      <w:r>
+      <w:pPr>
+        <w:jc w:val="both"/>
+      </w:pPr>
+      <w:r>
+        <w:rPr>
+          <w:noProof/>
+        </w:rPr>
         <w:drawing>
           <wp:inline distT="0" distB="0" distL="0" distR="0" wp14:anchorId="794EBC0E" wp14:editId="43C508D4">
             <wp:extent cx="4010025" cy="2135866"/>
@@ -11710,6 +12270,7 @@
     </w:p>
     <w:p>
       <w:pPr>
+        <w:jc w:val="both"/>
         <w:rPr>
           <w:i/>
           <w:iCs/>
@@ -11755,6 +12316,7 @@
     </w:p>
     <w:p>
       <w:pPr>
+        <w:jc w:val="both"/>
         <w:rPr>
           <w:i/>
           <w:iCs/>
@@ -11764,6 +12326,7 @@
     <w:p>
       <w:pPr>
         <w:pStyle w:val="Titre3"/>
+        <w:jc w:val="both"/>
       </w:pPr>
       <w:bookmarkStart w:id="43" w:name="_Toc77674406"/>
       <w:r>
@@ -11773,7 +12336,7 @@
     </w:p>
     <w:p>
       <w:pPr>
-        <w:jc w:val="center"/>
+        <w:jc w:val="both"/>
         <w:rPr>
           <w:i/>
           <w:iCs/>
@@ -11783,6 +12346,7 @@
         <w:rPr>
           <w:i/>
           <w:iCs/>
+          <w:noProof/>
         </w:rPr>
         <w:drawing>
           <wp:inline distT="0" distB="0" distL="0" distR="0" wp14:anchorId="473BBA64" wp14:editId="2B12BDF4">
@@ -11822,6 +12386,9 @@
       </w:r>
     </w:p>
     <w:p>
+      <w:pPr>
+        <w:jc w:val="both"/>
+      </w:pPr>
       <w:r>
         <w:t>Ici ça ne fonctionnera pas, car nous essayons de supprimer un post qui as des commentaires qui lui sont associés</w:t>
       </w:r>
@@ -11844,6 +12411,9 @@
       </w:r>
     </w:p>
     <w:p>
+      <w:pPr>
+        <w:jc w:val="both"/>
+      </w:pPr>
       <w:r>
         <w:t>Pour le faire il faudra le spécifier dans les annotations avec cascade</w:t>
       </w:r>
@@ -11865,7 +12435,13 @@
       </w:r>
     </w:p>
     <w:p>
-      <w:r>
+      <w:pPr>
+        <w:jc w:val="both"/>
+      </w:pPr>
+      <w:r>
+        <w:rPr>
+          <w:noProof/>
+        </w:rPr>
         <w:drawing>
           <wp:inline distT="0" distB="0" distL="0" distR="0" wp14:anchorId="032E4594" wp14:editId="1A53F83C">
             <wp:extent cx="6840220" cy="737870"/>
@@ -11903,7 +12479,1999 @@
         </w:drawing>
       </w:r>
     </w:p>
-    <w:p/>
+    <w:p>
+      <w:pPr>
+        <w:pStyle w:val="Titre1"/>
+        <w:jc w:val="both"/>
+      </w:pPr>
+      <w:r>
+        <w:t>Utilisateurs et sécurités</w:t>
+      </w:r>
+    </w:p>
+    <w:p>
+      <w:pPr>
+        <w:jc w:val="both"/>
+      </w:pPr>
+      <w:r>
+        <w:t>Symfony nous permet de bénéficier de module sur la sécurité avec les utilisateurs permettant un haut niveau de sécurisation et de fonctionnalité. Il y a plus de paramétrage que de code en sois à produire. Pour créer un système d’authentification et d’inscription cela se fait en 4 étapes.</w:t>
+      </w:r>
+    </w:p>
+    <w:p>
+      <w:pPr>
+        <w:pStyle w:val="Titre2"/>
+        <w:jc w:val="both"/>
+      </w:pPr>
+      <w:r>
+        <w:t>Créer une entité utilisateur</w:t>
+      </w:r>
+    </w:p>
+    <w:p>
+      <w:pPr>
+        <w:jc w:val="both"/>
+      </w:pPr>
+      <w:r>
+        <w:drawing>
+          <wp:inline distT="0" distB="0" distL="0" distR="0" wp14:anchorId="694F2FAB" wp14:editId="0C58BB3F">
+            <wp:extent cx="5844159" cy="2105025"/>
+            <wp:effectExtent l="0" t="0" r="4445" b="0"/>
+            <wp:docPr id="77" name="Image 77"/>
+            <wp:cNvGraphicFramePr>
+              <a:graphicFrameLocks xmlns:a="http://schemas.openxmlformats.org/drawingml/2006/main" noChangeAspect="1"/>
+            </wp:cNvGraphicFramePr>
+            <a:graphic xmlns:a="http://schemas.openxmlformats.org/drawingml/2006/main">
+              <a:graphicData uri="http://schemas.openxmlformats.org/drawingml/2006/picture">
+                <pic:pic xmlns:pic="http://schemas.openxmlformats.org/drawingml/2006/picture">
+                  <pic:nvPicPr>
+                    <pic:cNvPr id="1" name=""/>
+                    <pic:cNvPicPr/>
+                  </pic:nvPicPr>
+                  <pic:blipFill>
+                    <a:blip r:embed="rId89"/>
+                    <a:stretch>
+                      <a:fillRect/>
+                    </a:stretch>
+                  </pic:blipFill>
+                  <pic:spPr>
+                    <a:xfrm>
+                      <a:off x="0" y="0"/>
+                      <a:ext cx="5874681" cy="2116019"/>
+                    </a:xfrm>
+                    <a:prstGeom prst="rect">
+                      <a:avLst/>
+                    </a:prstGeom>
+                  </pic:spPr>
+                </pic:pic>
+              </a:graphicData>
+            </a:graphic>
+          </wp:inline>
+        </w:drawing>
+      </w:r>
+    </w:p>
+    <w:p>
+      <w:pPr>
+        <w:jc w:val="both"/>
+      </w:pPr>
+      <w:r>
+        <w:drawing>
+          <wp:anchor distT="0" distB="0" distL="114300" distR="114300" simplePos="0" relativeHeight="251704320" behindDoc="0" locked="0" layoutInCell="1" allowOverlap="1" wp14:anchorId="0BC588F6" wp14:editId="197C43E5">
+            <wp:simplePos x="0" y="0"/>
+            <wp:positionH relativeFrom="margin">
+              <wp:align>left</wp:align>
+            </wp:positionH>
+            <wp:positionV relativeFrom="paragraph">
+              <wp:posOffset>306070</wp:posOffset>
+            </wp:positionV>
+            <wp:extent cx="3834130" cy="828675"/>
+            <wp:effectExtent l="0" t="0" r="0" b="9525"/>
+            <wp:wrapThrough wrapText="bothSides">
+              <wp:wrapPolygon edited="0">
+                <wp:start x="0" y="0"/>
+                <wp:lineTo x="0" y="21352"/>
+                <wp:lineTo x="21464" y="21352"/>
+                <wp:lineTo x="21464" y="0"/>
+                <wp:lineTo x="0" y="0"/>
+              </wp:wrapPolygon>
+            </wp:wrapThrough>
+            <wp:docPr id="78" name="Image 78" descr="Une image contenant texte&#10;&#10;Description générée automatiquement"/>
+            <wp:cNvGraphicFramePr>
+              <a:graphicFrameLocks xmlns:a="http://schemas.openxmlformats.org/drawingml/2006/main" noChangeAspect="1"/>
+            </wp:cNvGraphicFramePr>
+            <a:graphic xmlns:a="http://schemas.openxmlformats.org/drawingml/2006/main">
+              <a:graphicData uri="http://schemas.openxmlformats.org/drawingml/2006/picture">
+                <pic:pic xmlns:pic="http://schemas.openxmlformats.org/drawingml/2006/picture">
+                  <pic:nvPicPr>
+                    <pic:cNvPr id="78" name="Image 78" descr="Une image contenant texte&#10;&#10;Description générée automatiquement"/>
+                    <pic:cNvPicPr/>
+                  </pic:nvPicPr>
+                  <pic:blipFill>
+                    <a:blip r:embed="rId90">
+                      <a:extLst>
+                        <a:ext uri="{28A0092B-C50C-407E-A947-70E740481C1C}">
+                          <a14:useLocalDpi xmlns:a14="http://schemas.microsoft.com/office/drawing/2010/main" val="0"/>
+                        </a:ext>
+                      </a:extLst>
+                    </a:blip>
+                    <a:stretch>
+                      <a:fillRect/>
+                    </a:stretch>
+                  </pic:blipFill>
+                  <pic:spPr>
+                    <a:xfrm>
+                      <a:off x="0" y="0"/>
+                      <a:ext cx="3834130" cy="828675"/>
+                    </a:xfrm>
+                    <a:prstGeom prst="rect">
+                      <a:avLst/>
+                    </a:prstGeom>
+                  </pic:spPr>
+                </pic:pic>
+              </a:graphicData>
+            </a:graphic>
+            <wp14:sizeRelH relativeFrom="margin">
+              <wp14:pctWidth>0</wp14:pctWidth>
+            </wp14:sizeRelH>
+            <wp14:sizeRelV relativeFrom="margin">
+              <wp14:pctHeight>0</wp14:pctHeight>
+            </wp14:sizeRelV>
+          </wp:anchor>
+        </w:drawing>
+      </w:r>
+      <w:r>
+        <w:t xml:space="preserve">Cela créer un fichier de configuration YAML et une entité qui implémente une </w:t>
+      </w:r>
+      <w:proofErr w:type="spellStart"/>
+      <w:r>
+        <w:t>UserInterface</w:t>
+      </w:r>
+      <w:proofErr w:type="spellEnd"/>
+      <w:r>
+        <w:t xml:space="preserve"> et qui hérite de 5 méthodes</w:t>
+      </w:r>
+    </w:p>
+    <w:p>
+      <w:pPr>
+        <w:jc w:val="both"/>
+      </w:pPr>
+      <w:r>
+        <w:t xml:space="preserve">Attention avant la version 5.3 </w:t>
+      </w:r>
+      <w:proofErr w:type="spellStart"/>
+      <w:proofErr w:type="gramStart"/>
+      <w:r>
+        <w:rPr>
+          <w:b/>
+          <w:bCs/>
+        </w:rPr>
+        <w:t>getUserName</w:t>
+      </w:r>
+      <w:proofErr w:type="spellEnd"/>
+      <w:r>
+        <w:rPr>
+          <w:b/>
+          <w:bCs/>
+        </w:rPr>
+        <w:t>(</w:t>
+      </w:r>
+      <w:proofErr w:type="gramEnd"/>
+      <w:r>
+        <w:rPr>
+          <w:b/>
+          <w:bCs/>
+        </w:rPr>
+        <w:t>)</w:t>
+      </w:r>
+      <w:r>
+        <w:t xml:space="preserve"> retourne le nom de la propriété de l’utilisateur pour l’affichage dans la </w:t>
+      </w:r>
+      <w:proofErr w:type="spellStart"/>
+      <w:r>
+        <w:t>toolbar</w:t>
+      </w:r>
+      <w:proofErr w:type="spellEnd"/>
+      <w:r>
+        <w:t xml:space="preserve"> mais est très mal nommé car il peut y avoir un conflit avec l’attribut </w:t>
+      </w:r>
+      <w:proofErr w:type="spellStart"/>
+      <w:r>
+        <w:t>Username</w:t>
+      </w:r>
+      <w:proofErr w:type="spellEnd"/>
+      <w:r>
+        <w:t xml:space="preserve"> de l’entité</w:t>
+      </w:r>
+    </w:p>
+    <w:p>
+      <w:pPr>
+        <w:jc w:val="both"/>
+        <w:rPr>
+          <w:b/>
+          <w:bCs/>
+        </w:rPr>
+      </w:pPr>
+      <w:r>
+        <w:rPr>
+          <w:b/>
+          <w:bCs/>
+        </w:rPr>
+        <w:t>Précision sur la version 5.3</w:t>
+      </w:r>
+    </w:p>
+    <w:p>
+      <w:pPr>
+        <w:jc w:val="both"/>
+      </w:pPr>
+      <w:r>
+        <w:drawing>
+          <wp:inline distT="0" distB="0" distL="0" distR="0" wp14:anchorId="616CD169" wp14:editId="26AA9CE9">
+            <wp:extent cx="6154009" cy="1076475"/>
+            <wp:effectExtent l="0" t="0" r="0" b="9525"/>
+            <wp:docPr id="87" name="Image 87" descr="Une image contenant texte&#10;&#10;Description générée automatiquement"/>
+            <wp:cNvGraphicFramePr>
+              <a:graphicFrameLocks xmlns:a="http://schemas.openxmlformats.org/drawingml/2006/main" noChangeAspect="1"/>
+            </wp:cNvGraphicFramePr>
+            <a:graphic xmlns:a="http://schemas.openxmlformats.org/drawingml/2006/main">
+              <a:graphicData uri="http://schemas.openxmlformats.org/drawingml/2006/picture">
+                <pic:pic xmlns:pic="http://schemas.openxmlformats.org/drawingml/2006/picture">
+                  <pic:nvPicPr>
+                    <pic:cNvPr id="87" name="Image 87" descr="Une image contenant texte&#10;&#10;Description générée automatiquement"/>
+                    <pic:cNvPicPr/>
+                  </pic:nvPicPr>
+                  <pic:blipFill>
+                    <a:blip r:embed="rId91"/>
+                    <a:stretch>
+                      <a:fillRect/>
+                    </a:stretch>
+                  </pic:blipFill>
+                  <pic:spPr>
+                    <a:xfrm>
+                      <a:off x="0" y="0"/>
+                      <a:ext cx="6154009" cy="1076475"/>
+                    </a:xfrm>
+                    <a:prstGeom prst="rect">
+                      <a:avLst/>
+                    </a:prstGeom>
+                  </pic:spPr>
+                </pic:pic>
+              </a:graphicData>
+            </a:graphic>
+          </wp:inline>
+        </w:drawing>
+      </w:r>
+    </w:p>
+    <w:p>
+      <w:pPr>
+        <w:jc w:val="both"/>
+      </w:pPr>
+      <w:r>
+        <w:lastRenderedPageBreak/>
+        <w:t xml:space="preserve">Ensuite pour ajouter des attributs dans notre entité on fera un </w:t>
+      </w:r>
+      <w:r>
+        <w:rPr>
+          <w:b/>
+          <w:bCs/>
+        </w:rPr>
+        <w:t xml:space="preserve">bin\console </w:t>
+      </w:r>
+      <w:proofErr w:type="spellStart"/>
+      <w:r>
+        <w:rPr>
+          <w:b/>
+          <w:bCs/>
+        </w:rPr>
+        <w:t>make</w:t>
+      </w:r>
+      <w:proofErr w:type="spellEnd"/>
+      <w:proofErr w:type="gramStart"/>
+      <w:r>
+        <w:rPr>
+          <w:b/>
+          <w:bCs/>
+        </w:rPr>
+        <w:t> :</w:t>
+      </w:r>
+      <w:proofErr w:type="spellStart"/>
+      <w:r>
+        <w:rPr>
+          <w:b/>
+          <w:bCs/>
+        </w:rPr>
+        <w:t>entity</w:t>
+      </w:r>
+      <w:proofErr w:type="spellEnd"/>
+      <w:proofErr w:type="gramEnd"/>
+      <w:r>
+        <w:rPr>
+          <w:b/>
+          <w:bCs/>
+        </w:rPr>
+        <w:t xml:space="preserve"> </w:t>
+      </w:r>
+      <w:r>
+        <w:t xml:space="preserve">sur </w:t>
+      </w:r>
+      <w:r>
+        <w:rPr>
+          <w:b/>
+          <w:bCs/>
+        </w:rPr>
+        <w:t>User</w:t>
+      </w:r>
+      <w:r>
+        <w:rPr>
+          <w:b/>
+          <w:bCs/>
+        </w:rPr>
+        <w:t xml:space="preserve"> puis doctrine :s :u --force</w:t>
+      </w:r>
+    </w:p>
+    <w:p>
+      <w:pPr>
+        <w:pStyle w:val="Titre2"/>
+        <w:jc w:val="both"/>
+      </w:pPr>
+      <w:r>
+        <w:t>Création du system d’authentification</w:t>
+      </w:r>
+    </w:p>
+    <w:p>
+      <w:pPr>
+        <w:jc w:val="both"/>
+      </w:pPr>
+      <w:r>
+        <w:drawing>
+          <wp:inline distT="0" distB="0" distL="0" distR="0" wp14:anchorId="4303F0FC" wp14:editId="6823CA95">
+            <wp:extent cx="5991225" cy="2847315"/>
+            <wp:effectExtent l="0" t="0" r="0" b="0"/>
+            <wp:docPr id="88" name="Image 88" descr="Une image contenant texte&#10;&#10;Description générée automatiquement"/>
+            <wp:cNvGraphicFramePr>
+              <a:graphicFrameLocks xmlns:a="http://schemas.openxmlformats.org/drawingml/2006/main" noChangeAspect="1"/>
+            </wp:cNvGraphicFramePr>
+            <a:graphic xmlns:a="http://schemas.openxmlformats.org/drawingml/2006/main">
+              <a:graphicData uri="http://schemas.openxmlformats.org/drawingml/2006/picture">
+                <pic:pic xmlns:pic="http://schemas.openxmlformats.org/drawingml/2006/picture">
+                  <pic:nvPicPr>
+                    <pic:cNvPr id="88" name="Image 88" descr="Une image contenant texte&#10;&#10;Description générée automatiquement"/>
+                    <pic:cNvPicPr/>
+                  </pic:nvPicPr>
+                  <pic:blipFill>
+                    <a:blip r:embed="rId92"/>
+                    <a:stretch>
+                      <a:fillRect/>
+                    </a:stretch>
+                  </pic:blipFill>
+                  <pic:spPr>
+                    <a:xfrm>
+                      <a:off x="0" y="0"/>
+                      <a:ext cx="6002941" cy="2852883"/>
+                    </a:xfrm>
+                    <a:prstGeom prst="rect">
+                      <a:avLst/>
+                    </a:prstGeom>
+                  </pic:spPr>
+                </pic:pic>
+              </a:graphicData>
+            </a:graphic>
+          </wp:inline>
+        </w:drawing>
+      </w:r>
+    </w:p>
+    <w:p>
+      <w:pPr>
+        <w:jc w:val="both"/>
+      </w:pPr>
+      <w:r>
+        <w:t>Cela génère plusieurs fichiers dont un contrôleur</w:t>
+      </w:r>
+      <w:r>
+        <w:rPr>
+          <w:b/>
+          <w:bCs/>
+        </w:rPr>
+        <w:t xml:space="preserve"> </w:t>
+      </w:r>
+      <w:proofErr w:type="spellStart"/>
+      <w:r>
+        <w:rPr>
+          <w:b/>
+          <w:bCs/>
+        </w:rPr>
+        <w:t>SecurityController</w:t>
+      </w:r>
+      <w:proofErr w:type="spellEnd"/>
+      <w:r>
+        <w:t>, qui ajoute une route pour afficher le formulaire de connexion et une route pour la déconnexion. Un fichier</w:t>
+      </w:r>
+      <w:r>
+        <w:rPr>
+          <w:b/>
+          <w:bCs/>
+        </w:rPr>
+        <w:t xml:space="preserve"> </w:t>
+      </w:r>
+      <w:proofErr w:type="spellStart"/>
+      <w:r>
+        <w:rPr>
+          <w:b/>
+          <w:bCs/>
+        </w:rPr>
+        <w:t>twig</w:t>
+      </w:r>
+      <w:proofErr w:type="spellEnd"/>
+      <w:r>
+        <w:rPr>
+          <w:b/>
+          <w:bCs/>
+        </w:rPr>
+        <w:t xml:space="preserve"> </w:t>
+      </w:r>
+      <w:r>
+        <w:t xml:space="preserve">est également ajouter, qui est le formulaire de connexion, on peut le modifier mais le nom des inputs est important, il vaut mieux les conserver. Il y a une section </w:t>
+      </w:r>
+      <w:proofErr w:type="spellStart"/>
+      <w:r>
+        <w:rPr>
+          <w:b/>
+          <w:bCs/>
+        </w:rPr>
+        <w:t>remenber</w:t>
+      </w:r>
+      <w:proofErr w:type="spellEnd"/>
+      <w:r>
+        <w:rPr>
+          <w:b/>
+          <w:bCs/>
+        </w:rPr>
+        <w:t xml:space="preserve"> me</w:t>
+      </w:r>
+      <w:r>
+        <w:t xml:space="preserve"> a décommenter pour l’activer.</w:t>
+      </w:r>
+    </w:p>
+    <w:p>
+      <w:pPr>
+        <w:jc w:val="both"/>
+      </w:pPr>
+      <w:r>
+        <w:t xml:space="preserve">Il faut absolument modifier une ligne dans </w:t>
+      </w:r>
+      <w:r>
+        <w:rPr>
+          <w:b/>
+          <w:bCs/>
+        </w:rPr>
+        <w:t>src/</w:t>
+      </w:r>
+      <w:proofErr w:type="spellStart"/>
+      <w:r>
+        <w:rPr>
+          <w:b/>
+          <w:bCs/>
+        </w:rPr>
+        <w:t>security</w:t>
+      </w:r>
+      <w:proofErr w:type="spellEnd"/>
+      <w:r>
+        <w:rPr>
+          <w:b/>
+          <w:bCs/>
+        </w:rPr>
+        <w:t>/</w:t>
+      </w:r>
+      <w:r>
+        <w:t xml:space="preserve">, on décommente en fournissant une route et on retire le </w:t>
+      </w:r>
+      <w:proofErr w:type="spellStart"/>
+      <w:r>
+        <w:rPr>
+          <w:b/>
+          <w:bCs/>
+        </w:rPr>
+        <w:t>throw</w:t>
+      </w:r>
+      <w:proofErr w:type="spellEnd"/>
+    </w:p>
+    <w:p>
+      <w:pPr>
+        <w:jc w:val="both"/>
+      </w:pPr>
+      <w:r>
+        <w:drawing>
+          <wp:inline distT="0" distB="0" distL="0" distR="0" wp14:anchorId="05F78770" wp14:editId="041386F1">
+            <wp:extent cx="5544324" cy="1247949"/>
+            <wp:effectExtent l="0" t="0" r="0" b="9525"/>
+            <wp:docPr id="89" name="Image 89" descr="Une image contenant texte&#10;&#10;Description générée automatiquement"/>
+            <wp:cNvGraphicFramePr>
+              <a:graphicFrameLocks xmlns:a="http://schemas.openxmlformats.org/drawingml/2006/main" noChangeAspect="1"/>
+            </wp:cNvGraphicFramePr>
+            <a:graphic xmlns:a="http://schemas.openxmlformats.org/drawingml/2006/main">
+              <a:graphicData uri="http://schemas.openxmlformats.org/drawingml/2006/picture">
+                <pic:pic xmlns:pic="http://schemas.openxmlformats.org/drawingml/2006/picture">
+                  <pic:nvPicPr>
+                    <pic:cNvPr id="89" name="Image 89" descr="Une image contenant texte&#10;&#10;Description générée automatiquement"/>
+                    <pic:cNvPicPr/>
+                  </pic:nvPicPr>
+                  <pic:blipFill>
+                    <a:blip r:embed="rId93"/>
+                    <a:stretch>
+                      <a:fillRect/>
+                    </a:stretch>
+                  </pic:blipFill>
+                  <pic:spPr>
+                    <a:xfrm>
+                      <a:off x="0" y="0"/>
+                      <a:ext cx="5544324" cy="1247949"/>
+                    </a:xfrm>
+                    <a:prstGeom prst="rect">
+                      <a:avLst/>
+                    </a:prstGeom>
+                  </pic:spPr>
+                </pic:pic>
+              </a:graphicData>
+            </a:graphic>
+          </wp:inline>
+        </w:drawing>
+      </w:r>
+    </w:p>
+    <w:p>
+      <w:pPr>
+        <w:jc w:val="both"/>
+      </w:pPr>
+      <w:r>
+        <w:t xml:space="preserve">Avec la version 5.3 il faut ajouter </w:t>
+      </w:r>
+      <w:r>
+        <w:t xml:space="preserve">ceci dans le fichier </w:t>
+      </w:r>
+      <w:proofErr w:type="spellStart"/>
+      <w:r>
+        <w:rPr>
+          <w:b/>
+          <w:bCs/>
+        </w:rPr>
+        <w:t>AppAuthenticator</w:t>
+      </w:r>
+      <w:proofErr w:type="spellEnd"/>
+    </w:p>
+    <w:p>
+      <w:pPr>
+        <w:shd w:val="clear" w:color="auto" w:fill="2B2B2B"/>
+        <w:tabs>
+          <w:tab w:val="left" w:pos="916"/>
+          <w:tab w:val="left" w:pos="1832"/>
+          <w:tab w:val="left" w:pos="2748"/>
+          <w:tab w:val="left" w:pos="3664"/>
+          <w:tab w:val="left" w:pos="4580"/>
+          <w:tab w:val="left" w:pos="5496"/>
+          <w:tab w:val="left" w:pos="6412"/>
+          <w:tab w:val="left" w:pos="7328"/>
+          <w:tab w:val="left" w:pos="8244"/>
+          <w:tab w:val="left" w:pos="9160"/>
+          <w:tab w:val="left" w:pos="10076"/>
+          <w:tab w:val="left" w:pos="10992"/>
+          <w:tab w:val="left" w:pos="11908"/>
+          <w:tab w:val="left" w:pos="12824"/>
+          <w:tab w:val="left" w:pos="13740"/>
+          <w:tab w:val="left" w:pos="14656"/>
+        </w:tabs>
+        <w:spacing w:before="0" w:after="0" w:line="240" w:lineRule="auto"/>
+        <w:jc w:val="both"/>
+        <w:rPr>
+          <w:rFonts w:ascii="Courier New" w:eastAsia="Times New Roman" w:hAnsi="Courier New" w:cs="Courier New"/>
+          <w:color w:val="A9B7C6"/>
+          <w:lang w:eastAsia="fr-FR"/>
+        </w:rPr>
+      </w:pPr>
+      <w:proofErr w:type="gramStart"/>
+      <w:r>
+        <w:rPr>
+          <w:rFonts w:ascii="Courier New" w:eastAsia="Times New Roman" w:hAnsi="Courier New" w:cs="Courier New"/>
+          <w:color w:val="CC7832"/>
+          <w:shd w:val="clear" w:color="auto" w:fill="232525"/>
+          <w:lang w:eastAsia="fr-FR"/>
+        </w:rPr>
+        <w:t>public</w:t>
+      </w:r>
+      <w:proofErr w:type="gramEnd"/>
+      <w:r>
+        <w:rPr>
+          <w:rFonts w:ascii="Courier New" w:eastAsia="Times New Roman" w:hAnsi="Courier New" w:cs="Courier New"/>
+          <w:color w:val="CC7832"/>
+          <w:shd w:val="clear" w:color="auto" w:fill="232525"/>
+          <w:lang w:eastAsia="fr-FR"/>
+        </w:rPr>
+        <w:t xml:space="preserve"> </w:t>
+      </w:r>
+      <w:proofErr w:type="spellStart"/>
+      <w:r>
+        <w:rPr>
+          <w:rFonts w:ascii="Courier New" w:eastAsia="Times New Roman" w:hAnsi="Courier New" w:cs="Courier New"/>
+          <w:color w:val="CC7832"/>
+          <w:shd w:val="clear" w:color="auto" w:fill="232525"/>
+          <w:lang w:eastAsia="fr-FR"/>
+        </w:rPr>
+        <w:t>function</w:t>
+      </w:r>
+      <w:proofErr w:type="spellEnd"/>
+      <w:r>
+        <w:rPr>
+          <w:rFonts w:ascii="Courier New" w:eastAsia="Times New Roman" w:hAnsi="Courier New" w:cs="Courier New"/>
+          <w:color w:val="CC7832"/>
+          <w:shd w:val="clear" w:color="auto" w:fill="232525"/>
+          <w:lang w:eastAsia="fr-FR"/>
+        </w:rPr>
+        <w:t xml:space="preserve"> </w:t>
+      </w:r>
+      <w:r>
+        <w:rPr>
+          <w:rFonts w:ascii="Courier New" w:eastAsia="Times New Roman" w:hAnsi="Courier New" w:cs="Courier New"/>
+          <w:color w:val="FFC66D"/>
+          <w:shd w:val="clear" w:color="auto" w:fill="232525"/>
+          <w:lang w:eastAsia="fr-FR"/>
+        </w:rPr>
+        <w:t>supports</w:t>
+      </w:r>
+      <w:r>
+        <w:rPr>
+          <w:rFonts w:ascii="Courier New" w:eastAsia="Times New Roman" w:hAnsi="Courier New" w:cs="Courier New"/>
+          <w:color w:val="A9B7C6"/>
+          <w:shd w:val="clear" w:color="auto" w:fill="232525"/>
+          <w:lang w:eastAsia="fr-FR"/>
+        </w:rPr>
+        <w:t>(</w:t>
+      </w:r>
+      <w:proofErr w:type="spellStart"/>
+      <w:r>
+        <w:rPr>
+          <w:rFonts w:ascii="Courier New" w:eastAsia="Times New Roman" w:hAnsi="Courier New" w:cs="Courier New"/>
+          <w:color w:val="A9B7C6"/>
+          <w:shd w:val="clear" w:color="auto" w:fill="232525"/>
+          <w:lang w:eastAsia="fr-FR"/>
+        </w:rPr>
+        <w:t>Request</w:t>
+      </w:r>
+      <w:proofErr w:type="spellEnd"/>
+      <w:r>
+        <w:rPr>
+          <w:rFonts w:ascii="Courier New" w:eastAsia="Times New Roman" w:hAnsi="Courier New" w:cs="Courier New"/>
+          <w:color w:val="A9B7C6"/>
+          <w:shd w:val="clear" w:color="auto" w:fill="232525"/>
+          <w:lang w:eastAsia="fr-FR"/>
+        </w:rPr>
+        <w:t xml:space="preserve"> </w:t>
+      </w:r>
+      <w:r>
+        <w:rPr>
+          <w:rFonts w:ascii="Courier New" w:eastAsia="Times New Roman" w:hAnsi="Courier New" w:cs="Courier New"/>
+          <w:color w:val="9876AA"/>
+          <w:shd w:val="clear" w:color="auto" w:fill="232525"/>
+          <w:lang w:eastAsia="fr-FR"/>
+        </w:rPr>
+        <w:t>$</w:t>
+      </w:r>
+      <w:proofErr w:type="spellStart"/>
+      <w:r>
+        <w:rPr>
+          <w:rFonts w:ascii="Courier New" w:eastAsia="Times New Roman" w:hAnsi="Courier New" w:cs="Courier New"/>
+          <w:color w:val="9876AA"/>
+          <w:shd w:val="clear" w:color="auto" w:fill="232525"/>
+          <w:lang w:eastAsia="fr-FR"/>
+        </w:rPr>
+        <w:t>request</w:t>
+      </w:r>
+      <w:proofErr w:type="spellEnd"/>
+      <w:r>
+        <w:rPr>
+          <w:rFonts w:ascii="Courier New" w:eastAsia="Times New Roman" w:hAnsi="Courier New" w:cs="Courier New"/>
+          <w:color w:val="A9B7C6"/>
+          <w:shd w:val="clear" w:color="auto" w:fill="232525"/>
+          <w:lang w:eastAsia="fr-FR"/>
+        </w:rPr>
+        <w:t xml:space="preserve">): </w:t>
+      </w:r>
+      <w:proofErr w:type="spellStart"/>
+      <w:r>
+        <w:rPr>
+          <w:rFonts w:ascii="Courier New" w:eastAsia="Times New Roman" w:hAnsi="Courier New" w:cs="Courier New"/>
+          <w:color w:val="CC7832"/>
+          <w:shd w:val="clear" w:color="auto" w:fill="232525"/>
+          <w:lang w:eastAsia="fr-FR"/>
+        </w:rPr>
+        <w:t>bool</w:t>
+      </w:r>
+      <w:proofErr w:type="spellEnd"/>
+      <w:r>
+        <w:rPr>
+          <w:rFonts w:ascii="Courier New" w:eastAsia="Times New Roman" w:hAnsi="Courier New" w:cs="Courier New"/>
+          <w:color w:val="CC7832"/>
+          <w:shd w:val="clear" w:color="auto" w:fill="232525"/>
+          <w:lang w:eastAsia="fr-FR"/>
+        </w:rPr>
+        <w:br/>
+      </w:r>
+      <w:r>
+        <w:rPr>
+          <w:rFonts w:ascii="Courier New" w:eastAsia="Times New Roman" w:hAnsi="Courier New" w:cs="Courier New"/>
+          <w:color w:val="A9B7C6"/>
+          <w:shd w:val="clear" w:color="auto" w:fill="232525"/>
+          <w:lang w:eastAsia="fr-FR"/>
+        </w:rPr>
+        <w:t>{</w:t>
+      </w:r>
+      <w:r>
+        <w:rPr>
+          <w:rFonts w:ascii="Courier New" w:eastAsia="Times New Roman" w:hAnsi="Courier New" w:cs="Courier New"/>
+          <w:color w:val="A9B7C6"/>
+          <w:shd w:val="clear" w:color="auto" w:fill="232525"/>
+          <w:lang w:eastAsia="fr-FR"/>
+        </w:rPr>
+        <w:br/>
+        <w:t xml:space="preserve">    </w:t>
+      </w:r>
+      <w:r>
+        <w:rPr>
+          <w:rFonts w:ascii="Courier New" w:eastAsia="Times New Roman" w:hAnsi="Courier New" w:cs="Courier New"/>
+          <w:color w:val="CC7832"/>
+          <w:shd w:val="clear" w:color="auto" w:fill="232525"/>
+          <w:lang w:eastAsia="fr-FR"/>
+        </w:rPr>
+        <w:t xml:space="preserve">return </w:t>
+      </w:r>
+      <w:r>
+        <w:rPr>
+          <w:rFonts w:ascii="Courier New" w:eastAsia="Times New Roman" w:hAnsi="Courier New" w:cs="Courier New"/>
+          <w:color w:val="9876AA"/>
+          <w:shd w:val="clear" w:color="auto" w:fill="232525"/>
+          <w:lang w:eastAsia="fr-FR"/>
+        </w:rPr>
+        <w:t>$</w:t>
+      </w:r>
+      <w:proofErr w:type="spellStart"/>
+      <w:r>
+        <w:rPr>
+          <w:rFonts w:ascii="Courier New" w:eastAsia="Times New Roman" w:hAnsi="Courier New" w:cs="Courier New"/>
+          <w:color w:val="9876AA"/>
+          <w:shd w:val="clear" w:color="auto" w:fill="232525"/>
+          <w:lang w:eastAsia="fr-FR"/>
+        </w:rPr>
+        <w:t>request</w:t>
+      </w:r>
+      <w:proofErr w:type="spellEnd"/>
+      <w:r>
+        <w:rPr>
+          <w:rFonts w:ascii="Courier New" w:eastAsia="Times New Roman" w:hAnsi="Courier New" w:cs="Courier New"/>
+          <w:color w:val="A9B7C6"/>
+          <w:shd w:val="clear" w:color="auto" w:fill="232525"/>
+          <w:lang w:eastAsia="fr-FR"/>
+        </w:rPr>
+        <w:t>-&gt;</w:t>
+      </w:r>
+      <w:proofErr w:type="spellStart"/>
+      <w:r>
+        <w:rPr>
+          <w:rFonts w:ascii="Courier New" w:eastAsia="Times New Roman" w:hAnsi="Courier New" w:cs="Courier New"/>
+          <w:color w:val="FFC66D"/>
+          <w:shd w:val="clear" w:color="auto" w:fill="232525"/>
+          <w:lang w:eastAsia="fr-FR"/>
+        </w:rPr>
+        <w:t>isMethod</w:t>
+      </w:r>
+      <w:proofErr w:type="spellEnd"/>
+      <w:r>
+        <w:rPr>
+          <w:rFonts w:ascii="Courier New" w:eastAsia="Times New Roman" w:hAnsi="Courier New" w:cs="Courier New"/>
+          <w:color w:val="A9B7C6"/>
+          <w:shd w:val="clear" w:color="auto" w:fill="232525"/>
+          <w:lang w:eastAsia="fr-FR"/>
+        </w:rPr>
+        <w:t>(</w:t>
+      </w:r>
+      <w:r>
+        <w:rPr>
+          <w:rFonts w:ascii="Courier New" w:eastAsia="Times New Roman" w:hAnsi="Courier New" w:cs="Courier New"/>
+          <w:color w:val="6A8759"/>
+          <w:shd w:val="clear" w:color="auto" w:fill="232525"/>
+          <w:lang w:eastAsia="fr-FR"/>
+        </w:rPr>
+        <w:t>'POST'</w:t>
+      </w:r>
+      <w:r>
+        <w:rPr>
+          <w:rFonts w:ascii="Courier New" w:eastAsia="Times New Roman" w:hAnsi="Courier New" w:cs="Courier New"/>
+          <w:color w:val="A9B7C6"/>
+          <w:shd w:val="clear" w:color="auto" w:fill="232525"/>
+          <w:lang w:eastAsia="fr-FR"/>
+        </w:rPr>
+        <w:t xml:space="preserve">) &amp;&amp; </w:t>
+      </w:r>
+      <w:r>
+        <w:rPr>
+          <w:rFonts w:ascii="Courier New" w:eastAsia="Times New Roman" w:hAnsi="Courier New" w:cs="Courier New"/>
+          <w:color w:val="CC7832"/>
+          <w:shd w:val="clear" w:color="auto" w:fill="232525"/>
+          <w:lang w:eastAsia="fr-FR"/>
+        </w:rPr>
+        <w:t>self</w:t>
+      </w:r>
+      <w:r>
+        <w:rPr>
+          <w:rFonts w:ascii="Courier New" w:eastAsia="Times New Roman" w:hAnsi="Courier New" w:cs="Courier New"/>
+          <w:color w:val="A9B7C6"/>
+          <w:shd w:val="clear" w:color="auto" w:fill="232525"/>
+          <w:lang w:eastAsia="fr-FR"/>
+        </w:rPr>
+        <w:t>::</w:t>
+      </w:r>
+      <w:r>
+        <w:rPr>
+          <w:rFonts w:ascii="Courier New" w:eastAsia="Times New Roman" w:hAnsi="Courier New" w:cs="Courier New"/>
+          <w:i/>
+          <w:iCs/>
+          <w:color w:val="9876AA"/>
+          <w:shd w:val="clear" w:color="auto" w:fill="232525"/>
+          <w:lang w:eastAsia="fr-FR"/>
+        </w:rPr>
+        <w:t xml:space="preserve">LOGIN_ROUTE </w:t>
+      </w:r>
+      <w:r>
+        <w:rPr>
+          <w:rFonts w:ascii="Courier New" w:eastAsia="Times New Roman" w:hAnsi="Courier New" w:cs="Courier New"/>
+          <w:color w:val="A9B7C6"/>
+          <w:shd w:val="clear" w:color="auto" w:fill="232525"/>
+          <w:lang w:eastAsia="fr-FR"/>
+        </w:rPr>
+        <w:t xml:space="preserve">=== </w:t>
+      </w:r>
+      <w:r>
+        <w:rPr>
+          <w:rFonts w:ascii="Courier New" w:eastAsia="Times New Roman" w:hAnsi="Courier New" w:cs="Courier New"/>
+          <w:color w:val="9876AA"/>
+          <w:shd w:val="clear" w:color="auto" w:fill="232525"/>
+          <w:lang w:eastAsia="fr-FR"/>
+        </w:rPr>
+        <w:t>$</w:t>
+      </w:r>
+      <w:proofErr w:type="spellStart"/>
+      <w:r>
+        <w:rPr>
+          <w:rFonts w:ascii="Courier New" w:eastAsia="Times New Roman" w:hAnsi="Courier New" w:cs="Courier New"/>
+          <w:color w:val="9876AA"/>
+          <w:shd w:val="clear" w:color="auto" w:fill="232525"/>
+          <w:lang w:eastAsia="fr-FR"/>
+        </w:rPr>
+        <w:t>request</w:t>
+      </w:r>
+      <w:proofErr w:type="spellEnd"/>
+      <w:r>
+        <w:rPr>
+          <w:rFonts w:ascii="Courier New" w:eastAsia="Times New Roman" w:hAnsi="Courier New" w:cs="Courier New"/>
+          <w:color w:val="A9B7C6"/>
+          <w:shd w:val="clear" w:color="auto" w:fill="232525"/>
+          <w:lang w:eastAsia="fr-FR"/>
+        </w:rPr>
+        <w:t>-&gt;</w:t>
+      </w:r>
+      <w:proofErr w:type="spellStart"/>
+      <w:r>
+        <w:rPr>
+          <w:rFonts w:ascii="Courier New" w:eastAsia="Times New Roman" w:hAnsi="Courier New" w:cs="Courier New"/>
+          <w:color w:val="9876AA"/>
+          <w:shd w:val="clear" w:color="auto" w:fill="232525"/>
+          <w:lang w:eastAsia="fr-FR"/>
+        </w:rPr>
+        <w:t>attributes</w:t>
+      </w:r>
+      <w:proofErr w:type="spellEnd"/>
+      <w:r>
+        <w:rPr>
+          <w:rFonts w:ascii="Courier New" w:eastAsia="Times New Roman" w:hAnsi="Courier New" w:cs="Courier New"/>
+          <w:color w:val="A9B7C6"/>
+          <w:shd w:val="clear" w:color="auto" w:fill="232525"/>
+          <w:lang w:eastAsia="fr-FR"/>
+        </w:rPr>
+        <w:t>-&gt;</w:t>
+      </w:r>
+      <w:proofErr w:type="spellStart"/>
+      <w:r>
+        <w:rPr>
+          <w:rFonts w:ascii="Courier New" w:eastAsia="Times New Roman" w:hAnsi="Courier New" w:cs="Courier New"/>
+          <w:color w:val="FFC66D"/>
+          <w:shd w:val="clear" w:color="auto" w:fill="232525"/>
+          <w:lang w:eastAsia="fr-FR"/>
+        </w:rPr>
+        <w:t>get</w:t>
+      </w:r>
+      <w:proofErr w:type="spellEnd"/>
+      <w:r>
+        <w:rPr>
+          <w:rFonts w:ascii="Courier New" w:eastAsia="Times New Roman" w:hAnsi="Courier New" w:cs="Courier New"/>
+          <w:color w:val="A9B7C6"/>
+          <w:shd w:val="clear" w:color="auto" w:fill="232525"/>
+          <w:lang w:eastAsia="fr-FR"/>
+        </w:rPr>
+        <w:t>(</w:t>
+      </w:r>
+      <w:r>
+        <w:rPr>
+          <w:rFonts w:ascii="Courier New" w:eastAsia="Times New Roman" w:hAnsi="Courier New" w:cs="Courier New"/>
+          <w:color w:val="6A8759"/>
+          <w:shd w:val="clear" w:color="auto" w:fill="232525"/>
+          <w:lang w:eastAsia="fr-FR"/>
+        </w:rPr>
+        <w:t>'_route'</w:t>
+      </w:r>
+      <w:r>
+        <w:rPr>
+          <w:rFonts w:ascii="Courier New" w:eastAsia="Times New Roman" w:hAnsi="Courier New" w:cs="Courier New"/>
+          <w:color w:val="A9B7C6"/>
+          <w:shd w:val="clear" w:color="auto" w:fill="232525"/>
+          <w:lang w:eastAsia="fr-FR"/>
+        </w:rPr>
+        <w:t>)</w:t>
+      </w:r>
+      <w:r>
+        <w:rPr>
+          <w:rFonts w:ascii="Courier New" w:eastAsia="Times New Roman" w:hAnsi="Courier New" w:cs="Courier New"/>
+          <w:color w:val="CC7832"/>
+          <w:shd w:val="clear" w:color="auto" w:fill="232525"/>
+          <w:lang w:eastAsia="fr-FR"/>
+        </w:rPr>
+        <w:t>;</w:t>
+      </w:r>
+      <w:r>
+        <w:rPr>
+          <w:rFonts w:ascii="Courier New" w:eastAsia="Times New Roman" w:hAnsi="Courier New" w:cs="Courier New"/>
+          <w:color w:val="CC7832"/>
+          <w:shd w:val="clear" w:color="auto" w:fill="232525"/>
+          <w:lang w:eastAsia="fr-FR"/>
+        </w:rPr>
+        <w:br/>
+      </w:r>
+      <w:r>
+        <w:rPr>
+          <w:rFonts w:ascii="Courier New" w:eastAsia="Times New Roman" w:hAnsi="Courier New" w:cs="Courier New"/>
+          <w:color w:val="A9B7C6"/>
+          <w:shd w:val="clear" w:color="auto" w:fill="232525"/>
+          <w:lang w:eastAsia="fr-FR"/>
+        </w:rPr>
+        <w:t>}</w:t>
+      </w:r>
+    </w:p>
+    <w:p>
+      <w:pPr>
+        <w:pStyle w:val="Titre2"/>
+        <w:jc w:val="both"/>
+      </w:pPr>
+      <w:r>
+        <w:t>Le formulaire d’inscription</w:t>
+      </w:r>
+    </w:p>
+    <w:p>
+      <w:pPr>
+        <w:jc w:val="both"/>
+      </w:pPr>
+      <w:r>
+        <w:drawing>
+          <wp:inline distT="0" distB="0" distL="0" distR="0" wp14:anchorId="15381765" wp14:editId="51397EF8">
+            <wp:extent cx="6840220" cy="1604645"/>
+            <wp:effectExtent l="0" t="0" r="0" b="0"/>
+            <wp:docPr id="90" name="Image 90" descr="Une image contenant texte&#10;&#10;Description générée automatiquement"/>
+            <wp:cNvGraphicFramePr>
+              <a:graphicFrameLocks xmlns:a="http://schemas.openxmlformats.org/drawingml/2006/main" noChangeAspect="1"/>
+            </wp:cNvGraphicFramePr>
+            <a:graphic xmlns:a="http://schemas.openxmlformats.org/drawingml/2006/main">
+              <a:graphicData uri="http://schemas.openxmlformats.org/drawingml/2006/picture">
+                <pic:pic xmlns:pic="http://schemas.openxmlformats.org/drawingml/2006/picture">
+                  <pic:nvPicPr>
+                    <pic:cNvPr id="90" name="Image 90" descr="Une image contenant texte&#10;&#10;Description générée automatiquement"/>
+                    <pic:cNvPicPr/>
+                  </pic:nvPicPr>
+                  <pic:blipFill>
+                    <a:blip r:embed="rId94"/>
+                    <a:stretch>
+                      <a:fillRect/>
+                    </a:stretch>
+                  </pic:blipFill>
+                  <pic:spPr>
+                    <a:xfrm>
+                      <a:off x="0" y="0"/>
+                      <a:ext cx="6840220" cy="1604645"/>
+                    </a:xfrm>
+                    <a:prstGeom prst="rect">
+                      <a:avLst/>
+                    </a:prstGeom>
+                  </pic:spPr>
+                </pic:pic>
+              </a:graphicData>
+            </a:graphic>
+          </wp:inline>
+        </w:drawing>
+      </w:r>
+    </w:p>
+    <w:p>
+      <w:pPr>
+        <w:jc w:val="both"/>
+      </w:pPr>
+      <w:r>
+        <w:t xml:space="preserve">Cela génère </w:t>
+      </w:r>
+      <w:r>
+        <w:t>plusieurs fichiers</w:t>
+      </w:r>
+      <w:r>
+        <w:t xml:space="preserve"> dont un contrôleur qui as une méthode pour afficher et traiter un formulaire pour traiter l’inscription, le mot de passe est </w:t>
+      </w:r>
+      <w:proofErr w:type="gramStart"/>
+      <w:r>
+        <w:t>hacher</w:t>
+      </w:r>
+      <w:proofErr w:type="gramEnd"/>
+      <w:r>
+        <w:t xml:space="preserve"> automatiquement, cela connecter l’utilisateur après la </w:t>
+      </w:r>
+      <w:proofErr w:type="spellStart"/>
+      <w:r>
+        <w:t>connection</w:t>
+      </w:r>
+      <w:proofErr w:type="spellEnd"/>
+      <w:r>
+        <w:t>.</w:t>
+      </w:r>
+    </w:p>
+    <w:p>
+      <w:pPr>
+        <w:jc w:val="both"/>
+      </w:pPr>
+      <w:r>
+        <w:lastRenderedPageBreak/>
+        <w:t>Par défaut le formulaire d’inscription ne contient qu’un couple email/</w:t>
+      </w:r>
+      <w:proofErr w:type="spellStart"/>
+      <w:r>
+        <w:t>password</w:t>
+      </w:r>
+      <w:proofErr w:type="spellEnd"/>
+      <w:r>
+        <w:t xml:space="preserve"> et une case </w:t>
+      </w:r>
+      <w:proofErr w:type="spellStart"/>
+      <w:r>
+        <w:t>agree</w:t>
+      </w:r>
+      <w:proofErr w:type="spellEnd"/>
+      <w:r>
+        <w:t xml:space="preserve"> </w:t>
+      </w:r>
+      <w:proofErr w:type="spellStart"/>
+      <w:r>
+        <w:t>terms</w:t>
+      </w:r>
+      <w:proofErr w:type="spellEnd"/>
+      <w:r>
+        <w:t xml:space="preserve">, il faudra modifier la </w:t>
+      </w:r>
+      <w:r>
+        <w:t>classe</w:t>
+      </w:r>
+      <w:r>
+        <w:t xml:space="preserve"> dans </w:t>
+      </w:r>
+      <w:proofErr w:type="spellStart"/>
+      <w:r>
+        <w:t>Form</w:t>
+      </w:r>
+      <w:proofErr w:type="spellEnd"/>
+      <w:r>
+        <w:t>/</w:t>
+      </w:r>
+      <w:proofErr w:type="spellStart"/>
+      <w:r>
+        <w:t>RegistrationFormType</w:t>
+      </w:r>
+      <w:proofErr w:type="spellEnd"/>
+    </w:p>
+    <w:p>
+      <w:pPr>
+        <w:pStyle w:val="Titre2"/>
+        <w:jc w:val="both"/>
+      </w:pPr>
+      <w:r>
+        <w:t>Deconnection</w:t>
+      </w:r>
+    </w:p>
+    <w:p>
+      <w:pPr>
+        <w:jc w:val="both"/>
+      </w:pPr>
+      <w:r>
+        <w:t xml:space="preserve">Il </w:t>
+      </w:r>
+      <w:r>
+        <w:t>suffit</w:t>
+      </w:r>
+      <w:r>
+        <w:t xml:space="preserve"> créer un lien vers </w:t>
+      </w:r>
+      <w:proofErr w:type="spellStart"/>
+      <w:r>
+        <w:rPr>
+          <w:b/>
+          <w:bCs/>
+        </w:rPr>
+        <w:t>app_logout</w:t>
+      </w:r>
+      <w:proofErr w:type="spellEnd"/>
+      <w:r>
+        <w:t xml:space="preserve"> et </w:t>
+      </w:r>
+      <w:r>
+        <w:t>Symfony</w:t>
+      </w:r>
+      <w:r>
+        <w:t xml:space="preserve"> </w:t>
+      </w:r>
+      <w:r>
+        <w:t>gère</w:t>
+      </w:r>
+      <w:r>
+        <w:t xml:space="preserve"> la </w:t>
+      </w:r>
+      <w:r>
+        <w:t>déconnexion </w:t>
+      </w:r>
+      <w:r>
+        <w:rPr>
+          <mc:AlternateContent>
+            <mc:Choice Requires="w16se"/>
+            <mc:Fallback>
+              <w:rFonts w:ascii="Segoe UI Emoji" w:eastAsia="Segoe UI Emoji" w:hAnsi="Segoe UI Emoji" w:cs="Segoe UI Emoji"/>
+            </mc:Fallback>
+          </mc:AlternateContent>
+        </w:rPr>
+        <mc:AlternateContent>
+          <mc:Choice Requires="w16se">
+            <w16se:symEx w16se:font="Segoe UI Emoji" w16se:char="1F60A"/>
+          </mc:Choice>
+          <mc:Fallback>
+            <w:t>😊</w:t>
+          </mc:Fallback>
+        </mc:AlternateContent>
+      </w:r>
+    </w:p>
+    <w:p>
+      <w:pPr>
+        <w:pStyle w:val="Titre2"/>
+        <w:jc w:val="both"/>
+      </w:pPr>
+      <w:r>
+        <w:t>Autorisation et roles</w:t>
+      </w:r>
+    </w:p>
+    <w:p>
+      <w:pPr>
+        <w:pStyle w:val="Titre3"/>
+        <w:jc w:val="both"/>
+      </w:pPr>
+      <w:r>
+        <w:drawing>
+          <wp:anchor distT="0" distB="0" distL="114300" distR="114300" simplePos="0" relativeHeight="251705344" behindDoc="0" locked="0" layoutInCell="1" allowOverlap="1" wp14:anchorId="7E4B0ECE" wp14:editId="6E11D806">
+            <wp:simplePos x="0" y="0"/>
+            <wp:positionH relativeFrom="margin">
+              <wp:posOffset>3487420</wp:posOffset>
+            </wp:positionH>
+            <wp:positionV relativeFrom="paragraph">
+              <wp:posOffset>534035</wp:posOffset>
+            </wp:positionV>
+            <wp:extent cx="3460714" cy="1381125"/>
+            <wp:effectExtent l="0" t="0" r="6985" b="0"/>
+            <wp:wrapThrough wrapText="bothSides">
+              <wp:wrapPolygon edited="0">
+                <wp:start x="0" y="0"/>
+                <wp:lineTo x="0" y="21153"/>
+                <wp:lineTo x="21525" y="21153"/>
+                <wp:lineTo x="21525" y="0"/>
+                <wp:lineTo x="0" y="0"/>
+              </wp:wrapPolygon>
+            </wp:wrapThrough>
+            <wp:docPr id="95" name="Image 95" descr="Une image contenant texte&#10;&#10;Description générée automatiquement"/>
+            <wp:cNvGraphicFramePr>
+              <a:graphicFrameLocks xmlns:a="http://schemas.openxmlformats.org/drawingml/2006/main" noChangeAspect="1"/>
+            </wp:cNvGraphicFramePr>
+            <a:graphic xmlns:a="http://schemas.openxmlformats.org/drawingml/2006/main">
+              <a:graphicData uri="http://schemas.openxmlformats.org/drawingml/2006/picture">
+                <pic:pic xmlns:pic="http://schemas.openxmlformats.org/drawingml/2006/picture">
+                  <pic:nvPicPr>
+                    <pic:cNvPr id="95" name="Image 95" descr="Une image contenant texte&#10;&#10;Description générée automatiquement"/>
+                    <pic:cNvPicPr/>
+                  </pic:nvPicPr>
+                  <pic:blipFill>
+                    <a:blip r:embed="rId95">
+                      <a:extLst>
+                        <a:ext uri="{28A0092B-C50C-407E-A947-70E740481C1C}">
+                          <a14:useLocalDpi xmlns:a14="http://schemas.microsoft.com/office/drawing/2010/main" val="0"/>
+                        </a:ext>
+                      </a:extLst>
+                    </a:blip>
+                    <a:stretch>
+                      <a:fillRect/>
+                    </a:stretch>
+                  </pic:blipFill>
+                  <pic:spPr>
+                    <a:xfrm>
+                      <a:off x="0" y="0"/>
+                      <a:ext cx="3460714" cy="1381125"/>
+                    </a:xfrm>
+                    <a:prstGeom prst="rect">
+                      <a:avLst/>
+                    </a:prstGeom>
+                  </pic:spPr>
+                </pic:pic>
+              </a:graphicData>
+            </a:graphic>
+            <wp14:sizeRelH relativeFrom="margin">
+              <wp14:pctWidth>0</wp14:pctWidth>
+            </wp14:sizeRelH>
+            <wp14:sizeRelV relativeFrom="margin">
+              <wp14:pctHeight>0</wp14:pctHeight>
+            </wp14:sizeRelV>
+          </wp:anchor>
+        </w:drawing>
+      </w:r>
+      <w:r>
+        <w:drawing>
+          <wp:anchor distT="0" distB="0" distL="114300" distR="114300" simplePos="0" relativeHeight="251706368" behindDoc="0" locked="0" layoutInCell="1" allowOverlap="1" wp14:anchorId="3D91BF27" wp14:editId="25F615BB">
+            <wp:simplePos x="0" y="0"/>
+            <wp:positionH relativeFrom="column">
+              <wp:posOffset>-140970</wp:posOffset>
+            </wp:positionH>
+            <wp:positionV relativeFrom="paragraph">
+              <wp:posOffset>530860</wp:posOffset>
+            </wp:positionV>
+            <wp:extent cx="3467100" cy="1118659"/>
+            <wp:effectExtent l="0" t="0" r="0" b="5715"/>
+            <wp:wrapThrough wrapText="bothSides">
+              <wp:wrapPolygon edited="0">
+                <wp:start x="0" y="0"/>
+                <wp:lineTo x="0" y="21342"/>
+                <wp:lineTo x="21481" y="21342"/>
+                <wp:lineTo x="21481" y="0"/>
+                <wp:lineTo x="0" y="0"/>
+              </wp:wrapPolygon>
+            </wp:wrapThrough>
+            <wp:docPr id="91" name="Image 91" descr="Une image contenant texte&#10;&#10;Description générée automatiquement"/>
+            <wp:cNvGraphicFramePr>
+              <a:graphicFrameLocks xmlns:a="http://schemas.openxmlformats.org/drawingml/2006/main" noChangeAspect="1"/>
+            </wp:cNvGraphicFramePr>
+            <a:graphic xmlns:a="http://schemas.openxmlformats.org/drawingml/2006/main">
+              <a:graphicData uri="http://schemas.openxmlformats.org/drawingml/2006/picture">
+                <pic:pic xmlns:pic="http://schemas.openxmlformats.org/drawingml/2006/picture">
+                  <pic:nvPicPr>
+                    <pic:cNvPr id="91" name="Image 91" descr="Une image contenant texte&#10;&#10;Description générée automatiquement"/>
+                    <pic:cNvPicPr/>
+                  </pic:nvPicPr>
+                  <pic:blipFill>
+                    <a:blip r:embed="rId96">
+                      <a:extLst>
+                        <a:ext uri="{28A0092B-C50C-407E-A947-70E740481C1C}">
+                          <a14:useLocalDpi xmlns:a14="http://schemas.microsoft.com/office/drawing/2010/main" val="0"/>
+                        </a:ext>
+                      </a:extLst>
+                    </a:blip>
+                    <a:stretch>
+                      <a:fillRect/>
+                    </a:stretch>
+                  </pic:blipFill>
+                  <pic:spPr>
+                    <a:xfrm>
+                      <a:off x="0" y="0"/>
+                      <a:ext cx="3467100" cy="1118659"/>
+                    </a:xfrm>
+                    <a:prstGeom prst="rect">
+                      <a:avLst/>
+                    </a:prstGeom>
+                  </pic:spPr>
+                </pic:pic>
+              </a:graphicData>
+            </a:graphic>
+          </wp:anchor>
+        </w:drawing>
+      </w:r>
+      <w:r>
+        <w:t>Récupérer un utilisateur :</w:t>
+      </w:r>
+    </w:p>
+    <w:p>
+      <w:pPr>
+        <w:jc w:val="right"/>
+        <w:rPr>
+          <w:b/>
+          <w:bCs/>
+        </w:rPr>
+      </w:pPr>
+      <w:r>
+        <w:rPr>
+          <w:b/>
+          <w:bCs/>
+        </w:rPr>
+        <w:t xml:space="preserve">Dans </w:t>
+      </w:r>
+      <w:proofErr w:type="spellStart"/>
+      <w:r>
+        <w:rPr>
+          <w:b/>
+          <w:bCs/>
+        </w:rPr>
+        <w:t>twig</w:t>
+      </w:r>
+      <w:proofErr w:type="spellEnd"/>
+      <w:r>
+        <w:rPr>
+          <w:b/>
+          <w:bCs/>
+        </w:rPr>
+        <w:t xml:space="preserve"> =&gt;</w:t>
+      </w:r>
+    </w:p>
+    <w:p>
+      <w:pPr>
+        <w:pStyle w:val="Titre3"/>
+        <w:jc w:val="both"/>
+      </w:pPr>
+      <w:r>
+        <w:t>Les roles</w:t>
+      </w:r>
+    </w:p>
+    <w:p>
+      <w:pPr>
+        <w:jc w:val="both"/>
+        <w:rPr>
+          <w:b/>
+          <w:bCs/>
+        </w:rPr>
+      </w:pPr>
+      <w:r>
+        <w:drawing>
+          <wp:anchor distT="0" distB="0" distL="114300" distR="114300" simplePos="0" relativeHeight="251707392" behindDoc="0" locked="0" layoutInCell="1" allowOverlap="1" wp14:anchorId="069E6ADE" wp14:editId="2905B1E2">
+            <wp:simplePos x="0" y="0"/>
+            <wp:positionH relativeFrom="margin">
+              <wp:align>right</wp:align>
+            </wp:positionH>
+            <wp:positionV relativeFrom="paragraph">
+              <wp:posOffset>62230</wp:posOffset>
+            </wp:positionV>
+            <wp:extent cx="2314575" cy="1012190"/>
+            <wp:effectExtent l="0" t="0" r="9525" b="0"/>
+            <wp:wrapThrough wrapText="bothSides">
+              <wp:wrapPolygon edited="0">
+                <wp:start x="0" y="0"/>
+                <wp:lineTo x="0" y="21139"/>
+                <wp:lineTo x="21511" y="21139"/>
+                <wp:lineTo x="21511" y="0"/>
+                <wp:lineTo x="0" y="0"/>
+              </wp:wrapPolygon>
+            </wp:wrapThrough>
+            <wp:docPr id="96" name="Image 96" descr="Une image contenant texte&#10;&#10;Description générée automatiquement"/>
+            <wp:cNvGraphicFramePr>
+              <a:graphicFrameLocks xmlns:a="http://schemas.openxmlformats.org/drawingml/2006/main" noChangeAspect="1"/>
+            </wp:cNvGraphicFramePr>
+            <a:graphic xmlns:a="http://schemas.openxmlformats.org/drawingml/2006/main">
+              <a:graphicData uri="http://schemas.openxmlformats.org/drawingml/2006/picture">
+                <pic:pic xmlns:pic="http://schemas.openxmlformats.org/drawingml/2006/picture">
+                  <pic:nvPicPr>
+                    <pic:cNvPr id="96" name="Image 96" descr="Une image contenant texte&#10;&#10;Description générée automatiquement"/>
+                    <pic:cNvPicPr/>
+                  </pic:nvPicPr>
+                  <pic:blipFill>
+                    <a:blip r:embed="rId97">
+                      <a:extLst>
+                        <a:ext uri="{28A0092B-C50C-407E-A947-70E740481C1C}">
+                          <a14:useLocalDpi xmlns:a14="http://schemas.microsoft.com/office/drawing/2010/main" val="0"/>
+                        </a:ext>
+                      </a:extLst>
+                    </a:blip>
+                    <a:stretch>
+                      <a:fillRect/>
+                    </a:stretch>
+                  </pic:blipFill>
+                  <pic:spPr>
+                    <a:xfrm>
+                      <a:off x="0" y="0"/>
+                      <a:ext cx="2314575" cy="1012190"/>
+                    </a:xfrm>
+                    <a:prstGeom prst="rect">
+                      <a:avLst/>
+                    </a:prstGeom>
+                  </pic:spPr>
+                </pic:pic>
+              </a:graphicData>
+            </a:graphic>
+            <wp14:sizeRelH relativeFrom="margin">
+              <wp14:pctWidth>0</wp14:pctWidth>
+            </wp14:sizeRelH>
+            <wp14:sizeRelV relativeFrom="margin">
+              <wp14:pctHeight>0</wp14:pctHeight>
+            </wp14:sizeRelV>
+          </wp:anchor>
+        </w:drawing>
+      </w:r>
+      <w:r>
+        <w:t xml:space="preserve">Les rôles commence toujours par </w:t>
+      </w:r>
+      <w:r>
+        <w:rPr>
+          <w:b/>
+          <w:bCs/>
+        </w:rPr>
+        <w:t>ROLE</w:t>
+      </w:r>
+      <w:proofErr w:type="gramStart"/>
+      <w:r>
+        <w:rPr>
+          <w:b/>
+          <w:bCs/>
+        </w:rPr>
+        <w:t>_</w:t>
+      </w:r>
+      <w:r>
+        <w:t xml:space="preserve"> ,</w:t>
+      </w:r>
+      <w:proofErr w:type="gramEnd"/>
+      <w:r>
+        <w:t xml:space="preserve"> plusieurs rôle sont possible pour un même utilisateur et ceux-ci sont stocké en base de données (facultatif). La hiérarchie des rôles peut être définie dans le fichier </w:t>
+      </w:r>
+      <w:proofErr w:type="spellStart"/>
+      <w:r>
+        <w:rPr>
+          <w:b/>
+          <w:bCs/>
+        </w:rPr>
+        <w:t>security.yml</w:t>
+      </w:r>
+      <w:proofErr w:type="spellEnd"/>
+      <w:r>
+        <w:t xml:space="preserve">, dans l’exemple ci-contre, </w:t>
+      </w:r>
+      <w:r>
+        <w:rPr>
+          <w:b/>
+          <w:bCs/>
+        </w:rPr>
+        <w:t>ROLE_SUPER_ADMIN</w:t>
+      </w:r>
+      <w:r>
+        <w:t xml:space="preserve"> hérite de tous les privilèges de </w:t>
+      </w:r>
+      <w:r>
+        <w:rPr>
+          <w:b/>
+          <w:bCs/>
+        </w:rPr>
+        <w:t>ROLE_ADMIN</w:t>
+      </w:r>
+      <w:r>
+        <w:rPr>
+          <w:b/>
+          <w:bCs/>
+        </w:rPr>
+        <w:t>.</w:t>
+      </w:r>
+    </w:p>
+    <w:p>
+      <w:pPr>
+        <w:jc w:val="both"/>
+      </w:pPr>
+      <w:r>
+        <w:drawing>
+          <wp:anchor distT="0" distB="0" distL="114300" distR="114300" simplePos="0" relativeHeight="251710464" behindDoc="0" locked="0" layoutInCell="1" allowOverlap="1" wp14:anchorId="63ADE0C9" wp14:editId="73FCF851">
+            <wp:simplePos x="0" y="0"/>
+            <wp:positionH relativeFrom="margin">
+              <wp:align>center</wp:align>
+            </wp:positionH>
+            <wp:positionV relativeFrom="paragraph">
+              <wp:posOffset>219075</wp:posOffset>
+            </wp:positionV>
+            <wp:extent cx="1914525" cy="401320"/>
+            <wp:effectExtent l="0" t="0" r="9525" b="0"/>
+            <wp:wrapThrough wrapText="bothSides">
+              <wp:wrapPolygon edited="0">
+                <wp:start x="0" y="0"/>
+                <wp:lineTo x="0" y="20506"/>
+                <wp:lineTo x="21493" y="20506"/>
+                <wp:lineTo x="21493" y="0"/>
+                <wp:lineTo x="0" y="0"/>
+              </wp:wrapPolygon>
+            </wp:wrapThrough>
+            <wp:docPr id="97" name="Image 97" descr="Une image contenant texte, orange&#10;&#10;Description générée automatiquement"/>
+            <wp:cNvGraphicFramePr>
+              <a:graphicFrameLocks xmlns:a="http://schemas.openxmlformats.org/drawingml/2006/main" noChangeAspect="1"/>
+            </wp:cNvGraphicFramePr>
+            <a:graphic xmlns:a="http://schemas.openxmlformats.org/drawingml/2006/main">
+              <a:graphicData uri="http://schemas.openxmlformats.org/drawingml/2006/picture">
+                <pic:pic xmlns:pic="http://schemas.openxmlformats.org/drawingml/2006/picture">
+                  <pic:nvPicPr>
+                    <pic:cNvPr id="97" name="Image 97" descr="Une image contenant texte, orange&#10;&#10;Description générée automatiquement"/>
+                    <pic:cNvPicPr/>
+                  </pic:nvPicPr>
+                  <pic:blipFill>
+                    <a:blip r:embed="rId98">
+                      <a:extLst>
+                        <a:ext uri="{28A0092B-C50C-407E-A947-70E740481C1C}">
+                          <a14:useLocalDpi xmlns:a14="http://schemas.microsoft.com/office/drawing/2010/main" val="0"/>
+                        </a:ext>
+                      </a:extLst>
+                    </a:blip>
+                    <a:stretch>
+                      <a:fillRect/>
+                    </a:stretch>
+                  </pic:blipFill>
+                  <pic:spPr>
+                    <a:xfrm>
+                      <a:off x="0" y="0"/>
+                      <a:ext cx="1914525" cy="401320"/>
+                    </a:xfrm>
+                    <a:prstGeom prst="rect">
+                      <a:avLst/>
+                    </a:prstGeom>
+                  </pic:spPr>
+                </pic:pic>
+              </a:graphicData>
+            </a:graphic>
+            <wp14:sizeRelH relativeFrom="margin">
+              <wp14:pctWidth>0</wp14:pctWidth>
+            </wp14:sizeRelH>
+            <wp14:sizeRelV relativeFrom="margin">
+              <wp14:pctHeight>0</wp14:pctHeight>
+            </wp14:sizeRelV>
+          </wp:anchor>
+        </w:drawing>
+      </w:r>
+      <w:r>
+        <w:t>Pour ajouter un rôle</w:t>
+      </w:r>
+      <w:r>
+        <w:t>,</w:t>
+      </w:r>
+      <w:r>
+        <w:t xml:space="preserve"> lors de l’inscription par exemple</w:t>
+      </w:r>
+      <w:r>
+        <w:t>,</w:t>
+      </w:r>
+      <w:r>
+        <w:t xml:space="preserve"> dans la méthode </w:t>
+      </w:r>
+      <w:proofErr w:type="spellStart"/>
+      <w:proofErr w:type="gramStart"/>
+      <w:r>
+        <w:rPr>
+          <w:b/>
+          <w:bCs/>
+        </w:rPr>
+        <w:t>register</w:t>
+      </w:r>
+      <w:proofErr w:type="spellEnd"/>
+      <w:r>
+        <w:rPr>
+          <w:b/>
+          <w:bCs/>
+        </w:rPr>
+        <w:t>(</w:t>
+      </w:r>
+      <w:proofErr w:type="gramEnd"/>
+      <w:r>
+        <w:rPr>
+          <w:b/>
+          <w:bCs/>
+        </w:rPr>
+        <w:t>)</w:t>
+      </w:r>
+      <w:r>
+        <w:t xml:space="preserve"> du </w:t>
+      </w:r>
+      <w:proofErr w:type="spellStart"/>
+      <w:r>
+        <w:t>controlleur</w:t>
+      </w:r>
+      <w:proofErr w:type="spellEnd"/>
+      <w:r>
+        <w:t xml:space="preserve"> </w:t>
+      </w:r>
+      <w:proofErr w:type="spellStart"/>
+      <w:r>
+        <w:rPr>
+          <w:b/>
+          <w:bCs/>
+        </w:rPr>
+        <w:t>RegistrationController</w:t>
+      </w:r>
+      <w:proofErr w:type="spellEnd"/>
+      <w:r>
+        <w:t xml:space="preserve"> on fera :</w:t>
+      </w:r>
+    </w:p>
+    <w:p>
+      <w:pPr>
+        <w:jc w:val="both"/>
+      </w:pPr>
+    </w:p>
+    <w:p>
+      <w:pPr>
+        <w:jc w:val="both"/>
+      </w:pPr>
+      <w:r>
+        <w:drawing>
+          <wp:anchor distT="0" distB="0" distL="114300" distR="114300" simplePos="0" relativeHeight="251708416" behindDoc="0" locked="0" layoutInCell="1" allowOverlap="1" wp14:anchorId="43B08F9C" wp14:editId="0670E494">
+            <wp:simplePos x="0" y="0"/>
+            <wp:positionH relativeFrom="margin">
+              <wp:posOffset>247650</wp:posOffset>
+            </wp:positionH>
+            <wp:positionV relativeFrom="paragraph">
+              <wp:posOffset>83185</wp:posOffset>
+            </wp:positionV>
+            <wp:extent cx="2733675" cy="1084580"/>
+            <wp:effectExtent l="0" t="0" r="0" b="1270"/>
+            <wp:wrapThrough wrapText="bothSides">
+              <wp:wrapPolygon edited="0">
+                <wp:start x="0" y="0"/>
+                <wp:lineTo x="0" y="21246"/>
+                <wp:lineTo x="21374" y="21246"/>
+                <wp:lineTo x="21374" y="0"/>
+                <wp:lineTo x="0" y="0"/>
+              </wp:wrapPolygon>
+            </wp:wrapThrough>
+            <wp:docPr id="93" name="Image 93" descr="Une image contenant texte&#10;&#10;Description générée automatiquement"/>
+            <wp:cNvGraphicFramePr>
+              <a:graphicFrameLocks xmlns:a="http://schemas.openxmlformats.org/drawingml/2006/main" noChangeAspect="1"/>
+            </wp:cNvGraphicFramePr>
+            <a:graphic xmlns:a="http://schemas.openxmlformats.org/drawingml/2006/main">
+              <a:graphicData uri="http://schemas.openxmlformats.org/drawingml/2006/picture">
+                <pic:pic xmlns:pic="http://schemas.openxmlformats.org/drawingml/2006/picture">
+                  <pic:nvPicPr>
+                    <pic:cNvPr id="93" name="Image 93" descr="Une image contenant texte&#10;&#10;Description générée automatiquement"/>
+                    <pic:cNvPicPr/>
+                  </pic:nvPicPr>
+                  <pic:blipFill>
+                    <a:blip r:embed="rId99">
+                      <a:extLst>
+                        <a:ext uri="{28A0092B-C50C-407E-A947-70E740481C1C}">
+                          <a14:useLocalDpi xmlns:a14="http://schemas.microsoft.com/office/drawing/2010/main" val="0"/>
+                        </a:ext>
+                      </a:extLst>
+                    </a:blip>
+                    <a:stretch>
+                      <a:fillRect/>
+                    </a:stretch>
+                  </pic:blipFill>
+                  <pic:spPr>
+                    <a:xfrm>
+                      <a:off x="0" y="0"/>
+                      <a:ext cx="2733675" cy="1084580"/>
+                    </a:xfrm>
+                    <a:prstGeom prst="rect">
+                      <a:avLst/>
+                    </a:prstGeom>
+                  </pic:spPr>
+                </pic:pic>
+              </a:graphicData>
+            </a:graphic>
+            <wp14:sizeRelH relativeFrom="margin">
+              <wp14:pctWidth>0</wp14:pctWidth>
+            </wp14:sizeRelH>
+            <wp14:sizeRelV relativeFrom="margin">
+              <wp14:pctHeight>0</wp14:pctHeight>
+            </wp14:sizeRelV>
+          </wp:anchor>
+        </w:drawing>
+      </w:r>
+      <w:r>
+        <w:rPr>
+          <w:noProof/>
+        </w:rPr>
+        <w:t xml:space="preserve"> </w:t>
+      </w:r>
+    </w:p>
+    <w:p>
+      <w:pPr>
+        <w:jc w:val="both"/>
+      </w:pPr>
+      <w:r>
+        <w:sym w:font="Wingdings" w:char="F0E7"/>
+      </w:r>
+      <w:r>
+        <w:t xml:space="preserve"> </w:t>
+      </w:r>
+      <w:r>
+        <w:t>Pour vérifier l’autorisation à une page en fonction de son rôle en annotation</w:t>
+      </w:r>
+    </w:p>
+    <w:p>
+      <w:pPr>
+        <w:jc w:val="both"/>
+      </w:pPr>
+      <w:r>
+        <w:rPr>
+          <w:b/>
+          <w:bCs/>
+        </w:rPr>
+        <w:t>!</w:t>
+      </w:r>
+      <w:r>
+        <w:t xml:space="preserve"> </w:t>
+      </w:r>
+      <w:r>
+        <w:t>Le souci</w:t>
+      </w:r>
+      <w:r>
+        <w:t xml:space="preserve"> est que cela peut être sujet à des oublie sur des </w:t>
+      </w:r>
+      <w:r>
+        <w:t>route.</w:t>
+      </w:r>
+    </w:p>
+    <w:p>
+      <w:pPr>
+        <w:jc w:val="both"/>
+      </w:pPr>
+    </w:p>
+    <w:p>
+      <w:pPr>
+        <w:jc w:val="both"/>
+      </w:pPr>
+      <w:r>
+        <w:drawing>
+          <wp:anchor distT="0" distB="0" distL="114300" distR="114300" simplePos="0" relativeHeight="251711488" behindDoc="0" locked="0" layoutInCell="1" allowOverlap="1" wp14:anchorId="6CD004FB" wp14:editId="1C45C7FE">
+            <wp:simplePos x="0" y="0"/>
+            <wp:positionH relativeFrom="margin">
+              <wp:posOffset>3496310</wp:posOffset>
+            </wp:positionH>
+            <wp:positionV relativeFrom="paragraph">
+              <wp:posOffset>74930</wp:posOffset>
+            </wp:positionV>
+            <wp:extent cx="3401060" cy="704850"/>
+            <wp:effectExtent l="0" t="0" r="8890" b="0"/>
+            <wp:wrapThrough wrapText="bothSides">
+              <wp:wrapPolygon edited="0">
+                <wp:start x="0" y="0"/>
+                <wp:lineTo x="0" y="21016"/>
+                <wp:lineTo x="21535" y="21016"/>
+                <wp:lineTo x="21535" y="0"/>
+                <wp:lineTo x="0" y="0"/>
+              </wp:wrapPolygon>
+            </wp:wrapThrough>
+            <wp:docPr id="98" name="Image 98" descr="Une image contenant texte&#10;&#10;Description générée automatiquement"/>
+            <wp:cNvGraphicFramePr>
+              <a:graphicFrameLocks xmlns:a="http://schemas.openxmlformats.org/drawingml/2006/main" noChangeAspect="1"/>
+            </wp:cNvGraphicFramePr>
+            <a:graphic xmlns:a="http://schemas.openxmlformats.org/drawingml/2006/main">
+              <a:graphicData uri="http://schemas.openxmlformats.org/drawingml/2006/picture">
+                <pic:pic xmlns:pic="http://schemas.openxmlformats.org/drawingml/2006/picture">
+                  <pic:nvPicPr>
+                    <pic:cNvPr id="98" name="Image 98" descr="Une image contenant texte&#10;&#10;Description générée automatiquement"/>
+                    <pic:cNvPicPr/>
+                  </pic:nvPicPr>
+                  <pic:blipFill>
+                    <a:blip r:embed="rId100">
+                      <a:extLst>
+                        <a:ext uri="{28A0092B-C50C-407E-A947-70E740481C1C}">
+                          <a14:useLocalDpi xmlns:a14="http://schemas.microsoft.com/office/drawing/2010/main" val="0"/>
+                        </a:ext>
+                      </a:extLst>
+                    </a:blip>
+                    <a:stretch>
+                      <a:fillRect/>
+                    </a:stretch>
+                  </pic:blipFill>
+                  <pic:spPr>
+                    <a:xfrm>
+                      <a:off x="0" y="0"/>
+                      <a:ext cx="3401060" cy="704850"/>
+                    </a:xfrm>
+                    <a:prstGeom prst="rect">
+                      <a:avLst/>
+                    </a:prstGeom>
+                  </pic:spPr>
+                </pic:pic>
+              </a:graphicData>
+            </a:graphic>
+            <wp14:sizeRelH relativeFrom="margin">
+              <wp14:pctWidth>0</wp14:pctWidth>
+            </wp14:sizeRelH>
+            <wp14:sizeRelV relativeFrom="margin">
+              <wp14:pctHeight>0</wp14:pctHeight>
+            </wp14:sizeRelV>
+          </wp:anchor>
+        </w:drawing>
+      </w:r>
+      <w:r>
+        <w:t xml:space="preserve">On peut donc configurer le </w:t>
+      </w:r>
+      <w:proofErr w:type="spellStart"/>
+      <w:r>
+        <w:rPr>
+          <w:b/>
+          <w:bCs/>
+        </w:rPr>
+        <w:t>security.yml</w:t>
+      </w:r>
+      <w:proofErr w:type="spellEnd"/>
+      <w:r>
+        <w:t xml:space="preserve"> pour définir des patterns d’accès, ici pour accéder au page /admin il faudra avoir le rôle admin, particulièrement intéressant à utiliser avec les préfixes dans les contrôleurs pour être sûr de ne pas oublier de page.</w:t>
+      </w:r>
+      <w:r>
+        <w:t xml:space="preserve"> Pour ajouter d’autre </w:t>
+      </w:r>
+      <w:proofErr w:type="spellStart"/>
+      <w:r>
+        <w:rPr>
+          <w:b/>
+          <w:bCs/>
+        </w:rPr>
+        <w:t>path</w:t>
+      </w:r>
+      <w:proofErr w:type="spellEnd"/>
+      <w:r>
+        <w:t xml:space="preserve"> on ajoute une ligne avec une autre url pattern</w:t>
+      </w:r>
+    </w:p>
+    <w:p>
+      <w:pPr>
+        <w:pStyle w:val="Titre3"/>
+      </w:pPr>
+      <w:r>
+        <w:t>Activer le remenber me</w:t>
+      </w:r>
+    </w:p>
+    <w:p>
+      <w:pPr>
+        <w:jc w:val="both"/>
+      </w:pPr>
+      <w:r>
+        <w:t xml:space="preserve">Dans le fichier </w:t>
+      </w:r>
+      <w:proofErr w:type="spellStart"/>
+      <w:r>
+        <w:rPr>
+          <w:b/>
+          <w:bCs/>
+        </w:rPr>
+        <w:t>twig</w:t>
+      </w:r>
+      <w:proofErr w:type="spellEnd"/>
+      <w:r>
+        <w:t xml:space="preserve"> de login décommenter la partie commenter </w:t>
+      </w:r>
+      <w:r>
+        <w:rPr>
+          <mc:AlternateContent>
+            <mc:Choice Requires="w16se"/>
+            <mc:Fallback>
+              <w:rFonts w:ascii="Segoe UI Emoji" w:eastAsia="Segoe UI Emoji" w:hAnsi="Segoe UI Emoji" w:cs="Segoe UI Emoji"/>
+            </mc:Fallback>
+          </mc:AlternateContent>
+        </w:rPr>
+        <mc:AlternateContent>
+          <mc:Choice Requires="w16se">
+            <w16se:symEx w16se:font="Segoe UI Emoji" w16se:char="1F60A"/>
+          </mc:Choice>
+          <mc:Fallback>
+            <w:t>😊</w:t>
+          </mc:Fallback>
+        </mc:AlternateContent>
+      </w:r>
+    </w:p>
+    <w:p>
+      <w:pPr>
+        <w:jc w:val="both"/>
+      </w:pPr>
+      <w:r>
+        <w:drawing>
+          <wp:anchor distT="0" distB="0" distL="114300" distR="114300" simplePos="0" relativeHeight="251712512" behindDoc="0" locked="0" layoutInCell="1" allowOverlap="1" wp14:anchorId="30692463" wp14:editId="50C20D77">
+            <wp:simplePos x="0" y="0"/>
+            <wp:positionH relativeFrom="margin">
+              <wp:align>center</wp:align>
+            </wp:positionH>
+            <wp:positionV relativeFrom="paragraph">
+              <wp:posOffset>98425</wp:posOffset>
+            </wp:positionV>
+            <wp:extent cx="2381250" cy="1087919"/>
+            <wp:effectExtent l="0" t="0" r="0" b="0"/>
+            <wp:wrapThrough wrapText="bothSides">
+              <wp:wrapPolygon edited="0">
+                <wp:start x="0" y="0"/>
+                <wp:lineTo x="0" y="21184"/>
+                <wp:lineTo x="21427" y="21184"/>
+                <wp:lineTo x="21427" y="0"/>
+                <wp:lineTo x="0" y="0"/>
+              </wp:wrapPolygon>
+            </wp:wrapThrough>
+            <wp:docPr id="99" name="Image 99" descr="Une image contenant texte&#10;&#10;Description générée automatiquement"/>
+            <wp:cNvGraphicFramePr>
+              <a:graphicFrameLocks xmlns:a="http://schemas.openxmlformats.org/drawingml/2006/main" noChangeAspect="1"/>
+            </wp:cNvGraphicFramePr>
+            <a:graphic xmlns:a="http://schemas.openxmlformats.org/drawingml/2006/main">
+              <a:graphicData uri="http://schemas.openxmlformats.org/drawingml/2006/picture">
+                <pic:pic xmlns:pic="http://schemas.openxmlformats.org/drawingml/2006/picture">
+                  <pic:nvPicPr>
+                    <pic:cNvPr id="99" name="Image 99" descr="Une image contenant texte&#10;&#10;Description générée automatiquement"/>
+                    <pic:cNvPicPr/>
+                  </pic:nvPicPr>
+                  <pic:blipFill>
+                    <a:blip r:embed="rId101">
+                      <a:extLst>
+                        <a:ext uri="{28A0092B-C50C-407E-A947-70E740481C1C}">
+                          <a14:useLocalDpi xmlns:a14="http://schemas.microsoft.com/office/drawing/2010/main" val="0"/>
+                        </a:ext>
+                      </a:extLst>
+                    </a:blip>
+                    <a:stretch>
+                      <a:fillRect/>
+                    </a:stretch>
+                  </pic:blipFill>
+                  <pic:spPr>
+                    <a:xfrm>
+                      <a:off x="0" y="0"/>
+                      <a:ext cx="2381250" cy="1087919"/>
+                    </a:xfrm>
+                    <a:prstGeom prst="rect">
+                      <a:avLst/>
+                    </a:prstGeom>
+                  </pic:spPr>
+                </pic:pic>
+              </a:graphicData>
+            </a:graphic>
+          </wp:anchor>
+        </w:drawing>
+      </w:r>
+      <w:r>
+        <w:t xml:space="preserve">Et dans le </w:t>
+      </w:r>
+      <w:proofErr w:type="spellStart"/>
+      <w:r>
+        <w:rPr>
+          <w:b/>
+          <w:bCs/>
+        </w:rPr>
+        <w:t>security.yml</w:t>
+      </w:r>
+      <w:proofErr w:type="spellEnd"/>
+      <w:r>
+        <w:t xml:space="preserve"> ajouter ces lignes</w:t>
+      </w:r>
+    </w:p>
+    <w:p>
+      <w:pPr>
+        <w:jc w:val="both"/>
+      </w:pPr>
+    </w:p>
+    <w:p>
+      <w:pPr>
+        <w:jc w:val="both"/>
+      </w:pPr>
+    </w:p>
+    <w:p>
+      <w:pPr>
+        <w:jc w:val="both"/>
+      </w:pPr>
+    </w:p>
+    <w:p>
+      <w:pPr>
+        <w:jc w:val="both"/>
+      </w:pPr>
+    </w:p>
+    <w:p>
+      <w:pPr>
+        <w:pStyle w:val="Titre3"/>
+      </w:pPr>
+      <w:r>
+        <w:lastRenderedPageBreak/>
+        <w:t>Système de récupération de mot de passe</w:t>
+      </w:r>
+    </w:p>
+    <w:p>
+      <w:pPr>
+        <w:jc w:val="both"/>
+      </w:pPr>
+    </w:p>
     <w:sectPr>
       <w:pgSz w:w="11906" w:h="16838"/>
       <w:pgMar w:top="567" w:right="567" w:bottom="567" w:left="567" w:header="708" w:footer="708" w:gutter="0"/>

</xml_diff>